<commit_message>
edited spacing and carriage returns
</commit_message>
<xml_diff>
--- a/word.docx
+++ b/word.docx
@@ -164,1274 +164,1257 @@
     </w:p>
     <w:p>
       <w:pPr>
+        <w:pStyle w:val="Heading3"/>
+      </w:pPr>
+      <w:bookmarkStart w:id="24" w:name="contact"/>
+      <w:r>
+        <w:t xml:space="preserve">Contact</w:t>
+      </w:r>
+      <w:bookmarkEnd w:id="24"/>
+    </w:p>
+    <w:p>
+      <w:pPr>
+        <w:pStyle w:val="FirstParagraph"/>
+      </w:pPr>
+      <w:r>
+        <w:rPr>
+          <w:i/>
+        </w:rPr>
+        <w:t xml:space="preserve">E-mail</w:t>
+      </w:r>
+      <w:r>
+        <w:t xml:space="preserve"> </w:t>
+      </w:r>
+      <w:r>
+        <w:t xml:space="preserve">asshah4@emory.edu</w:t>
+      </w:r>
+    </w:p>
+    <w:p>
+      <w:pPr>
         <w:pStyle w:val="BodyText"/>
       </w:pPr>
       <w:r>
         <w:rPr>
           <w:i/>
         </w:rPr>
-        <w:t xml:space="preserve">Home</w:t>
+        <w:t xml:space="preserve">Phone</w:t>
       </w:r>
       <w:r>
         <w:t xml:space="preserve"> </w:t>
       </w:r>
       <w:r>
-        <w:t xml:space="preserve">…</w:t>
+        <w:t xml:space="preserve">469-835-7606</w:t>
+      </w:r>
+    </w:p>
+    <w:p>
+      <w:pPr>
+        <w:pStyle w:val="BodyText"/>
+      </w:pPr>
+      <w:r>
+        <w:rPr>
+          <w:i/>
+        </w:rPr>
+        <w:t xml:space="preserve">Fax</w:t>
+      </w:r>
+      <w:r>
+        <w:t xml:space="preserve"> </w:t>
+      </w:r>
+      <w:r>
+        <w:t xml:space="preserve">226-589-5000</w:t>
       </w:r>
     </w:p>
     <w:p>
       <w:pPr>
         <w:pStyle w:val="Heading3"/>
       </w:pPr>
-      <w:bookmarkStart w:id="24" w:name="contact"/>
-      <w:r>
-        <w:t xml:space="preserve">Contact</w:t>
-      </w:r>
-      <w:bookmarkEnd w:id="24"/>
+      <w:bookmarkStart w:id="25" w:name="citizenship"/>
+      <w:r>
+        <w:t xml:space="preserve">Citizenship</w:t>
+      </w:r>
+      <w:bookmarkEnd w:id="25"/>
     </w:p>
     <w:p>
       <w:pPr>
         <w:pStyle w:val="FirstParagraph"/>
       </w:pPr>
       <w:r>
+        <w:t xml:space="preserve">United States of America</w:t>
+      </w:r>
+    </w:p>
+    <w:p>
+      <w:pPr>
+        <w:pStyle w:val="Heading2"/>
+      </w:pPr>
+      <w:bookmarkStart w:id="26" w:name="training"/>
+      <w:r>
+        <w:t xml:space="preserve">Training</w:t>
+      </w:r>
+      <w:bookmarkEnd w:id="26"/>
+    </w:p>
+    <w:p>
+      <w:pPr>
+        <w:pStyle w:val="Heading3"/>
+      </w:pPr>
+      <w:bookmarkStart w:id="27" w:name="education"/>
+      <w:r>
+        <w:t xml:space="preserve">Education</w:t>
+      </w:r>
+      <w:bookmarkEnd w:id="27"/>
+    </w:p>
+    <w:p>
+      <w:pPr>
+        <w:pStyle w:val="FirstParagraph"/>
+      </w:pPr>
+      <w:r>
+        <w:rPr>
+          <w:rStyle w:val="VerbatimChar"/>
+        </w:rPr>
+        <w:t xml:space="preserve">2007-2011</w:t>
+      </w:r>
+      <w:r>
+        <w:br w:type="textWrapping"/>
+      </w:r>
+      <w:r>
+        <w:t xml:space="preserve">Emory University College of Arts and Sciences, Atlanta, Georgia</w:t>
+      </w:r>
+      <w:r>
+        <w:br w:type="textWrapping"/>
+      </w:r>
+      <w:r>
         <w:rPr>
           <w:i/>
         </w:rPr>
-        <w:t xml:space="preserve">E-mail</w:t>
+        <w:t xml:space="preserve">Bachelor of Science in Linguistics and Neurosciences &amp; Behavioral Biology</w:t>
+      </w:r>
+    </w:p>
+    <w:p>
+      <w:pPr>
+        <w:pStyle w:val="BodyText"/>
+      </w:pPr>
+      <w:r>
+        <w:rPr>
+          <w:rStyle w:val="VerbatimChar"/>
+        </w:rPr>
+        <w:t xml:space="preserve">2012-2016</w:t>
+      </w:r>
+      <w:r>
+        <w:br w:type="textWrapping"/>
+      </w:r>
+      <w:r>
+        <w:t xml:space="preserve">Texas A&amp;M University College of Medicine, College Station, Texas</w:t>
+      </w:r>
+      <w:r>
+        <w:br w:type="textWrapping"/>
+      </w:r>
+      <w:r>
+        <w:rPr>
+          <w:i/>
+        </w:rPr>
+        <w:t xml:space="preserve">Doctor of Medicine</w:t>
+      </w:r>
+    </w:p>
+    <w:p>
+      <w:pPr>
+        <w:pStyle w:val="Heading3"/>
+      </w:pPr>
+      <w:bookmarkStart w:id="28" w:name="postgraduate-training"/>
+      <w:r>
+        <w:t xml:space="preserve">Postgraduate training</w:t>
+      </w:r>
+      <w:bookmarkEnd w:id="28"/>
+    </w:p>
+    <w:p>
+      <w:pPr>
+        <w:pStyle w:val="FirstParagraph"/>
+      </w:pPr>
+      <w:r>
+        <w:rPr>
+          <w:rStyle w:val="VerbatimChar"/>
+        </w:rPr>
+        <w:t xml:space="preserve">2016-2019</w:t>
+      </w:r>
+      <w:r>
+        <w:br w:type="textWrapping"/>
+      </w:r>
+      <w:r>
+        <w:t xml:space="preserve">Emory University School of Medicine, Atlanta, Georgia</w:t>
+      </w:r>
+      <w:r>
+        <w:br w:type="textWrapping"/>
+      </w:r>
+      <w:r>
+        <w:rPr>
+          <w:i/>
+        </w:rPr>
+        <w:t xml:space="preserve">J. Willis Hurst Internal Medicine Residency</w:t>
+      </w:r>
+      <w:r>
+        <w:br w:type="textWrapping"/>
+      </w:r>
+      <w:r>
+        <w:t xml:space="preserve">Distinction in Teaching and Leadership</w:t>
+      </w:r>
+    </w:p>
+    <w:p>
+      <w:pPr>
+        <w:pStyle w:val="Heading3"/>
+      </w:pPr>
+      <w:bookmarkStart w:id="29" w:name="licensure-and-boards"/>
+      <w:r>
+        <w:t xml:space="preserve">Licensure and Boards</w:t>
+      </w:r>
+      <w:bookmarkEnd w:id="29"/>
+    </w:p>
+    <w:p>
+      <w:pPr>
+        <w:pStyle w:val="FirstParagraph"/>
+      </w:pPr>
+      <w:r>
+        <w:t xml:space="preserve">USMLE Step 1 (248)</w:t>
+      </w:r>
+      <w:r>
+        <w:br w:type="textWrapping"/>
+      </w:r>
+      <w:r>
+        <w:t xml:space="preserve">USMLE Step 2 CK (253)</w:t>
+      </w:r>
+      <w:r>
+        <w:br w:type="textWrapping"/>
+      </w:r>
+      <w:r>
+        <w:t xml:space="preserve">USMLE Step 3 (243)</w:t>
+      </w:r>
+    </w:p>
+    <w:p>
+      <w:pPr>
+        <w:pStyle w:val="Heading2"/>
+      </w:pPr>
+      <w:bookmarkStart w:id="30" w:name="teaching"/>
+      <w:r>
+        <w:t xml:space="preserve">Teaching</w:t>
+      </w:r>
+      <w:bookmarkEnd w:id="30"/>
+    </w:p>
+    <w:p>
+      <w:pPr>
+        <w:pStyle w:val="Heading3"/>
+      </w:pPr>
+      <w:bookmarkStart w:id="31" w:name="local"/>
+      <w:r>
+        <w:rPr>
+          <w:b/>
+        </w:rPr>
+        <w:t xml:space="preserve">LOCAL</w:t>
+      </w:r>
+      <w:bookmarkEnd w:id="31"/>
+    </w:p>
+    <w:p>
+      <w:pPr>
+        <w:pStyle w:val="Heading3"/>
+      </w:pPr>
+      <w:bookmarkStart w:id="32" w:name="undergraduate"/>
+      <w:r>
+        <w:t xml:space="preserve">Undergraduate</w:t>
+      </w:r>
+      <w:bookmarkEnd w:id="32"/>
+    </w:p>
+    <w:p>
+      <w:pPr>
+        <w:pStyle w:val="FirstParagraph"/>
+      </w:pPr>
+      <w:r>
+        <w:rPr>
+          <w:rStyle w:val="VerbatimChar"/>
+        </w:rPr>
+        <w:t xml:space="preserve">2010</w:t>
+      </w:r>
+      <w:r>
+        <w:br w:type="textWrapping"/>
+      </w:r>
+      <w:r>
+        <w:t xml:space="preserve">Emory University College of Arts and Sciences</w:t>
+      </w:r>
+      <w:r>
+        <w:br w:type="textWrapping"/>
+      </w:r>
+      <w:r>
+        <w:t xml:space="preserve">Department of Biology</w:t>
+      </w:r>
+      <w:r>
+        <w:br w:type="textWrapping"/>
+      </w:r>
+      <w:r>
+        <w:rPr>
+          <w:i/>
+        </w:rPr>
+        <w:t xml:space="preserve">Teaching Assistant in Cellular Biology</w:t>
+      </w:r>
+    </w:p>
+    <w:p>
+      <w:pPr>
+        <w:pStyle w:val="BodyText"/>
+      </w:pPr>
+      <w:r>
+        <w:rPr>
+          <w:rStyle w:val="VerbatimChar"/>
+        </w:rPr>
+        <w:t xml:space="preserve">2011-2012</w:t>
+      </w:r>
+      <w:r>
+        <w:br w:type="textWrapping"/>
+      </w:r>
+      <w:r>
+        <w:t xml:space="preserve">North Lake College</w:t>
+      </w:r>
+      <w:r>
+        <w:br w:type="textWrapping"/>
+      </w:r>
+      <w:r>
+        <w:t xml:space="preserve">Department of Physics</w:t>
+      </w:r>
+      <w:r>
+        <w:br w:type="textWrapping"/>
+      </w:r>
+      <w:r>
+        <w:rPr>
+          <w:i/>
+        </w:rPr>
+        <w:t xml:space="preserve">Tutor in Biology, Chemistry, and Physics</w:t>
+      </w:r>
+    </w:p>
+    <w:p>
+      <w:pPr>
+        <w:pStyle w:val="Heading3"/>
+      </w:pPr>
+      <w:bookmarkStart w:id="33" w:name="medical-student"/>
+      <w:r>
+        <w:t xml:space="preserve">Medical student</w:t>
+      </w:r>
+      <w:bookmarkEnd w:id="33"/>
+    </w:p>
+    <w:p>
+      <w:pPr>
+        <w:pStyle w:val="FirstParagraph"/>
+      </w:pPr>
+      <w:r>
+        <w:rPr>
+          <w:rStyle w:val="VerbatimChar"/>
+        </w:rPr>
+        <w:t xml:space="preserve">2013</w:t>
+      </w:r>
+      <w:r>
+        <w:br w:type="textWrapping"/>
+      </w:r>
+      <w:r>
+        <w:t xml:space="preserve">Texas A&amp;M University College of Medicine</w:t>
+      </w:r>
+      <w:r>
+        <w:br w:type="textWrapping"/>
+      </w:r>
+      <w:r>
+        <w:rPr>
+          <w:i/>
+        </w:rPr>
+        <w:t xml:space="preserve">Histology Tutor</w:t>
+      </w:r>
+    </w:p>
+    <w:p>
+      <w:pPr>
+        <w:pStyle w:val="BodyText"/>
+      </w:pPr>
+      <w:r>
+        <w:rPr>
+          <w:rStyle w:val="VerbatimChar"/>
+        </w:rPr>
+        <w:t xml:space="preserve">2016</w:t>
+      </w:r>
+      <w:r>
+        <w:br w:type="textWrapping"/>
+      </w:r>
+      <w:r>
+        <w:t xml:space="preserve">Texas A&amp;M University College of Medicine</w:t>
+      </w:r>
+      <w:r>
+        <w:br w:type="textWrapping"/>
+      </w:r>
+      <w:r>
+        <w:t xml:space="preserve">Internship Bootcamp</w:t>
+      </w:r>
+      <w:r>
+        <w:br w:type="textWrapping"/>
+      </w:r>
+      <w:r>
+        <w:rPr>
+          <w:i/>
+        </w:rPr>
+        <w:t xml:space="preserve">Session Leader</w:t>
+      </w:r>
+    </w:p>
+    <w:p>
+      <w:pPr>
+        <w:pStyle w:val="BodyText"/>
+      </w:pPr>
+      <w:r>
+        <w:rPr>
+          <w:rStyle w:val="VerbatimChar"/>
+        </w:rPr>
+        <w:t xml:space="preserve">2017-2019</w:t>
+      </w:r>
+      <w:r>
+        <w:br w:type="textWrapping"/>
+      </w:r>
+      <w:r>
+        <w:t xml:space="preserve">Emory University School of Medicine</w:t>
+      </w:r>
+      <w:r>
+        <w:br w:type="textWrapping"/>
+      </w:r>
+      <w:r>
+        <w:t xml:space="preserve">Physician Assistant Program</w:t>
+      </w:r>
+      <w:r>
+        <w:br w:type="textWrapping"/>
+      </w:r>
+      <w:r>
+        <w:t xml:space="preserve">Didactic Experiential Learning Program</w:t>
+      </w:r>
+      <w:r>
+        <w:br w:type="textWrapping"/>
+      </w:r>
+      <w:r>
+        <w:rPr>
+          <w:i/>
+        </w:rPr>
+        <w:t xml:space="preserve">Faculty Preceptor</w:t>
+      </w:r>
+    </w:p>
+    <w:p>
+      <w:pPr>
+        <w:pStyle w:val="BodyText"/>
+      </w:pPr>
+      <w:r>
+        <w:rPr>
+          <w:rStyle w:val="VerbatimChar"/>
+        </w:rPr>
+        <w:t xml:space="preserve">2018</w:t>
+      </w:r>
+      <w:r>
+        <w:br w:type="textWrapping"/>
+      </w:r>
+      <w:r>
+        <w:t xml:space="preserve">Emory University School of Medicine</w:t>
+      </w:r>
+      <w:r>
+        <w:br w:type="textWrapping"/>
+      </w:r>
+      <w:r>
+        <w:rPr>
+          <w:i/>
+        </w:rPr>
+        <w:t xml:space="preserve">M3 Ultrasound Workshop Leader</w:t>
+      </w:r>
+    </w:p>
+    <w:p>
+      <w:pPr>
+        <w:pStyle w:val="Heading3"/>
+      </w:pPr>
+      <w:bookmarkStart w:id="34" w:name="medical-resident"/>
+      <w:r>
+        <w:t xml:space="preserve">Medical resident</w:t>
+      </w:r>
+      <w:bookmarkEnd w:id="34"/>
+    </w:p>
+    <w:p>
+      <w:pPr>
+        <w:pStyle w:val="FirstParagraph"/>
+      </w:pPr>
+      <w:r>
+        <w:rPr>
+          <w:rStyle w:val="VerbatimChar"/>
+        </w:rPr>
+        <w:t xml:space="preserve">2018</w:t>
+      </w:r>
+      <w:r>
+        <w:br w:type="textWrapping"/>
+      </w:r>
+      <w:r>
+        <w:t xml:space="preserve">Emory University School of Medicine</w:t>
+      </w:r>
+      <w:r>
+        <w:br w:type="textWrapping"/>
+      </w:r>
+      <w:r>
+        <w:t xml:space="preserve">J. Willis Hurst Internal Medicine Residency Program</w:t>
+      </w:r>
+      <w:r>
+        <w:br w:type="textWrapping"/>
+      </w:r>
+      <w:r>
+        <w:rPr>
+          <w:i/>
+        </w:rPr>
+        <w:t xml:space="preserve">Lotions and Ointments and Creams, Oh My!</w:t>
+      </w:r>
+      <w:r>
+        <w:br w:type="textWrapping"/>
+      </w:r>
+      <w:r>
+        <w:t xml:space="preserve">Bite-Sized Teaching Mode Conference</w:t>
+      </w:r>
+    </w:p>
+    <w:p>
+      <w:pPr>
+        <w:pStyle w:val="BodyText"/>
+      </w:pPr>
+      <w:r>
+        <w:rPr>
+          <w:rStyle w:val="VerbatimChar"/>
+        </w:rPr>
+        <w:t xml:space="preserve">2018</w:t>
+      </w:r>
+      <w:r>
+        <w:br w:type="textWrapping"/>
+      </w:r>
+      <w:r>
+        <w:t xml:space="preserve">Emory University School of Medicine</w:t>
+      </w:r>
+      <w:r>
+        <w:br w:type="textWrapping"/>
+      </w:r>
+      <w:r>
+        <w:t xml:space="preserve">J. Willis Hurst Internal Medicine Residency Program</w:t>
+      </w:r>
+      <w:r>
+        <w:br w:type="textWrapping"/>
+      </w:r>
+      <w:r>
+        <w:rPr>
+          <w:i/>
+        </w:rPr>
+        <w:t xml:space="preserve">The Problem Learner: A history and physical for learners with difficulties</w:t>
+      </w:r>
+      <w:r>
+        <w:br w:type="textWrapping"/>
+      </w:r>
+      <w:r>
+        <w:t xml:space="preserve">Lecture for Distinction in Teaching and Leadership Conference</w:t>
+      </w:r>
+    </w:p>
+    <w:p>
+      <w:pPr>
+        <w:pStyle w:val="BodyText"/>
+      </w:pPr>
+      <w:r>
+        <w:rPr>
+          <w:rStyle w:val="VerbatimChar"/>
+        </w:rPr>
+        <w:t xml:space="preserve">2018</w:t>
+      </w:r>
+      <w:r>
+        <w:br w:type="textWrapping"/>
+      </w:r>
+      <w:r>
+        <w:t xml:space="preserve">Emory University School of Medicine</w:t>
+      </w:r>
+      <w:r>
+        <w:br w:type="textWrapping"/>
+      </w:r>
+      <w:r>
+        <w:t xml:space="preserve">J. Willis Hurst Internal Medicine Residency Program</w:t>
+      </w:r>
+      <w:r>
+        <w:br w:type="textWrapping"/>
+      </w:r>
+      <w:r>
+        <w:rPr>
+          <w:i/>
+        </w:rPr>
+        <w:t xml:space="preserve">Intervention of Ischemic Stroke: Thrombectomy in 6 to 16 Hours with Selection by Perfusion Imaging</w:t>
+      </w:r>
+      <w:r>
+        <w:br w:type="textWrapping"/>
+      </w:r>
+      <w:r>
+        <w:t xml:space="preserve">Journal Club Conference</w:t>
+      </w:r>
+    </w:p>
+    <w:p>
+      <w:pPr>
+        <w:pStyle w:val="BodyText"/>
+      </w:pPr>
+      <w:r>
+        <w:rPr>
+          <w:rStyle w:val="VerbatimChar"/>
+        </w:rPr>
+        <w:t xml:space="preserve">2018</w:t>
+      </w:r>
+      <w:r>
+        <w:br w:type="textWrapping"/>
+      </w:r>
+      <w:r>
+        <w:t xml:space="preserve">Emory University School of Medicine</w:t>
+      </w:r>
+      <w:r>
+        <w:br w:type="textWrapping"/>
+      </w:r>
+      <w:r>
+        <w:t xml:space="preserve">J. Willis Hurst Internal Medicine Residency Program</w:t>
+      </w:r>
+      <w:r>
+        <w:br w:type="textWrapping"/>
+      </w:r>
+      <w:r>
+        <w:rPr>
+          <w:i/>
+        </w:rPr>
+        <w:t xml:space="preserve">Ironing Out Transfusions in Sickle Cell</w:t>
+      </w:r>
+      <w:r>
+        <w:br w:type="textWrapping"/>
+      </w:r>
+      <w:r>
+        <w:t xml:space="preserve">Bite-Sized Teaching Mode Conference</w:t>
+      </w:r>
+    </w:p>
+    <w:p>
+      <w:pPr>
+        <w:pStyle w:val="Heading3"/>
+      </w:pPr>
+      <w:bookmarkStart w:id="35" w:name="faculty"/>
+      <w:r>
+        <w:t xml:space="preserve">Faculty</w:t>
+      </w:r>
+      <w:bookmarkEnd w:id="35"/>
+    </w:p>
+    <w:p>
+      <w:pPr>
+        <w:pStyle w:val="FirstParagraph"/>
+      </w:pPr>
+      <w:r>
+        <w:rPr>
+          <w:rStyle w:val="VerbatimChar"/>
+        </w:rPr>
+        <w:t xml:space="preserve">2017</w:t>
+      </w:r>
+      <w:r>
+        <w:br w:type="textWrapping"/>
+      </w:r>
+      <w:r>
+        <w:t xml:space="preserve">Emory University School of Medicine</w:t>
+      </w:r>
+      <w:r>
+        <w:br w:type="textWrapping"/>
+      </w:r>
+      <w:r>
+        <w:t xml:space="preserve">Department of Medicine</w:t>
+      </w:r>
+      <w:r>
+        <w:br w:type="textWrapping"/>
+      </w:r>
+      <w:r>
+        <w:rPr>
+          <w:i/>
+        </w:rPr>
+        <w:t xml:space="preserve">Parasternal Long Axis View</w:t>
+      </w:r>
+      <w:r>
+        <w:br w:type="textWrapping"/>
+      </w:r>
+      <w:r>
+        <w:t xml:space="preserve">Lecture for Faculty Development Conference</w:t>
+      </w:r>
+    </w:p>
+    <w:p>
+      <w:pPr>
+        <w:pStyle w:val="Heading3"/>
+      </w:pPr>
+      <w:bookmarkStart w:id="36" w:name="regional"/>
+      <w:r>
+        <w:rPr>
+          <w:b/>
+        </w:rPr>
+        <w:t xml:space="preserve">REGIONAL</w:t>
+      </w:r>
+      <w:bookmarkEnd w:id="36"/>
+    </w:p>
+    <w:p>
+      <w:pPr>
+        <w:pStyle w:val="Heading3"/>
+      </w:pPr>
+      <w:bookmarkStart w:id="37" w:name="faculty-1"/>
+      <w:r>
+        <w:t xml:space="preserve">Faculty</w:t>
+      </w:r>
+      <w:bookmarkEnd w:id="37"/>
+    </w:p>
+    <w:p>
+      <w:pPr>
+        <w:pStyle w:val="FirstParagraph"/>
+      </w:pPr>
+      <w:r>
+        <w:rPr>
+          <w:rStyle w:val="VerbatimChar"/>
+        </w:rPr>
+        <w:t xml:space="preserve">2018</w:t>
+      </w:r>
+      <w:r>
+        <w:br w:type="textWrapping"/>
+      </w:r>
+      <w:r>
+        <w:t xml:space="preserve">Southern Hospital Medicine Conference</w:t>
+      </w:r>
+      <w:r>
+        <w:br w:type="textWrapping"/>
+      </w:r>
+      <w:r>
+        <w:rPr>
+          <w:i/>
+        </w:rPr>
+        <w:t xml:space="preserve">Ultrasound Workshop: Cardiac, IVC, Lung, Abdominal Views</w:t>
+      </w:r>
+    </w:p>
+    <w:p>
+      <w:pPr>
+        <w:pStyle w:val="BodyText"/>
+      </w:pPr>
+      <w:r>
+        <w:rPr>
+          <w:rStyle w:val="VerbatimChar"/>
+        </w:rPr>
+        <w:t xml:space="preserve">2018</w:t>
+      </w:r>
+      <w:r>
+        <w:br w:type="textWrapping"/>
+      </w:r>
+      <w:r>
+        <w:t xml:space="preserve">Southern Hospital Medicine Conference</w:t>
+      </w:r>
+      <w:r>
+        <w:br w:type="textWrapping"/>
+      </w:r>
+      <w:r>
+        <w:rPr>
+          <w:i/>
+        </w:rPr>
+        <w:t xml:space="preserve">“</w:t>
+      </w:r>
+      <w:r>
+        <w:rPr>
+          <w:i/>
+        </w:rPr>
+        <w:t xml:space="preserve">8 Minutes-to-Win-It</w:t>
+      </w:r>
+      <w:r>
+        <w:rPr>
+          <w:i/>
+        </w:rPr>
+        <w:t xml:space="preserve">”</w:t>
+      </w:r>
+      <w:r>
+        <w:rPr>
+          <w:i/>
+        </w:rPr>
+        <w:t xml:space="preserve">: Top Inpatient Teaching Sessions by Soon-To-Be-Leaders</w:t>
+      </w:r>
+    </w:p>
+    <w:p>
+      <w:pPr>
+        <w:pStyle w:val="Heading3"/>
+      </w:pPr>
+      <w:bookmarkStart w:id="38" w:name="supervisory-roles"/>
+      <w:r>
+        <w:t xml:space="preserve">Supervisory Roles</w:t>
+      </w:r>
+      <w:bookmarkEnd w:id="38"/>
+    </w:p>
+    <w:p>
+      <w:pPr>
+        <w:pStyle w:val="FirstParagraph"/>
+      </w:pPr>
+      <w:r>
+        <w:rPr>
+          <w:b/>
+        </w:rPr>
+        <w:t xml:space="preserve">Students</w:t>
+      </w:r>
+      <w:r>
+        <w:t xml:space="preserve">:</w:t>
+      </w:r>
+      <w:r>
+        <w:br w:type="textWrapping"/>
+      </w:r>
+      <w:r>
+        <w:t xml:space="preserve">Julie Sommer, PA-S - April 2017 to August 2018</w:t>
+      </w:r>
+      <w:r>
+        <w:br w:type="textWrapping"/>
+      </w:r>
+      <w:r>
+        <w:t xml:space="preserve">John Ward, M3 - January 2018</w:t>
+      </w:r>
+      <w:r>
+        <w:br w:type="textWrapping"/>
+      </w:r>
+      <w:r>
+        <w:t xml:space="preserve">Deema Elchoufi, M3 - April 2018</w:t>
+      </w:r>
+      <w:r>
+        <w:br w:type="textWrapping"/>
+      </w:r>
+      <w:r>
+        <w:t xml:space="preserve">Hugo Cavalia, M4 - July 2018</w:t>
+      </w:r>
+      <w:r>
+        <w:br w:type="textWrapping"/>
+      </w:r>
+      <w:r>
+        <w:t xml:space="preserve">Brian Mott, M3 - August 2018</w:t>
+      </w:r>
+      <w:r>
+        <w:br w:type="textWrapping"/>
+      </w:r>
+      <w:r>
+        <w:t xml:space="preserve">Anna Coronata, M3 - December 2018</w:t>
+      </w:r>
+      <w:r>
+        <w:br w:type="textWrapping"/>
+      </w:r>
+      <w:r>
+        <w:t xml:space="preserve">Eli Mlaver, M3 - December 2018</w:t>
+      </w:r>
+    </w:p>
+    <w:p>
+      <w:pPr>
+        <w:pStyle w:val="BodyText"/>
+      </w:pPr>
+      <w:r>
+        <w:rPr>
+          <w:b/>
+        </w:rPr>
+        <w:t xml:space="preserve">Interns</w:t>
+      </w:r>
+      <w:r>
+        <w:t xml:space="preserve">:</w:t>
+      </w:r>
+      <w:r>
+        <w:br w:type="textWrapping"/>
+      </w:r>
+      <w:r>
+        <w:t xml:space="preserve">Rebecca Engels - January 2018</w:t>
+      </w:r>
+      <w:r>
+        <w:br w:type="textWrapping"/>
+      </w:r>
+      <w:r>
+        <w:t xml:space="preserve">Mangala Patil - January 2018</w:t>
+      </w:r>
+      <w:r>
+        <w:br w:type="textWrapping"/>
+      </w:r>
+      <w:r>
+        <w:t xml:space="preserve">Rebecca Neustein - April 2018</w:t>
+      </w:r>
+      <w:r>
+        <w:br w:type="textWrapping"/>
+      </w:r>
+      <w:r>
+        <w:t xml:space="preserve">Kate Measom - April 2018</w:t>
+      </w:r>
+      <w:r>
+        <w:br w:type="textWrapping"/>
+      </w:r>
+      <w:r>
+        <w:t xml:space="preserve">Kevin Luk - August 2018</w:t>
+      </w:r>
+      <w:r>
+        <w:br w:type="textWrapping"/>
+      </w:r>
+      <w:r>
+        <w:t xml:space="preserve">Eric Yao - August 2018</w:t>
+      </w:r>
+      <w:r>
+        <w:br w:type="textWrapping"/>
+      </w:r>
+      <w:r>
+        <w:t xml:space="preserve">Ross Bittman - November 2018 (Bite-sized Teaching Mode Conference Coach)</w:t>
+      </w:r>
+      <w:r>
+        <w:br w:type="textWrapping"/>
+      </w:r>
+      <w:r>
+        <w:t xml:space="preserve">Samuel Huxley - December 2018</w:t>
+      </w:r>
+      <w:r>
+        <w:br w:type="textWrapping"/>
+      </w:r>
+      <w:r>
+        <w:t xml:space="preserve">Ross Bittman - December 2018</w:t>
+      </w:r>
+    </w:p>
+    <w:p>
+      <w:pPr>
+        <w:pStyle w:val="Heading2"/>
+      </w:pPr>
+      <w:bookmarkStart w:id="39" w:name="professional-memberships"/>
+      <w:r>
+        <w:t xml:space="preserve">Professional Memberships</w:t>
+      </w:r>
+      <w:bookmarkEnd w:id="39"/>
+    </w:p>
+    <w:p>
+      <w:pPr>
+        <w:pStyle w:val="FirstParagraph"/>
+      </w:pPr>
+      <w:r>
+        <w:rPr>
+          <w:rStyle w:val="VerbatimChar"/>
+        </w:rPr>
+        <w:t xml:space="preserve">2012-2016</w:t>
+      </w:r>
+      <w:r>
+        <w:br w:type="textWrapping"/>
+      </w:r>
+      <w:r>
+        <w:t xml:space="preserve">Texas Medical Association</w:t>
+      </w:r>
+      <w:r>
+        <w:br w:type="textWrapping"/>
+      </w:r>
+      <w:r>
+        <w:rPr>
+          <w:rStyle w:val="VerbatimChar"/>
+        </w:rPr>
+        <w:t xml:space="preserve">2012-</w:t>
+      </w:r>
+      <w:r>
+        <w:br w:type="textWrapping"/>
+      </w:r>
+      <w:r>
+        <w:t xml:space="preserve">American Medical Association</w:t>
+      </w:r>
+      <w:r>
+        <w:br w:type="textWrapping"/>
+      </w:r>
+      <w:r>
+        <w:rPr>
+          <w:rStyle w:val="VerbatimChar"/>
+        </w:rPr>
+        <w:t xml:space="preserve">2012-</w:t>
+      </w:r>
+      <w:r>
+        <w:br w:type="textWrapping"/>
+      </w:r>
+      <w:r>
+        <w:t xml:space="preserve">American College of Physicians</w:t>
+      </w:r>
+      <w:r>
+        <w:br w:type="textWrapping"/>
+      </w:r>
+      <w:r>
+        <w:rPr>
+          <w:rStyle w:val="VerbatimChar"/>
+        </w:rPr>
+        <w:t xml:space="preserve">2018-</w:t>
+      </w:r>
+      <w:r>
+        <w:br w:type="textWrapping"/>
+      </w:r>
+      <w:r>
+        <w:t xml:space="preserve">American Heart Association</w:t>
+      </w:r>
+    </w:p>
+    <w:p>
+      <w:pPr>
+        <w:pStyle w:val="Heading2"/>
+      </w:pPr>
+      <w:bookmarkStart w:id="40" w:name="honors-and-awards"/>
+      <w:r>
+        <w:t xml:space="preserve">Honors and Awards</w:t>
+      </w:r>
+      <w:bookmarkEnd w:id="40"/>
+    </w:p>
+    <w:p>
+      <w:pPr>
+        <w:pStyle w:val="FirstParagraph"/>
+      </w:pPr>
+      <w:r>
+        <w:rPr>
+          <w:rStyle w:val="VerbatimChar"/>
+        </w:rPr>
+        <w:t xml:space="preserve">2007</w:t>
+      </w:r>
+      <w:r>
+        <w:br w:type="textWrapping"/>
+      </w:r>
+      <w:r>
+        <w:t xml:space="preserve">EMT-Basic National Competition, 1st Place, HOSA</w:t>
+      </w:r>
+      <w:r>
+        <w:br w:type="textWrapping"/>
+      </w:r>
+      <w:r>
+        <w:rPr>
+          <w:rStyle w:val="VerbatimChar"/>
+        </w:rPr>
+        <w:t xml:space="preserve">2009</w:t>
+      </w:r>
+      <w:r>
+        <w:br w:type="textWrapping"/>
+      </w:r>
+      <w:r>
+        <w:t xml:space="preserve">Delores B. Aldridge Excellence in Service to a Diverse Community Award</w:t>
+      </w:r>
+      <w:r>
+        <w:br w:type="textWrapping"/>
+      </w:r>
+      <w:r>
+        <w:rPr>
+          <w:rStyle w:val="VerbatimChar"/>
+        </w:rPr>
+        <w:t xml:space="preserve">2009–2011</w:t>
+      </w:r>
+      <w:r>
+        <w:br w:type="textWrapping"/>
+      </w:r>
+      <w:r>
+        <w:t xml:space="preserve">Nu Rho Psi Honor Society</w:t>
+      </w:r>
+      <w:r>
+        <w:br w:type="textWrapping"/>
+      </w:r>
+      <w:r>
+        <w:rPr>
+          <w:rStyle w:val="VerbatimChar"/>
+        </w:rPr>
+        <w:t xml:space="preserve">2009</w:t>
+      </w:r>
+      <w:r>
+        <w:br w:type="textWrapping"/>
+      </w:r>
+      <w:r>
+        <w:t xml:space="preserve">Speaker to His Holiness the XIV Dalai Lama</w:t>
+      </w:r>
+      <w:r>
+        <w:br w:type="textWrapping"/>
+      </w:r>
+      <w:r>
+        <w:rPr>
+          <w:rStyle w:val="VerbatimChar"/>
+        </w:rPr>
+        <w:t xml:space="preserve">2015</w:t>
+      </w:r>
+      <w:r>
+        <w:br w:type="textWrapping"/>
+      </w:r>
+      <w:r>
+        <w:t xml:space="preserve">Texas A&amp;M University College of Medicine Research Symposium, 1st Place Oral Presentation</w:t>
+      </w:r>
+      <w:r>
+        <w:br w:type="textWrapping"/>
+      </w:r>
+      <w:r>
+        <w:rPr>
+          <w:rStyle w:val="VerbatimChar"/>
+        </w:rPr>
+        <w:t xml:space="preserve">2017</w:t>
+      </w:r>
+      <w:r>
+        <w:br w:type="textWrapping"/>
+      </w:r>
+      <w:r>
+        <w:t xml:space="preserve">Doctor’s Dilemma (Medical Jeopardy), Emory’s Resident Team, Georgia ACP Conference</w:t>
+      </w:r>
+      <w:r>
+        <w:br w:type="textWrapping"/>
+      </w:r>
+      <w:r>
+        <w:rPr>
+          <w:rStyle w:val="VerbatimChar"/>
+        </w:rPr>
+        <w:t xml:space="preserve">2018</w:t>
+      </w:r>
+      <w:r>
+        <w:br w:type="textWrapping"/>
+      </w:r>
+      <w:r>
+        <w:t xml:space="preserve">American Heart Association Scientific Sessions - Top Donors Meeting presentation</w:t>
+      </w:r>
+      <w:r>
+        <w:br w:type="textWrapping"/>
+      </w:r>
+      <w:r>
+        <w:rPr>
+          <w:i/>
+        </w:rPr>
+        <w:t xml:space="preserve">Special invitation to discuss research with AHA leadership and top philanthropists.</w:t>
+      </w:r>
+    </w:p>
+    <w:p>
+      <w:pPr>
+        <w:pStyle w:val="Heading2"/>
+      </w:pPr>
+      <w:bookmarkStart w:id="41" w:name="skills"/>
+      <w:r>
+        <w:t xml:space="preserve">Skills</w:t>
+      </w:r>
+      <w:bookmarkEnd w:id="41"/>
+    </w:p>
+    <w:p>
+      <w:pPr>
+        <w:pStyle w:val="Heading3"/>
+      </w:pPr>
+      <w:bookmarkStart w:id="42" w:name="procedural-and-clinical-skills"/>
+      <w:r>
+        <w:t xml:space="preserve">Procedural and clinical skills</w:t>
+      </w:r>
+      <w:bookmarkEnd w:id="42"/>
+    </w:p>
+    <w:p>
+      <w:pPr>
+        <w:pStyle w:val="FirstParagraph"/>
+      </w:pPr>
+      <w:r>
+        <w:rPr>
+          <w:b/>
+        </w:rPr>
+        <w:t xml:space="preserve">Point-of-care ultrasonography</w:t>
+      </w:r>
+      <w:r>
+        <w:t xml:space="preserve">: Training included 1 month of ultrasound curriculum and 2 months of emergency medicine ultrasound during medical school, including wilderness medicine training. Further training in residency during ICU, wards, and cardiology rotations. Skills include obtain cardiac views, assessing global cardiac function, identifying pleural disease, IVC assessment, identifying hydronephrosis, and skin/soft tissue evaluation.</w:t>
+      </w:r>
+    </w:p>
+    <w:p>
+      <w:pPr>
+        <w:pStyle w:val="BodyText"/>
+      </w:pPr>
+      <w:r>
+        <w:rPr>
+          <w:b/>
+        </w:rPr>
+        <w:t xml:space="preserve">Procedures</w:t>
+      </w:r>
+      <w:r>
+        <w:t xml:space="preserve">:</w:t>
+      </w:r>
+      <w:r>
+        <w:br w:type="textWrapping"/>
+      </w:r>
+      <w:r>
+        <w:t xml:space="preserve">Arterial line placement (radial, brachial, dorsalis pedis) - 30</w:t>
+      </w:r>
+      <w:r>
+        <w:br w:type="textWrapping"/>
+      </w:r>
+      <w:r>
+        <w:t xml:space="preserve">Arthrocentesis (knee, ankle, shoulder) - 17</w:t>
+      </w:r>
+      <w:r>
+        <w:br w:type="textWrapping"/>
+      </w:r>
+      <w:r>
+        <w:t xml:space="preserve">Central line placement (internal jugular, femoral, subclavian) - 56</w:t>
+      </w:r>
+      <w:r>
+        <w:br w:type="textWrapping"/>
+      </w:r>
+      <w:r>
+        <w:t xml:space="preserve">Lumbar puncture - 22</w:t>
+      </w:r>
+      <w:r>
+        <w:br w:type="textWrapping"/>
+      </w:r>
+      <w:r>
+        <w:t xml:space="preserve">Thoracentesis - 14</w:t>
+      </w:r>
+      <w:r>
+        <w:br w:type="textWrapping"/>
+      </w:r>
+      <w:r>
+        <w:t xml:space="preserve">Paracentesis - 17</w:t>
+      </w:r>
+    </w:p>
+    <w:p>
+      <w:pPr>
+        <w:pStyle w:val="Heading3"/>
+      </w:pPr>
+      <w:bookmarkStart w:id="43" w:name="languages-spoken"/>
+      <w:r>
+        <w:t xml:space="preserve">Languages spoken</w:t>
+      </w:r>
+      <w:bookmarkEnd w:id="43"/>
+    </w:p>
+    <w:p>
+      <w:pPr>
+        <w:pStyle w:val="FirstParagraph"/>
+      </w:pPr>
+      <w:r>
+        <w:t xml:space="preserve">English</w:t>
+      </w:r>
+      <w:r>
+        <w:br w:type="textWrapping"/>
+      </w:r>
+      <w:r>
+        <w:t xml:space="preserve">Gujurati</w:t>
+      </w:r>
+      <w:r>
+        <w:br w:type="textWrapping"/>
+      </w:r>
+      <w:r>
+        <w:t xml:space="preserve">Spanish</w:t>
+      </w:r>
+    </w:p>
+    <w:p>
+      <w:pPr>
+        <w:pStyle w:val="Heading3"/>
+      </w:pPr>
+      <w:bookmarkStart w:id="44" w:name="technical-skills"/>
+      <w:r>
+        <w:t xml:space="preserve">Technical skills</w:t>
+      </w:r>
+      <w:bookmarkEnd w:id="44"/>
+    </w:p>
+    <w:p>
+      <w:pPr>
+        <w:pStyle w:val="FirstParagraph"/>
+      </w:pPr>
+      <w:r>
+        <w:rPr>
+          <w:b/>
+        </w:rPr>
+        <w:t xml:space="preserve">Computer programming:</w:t>
       </w:r>
       <w:r>
         <w:t xml:space="preserve"> </w:t>
       </w:r>
       <w:r>
-        <w:t xml:space="preserve">asshah4@emory.edu</w:t>
-      </w:r>
-    </w:p>
-    <w:p>
-      <w:pPr>
-        <w:pStyle w:val="BodyText"/>
-      </w:pPr>
-      <w:r>
-        <w:rPr>
-          <w:i/>
-        </w:rPr>
-        <w:t xml:space="preserve">Phone</w:t>
-      </w:r>
-      <w:r>
-        <w:t xml:space="preserve"> </w:t>
-      </w:r>
-      <w:r>
-        <w:t xml:space="preserve">…</w:t>
-      </w:r>
-    </w:p>
-    <w:p>
-      <w:pPr>
-        <w:pStyle w:val="BodyText"/>
-      </w:pPr>
-      <w:r>
-        <w:rPr>
-          <w:i/>
-        </w:rPr>
-        <w:t xml:space="preserve">Fax</w:t>
-      </w:r>
-      <w:r>
-        <w:t xml:space="preserve"> </w:t>
-      </w:r>
-      <w:r>
-        <w:t xml:space="preserve">226-589-5000</w:t>
-      </w:r>
-    </w:p>
-    <w:p>
-      <w:pPr>
-        <w:pStyle w:val="Heading3"/>
-      </w:pPr>
-      <w:bookmarkStart w:id="25" w:name="citizenship"/>
-      <w:r>
-        <w:t xml:space="preserve">Citizenship</w:t>
-      </w:r>
-      <w:bookmarkEnd w:id="25"/>
-    </w:p>
-    <w:p>
-      <w:pPr>
-        <w:pStyle w:val="FirstParagraph"/>
-      </w:pPr>
-      <w:r>
-        <w:t xml:space="preserve">United States of America</w:t>
-      </w:r>
-    </w:p>
-    <w:p>
-      <w:pPr>
-        <w:pStyle w:val="Heading2"/>
-      </w:pPr>
-      <w:bookmarkStart w:id="26" w:name="training"/>
-      <w:r>
-        <w:t xml:space="preserve">Training</w:t>
-      </w:r>
-      <w:bookmarkEnd w:id="26"/>
-    </w:p>
-    <w:p>
-      <w:pPr>
-        <w:pStyle w:val="Heading3"/>
-      </w:pPr>
-      <w:bookmarkStart w:id="27" w:name="education"/>
-      <w:r>
-        <w:t xml:space="preserve">Education</w:t>
-      </w:r>
-      <w:bookmarkEnd w:id="27"/>
-    </w:p>
-    <w:p>
-      <w:pPr>
-        <w:pStyle w:val="FirstParagraph"/>
-      </w:pPr>
-      <w:r>
-        <w:rPr>
-          <w:rStyle w:val="VerbatimChar"/>
-        </w:rPr>
-        <w:t xml:space="preserve">2007-2011</w:t>
-      </w:r>
-      <w:r>
-        <w:br w:type="textWrapping"/>
-      </w:r>
-      <w:r>
-        <w:t xml:space="preserve">Emory University College of Arts and Sciences, Atlanta, Georgia</w:t>
-      </w:r>
-      <w:r>
-        <w:br w:type="textWrapping"/>
-      </w:r>
-      <w:r>
-        <w:rPr>
-          <w:i/>
-        </w:rPr>
-        <w:t xml:space="preserve">Bachelor of Science in Linguistics and Neurosciences &amp; Behavioral Biology</w:t>
-      </w:r>
-    </w:p>
-    <w:p>
-      <w:pPr>
-        <w:pStyle w:val="BodyText"/>
-      </w:pPr>
-      <w:r>
-        <w:rPr>
-          <w:rStyle w:val="VerbatimChar"/>
-        </w:rPr>
-        <w:t xml:space="preserve">2012-2016</w:t>
-      </w:r>
-      <w:r>
-        <w:br w:type="textWrapping"/>
-      </w:r>
-      <w:r>
-        <w:t xml:space="preserve">Texas A&amp;M University College of Medicine, College Station, Texas</w:t>
-      </w:r>
-      <w:r>
-        <w:br w:type="textWrapping"/>
-      </w:r>
-      <w:r>
-        <w:rPr>
-          <w:i/>
-        </w:rPr>
-        <w:t xml:space="preserve">Doctor of Medicine</w:t>
-      </w:r>
-    </w:p>
-    <w:p>
-      <w:pPr>
-        <w:pStyle w:val="Heading3"/>
-      </w:pPr>
-      <w:bookmarkStart w:id="28" w:name="postgraduate-training"/>
-      <w:r>
-        <w:t xml:space="preserve">Postgraduate training</w:t>
-      </w:r>
-      <w:bookmarkEnd w:id="28"/>
-    </w:p>
-    <w:p>
-      <w:pPr>
-        <w:pStyle w:val="FirstParagraph"/>
-      </w:pPr>
-      <w:r>
-        <w:rPr>
-          <w:rStyle w:val="VerbatimChar"/>
-        </w:rPr>
-        <w:t xml:space="preserve">2016-2019</w:t>
-      </w:r>
-      <w:r>
-        <w:br w:type="textWrapping"/>
-      </w:r>
-      <w:r>
-        <w:t xml:space="preserve">Emory University School of Medicine, Atlanta, Georgia</w:t>
-      </w:r>
-      <w:r>
-        <w:br w:type="textWrapping"/>
-      </w:r>
-      <w:r>
-        <w:rPr>
-          <w:i/>
-        </w:rPr>
-        <w:t xml:space="preserve">J. Willis Hurst Internal Medicine Residency</w:t>
-      </w:r>
-      <w:r>
-        <w:br w:type="textWrapping"/>
-      </w:r>
-      <w:r>
-        <w:t xml:space="preserve">Distinction in Teaching and Leadership</w:t>
-      </w:r>
-    </w:p>
-    <w:p>
-      <w:pPr>
-        <w:pStyle w:val="Heading3"/>
-      </w:pPr>
-      <w:bookmarkStart w:id="29" w:name="licensure-and-boards"/>
-      <w:r>
-        <w:t xml:space="preserve">Licensure and Boards</w:t>
-      </w:r>
-      <w:bookmarkEnd w:id="29"/>
-    </w:p>
-    <w:p>
-      <w:pPr>
-        <w:pStyle w:val="FirstParagraph"/>
-      </w:pPr>
-      <w:r>
-        <w:t xml:space="preserve">USMLE Step 1 (248)</w:t>
-      </w:r>
-      <w:r>
-        <w:br w:type="textWrapping"/>
-      </w:r>
-      <w:r>
-        <w:t xml:space="preserve">USMLE Step 2 CK (253)</w:t>
-      </w:r>
-      <w:r>
-        <w:br w:type="textWrapping"/>
-      </w:r>
-      <w:r>
-        <w:t xml:space="preserve">USMLE Step 3 (243)</w:t>
-      </w:r>
-    </w:p>
-    <w:p>
-      <w:pPr>
-        <w:pStyle w:val="Heading2"/>
-      </w:pPr>
-      <w:bookmarkStart w:id="30" w:name="teaching"/>
-      <w:r>
-        <w:t xml:space="preserve">Teaching</w:t>
-      </w:r>
-      <w:bookmarkEnd w:id="30"/>
-    </w:p>
-    <w:p>
-      <w:pPr>
-        <w:pStyle w:val="Heading3"/>
-      </w:pPr>
-      <w:bookmarkStart w:id="31" w:name="local"/>
-      <w:r>
-        <w:rPr>
-          <w:b/>
-        </w:rPr>
-        <w:t xml:space="preserve">LOCAL</w:t>
-      </w:r>
-      <w:bookmarkEnd w:id="31"/>
-    </w:p>
-    <w:p>
-      <w:pPr>
-        <w:pStyle w:val="Heading3"/>
-      </w:pPr>
-      <w:bookmarkStart w:id="32" w:name="undergraduate"/>
-      <w:r>
-        <w:t xml:space="preserve">Undergraduate</w:t>
-      </w:r>
-      <w:bookmarkEnd w:id="32"/>
-    </w:p>
-    <w:p>
-      <w:pPr>
-        <w:pStyle w:val="FirstParagraph"/>
-      </w:pPr>
-      <w:r>
-        <w:rPr>
-          <w:rStyle w:val="VerbatimChar"/>
-        </w:rPr>
-        <w:t xml:space="preserve">2010</w:t>
-      </w:r>
-      <w:r>
-        <w:br w:type="textWrapping"/>
-      </w:r>
-      <w:r>
-        <w:t xml:space="preserve">Emory University College of Arts and Sciences</w:t>
-      </w:r>
-      <w:r>
-        <w:br w:type="textWrapping"/>
-      </w:r>
-      <w:r>
-        <w:t xml:space="preserve">Department of Biology</w:t>
-      </w:r>
-      <w:r>
-        <w:br w:type="textWrapping"/>
-      </w:r>
-      <w:r>
-        <w:rPr>
-          <w:i/>
-        </w:rPr>
-        <w:t xml:space="preserve">Teaching Assistant in Cellular Biology</w:t>
-      </w:r>
-    </w:p>
-    <w:p>
-      <w:pPr>
-        <w:pStyle w:val="BodyText"/>
-      </w:pPr>
-      <w:r>
-        <w:rPr>
-          <w:rStyle w:val="VerbatimChar"/>
-        </w:rPr>
-        <w:t xml:space="preserve">2011-2012</w:t>
-      </w:r>
-      <w:r>
-        <w:br w:type="textWrapping"/>
-      </w:r>
-      <w:r>
-        <w:t xml:space="preserve">North Lake College</w:t>
-      </w:r>
-      <w:r>
-        <w:br w:type="textWrapping"/>
-      </w:r>
-      <w:r>
-        <w:t xml:space="preserve">Department of Physics</w:t>
-      </w:r>
-      <w:r>
-        <w:br w:type="textWrapping"/>
-      </w:r>
-      <w:r>
-        <w:rPr>
-          <w:i/>
-        </w:rPr>
-        <w:t xml:space="preserve">Tutor in Biology, Chemistry, and Physics</w:t>
-      </w:r>
-    </w:p>
-    <w:p>
-      <w:pPr>
-        <w:pStyle w:val="Heading3"/>
-      </w:pPr>
-      <w:bookmarkStart w:id="33" w:name="medical-student"/>
-      <w:r>
-        <w:t xml:space="preserve">Medical student</w:t>
-      </w:r>
-      <w:bookmarkEnd w:id="33"/>
-    </w:p>
-    <w:p>
-      <w:pPr>
-        <w:pStyle w:val="FirstParagraph"/>
-      </w:pPr>
-      <w:r>
-        <w:rPr>
-          <w:rStyle w:val="VerbatimChar"/>
-        </w:rPr>
-        <w:t xml:space="preserve">2013</w:t>
-      </w:r>
-      <w:r>
-        <w:br w:type="textWrapping"/>
-      </w:r>
-      <w:r>
-        <w:t xml:space="preserve">Texas A&amp;M University College of Medicine</w:t>
-      </w:r>
-      <w:r>
-        <w:br w:type="textWrapping"/>
-      </w:r>
-      <w:r>
-        <w:rPr>
-          <w:i/>
-        </w:rPr>
-        <w:t xml:space="preserve">Histology Tutor</w:t>
-      </w:r>
-    </w:p>
-    <w:p>
-      <w:pPr>
-        <w:pStyle w:val="BodyText"/>
-      </w:pPr>
-      <w:r>
-        <w:rPr>
-          <w:rStyle w:val="VerbatimChar"/>
-        </w:rPr>
-        <w:t xml:space="preserve">2016</w:t>
-      </w:r>
-      <w:r>
-        <w:br w:type="textWrapping"/>
-      </w:r>
-      <w:r>
-        <w:t xml:space="preserve">Texas A&amp;M University College of Medicine</w:t>
-      </w:r>
-      <w:r>
-        <w:br w:type="textWrapping"/>
-      </w:r>
-      <w:r>
-        <w:t xml:space="preserve">Internship Bootcamp</w:t>
-      </w:r>
-      <w:r>
-        <w:br w:type="textWrapping"/>
-      </w:r>
-      <w:r>
-        <w:rPr>
-          <w:i/>
-        </w:rPr>
-        <w:t xml:space="preserve">Session Leader</w:t>
-      </w:r>
-    </w:p>
-    <w:p>
-      <w:pPr>
-        <w:pStyle w:val="BodyText"/>
-      </w:pPr>
-      <w:r>
-        <w:rPr>
-          <w:rStyle w:val="VerbatimChar"/>
-        </w:rPr>
-        <w:t xml:space="preserve">2017-2019</w:t>
-      </w:r>
-      <w:r>
-        <w:br w:type="textWrapping"/>
-      </w:r>
-      <w:r>
-        <w:t xml:space="preserve">Emory University School of Medicine</w:t>
-      </w:r>
-      <w:r>
-        <w:br w:type="textWrapping"/>
-      </w:r>
-      <w:r>
-        <w:t xml:space="preserve">Physician Assistant Program</w:t>
-      </w:r>
-      <w:r>
-        <w:br w:type="textWrapping"/>
-      </w:r>
-      <w:r>
-        <w:t xml:space="preserve">Didactic Experiential Learning Program</w:t>
-      </w:r>
-      <w:r>
-        <w:br w:type="textWrapping"/>
-      </w:r>
-      <w:r>
-        <w:rPr>
-          <w:i/>
-        </w:rPr>
-        <w:t xml:space="preserve">Faculty Preceptor</w:t>
-      </w:r>
-    </w:p>
-    <w:p>
-      <w:pPr>
-        <w:pStyle w:val="BodyText"/>
-      </w:pPr>
-      <w:r>
-        <w:rPr>
-          <w:rStyle w:val="VerbatimChar"/>
-        </w:rPr>
-        <w:t xml:space="preserve">2018</w:t>
-      </w:r>
-      <w:r>
-        <w:br w:type="textWrapping"/>
-      </w:r>
-      <w:r>
-        <w:t xml:space="preserve">Emory University School of Medicine</w:t>
-      </w:r>
-      <w:r>
-        <w:br w:type="textWrapping"/>
-      </w:r>
-      <w:r>
-        <w:rPr>
-          <w:i/>
-        </w:rPr>
-        <w:t xml:space="preserve">M3 Ultrasound Workshop Leader</w:t>
-      </w:r>
-    </w:p>
-    <w:p>
-      <w:pPr>
-        <w:pStyle w:val="Heading3"/>
-      </w:pPr>
-      <w:bookmarkStart w:id="34" w:name="medical-resident"/>
-      <w:r>
-        <w:t xml:space="preserve">Medical resident</w:t>
-      </w:r>
-      <w:bookmarkEnd w:id="34"/>
-    </w:p>
-    <w:p>
-      <w:pPr>
-        <w:pStyle w:val="FirstParagraph"/>
-      </w:pPr>
-      <w:r>
-        <w:rPr>
-          <w:rStyle w:val="VerbatimChar"/>
-        </w:rPr>
-        <w:t xml:space="preserve">2018</w:t>
-      </w:r>
-      <w:r>
-        <w:br w:type="textWrapping"/>
-      </w:r>
-      <w:r>
-        <w:t xml:space="preserve">Emory University School of Medicine</w:t>
-      </w:r>
-      <w:r>
-        <w:br w:type="textWrapping"/>
-      </w:r>
-      <w:r>
-        <w:t xml:space="preserve">J. Willis Hurst Internal Medicine Residency Program</w:t>
-      </w:r>
-      <w:r>
-        <w:br w:type="textWrapping"/>
-      </w:r>
-      <w:r>
-        <w:rPr>
-          <w:i/>
-        </w:rPr>
-        <w:t xml:space="preserve">Lotions and Ointments and Creams, Oh My!</w:t>
-      </w:r>
-      <w:r>
-        <w:br w:type="textWrapping"/>
-      </w:r>
-      <w:r>
-        <w:t xml:space="preserve">Bite-Sized Teaching Mode Conference</w:t>
-      </w:r>
-    </w:p>
-    <w:p>
-      <w:pPr>
-        <w:pStyle w:val="BodyText"/>
-      </w:pPr>
-      <w:r>
-        <w:rPr>
-          <w:rStyle w:val="VerbatimChar"/>
-        </w:rPr>
-        <w:t xml:space="preserve">2018</w:t>
-      </w:r>
-      <w:r>
-        <w:br w:type="textWrapping"/>
-      </w:r>
-      <w:r>
-        <w:t xml:space="preserve">Emory University School of Medicine</w:t>
-      </w:r>
-      <w:r>
-        <w:br w:type="textWrapping"/>
-      </w:r>
-      <w:r>
-        <w:t xml:space="preserve">J. Willis Hurst Internal Medicine Residency Program</w:t>
-      </w:r>
-      <w:r>
-        <w:br w:type="textWrapping"/>
-      </w:r>
-      <w:r>
-        <w:rPr>
-          <w:i/>
-        </w:rPr>
-        <w:t xml:space="preserve">The Problem Learner: A history and physical for learners with difficulties</w:t>
-      </w:r>
-      <w:r>
-        <w:br w:type="textWrapping"/>
-      </w:r>
-      <w:r>
-        <w:t xml:space="preserve">Lecture for Distinction in Teaching and Leadership Conference</w:t>
-      </w:r>
-    </w:p>
-    <w:p>
-      <w:pPr>
-        <w:pStyle w:val="BodyText"/>
-      </w:pPr>
-      <w:r>
-        <w:rPr>
-          <w:rStyle w:val="VerbatimChar"/>
-        </w:rPr>
-        <w:t xml:space="preserve">2018</w:t>
-      </w:r>
-      <w:r>
-        <w:br w:type="textWrapping"/>
-      </w:r>
-      <w:r>
-        <w:t xml:space="preserve">Emory University School of Medicine</w:t>
-      </w:r>
-      <w:r>
-        <w:br w:type="textWrapping"/>
-      </w:r>
-      <w:r>
-        <w:t xml:space="preserve">J. Willis Hurst Internal Medicine Residency Program</w:t>
-      </w:r>
-      <w:r>
-        <w:br w:type="textWrapping"/>
-      </w:r>
-      <w:r>
-        <w:rPr>
-          <w:i/>
-        </w:rPr>
-        <w:t xml:space="preserve">Intervention of Ischemic Stroke: Thrombectomy in 6 to 16 Hours with Selection by Perfusion Imaging</w:t>
-      </w:r>
-      <w:r>
-        <w:br w:type="textWrapping"/>
-      </w:r>
-      <w:r>
-        <w:t xml:space="preserve">Journal Club Conference</w:t>
-      </w:r>
-    </w:p>
-    <w:p>
-      <w:pPr>
-        <w:pStyle w:val="BodyText"/>
-      </w:pPr>
-      <w:r>
-        <w:rPr>
-          <w:rStyle w:val="VerbatimChar"/>
-        </w:rPr>
-        <w:t xml:space="preserve">2018</w:t>
-      </w:r>
-      <w:r>
-        <w:br w:type="textWrapping"/>
-      </w:r>
-      <w:r>
-        <w:t xml:space="preserve">Emory University School of Medicine</w:t>
-      </w:r>
-      <w:r>
-        <w:br w:type="textWrapping"/>
-      </w:r>
-      <w:r>
-        <w:t xml:space="preserve">J. Willis Hurst Internal Medicine Residency Program</w:t>
-      </w:r>
-      <w:r>
-        <w:br w:type="textWrapping"/>
-      </w:r>
-      <w:r>
-        <w:rPr>
-          <w:i/>
-        </w:rPr>
-        <w:t xml:space="preserve">Ironing Out Transfusions in Sickle Cell</w:t>
-      </w:r>
-      <w:r>
-        <w:br w:type="textWrapping"/>
-      </w:r>
-      <w:r>
-        <w:t xml:space="preserve">Bite-Sized Teaching Mode Conference</w:t>
-      </w:r>
-    </w:p>
-    <w:p>
-      <w:pPr>
-        <w:pStyle w:val="Heading3"/>
-      </w:pPr>
-      <w:bookmarkStart w:id="35" w:name="faculty"/>
-      <w:r>
-        <w:t xml:space="preserve">Faculty</w:t>
-      </w:r>
-      <w:bookmarkEnd w:id="35"/>
-    </w:p>
-    <w:p>
-      <w:pPr>
-        <w:pStyle w:val="FirstParagraph"/>
-      </w:pPr>
-      <w:r>
-        <w:rPr>
-          <w:rStyle w:val="VerbatimChar"/>
-        </w:rPr>
-        <w:t xml:space="preserve">2017</w:t>
-      </w:r>
-      <w:r>
-        <w:br w:type="textWrapping"/>
-      </w:r>
-      <w:r>
-        <w:t xml:space="preserve">Emory University School of Medicine</w:t>
-      </w:r>
-      <w:r>
-        <w:br w:type="textWrapping"/>
-      </w:r>
-      <w:r>
-        <w:t xml:space="preserve">Department of Medicine</w:t>
-      </w:r>
-      <w:r>
-        <w:br w:type="textWrapping"/>
-      </w:r>
-      <w:r>
-        <w:rPr>
-          <w:i/>
-        </w:rPr>
-        <w:t xml:space="preserve">Parasternal Long Axis View</w:t>
-      </w:r>
-      <w:r>
-        <w:br w:type="textWrapping"/>
-      </w:r>
-      <w:r>
-        <w:t xml:space="preserve">Lecture for Faculty Development Conference</w:t>
-      </w:r>
-    </w:p>
-    <w:p>
-      <w:pPr>
-        <w:pStyle w:val="Heading3"/>
-      </w:pPr>
-      <w:bookmarkStart w:id="36" w:name="regional"/>
-      <w:r>
-        <w:rPr>
-          <w:b/>
-        </w:rPr>
-        <w:t xml:space="preserve">REGIONAL</w:t>
-      </w:r>
-      <w:bookmarkEnd w:id="36"/>
-    </w:p>
-    <w:p>
-      <w:pPr>
-        <w:pStyle w:val="Heading3"/>
-      </w:pPr>
-      <w:bookmarkStart w:id="37" w:name="faculty-1"/>
-      <w:r>
-        <w:t xml:space="preserve">Faculty</w:t>
-      </w:r>
-      <w:bookmarkEnd w:id="37"/>
-    </w:p>
-    <w:p>
-      <w:pPr>
-        <w:pStyle w:val="FirstParagraph"/>
-      </w:pPr>
-      <w:r>
-        <w:rPr>
-          <w:rStyle w:val="VerbatimChar"/>
-        </w:rPr>
-        <w:t xml:space="preserve">2018</w:t>
-      </w:r>
-      <w:r>
-        <w:br w:type="textWrapping"/>
-      </w:r>
-      <w:r>
-        <w:t xml:space="preserve">Southern Hospital Medicine Conference</w:t>
-      </w:r>
-      <w:r>
-        <w:br w:type="textWrapping"/>
-      </w:r>
-      <w:r>
-        <w:rPr>
-          <w:i/>
-        </w:rPr>
-        <w:t xml:space="preserve">Ultrasound Workshop: Cardiac, IVC, Lung, Abdominal Views</w:t>
-      </w:r>
-    </w:p>
-    <w:p>
-      <w:pPr>
-        <w:pStyle w:val="BodyText"/>
-      </w:pPr>
-      <w:r>
-        <w:rPr>
-          <w:rStyle w:val="VerbatimChar"/>
-        </w:rPr>
-        <w:t xml:space="preserve">2018</w:t>
-      </w:r>
-      <w:r>
-        <w:br w:type="textWrapping"/>
-      </w:r>
-      <w:r>
-        <w:t xml:space="preserve">Southern Hospital Medicine Conference</w:t>
-      </w:r>
-      <w:r>
-        <w:br w:type="textWrapping"/>
-      </w:r>
-      <w:r>
-        <w:rPr>
-          <w:i/>
-        </w:rPr>
-        <w:t xml:space="preserve">“</w:t>
-      </w:r>
-      <w:r>
-        <w:rPr>
-          <w:i/>
-        </w:rPr>
-        <w:t xml:space="preserve">8 Minutes-to-Win-It</w:t>
-      </w:r>
-      <w:r>
-        <w:rPr>
-          <w:i/>
-        </w:rPr>
-        <w:t xml:space="preserve">”</w:t>
-      </w:r>
-      <w:r>
-        <w:rPr>
-          <w:i/>
-        </w:rPr>
-        <w:t xml:space="preserve">: Top Inpatient Teaching Sessions by Soon-To-Be-Leaders</w:t>
-      </w:r>
-    </w:p>
-    <w:p>
-      <w:pPr>
-        <w:pStyle w:val="Heading3"/>
-      </w:pPr>
-      <w:bookmarkStart w:id="38" w:name="supervisory-roles"/>
-      <w:r>
-        <w:t xml:space="preserve">Supervisory Roles</w:t>
-      </w:r>
-      <w:bookmarkEnd w:id="38"/>
-    </w:p>
-    <w:p>
-      <w:pPr>
-        <w:pStyle w:val="FirstParagraph"/>
-      </w:pPr>
-      <w:r>
-        <w:rPr>
-          <w:b/>
-        </w:rPr>
-        <w:t xml:space="preserve">Students</w:t>
-      </w:r>
-      <w:r>
-        <w:t xml:space="preserve">:</w:t>
-      </w:r>
-      <w:r>
-        <w:br w:type="textWrapping"/>
-      </w:r>
-      <w:r>
-        <w:t xml:space="preserve">Julie Sommer, PA-S - April 2017 to August 2018</w:t>
-      </w:r>
-      <w:r>
-        <w:br w:type="textWrapping"/>
-      </w:r>
-      <w:r>
-        <w:t xml:space="preserve">John Ward, M3 - January 2018</w:t>
-      </w:r>
-      <w:r>
-        <w:br w:type="textWrapping"/>
-      </w:r>
-      <w:r>
-        <w:t xml:space="preserve">Deema Elchoufi, M3 - April 2018</w:t>
-      </w:r>
-      <w:r>
-        <w:br w:type="textWrapping"/>
-      </w:r>
-      <w:r>
-        <w:t xml:space="preserve">Hugo Cavalia, M4 - July 2018</w:t>
-      </w:r>
-      <w:r>
-        <w:br w:type="textWrapping"/>
-      </w:r>
-      <w:r>
-        <w:t xml:space="preserve">Brian Mott, M3 - August 2018</w:t>
-      </w:r>
-      <w:r>
-        <w:br w:type="textWrapping"/>
-      </w:r>
-      <w:r>
-        <w:t xml:space="preserve">Anna Coronata, M3 - December 2018</w:t>
-      </w:r>
-      <w:r>
-        <w:br w:type="textWrapping"/>
-      </w:r>
-      <w:r>
-        <w:t xml:space="preserve">Eli Mlaver, M3 - December 2018</w:t>
-      </w:r>
-    </w:p>
-    <w:p>
-      <w:pPr>
-        <w:pStyle w:val="BodyText"/>
-      </w:pPr>
-      <w:r>
-        <w:rPr>
-          <w:b/>
-        </w:rPr>
-        <w:t xml:space="preserve">Interns</w:t>
-      </w:r>
-      <w:r>
-        <w:t xml:space="preserve">:</w:t>
-      </w:r>
-      <w:r>
-        <w:br w:type="textWrapping"/>
-      </w:r>
-      <w:r>
-        <w:t xml:space="preserve">Rebecca Engels - January 2018</w:t>
-      </w:r>
-      <w:r>
-        <w:br w:type="textWrapping"/>
-      </w:r>
-      <w:r>
-        <w:t xml:space="preserve">Mangala Patil - January 2018</w:t>
-      </w:r>
-      <w:r>
-        <w:br w:type="textWrapping"/>
-      </w:r>
-      <w:r>
-        <w:t xml:space="preserve">Rebecca Neustein - April 2018</w:t>
-      </w:r>
-      <w:r>
-        <w:br w:type="textWrapping"/>
-      </w:r>
-      <w:r>
-        <w:t xml:space="preserve">Kate Measom - April 2018</w:t>
-      </w:r>
-      <w:r>
-        <w:br w:type="textWrapping"/>
-      </w:r>
-      <w:r>
-        <w:t xml:space="preserve">Kevin Luk - August 2018</w:t>
-      </w:r>
-      <w:r>
-        <w:br w:type="textWrapping"/>
-      </w:r>
-      <w:r>
-        <w:t xml:space="preserve">Eric Yao - August 2018</w:t>
-      </w:r>
-      <w:r>
-        <w:br w:type="textWrapping"/>
-      </w:r>
-      <w:r>
-        <w:t xml:space="preserve">Ross Bittman - November 2018 (Bite-sized Teaching Mode Conference Coach)</w:t>
-      </w:r>
-      <w:r>
-        <w:br w:type="textWrapping"/>
-      </w:r>
-      <w:r>
-        <w:t xml:space="preserve">Samuel Huxley - December 2018</w:t>
-      </w:r>
-      <w:r>
-        <w:br w:type="textWrapping"/>
-      </w:r>
-      <w:r>
-        <w:t xml:space="preserve">Ross Bittman - December 2018</w:t>
-      </w:r>
-    </w:p>
-    <w:p>
-      <w:pPr>
-        <w:pStyle w:val="Heading2"/>
-      </w:pPr>
-      <w:bookmarkStart w:id="39" w:name="professional-memberships"/>
-      <w:r>
-        <w:t xml:space="preserve">Professional Memberships</w:t>
-      </w:r>
-      <w:bookmarkEnd w:id="39"/>
-    </w:p>
-    <w:p>
-      <w:pPr>
-        <w:pStyle w:val="FirstParagraph"/>
-      </w:pPr>
-      <w:r>
-        <w:rPr>
-          <w:rStyle w:val="VerbatimChar"/>
-        </w:rPr>
-        <w:t xml:space="preserve">2012-2016</w:t>
-      </w:r>
-      <w:r>
-        <w:br w:type="textWrapping"/>
-      </w:r>
-      <w:r>
-        <w:t xml:space="preserve">Texas Medical Association</w:t>
-      </w:r>
-      <w:r>
-        <w:br w:type="textWrapping"/>
-      </w:r>
-      <w:r>
-        <w:rPr>
-          <w:rStyle w:val="VerbatimChar"/>
-        </w:rPr>
-        <w:t xml:space="preserve">2012-</w:t>
-      </w:r>
-      <w:r>
-        <w:br w:type="textWrapping"/>
-      </w:r>
-      <w:r>
-        <w:t xml:space="preserve">American Medical Association</w:t>
-      </w:r>
-      <w:r>
-        <w:br w:type="textWrapping"/>
-      </w:r>
-      <w:r>
-        <w:rPr>
-          <w:rStyle w:val="VerbatimChar"/>
-        </w:rPr>
-        <w:t xml:space="preserve">2012-</w:t>
-      </w:r>
-      <w:r>
-        <w:br w:type="textWrapping"/>
-      </w:r>
-      <w:r>
-        <w:t xml:space="preserve">American College of Physicians</w:t>
-      </w:r>
-      <w:r>
-        <w:br w:type="textWrapping"/>
-      </w:r>
-      <w:r>
-        <w:rPr>
-          <w:rStyle w:val="VerbatimChar"/>
-        </w:rPr>
-        <w:t xml:space="preserve">2018-</w:t>
-      </w:r>
-      <w:r>
-        <w:br w:type="textWrapping"/>
-      </w:r>
-      <w:r>
-        <w:t xml:space="preserve">American Heart Association</w:t>
-      </w:r>
-    </w:p>
-    <w:p>
-      <w:pPr>
-        <w:pStyle w:val="Heading2"/>
-      </w:pPr>
-      <w:bookmarkStart w:id="40" w:name="honors-and-awards"/>
-      <w:r>
-        <w:t xml:space="preserve">Honors and Awards</w:t>
-      </w:r>
-      <w:bookmarkEnd w:id="40"/>
-    </w:p>
-    <w:p>
-      <w:pPr>
-        <w:pStyle w:val="FirstParagraph"/>
-      </w:pPr>
-      <w:r>
-        <w:rPr>
-          <w:rStyle w:val="VerbatimChar"/>
-        </w:rPr>
-        <w:t xml:space="preserve">2007</w:t>
-      </w:r>
-      <w:r>
-        <w:br w:type="textWrapping"/>
-      </w:r>
-      <w:r>
-        <w:t xml:space="preserve">EMT-Basic National Competition, 1st Place, HOSA</w:t>
-      </w:r>
-      <w:r>
-        <w:br w:type="textWrapping"/>
-      </w:r>
-      <w:r>
-        <w:rPr>
-          <w:rStyle w:val="VerbatimChar"/>
-        </w:rPr>
-        <w:t xml:space="preserve">2009</w:t>
-      </w:r>
-      <w:r>
-        <w:br w:type="textWrapping"/>
-      </w:r>
-      <w:r>
-        <w:t xml:space="preserve">Delores B. Aldridge Excellence in Service to a Diverse Community Award</w:t>
-      </w:r>
-      <w:r>
-        <w:br w:type="textWrapping"/>
-      </w:r>
-      <w:r>
-        <w:rPr>
-          <w:rStyle w:val="VerbatimChar"/>
-        </w:rPr>
-        <w:t xml:space="preserve">2009–2011</w:t>
-      </w:r>
-      <w:r>
-        <w:br w:type="textWrapping"/>
-      </w:r>
-      <w:r>
-        <w:t xml:space="preserve">Nu Rho Psi Honor Society</w:t>
-      </w:r>
-      <w:r>
-        <w:br w:type="textWrapping"/>
-      </w:r>
-      <w:r>
-        <w:rPr>
-          <w:rStyle w:val="VerbatimChar"/>
-        </w:rPr>
-        <w:t xml:space="preserve">2009</w:t>
-      </w:r>
-      <w:r>
-        <w:br w:type="textWrapping"/>
-      </w:r>
-      <w:r>
-        <w:t xml:space="preserve">Speaker to His Holiness the XIV Dalai Lama</w:t>
-      </w:r>
-      <w:r>
-        <w:br w:type="textWrapping"/>
-      </w:r>
-      <w:r>
-        <w:rPr>
-          <w:rStyle w:val="VerbatimChar"/>
-        </w:rPr>
-        <w:t xml:space="preserve">2015</w:t>
-      </w:r>
-      <w:r>
-        <w:br w:type="textWrapping"/>
-      </w:r>
-      <w:r>
-        <w:t xml:space="preserve">Texas A&amp;M University College of Medicine Research Symposium, 1st Place Oral Presentation</w:t>
-      </w:r>
-      <w:r>
-        <w:br w:type="textWrapping"/>
-      </w:r>
-      <w:r>
-        <w:rPr>
-          <w:rStyle w:val="VerbatimChar"/>
-        </w:rPr>
-        <w:t xml:space="preserve">2017</w:t>
-      </w:r>
-      <w:r>
-        <w:br w:type="textWrapping"/>
-      </w:r>
-      <w:r>
-        <w:t xml:space="preserve">Doctor’s Dilemma (Medical Jeopardy), Emory’s Resident Team, Georgia ACP Conference</w:t>
-      </w:r>
-      <w:r>
-        <w:br w:type="textWrapping"/>
-      </w:r>
-      <w:r>
-        <w:rPr>
-          <w:rStyle w:val="VerbatimChar"/>
-        </w:rPr>
-        <w:t xml:space="preserve">2018</w:t>
-      </w:r>
-      <w:r>
-        <w:br w:type="textWrapping"/>
-      </w:r>
-      <w:r>
-        <w:t xml:space="preserve">American Heart Association Scientific Sessions - Top Donors Meeting presentation</w:t>
-      </w:r>
-      <w:r>
-        <w:br w:type="textWrapping"/>
-      </w:r>
-      <w:r>
-        <w:rPr>
-          <w:i/>
-        </w:rPr>
-        <w:t xml:space="preserve">Special invitation to discuss research with AHA leadership and top philanthropists.</w:t>
-      </w:r>
-    </w:p>
-    <w:p>
-      <w:pPr>
-        <w:pStyle w:val="Heading2"/>
-      </w:pPr>
-      <w:bookmarkStart w:id="41" w:name="skills"/>
-      <w:r>
-        <w:t xml:space="preserve">Skills</w:t>
-      </w:r>
-      <w:bookmarkEnd w:id="41"/>
-    </w:p>
-    <w:p>
-      <w:pPr>
-        <w:pStyle w:val="Heading3"/>
-      </w:pPr>
-      <w:bookmarkStart w:id="42" w:name="procedural-and-clinical-skills"/>
-      <w:r>
-        <w:t xml:space="preserve">Procedural and clinical skills</w:t>
-      </w:r>
-      <w:bookmarkEnd w:id="42"/>
-    </w:p>
-    <w:p>
-      <w:pPr>
-        <w:pStyle w:val="FirstParagraph"/>
-      </w:pPr>
-      <w:r>
-        <w:rPr>
-          <w:b/>
-        </w:rPr>
-        <w:t xml:space="preserve">Point-of-care ultrasonography</w:t>
-      </w:r>
-      <w:r>
-        <w:t xml:space="preserve">: Training included 1 month of ultrasound curriculum and 2 months of emergency medicine ultrasound during medical school, including wilderness medicine training. Further training in residency during ICU, wards, and cardiology rotations. Skills include obtain cardiac views, assessing global cardiac function, identifying pleural disease, IVC assessment, identifying hydronephrosis, and skin/soft tissue evaluation.</w:t>
-      </w:r>
-    </w:p>
-    <w:p>
-      <w:pPr>
-        <w:pStyle w:val="BodyText"/>
-      </w:pPr>
-      <w:r>
-        <w:rPr>
-          <w:b/>
-        </w:rPr>
-        <w:t xml:space="preserve">Procedures</w:t>
-      </w:r>
-      <w:r>
-        <w:t xml:space="preserve">:</w:t>
-      </w:r>
-      <w:r>
-        <w:br w:type="textWrapping"/>
-      </w:r>
-      <w:r>
-        <w:t xml:space="preserve">Arterial line placement (radial, brachial, dorsalis pedis) - 30</w:t>
-      </w:r>
-      <w:r>
-        <w:br w:type="textWrapping"/>
-      </w:r>
-      <w:r>
-        <w:t xml:space="preserve">Arthrocentesis (knee, ankle, shoulder) - 17</w:t>
-      </w:r>
-      <w:r>
-        <w:br w:type="textWrapping"/>
-      </w:r>
-      <w:r>
-        <w:t xml:space="preserve">Central line placement (internal jugular, femoral, subclavian) - 56</w:t>
-      </w:r>
-      <w:r>
-        <w:br w:type="textWrapping"/>
-      </w:r>
-      <w:r>
-        <w:t xml:space="preserve">Lumbar puncture - 22</w:t>
-      </w:r>
-      <w:r>
-        <w:br w:type="textWrapping"/>
-      </w:r>
-      <w:r>
-        <w:t xml:space="preserve">Thoracentesis - 14</w:t>
-      </w:r>
-      <w:r>
-        <w:br w:type="textWrapping"/>
-      </w:r>
-      <w:r>
-        <w:t xml:space="preserve">Paracentesis - 17</w:t>
-      </w:r>
-    </w:p>
-    <w:p>
-      <w:pPr>
-        <w:pStyle w:val="Heading3"/>
-      </w:pPr>
-      <w:bookmarkStart w:id="43" w:name="languages-spoken"/>
-      <w:r>
-        <w:t xml:space="preserve">Languages spoken</w:t>
-      </w:r>
-      <w:bookmarkEnd w:id="43"/>
-    </w:p>
-    <w:p>
-      <w:pPr>
-        <w:pStyle w:val="FirstParagraph"/>
-      </w:pPr>
-      <w:r>
-        <w:t xml:space="preserve">English</w:t>
-      </w:r>
-      <w:r>
-        <w:br w:type="textWrapping"/>
-      </w:r>
-      <w:r>
-        <w:t xml:space="preserve">Gujurati</w:t>
-      </w:r>
-      <w:r>
-        <w:br w:type="textWrapping"/>
-      </w:r>
-      <w:r>
-        <w:t xml:space="preserve">Spanish</w:t>
-      </w:r>
-    </w:p>
-    <w:p>
-      <w:pPr>
-        <w:pStyle w:val="Heading3"/>
-      </w:pPr>
-      <w:bookmarkStart w:id="44" w:name="technical-skills"/>
-      <w:r>
-        <w:t xml:space="preserve">Technical skills</w:t>
-      </w:r>
-      <w:bookmarkEnd w:id="44"/>
-    </w:p>
-    <w:p>
-      <w:pPr>
-        <w:pStyle w:val="FirstParagraph"/>
-      </w:pPr>
-      <w:r>
-        <w:rPr>
-          <w:b/>
-        </w:rPr>
-        <w:t xml:space="preserve">Computer programming:</w:t>
-      </w:r>
-      <w:r>
-        <w:t xml:space="preserve"> </w:t>
-      </w:r>
-      <w:r>
         <w:t xml:space="preserve">R, RStudio - scripting language and environment for statistical computing and graphics</w:t>
       </w:r>
       <w:r>
-        <w:t xml:space="preserve"> </w:t>
+        <w:br w:type="textWrapping"/>
       </w:r>
       <w:r>
         <w:t xml:space="preserve">PERL - high-level programming language for text processing and manipulation</w:t>
       </w:r>
       <w:r>
-        <w:t xml:space="preserve"> </w:t>
+        <w:br w:type="textWrapping"/>
       </w:r>
       <w:r>
         <w:t xml:space="preserve">C++ - low-level programming language for data processing</w:t>
       </w:r>
       <w:r>
-        <w:t xml:space="preserve"> </w:t>
+        <w:br w:type="textWrapping"/>
       </w:r>
       <w:r>
         <w:t xml:space="preserve">Vim - command line editing</w:t>
       </w:r>
       <w:r>
-        <w:t xml:space="preserve"> </w:t>
+        <w:br w:type="textWrapping"/>
       </w:r>
       <w:r>
         <w:t xml:space="preserve">Markdown - syntax for formatting of writing</w:t>
       </w:r>
       <w:r>
-        <w:t xml:space="preserve"> </w:t>
+        <w:br w:type="textWrapping"/>
       </w:r>
       <w:r>
         <w:t xml:space="preserve">Git, Github - version control system</w:t>

</xml_diff>

<commit_message>
updated krakow as reference, fixed formating on vadde
</commit_message>
<xml_diff>
--- a/word.docx
+++ b/word.docx
@@ -1,70 +1,98 @@
 
 <file path=word/document.xml><?xml version="1.0" encoding="utf-8"?>
-<w:document xmlns:wpc="http://schemas.microsoft.com/office/word/2010/wordprocessingCanvas" xmlns:cx="http://schemas.microsoft.com/office/drawing/2014/chartex" xmlns:cx1="http://schemas.microsoft.com/office/drawing/2015/9/8/chartex" xmlns:cx2="http://schemas.microsoft.com/office/drawing/2015/10/21/chartex" xmlns:cx3="http://schemas.microsoft.com/office/drawing/2016/5/9/chartex" xmlns:cx4="http://schemas.microsoft.com/office/drawing/2016/5/10/chartex" xmlns:cx5="http://schemas.microsoft.com/office/drawing/2016/5/11/chartex" xmlns:cx6="http://schemas.microsoft.com/office/drawing/2016/5/12/chartex" xmlns:cx7="http://schemas.microsoft.com/office/drawing/2016/5/13/chartex" xmlns:cx8="http://schemas.microsoft.com/office/drawing/2016/5/14/chartex" xmlns:mc="http://schemas.openxmlformats.org/markup-compatibility/2006" xmlns:aink="http://schemas.microsoft.com/office/drawing/2016/ink" xmlns:am3d="http://schemas.microsoft.com/office/drawing/2017/model3d" xmlns:o="urn:schemas-microsoft-com:office:office" xmlns:r="http://schemas.openxmlformats.org/officeDocument/2006/relationships" xmlns:m="http://schemas.openxmlformats.org/officeDocument/2006/math" xmlns:v="urn:schemas-microsoft-com:vml" xmlns:wp14="http://schemas.microsoft.com/office/word/2010/wordprocessingDrawing" xmlns:wp="http://schemas.openxmlformats.org/drawingml/2006/wordprocessingDrawing" xmlns:w10="urn:schemas-microsoft-com:office:word" xmlns:w="http://schemas.openxmlformats.org/wordprocessingml/2006/main" xmlns:w14="http://schemas.microsoft.com/office/word/2010/wordml" xmlns:w15="http://schemas.microsoft.com/office/word/2012/wordml" xmlns:w16cid="http://schemas.microsoft.com/office/word/2016/wordml/cid" xmlns:w16se="http://schemas.microsoft.com/office/word/2015/wordml/symex" xmlns:wpg="http://schemas.microsoft.com/office/word/2010/wordprocessingGroup" xmlns:wpi="http://schemas.microsoft.com/office/word/2010/wordprocessingInk" xmlns:wne="http://schemas.microsoft.com/office/word/2006/wordml" xmlns:wps="http://schemas.microsoft.com/office/word/2010/wordprocessingShape" mc:Ignorable="w14 w15 w16se w16cid wp14">
+<w:document xmlns:w="http://schemas.openxmlformats.org/wordprocessingml/2006/main" xmlns:m="http://schemas.openxmlformats.org/officeDocument/2006/math" xmlns:r="http://schemas.openxmlformats.org/officeDocument/2006/relationships" xmlns:o="urn:schemas-microsoft-com:office:office" xmlns:v="urn:schemas-microsoft-com:vml" xmlns:w10="urn:schemas-microsoft-com:office:word" xmlns:a="http://schemas.openxmlformats.org/drawingml/2006/main" xmlns:pic="http://schemas.openxmlformats.org/drawingml/2006/picture" xmlns:wp="http://schemas.openxmlformats.org/drawingml/2006/wordprocessingDrawing">
   <w:body>
     <w:p>
       <w:pPr>
         <w:pStyle w:val="Title"/>
       </w:pPr>
       <w:r>
-        <w:t>Curriculum Vitae</w:t>
+        <w:t xml:space="preserve">Curriculum</w:t>
+      </w:r>
+      <w:r>
+        <w:t xml:space="preserve"> </w:t>
+      </w:r>
+      <w:r>
+        <w:t xml:space="preserve">Vitae</w:t>
       </w:r>
     </w:p>
     <w:p>
       <w:pPr>
         <w:pStyle w:val="Heading1"/>
       </w:pPr>
-      <w:bookmarkStart w:id="0" w:name="anish-shah"/>
-      <w:r>
-        <w:t>Anish Shah</w:t>
-      </w:r>
-      <w:bookmarkEnd w:id="0"/>
-    </w:p>
+      <w:bookmarkStart w:id="20" w:name="anish-shah"/>
+      <w:r>
+        <w:t xml:space="preserve">Anish Shah</w:t>
+      </w:r>
+      <w:bookmarkEnd w:id="20"/>
+    </w:p>
+    <w:bookmarkStart w:id="21" w:name="webaddress"/>
     <w:p>
       <w:pPr>
         <w:pStyle w:val="FirstParagraph"/>
       </w:pPr>
-      <w:bookmarkStart w:id="1" w:name="webaddress"/>
-      <w:r>
-        <w:t xml:space="preserve">asshah4@emory.edu </w:t>
-      </w:r>
-      <w:proofErr w:type="gramStart"/>
-      <w:r>
-        <w:t>|  asshah4</w:t>
-      </w:r>
-      <w:r>
-        <w:t>.github.io</w:t>
-      </w:r>
-      <w:proofErr w:type="gramEnd"/>
-    </w:p>
-    <w:bookmarkEnd w:id="1"/>
+      <w:r>
+        <w:t xml:space="preserve">asshah4@emory.edu</w:t>
+      </w:r>
+      <w:r>
+        <w:t xml:space="preserve"> </w:t>
+      </w:r>
+      <w:r>
+        <w:t xml:space="preserve">|</w:t>
+      </w:r>
+      <w:r>
+        <w:t xml:space="preserve"> </w:t>
+      </w:r>
+      <w:r>
+        <w:t xml:space="preserve"> </w:t>
+      </w:r>
+      <w:r>
+        <w:t xml:space="preserve">asshah4</w:t>
+      </w:r>
+      <w:r>
+        <w:t xml:space="preserve"> </w:t>
+      </w:r>
+      <w:r>
+        <w:t xml:space="preserve">|</w:t>
+      </w:r>
+      <w:r>
+        <w:t xml:space="preserve"> </w:t>
+      </w:r>
+      <w:r>
+        <w:t xml:space="preserve"> </w:t>
+      </w:r>
+      <w:r>
+        <w:t xml:space="preserve">Twitter</w:t>
+      </w:r>
+    </w:p>
+    <w:bookmarkEnd w:id="21"/>
     <w:p>
       <w:pPr>
         <w:pStyle w:val="BodyText"/>
       </w:pPr>
       <w:r>
-        <w:t>Resident physician in internal medicine, with an interest in heart rate variability, epidemiology, biostatistics, and point-of-care ultrasonography.</w:t>
+        <w:t xml:space="preserve">Resident physician in internal medicine with an interest in heart rate variability, epidemiology, biostatistics, and point-of-care ultrasonography.</w:t>
       </w:r>
     </w:p>
     <w:p>
       <w:pPr>
         <w:pStyle w:val="Heading2"/>
       </w:pPr>
-      <w:bookmarkStart w:id="2" w:name="personal-information"/>
-      <w:r>
-        <w:t>Personal information</w:t>
-      </w:r>
-      <w:bookmarkEnd w:id="2"/>
+      <w:bookmarkStart w:id="22" w:name="personal-information"/>
+      <w:r>
+        <w:t xml:space="preserve">Personal information</w:t>
+      </w:r>
+      <w:bookmarkEnd w:id="22"/>
     </w:p>
     <w:p>
       <w:pPr>
         <w:pStyle w:val="Heading3"/>
       </w:pPr>
-      <w:bookmarkStart w:id="3" w:name="physical-address"/>
-      <w:r>
-        <w:t>Physical address</w:t>
-      </w:r>
-      <w:bookmarkEnd w:id="3"/>
+      <w:bookmarkStart w:id="23" w:name="physical-address"/>
+      <w:r>
+        <w:t xml:space="preserve">Physical address</w:t>
+      </w:r>
+      <w:bookmarkEnd w:id="23"/>
     </w:p>
     <w:p>
       <w:pPr>
@@ -74,7 +102,7 @@
         <w:rPr>
           <w:i/>
         </w:rPr>
-        <w:t>Office</w:t>
+        <w:t xml:space="preserve">Office</w:t>
       </w:r>
     </w:p>
     <w:p>
@@ -82,22 +110,25 @@
         <w:pStyle w:val="BodyText"/>
       </w:pPr>
       <w:r>
-        <w:t>Emory University School of Medicine</w:t>
-      </w:r>
-      <w:r>
-        <w:br/>
-        <w:t>Department of Medicine</w:t>
-      </w:r>
-      <w:r>
-        <w:br/>
-        <w:t>164</w:t>
-      </w:r>
-      <w:r>
-        <w:t>8 Pierce Drive NE</w:t>
-      </w:r>
-      <w:r>
-        <w:br/>
-        <w:t>Atlanta, GA 30307</w:t>
+        <w:t xml:space="preserve">Emory University School of Medicine</w:t>
+      </w:r>
+      <w:r>
+        <w:br w:type="textWrapping"/>
+      </w:r>
+      <w:r>
+        <w:t xml:space="preserve">Department of Medicine</w:t>
+      </w:r>
+      <w:r>
+        <w:br w:type="textWrapping"/>
+      </w:r>
+      <w:r>
+        <w:t xml:space="preserve">1648 Pierce Drive NE</w:t>
+      </w:r>
+      <w:r>
+        <w:br w:type="textWrapping"/>
+      </w:r>
+      <w:r>
+        <w:t xml:space="preserve">Atlanta, GA 30307</w:t>
       </w:r>
     </w:p>
     <w:p>
@@ -108,7 +139,7 @@
         <w:rPr>
           <w:i/>
         </w:rPr>
-        <w:t>Clinic</w:t>
+        <w:t xml:space="preserve">Clinic</w:t>
       </w:r>
     </w:p>
     <w:p>
@@ -116,26 +147,30 @@
         <w:pStyle w:val="BodyText"/>
       </w:pPr>
       <w:r>
-        <w:t>80 Jesse Hill Jr. Dr SE</w:t>
-      </w:r>
-      <w:r>
-        <w:br/>
-        <w:t>Suite 491</w:t>
-      </w:r>
-      <w:r>
-        <w:br/>
-        <w:t>Atlanta, Georgia 30303</w:t>
+        <w:t xml:space="preserve">80 Jesse Hill Jr. Dr SE</w:t>
+      </w:r>
+      <w:r>
+        <w:br w:type="textWrapping"/>
+      </w:r>
+      <w:r>
+        <w:t xml:space="preserve">Suite 491</w:t>
+      </w:r>
+      <w:r>
+        <w:br w:type="textWrapping"/>
+      </w:r>
+      <w:r>
+        <w:t xml:space="preserve">Atlanta, Georgia 30303</w:t>
       </w:r>
     </w:p>
     <w:p>
       <w:pPr>
         <w:pStyle w:val="Heading3"/>
       </w:pPr>
-      <w:bookmarkStart w:id="4" w:name="contact"/>
-      <w:r>
-        <w:t>Contact</w:t>
-      </w:r>
-      <w:bookmarkEnd w:id="4"/>
+      <w:bookmarkStart w:id="24" w:name="contact"/>
+      <w:r>
+        <w:t xml:space="preserve">Contact</w:t>
+      </w:r>
+      <w:bookmarkEnd w:id="24"/>
     </w:p>
     <w:p>
       <w:pPr>
@@ -145,10 +180,13 @@
         <w:rPr>
           <w:i/>
         </w:rPr>
-        <w:t>E-mail</w:t>
-      </w:r>
-      <w:r>
-        <w:t xml:space="preserve"> asshah4@emory.edu</w:t>
+        <w:t xml:space="preserve">E-mail</w:t>
+      </w:r>
+      <w:r>
+        <w:t xml:space="preserve"> </w:t>
+      </w:r>
+      <w:r>
+        <w:t xml:space="preserve">asshah4@emory.edu</w:t>
       </w:r>
     </w:p>
     <w:p>
@@ -159,10 +197,13 @@
         <w:rPr>
           <w:i/>
         </w:rPr>
-        <w:t>Phone</w:t>
-      </w:r>
-      <w:r>
-        <w:t xml:space="preserve"> 469-835-7606</w:t>
+        <w:t xml:space="preserve">Phone</w:t>
+      </w:r>
+      <w:r>
+        <w:t xml:space="preserve"> </w:t>
+      </w:r>
+      <w:r>
+        <w:t xml:space="preserve">469-835-7606</w:t>
       </w:r>
     </w:p>
     <w:p>
@@ -173,49 +214,52 @@
         <w:rPr>
           <w:i/>
         </w:rPr>
-        <w:t>Fax</w:t>
-      </w:r>
-      <w:r>
-        <w:t xml:space="preserve"> 226-589-5000</w:t>
+        <w:t xml:space="preserve">Fax</w:t>
+      </w:r>
+      <w:r>
+        <w:t xml:space="preserve"> </w:t>
+      </w:r>
+      <w:r>
+        <w:t xml:space="preserve">226-589-5000</w:t>
       </w:r>
     </w:p>
     <w:p>
       <w:pPr>
         <w:pStyle w:val="Heading3"/>
       </w:pPr>
-      <w:bookmarkStart w:id="5" w:name="citizenship"/>
-      <w:r>
-        <w:t>Citizenship</w:t>
-      </w:r>
-      <w:bookmarkEnd w:id="5"/>
+      <w:bookmarkStart w:id="25" w:name="citizenship"/>
+      <w:r>
+        <w:t xml:space="preserve">Citizenship</w:t>
+      </w:r>
+      <w:bookmarkEnd w:id="25"/>
     </w:p>
     <w:p>
       <w:pPr>
         <w:pStyle w:val="FirstParagraph"/>
       </w:pPr>
       <w:r>
-        <w:t>United States of America</w:t>
+        <w:t xml:space="preserve">United States of America</w:t>
       </w:r>
     </w:p>
     <w:p>
       <w:pPr>
         <w:pStyle w:val="Heading2"/>
       </w:pPr>
-      <w:bookmarkStart w:id="6" w:name="training"/>
-      <w:r>
-        <w:t>Training</w:t>
-      </w:r>
-      <w:bookmarkEnd w:id="6"/>
+      <w:bookmarkStart w:id="26" w:name="training"/>
+      <w:r>
+        <w:t xml:space="preserve">Training</w:t>
+      </w:r>
+      <w:bookmarkEnd w:id="26"/>
     </w:p>
     <w:p>
       <w:pPr>
         <w:pStyle w:val="Heading3"/>
       </w:pPr>
-      <w:bookmarkStart w:id="7" w:name="education"/>
-      <w:r>
-        <w:t>Education</w:t>
-      </w:r>
-      <w:bookmarkEnd w:id="7"/>
+      <w:bookmarkStart w:id="27" w:name="education"/>
+      <w:r>
+        <w:t xml:space="preserve">Education</w:t>
+      </w:r>
+      <w:bookmarkEnd w:id="27"/>
     </w:p>
     <w:p>
       <w:pPr>
@@ -225,23 +269,22 @@
         <w:rPr>
           <w:rStyle w:val="VerbatimChar"/>
         </w:rPr>
-        <w:t>2007-2011</w:t>
-      </w:r>
-      <w:r>
-        <w:br/>
-        <w:t>Emory University Coll</w:t>
-      </w:r>
-      <w:r>
-        <w:t>ege of Arts and Sciences, Atlanta, Georgia</w:t>
-      </w:r>
-      <w:r>
-        <w:br/>
+        <w:t xml:space="preserve">2007-2011</w:t>
+      </w:r>
+      <w:r>
+        <w:br w:type="textWrapping"/>
+      </w:r>
+      <w:r>
+        <w:t xml:space="preserve">Emory University College of Arts and Sciences, Atlanta, Georgia</w:t>
+      </w:r>
+      <w:r>
+        <w:br w:type="textWrapping"/>
       </w:r>
       <w:r>
         <w:rPr>
           <w:i/>
         </w:rPr>
-        <w:t>Bachelor of Science in Linguistics and Neurosciences &amp; Behavioral Biology</w:t>
+        <w:t xml:space="preserve">Bachelor of Science in Linguistics and Neurosciences &amp; Behavioral Biology</w:t>
       </w:r>
     </w:p>
     <w:p>
@@ -252,32 +295,33 @@
         <w:rPr>
           <w:rStyle w:val="VerbatimChar"/>
         </w:rPr>
-        <w:t>2012-2016</w:t>
-      </w:r>
-      <w:r>
-        <w:br/>
-        <w:t>Texas A&amp;M University College of Medicine, College Station, Texas</w:t>
-      </w:r>
-      <w:r>
-        <w:br/>
+        <w:t xml:space="preserve">2012-2016</w:t>
+      </w:r>
+      <w:r>
+        <w:br w:type="textWrapping"/>
+      </w:r>
+      <w:r>
+        <w:t xml:space="preserve">Texas A&amp;M University College of Medicine, College Station, Texas</w:t>
+      </w:r>
+      <w:r>
+        <w:br w:type="textWrapping"/>
       </w:r>
       <w:r>
         <w:rPr>
           <w:i/>
         </w:rPr>
-        <w:t>Doctor of Medicine</w:t>
+        <w:t xml:space="preserve">Doctor of Medicine</w:t>
       </w:r>
     </w:p>
     <w:p>
       <w:pPr>
         <w:pStyle w:val="Heading3"/>
       </w:pPr>
-      <w:bookmarkStart w:id="8" w:name="postgraduate-training"/>
-      <w:r>
-        <w:lastRenderedPageBreak/>
-        <w:t>Postgraduate training</w:t>
-      </w:r>
-      <w:bookmarkEnd w:id="8"/>
+      <w:bookmarkStart w:id="28" w:name="postgraduate-training"/>
+      <w:r>
+        <w:t xml:space="preserve">Postgraduate training</w:t>
+      </w:r>
+      <w:bookmarkEnd w:id="28"/>
     </w:p>
     <w:p>
       <w:pPr>
@@ -287,87 +331,92 @@
         <w:rPr>
           <w:rStyle w:val="VerbatimChar"/>
         </w:rPr>
-        <w:t>2016-2019</w:t>
-      </w:r>
-      <w:r>
-        <w:br/>
-        <w:t>Emory Univers</w:t>
-      </w:r>
-      <w:r>
-        <w:t>ity School of Medicine, Atlanta, Georgia</w:t>
-      </w:r>
-      <w:r>
-        <w:br/>
+        <w:t xml:space="preserve">2016-2019</w:t>
+      </w:r>
+      <w:r>
+        <w:br w:type="textWrapping"/>
+      </w:r>
+      <w:r>
+        <w:t xml:space="preserve">Emory University School of Medicine, Atlanta, Georgia</w:t>
+      </w:r>
+      <w:r>
+        <w:br w:type="textWrapping"/>
       </w:r>
       <w:r>
         <w:rPr>
           <w:i/>
         </w:rPr>
-        <w:t>J. Willis Hurst Internal Medicine Residency</w:t>
-      </w:r>
-      <w:r>
-        <w:br/>
-        <w:t>Distinction in Teaching and Leadership</w:t>
+        <w:t xml:space="preserve">J. Willis Hurst Internal Medicine Residency</w:t>
+      </w:r>
+      <w:r>
+        <w:br w:type="textWrapping"/>
+      </w:r>
+      <w:r>
+        <w:t xml:space="preserve">Distinction in Teaching and Leadership</w:t>
       </w:r>
     </w:p>
     <w:p>
       <w:pPr>
         <w:pStyle w:val="Heading3"/>
       </w:pPr>
-      <w:bookmarkStart w:id="9" w:name="licensure-and-boards"/>
-      <w:r>
-        <w:t>Licensure and Boards</w:t>
-      </w:r>
-      <w:bookmarkEnd w:id="9"/>
+      <w:bookmarkStart w:id="29" w:name="licensure-and-boards"/>
+      <w:r>
+        <w:t xml:space="preserve">Licensure and Boards</w:t>
+      </w:r>
+      <w:bookmarkEnd w:id="29"/>
     </w:p>
     <w:p>
       <w:pPr>
         <w:pStyle w:val="FirstParagraph"/>
       </w:pPr>
       <w:r>
-        <w:t>USMLE Step 1 (248)</w:t>
-      </w:r>
-      <w:r>
-        <w:br/>
-        <w:t>USMLE Step 2 CK (253)</w:t>
-      </w:r>
-      <w:r>
-        <w:br/>
-        <w:t>USMLE Step 3 (243)</w:t>
+        <w:t xml:space="preserve">USMLE Step 1 (248)</w:t>
+      </w:r>
+      <w:r>
+        <w:br w:type="textWrapping"/>
+      </w:r>
+      <w:r>
+        <w:t xml:space="preserve">USMLE Step 2 CK (253)</w:t>
+      </w:r>
+      <w:r>
+        <w:br w:type="textWrapping"/>
+      </w:r>
+      <w:r>
+        <w:t xml:space="preserve">USMLE Step 3 (243)</w:t>
       </w:r>
     </w:p>
     <w:p>
       <w:pPr>
         <w:pStyle w:val="Heading2"/>
       </w:pPr>
-      <w:bookmarkStart w:id="10" w:name="teaching"/>
-      <w:r>
-        <w:t>Teaching</w:t>
-      </w:r>
-      <w:bookmarkEnd w:id="10"/>
+      <w:bookmarkStart w:id="30" w:name="teaching"/>
+      <w:r>
+        <w:t xml:space="preserve">Teaching</w:t>
+      </w:r>
+      <w:bookmarkEnd w:id="30"/>
     </w:p>
     <w:p>
       <w:pPr>
         <w:pStyle w:val="Heading3"/>
       </w:pPr>
-      <w:bookmarkStart w:id="11" w:name="local"/>
+      <w:bookmarkStart w:id="31" w:name="local"/>
       <w:r>
         <w:rPr>
           <w:b/>
         </w:rPr>
-        <w:t>LOCAL</w:t>
-      </w:r>
-      <w:bookmarkEnd w:id="11"/>
+        <w:t xml:space="preserve">LOCAL</w:t>
+      </w:r>
+      <w:bookmarkEnd w:id="31"/>
     </w:p>
     <w:p>
       <w:pPr>
         <w:pStyle w:val="Heading3"/>
       </w:pPr>
-      <w:bookmarkStart w:id="12" w:name="undergraduate"/>
-      <w:r>
-        <w:t>Undergraduate</w:t>
-      </w:r>
-      <w:bookmarkEnd w:id="12"/>
+      <w:bookmarkStart w:id="32" w:name="undergraduate"/>
+      <w:r>
+        <w:t xml:space="preserve">Undergraduate</w:t>
+      </w:r>
+      <w:bookmarkEnd w:id="32"/>
     </w:p>
     <w:p>
       <w:pPr>
@@ -377,27 +426,28 @@
         <w:rPr>
           <w:rStyle w:val="VerbatimChar"/>
         </w:rPr>
-        <w:t>2010</w:t>
-      </w:r>
-      <w:r>
-        <w:br/>
-        <w:t xml:space="preserve">Emory University </w:t>
-      </w:r>
-      <w:r>
-        <w:t>College of Arts and Sciences</w:t>
-      </w:r>
-      <w:r>
-        <w:br/>
-        <w:t>Department of Biology</w:t>
-      </w:r>
-      <w:r>
-        <w:br/>
+        <w:t xml:space="preserve">2010</w:t>
+      </w:r>
+      <w:r>
+        <w:br w:type="textWrapping"/>
+      </w:r>
+      <w:r>
+        <w:t xml:space="preserve">Emory University College of Arts and Sciences</w:t>
+      </w:r>
+      <w:r>
+        <w:br w:type="textWrapping"/>
+      </w:r>
+      <w:r>
+        <w:t xml:space="preserve">Department of Biology</w:t>
+      </w:r>
+      <w:r>
+        <w:br w:type="textWrapping"/>
       </w:r>
       <w:r>
         <w:rPr>
           <w:i/>
         </w:rPr>
-        <w:t>Teaching Assistant in Cellular Biology</w:t>
+        <w:t xml:space="preserve">Teaching Assistant in Cellular Biology</w:t>
       </w:r>
     </w:p>
     <w:p>
@@ -408,35 +458,39 @@
         <w:rPr>
           <w:rStyle w:val="VerbatimChar"/>
         </w:rPr>
-        <w:t>2011-2012</w:t>
-      </w:r>
-      <w:r>
-        <w:br/>
-        <w:t>North Lake College</w:t>
-      </w:r>
-      <w:r>
-        <w:br/>
-        <w:t>Department of Physics</w:t>
-      </w:r>
-      <w:r>
-        <w:br/>
+        <w:t xml:space="preserve">2011-2012</w:t>
+      </w:r>
+      <w:r>
+        <w:br w:type="textWrapping"/>
+      </w:r>
+      <w:r>
+        <w:t xml:space="preserve">North Lake College</w:t>
+      </w:r>
+      <w:r>
+        <w:br w:type="textWrapping"/>
+      </w:r>
+      <w:r>
+        <w:t xml:space="preserve">Department of Physics</w:t>
+      </w:r>
+      <w:r>
+        <w:br w:type="textWrapping"/>
       </w:r>
       <w:r>
         <w:rPr>
           <w:i/>
         </w:rPr>
-        <w:t>Tutor in Biology, Chemistry, and Physics</w:t>
+        <w:t xml:space="preserve">Tutor in Biology, Chemistry, and Physics</w:t>
       </w:r>
     </w:p>
     <w:p>
       <w:pPr>
         <w:pStyle w:val="Heading3"/>
       </w:pPr>
-      <w:bookmarkStart w:id="13" w:name="medical-student"/>
-      <w:r>
-        <w:t>Medical student</w:t>
-      </w:r>
-      <w:bookmarkEnd w:id="13"/>
+      <w:bookmarkStart w:id="33" w:name="medical-student"/>
+      <w:r>
+        <w:t xml:space="preserve">Medical student</w:t>
+      </w:r>
+      <w:bookmarkEnd w:id="33"/>
     </w:p>
     <w:p>
       <w:pPr>
@@ -446,22 +500,22 @@
         <w:rPr>
           <w:rStyle w:val="VerbatimChar"/>
         </w:rPr>
-        <w:t>2013</w:t>
-      </w:r>
-      <w:r>
-        <w:br/>
-      </w:r>
-      <w:r>
-        <w:t>Texas A&amp;M University College of Medicine</w:t>
-      </w:r>
-      <w:r>
-        <w:br/>
+        <w:t xml:space="preserve">2013</w:t>
+      </w:r>
+      <w:r>
+        <w:br w:type="textWrapping"/>
+      </w:r>
+      <w:r>
+        <w:t xml:space="preserve">Texas A&amp;M University College of Medicine</w:t>
+      </w:r>
+      <w:r>
+        <w:br w:type="textWrapping"/>
       </w:r>
       <w:r>
         <w:rPr>
           <w:i/>
         </w:rPr>
-        <w:t>Histology Tutor</w:t>
+        <w:t xml:space="preserve">Histology Tutor</w:t>
       </w:r>
     </w:p>
     <w:p>
@@ -472,24 +526,28 @@
         <w:rPr>
           <w:rStyle w:val="VerbatimChar"/>
         </w:rPr>
-        <w:t>2016</w:t>
-      </w:r>
-      <w:r>
-        <w:br/>
-        <w:t>Texas A&amp;M University College of Medicine</w:t>
-      </w:r>
-      <w:r>
-        <w:br/>
-        <w:t>Internship Bootcamp</w:t>
-      </w:r>
-      <w:r>
-        <w:br/>
+        <w:t xml:space="preserve">2016</w:t>
+      </w:r>
+      <w:r>
+        <w:br w:type="textWrapping"/>
+      </w:r>
+      <w:r>
+        <w:t xml:space="preserve">Texas A&amp;M University College of Medicine</w:t>
+      </w:r>
+      <w:r>
+        <w:br w:type="textWrapping"/>
+      </w:r>
+      <w:r>
+        <w:t xml:space="preserve">Internship Bootcamp</w:t>
+      </w:r>
+      <w:r>
+        <w:br w:type="textWrapping"/>
       </w:r>
       <w:r>
         <w:rPr>
           <w:i/>
         </w:rPr>
-        <w:t>Session Leader</w:t>
+        <w:t xml:space="preserve">Session Leader</w:t>
       </w:r>
     </w:p>
     <w:p>
@@ -500,34 +558,60 @@
         <w:rPr>
           <w:rStyle w:val="VerbatimChar"/>
         </w:rPr>
-        <w:t>2017-2019</w:t>
-      </w:r>
-      <w:r>
-        <w:br/>
-        <w:t>Emory University School of Medicine</w:t>
-      </w:r>
-      <w:r>
-        <w:br/>
-        <w:t>Physician Assistant Program</w:t>
-      </w:r>
-      <w:r>
-        <w:br/>
-        <w:t>Didactic Experiential Learning Program</w:t>
-      </w:r>
-      <w:r>
-        <w:br/>
+        <w:t xml:space="preserve">2017-2019</w:t>
+      </w:r>
+      <w:r>
+        <w:br w:type="textWrapping"/>
+      </w:r>
+      <w:r>
+        <w:t xml:space="preserve">Emory University School of Medicine</w:t>
+      </w:r>
+      <w:r>
+        <w:br w:type="textWrapping"/>
+      </w:r>
+      <w:r>
+        <w:t xml:space="preserve">Physician Assistant Program</w:t>
+      </w:r>
+      <w:r>
+        <w:br w:type="textWrapping"/>
+      </w:r>
+      <w:r>
+        <w:t xml:space="preserve">Didactic Experiential Learning Program</w:t>
+      </w:r>
+      <w:r>
+        <w:br w:type="textWrapping"/>
       </w:r>
       <w:r>
         <w:rPr>
           <w:i/>
         </w:rPr>
-        <w:t>Facul</w:t>
+        <w:t xml:space="preserve">Faculty Preceptor</w:t>
+      </w:r>
+    </w:p>
+    <w:p>
+      <w:pPr>
+        <w:pStyle w:val="BodyText"/>
+      </w:pPr>
+      <w:r>
+        <w:rPr>
+          <w:rStyle w:val="VerbatimChar"/>
+        </w:rPr>
+        <w:t xml:space="preserve">2018</w:t>
+      </w:r>
+      <w:r>
+        <w:br w:type="textWrapping"/>
+      </w:r>
+      <w:r>
+        <w:t xml:space="preserve">Emory University School of Medicine</w:t>
+      </w:r>
+      <w:r>
+        <w:br w:type="textWrapping"/>
       </w:r>
       <w:r>
         <w:rPr>
           <w:i/>
         </w:rPr>
-        <w:t>ty Preceptor</w:t>
+        <w:t xml:space="preserve">M3 Ultrasound Workshop Leader</w:t>
       </w:r>
     </w:p>
     <w:p>
@@ -538,32 +622,33 @@
         <w:rPr>
           <w:rStyle w:val="VerbatimChar"/>
         </w:rPr>
-        <w:t>2018</w:t>
-      </w:r>
-      <w:r>
-        <w:br/>
-        <w:t>Emory University School of Medicine</w:t>
-      </w:r>
-      <w:r>
-        <w:br/>
+        <w:t xml:space="preserve">2018</w:t>
+      </w:r>
+      <w:r>
+        <w:br w:type="textWrapping"/>
+      </w:r>
+      <w:r>
+        <w:t xml:space="preserve">Emory University School of Medicine</w:t>
+      </w:r>
+      <w:r>
+        <w:br w:type="textWrapping"/>
       </w:r>
       <w:r>
         <w:rPr>
           <w:i/>
         </w:rPr>
-        <w:t>M3 Ultrasound Workshop Leader</w:t>
+        <w:t xml:space="preserve">M3 Ultrasound Workshop Leader</w:t>
       </w:r>
     </w:p>
     <w:p>
       <w:pPr>
         <w:pStyle w:val="Heading3"/>
       </w:pPr>
-      <w:bookmarkStart w:id="14" w:name="medical-resident"/>
-      <w:r>
-        <w:lastRenderedPageBreak/>
-        <w:t>Medical resident</w:t>
-      </w:r>
-      <w:bookmarkEnd w:id="14"/>
+      <w:bookmarkStart w:id="34" w:name="medical-resident"/>
+      <w:r>
+        <w:t xml:space="preserve">Medical resident</w:t>
+      </w:r>
+      <w:bookmarkEnd w:id="34"/>
     </w:p>
     <w:p>
       <w:pPr>
@@ -573,31 +658,34 @@
         <w:rPr>
           <w:rStyle w:val="VerbatimChar"/>
         </w:rPr>
-        <w:t>2018</w:t>
-      </w:r>
-      <w:r>
-        <w:br/>
-        <w:t>Emory University School of Medicine</w:t>
-      </w:r>
-      <w:r>
-        <w:br/>
-        <w:t>J. Willis Hurst Internal Medicine Residency Program</w:t>
-      </w:r>
-      <w:r>
-        <w:br/>
+        <w:t xml:space="preserve">2018</w:t>
+      </w:r>
+      <w:r>
+        <w:br w:type="textWrapping"/>
+      </w:r>
+      <w:r>
+        <w:t xml:space="preserve">Emory University School of Medicine</w:t>
+      </w:r>
+      <w:r>
+        <w:br w:type="textWrapping"/>
+      </w:r>
+      <w:r>
+        <w:t xml:space="preserve">J. Willis Hurst Internal Medicine Residency Program</w:t>
+      </w:r>
+      <w:r>
+        <w:br w:type="textWrapping"/>
       </w:r>
       <w:r>
         <w:rPr>
           <w:i/>
         </w:rPr>
-        <w:t>Lotions and Ointments and Creams, Oh My!</w:t>
-      </w:r>
-      <w:r>
-        <w:br/>
-        <w:t>Bite-Sized Teaching M</w:t>
-      </w:r>
-      <w:r>
-        <w:t>ode Conference</w:t>
+        <w:t xml:space="preserve">Lotions and Ointments and Creams, Oh My!</w:t>
+      </w:r>
+      <w:r>
+        <w:br w:type="textWrapping"/>
+      </w:r>
+      <w:r>
+        <w:t xml:space="preserve">Bite-Sized Teaching Mode Conference</w:t>
       </w:r>
     </w:p>
     <w:p>
@@ -608,30 +696,34 @@
         <w:rPr>
           <w:rStyle w:val="VerbatimChar"/>
         </w:rPr>
-        <w:t>2018</w:t>
-      </w:r>
-      <w:r>
-        <w:br/>
-        <w:t>Emory University School of Medicine</w:t>
-      </w:r>
-      <w:r>
-        <w:br/>
-        <w:t>J. Willis Hurst Internal Medicine Residency Program</w:t>
-      </w:r>
-      <w:r>
-        <w:br/>
+        <w:t xml:space="preserve">2018</w:t>
+      </w:r>
+      <w:r>
+        <w:br w:type="textWrapping"/>
+      </w:r>
+      <w:r>
+        <w:t xml:space="preserve">Emory University School of Medicine</w:t>
+      </w:r>
+      <w:r>
+        <w:br w:type="textWrapping"/>
+      </w:r>
+      <w:r>
+        <w:t xml:space="preserve">J. Willis Hurst Internal Medicine Residency Program</w:t>
+      </w:r>
+      <w:r>
+        <w:br w:type="textWrapping"/>
       </w:r>
       <w:r>
         <w:rPr>
           <w:i/>
         </w:rPr>
-        <w:t>The Problem Learner: A history and physical for learners with difficulties</w:t>
-      </w:r>
-      <w:r>
-        <w:br/>
-      </w:r>
-      <w:r>
-        <w:t>Lecture for Distinction in Teaching and Leadership Conference</w:t>
+        <w:t xml:space="preserve">The Problem Learner: A history and physical for learners with difficulties</w:t>
+      </w:r>
+      <w:r>
+        <w:br w:type="textWrapping"/>
+      </w:r>
+      <w:r>
+        <w:t xml:space="preserve">Lecture for Distinction in Teaching and Leadership Conference</w:t>
       </w:r>
     </w:p>
     <w:p>
@@ -642,31 +734,34 @@
         <w:rPr>
           <w:rStyle w:val="VerbatimChar"/>
         </w:rPr>
-        <w:t>2018</w:t>
-      </w:r>
-      <w:r>
-        <w:br/>
-        <w:t>Emory University School of Medicine</w:t>
-      </w:r>
-      <w:r>
-        <w:br/>
-        <w:t>J. Willis Hurst Internal Medicine Residency Program</w:t>
-      </w:r>
-      <w:r>
-        <w:br/>
+        <w:t xml:space="preserve">2018</w:t>
+      </w:r>
+      <w:r>
+        <w:br w:type="textWrapping"/>
+      </w:r>
+      <w:r>
+        <w:t xml:space="preserve">Emory University School of Medicine</w:t>
+      </w:r>
+      <w:r>
+        <w:br w:type="textWrapping"/>
+      </w:r>
+      <w:r>
+        <w:t xml:space="preserve">J. Willis Hurst Internal Medicine Residency Program</w:t>
+      </w:r>
+      <w:r>
+        <w:br w:type="textWrapping"/>
       </w:r>
       <w:r>
         <w:rPr>
           <w:i/>
         </w:rPr>
-        <w:t>Intervention of Ischemic Stroke: Thrombectomy in 6 to 16 Hours with Selection by Perfusion Imaging</w:t>
-      </w:r>
-      <w:r>
-        <w:br/>
-        <w:t>Jo</w:t>
-      </w:r>
-      <w:r>
-        <w:t>urnal Club Conference</w:t>
+        <w:t xml:space="preserve">Intervention of Ischemic Stroke: Thrombectomy in 6 to 16 Hours with Selection by Perfusion Imaging</w:t>
+      </w:r>
+      <w:r>
+        <w:br w:type="textWrapping"/>
+      </w:r>
+      <w:r>
+        <w:t xml:space="preserve">Journal Club Conference</w:t>
       </w:r>
     </w:p>
     <w:p>
@@ -677,39 +772,45 @@
         <w:rPr>
           <w:rStyle w:val="VerbatimChar"/>
         </w:rPr>
-        <w:t>2018</w:t>
-      </w:r>
-      <w:r>
-        <w:br/>
-        <w:t>Emory University School of Medicine</w:t>
-      </w:r>
-      <w:r>
-        <w:br/>
-        <w:t>J. Willis Hurst Internal Medicine Residency Program</w:t>
-      </w:r>
-      <w:r>
-        <w:br/>
+        <w:t xml:space="preserve">2018</w:t>
+      </w:r>
+      <w:r>
+        <w:br w:type="textWrapping"/>
+      </w:r>
+      <w:r>
+        <w:t xml:space="preserve">Emory University School of Medicine</w:t>
+      </w:r>
+      <w:r>
+        <w:br w:type="textWrapping"/>
+      </w:r>
+      <w:r>
+        <w:t xml:space="preserve">J. Willis Hurst Internal Medicine Residency Program</w:t>
+      </w:r>
+      <w:r>
+        <w:br w:type="textWrapping"/>
       </w:r>
       <w:r>
         <w:rPr>
           <w:i/>
         </w:rPr>
-        <w:t>Ironing Out Transfusions in Sickle Cell</w:t>
-      </w:r>
-      <w:r>
-        <w:br/>
-        <w:t>Bite-Sized Teaching Mode Conference</w:t>
+        <w:t xml:space="preserve">Ironing Out Transfusions in Sickle Cell</w:t>
+      </w:r>
+      <w:r>
+        <w:br w:type="textWrapping"/>
+      </w:r>
+      <w:r>
+        <w:t xml:space="preserve">Bite-Sized Teaching Mode Conference</w:t>
       </w:r>
     </w:p>
     <w:p>
       <w:pPr>
         <w:pStyle w:val="Heading3"/>
       </w:pPr>
-      <w:bookmarkStart w:id="15" w:name="faculty"/>
-      <w:r>
-        <w:t>Faculty</w:t>
-      </w:r>
-      <w:bookmarkEnd w:id="15"/>
+      <w:bookmarkStart w:id="35" w:name="faculty"/>
+      <w:r>
+        <w:t xml:space="preserve">Faculty</w:t>
+      </w:r>
+      <w:bookmarkEnd w:id="35"/>
     </w:p>
     <w:p>
       <w:pPr>
@@ -719,55 +820,58 @@
         <w:rPr>
           <w:rStyle w:val="VerbatimChar"/>
         </w:rPr>
-        <w:t>2017</w:t>
-      </w:r>
-      <w:r>
-        <w:br/>
-        <w:t>Emory University School of Medicine</w:t>
-      </w:r>
-      <w:r>
-        <w:br/>
-        <w:t>Department of Me</w:t>
-      </w:r>
-      <w:r>
-        <w:t>dicine</w:t>
-      </w:r>
-      <w:r>
-        <w:br/>
+        <w:t xml:space="preserve">2017</w:t>
+      </w:r>
+      <w:r>
+        <w:br w:type="textWrapping"/>
+      </w:r>
+      <w:r>
+        <w:t xml:space="preserve">Emory University School of Medicine</w:t>
+      </w:r>
+      <w:r>
+        <w:br w:type="textWrapping"/>
+      </w:r>
+      <w:r>
+        <w:t xml:space="preserve">Department of Medicine</w:t>
+      </w:r>
+      <w:r>
+        <w:br w:type="textWrapping"/>
       </w:r>
       <w:r>
         <w:rPr>
           <w:i/>
         </w:rPr>
-        <w:t>Parasternal Long Axis View</w:t>
-      </w:r>
-      <w:r>
-        <w:br/>
-        <w:t>Lecture for Faculty Development Conference</w:t>
+        <w:t xml:space="preserve">Parasternal Long Axis View</w:t>
+      </w:r>
+      <w:r>
+        <w:br w:type="textWrapping"/>
+      </w:r>
+      <w:r>
+        <w:t xml:space="preserve">Lecture for Faculty Development Conference</w:t>
       </w:r>
     </w:p>
     <w:p>
       <w:pPr>
         <w:pStyle w:val="Heading3"/>
       </w:pPr>
-      <w:bookmarkStart w:id="16" w:name="regional"/>
+      <w:bookmarkStart w:id="36" w:name="regional"/>
       <w:r>
         <w:rPr>
           <w:b/>
         </w:rPr>
-        <w:t>REGIONAL</w:t>
-      </w:r>
-      <w:bookmarkEnd w:id="16"/>
+        <w:t xml:space="preserve">REGIONAL</w:t>
+      </w:r>
+      <w:bookmarkEnd w:id="36"/>
     </w:p>
     <w:p>
       <w:pPr>
         <w:pStyle w:val="Heading3"/>
       </w:pPr>
-      <w:bookmarkStart w:id="17" w:name="faculty-1"/>
-      <w:r>
-        <w:t>Faculty</w:t>
-      </w:r>
-      <w:bookmarkEnd w:id="17"/>
+      <w:bookmarkStart w:id="37" w:name="faculty-1"/>
+      <w:r>
+        <w:t xml:space="preserve">Faculty</w:t>
+      </w:r>
+      <w:bookmarkEnd w:id="37"/>
     </w:p>
     <w:p>
       <w:pPr>
@@ -777,20 +881,22 @@
         <w:rPr>
           <w:rStyle w:val="VerbatimChar"/>
         </w:rPr>
-        <w:t>2018</w:t>
-      </w:r>
-      <w:r>
-        <w:br/>
-        <w:t>Southern Hospital Medicine Conference</w:t>
-      </w:r>
-      <w:r>
-        <w:br/>
+        <w:t xml:space="preserve">2018</w:t>
+      </w:r>
+      <w:r>
+        <w:br w:type="textWrapping"/>
+      </w:r>
+      <w:r>
+        <w:t xml:space="preserve">Southern Hospital Medicine Conference</w:t>
+      </w:r>
+      <w:r>
+        <w:br w:type="textWrapping"/>
       </w:r>
       <w:r>
         <w:rPr>
           <w:i/>
         </w:rPr>
-        <w:t>Ultrasound Workshop: Cardiac, IVC, Lung, Abdominal Views</w:t>
+        <w:t xml:space="preserve">Ultrasound Workshop: Cardiac, IVC, Lung, Abdominal Views</w:t>
       </w:r>
     </w:p>
     <w:p>
@@ -801,37 +907,51 @@
         <w:rPr>
           <w:rStyle w:val="VerbatimChar"/>
         </w:rPr>
-        <w:t>2018</w:t>
-      </w:r>
-      <w:r>
-        <w:br/>
-        <w:t>Southern Hospital Medicine Conference</w:t>
-      </w:r>
-      <w:r>
-        <w:br/>
+        <w:t xml:space="preserve">2018</w:t>
+      </w:r>
+      <w:r>
+        <w:br w:type="textWrapping"/>
+      </w:r>
+      <w:r>
+        <w:t xml:space="preserve">Southern Hospital Medicine Conference</w:t>
+      </w:r>
+      <w:r>
+        <w:br w:type="textWrapping"/>
       </w:r>
       <w:r>
         <w:rPr>
           <w:i/>
         </w:rPr>
-        <w:t>“8 Minutes-to-Win-I</w:t>
+        <w:t xml:space="preserve">“</w:t>
       </w:r>
       <w:r>
         <w:rPr>
           <w:i/>
         </w:rPr>
-        <w:t>t”: Top Inpatient Teaching Sessions by Soon-To-Be-Leaders</w:t>
+        <w:t xml:space="preserve">8 Minutes-to-Win-It</w:t>
+      </w:r>
+      <w:r>
+        <w:rPr>
+          <w:i/>
+        </w:rPr>
+        <w:t xml:space="preserve">”</w:t>
+      </w:r>
+      <w:r>
+        <w:rPr>
+          <w:i/>
+        </w:rPr>
+        <w:t xml:space="preserve">: Top Inpatient Teaching Sessions by Soon-To-Be-Leaders</w:t>
       </w:r>
     </w:p>
     <w:p>
       <w:pPr>
         <w:pStyle w:val="Heading3"/>
       </w:pPr>
-      <w:bookmarkStart w:id="18" w:name="supervisory-roles"/>
-      <w:r>
-        <w:t>Supervisory Roles</w:t>
-      </w:r>
-      <w:bookmarkEnd w:id="18"/>
+      <w:bookmarkStart w:id="38" w:name="supervisory-roles"/>
+      <w:r>
+        <w:t xml:space="preserve">Supervisory Roles</w:t>
+      </w:r>
+      <w:bookmarkEnd w:id="38"/>
     </w:p>
     <w:p>
       <w:pPr>
@@ -841,42 +961,52 @@
         <w:rPr>
           <w:b/>
         </w:rPr>
-        <w:lastRenderedPageBreak/>
-        <w:t>Students</w:t>
-      </w:r>
-      <w:r>
-        <w:t>:</w:t>
-      </w:r>
-      <w:r>
-        <w:br/>
-        <w:t>Julie Sommer, PA-S - April 2017 to August 2018</w:t>
-      </w:r>
-      <w:r>
-        <w:br/>
-        <w:t>John Ward, M3 - January 2018</w:t>
-      </w:r>
-      <w:r>
-        <w:br/>
-        <w:t>Deema Elchoufi, M3 - April 2018</w:t>
-      </w:r>
-      <w:r>
-        <w:br/>
-        <w:t>Hugo Cavalia, M4 - July 2018</w:t>
-      </w:r>
-      <w:r>
-        <w:br/>
-        <w:t>Brian Mott, M3 - August 2018</w:t>
-      </w:r>
-      <w:r>
-        <w:br/>
-        <w:t>Anna</w:t>
-      </w:r>
-      <w:r>
-        <w:t xml:space="preserve"> Coronata, M3 - December 2018</w:t>
-      </w:r>
-      <w:r>
-        <w:br/>
-        <w:t>Eli Mlaver, M3 - December 2018</w:t>
+        <w:t xml:space="preserve">Students</w:t>
+      </w:r>
+      <w:r>
+        <w:t xml:space="preserve">:</w:t>
+      </w:r>
+      <w:r>
+        <w:br w:type="textWrapping"/>
+      </w:r>
+      <w:r>
+        <w:t xml:space="preserve">Julie Sommer, PA-S - April 2017 to August 2018</w:t>
+      </w:r>
+      <w:r>
+        <w:br w:type="textWrapping"/>
+      </w:r>
+      <w:r>
+        <w:t xml:space="preserve">John Ward, M3 - January 2018</w:t>
+      </w:r>
+      <w:r>
+        <w:br w:type="textWrapping"/>
+      </w:r>
+      <w:r>
+        <w:t xml:space="preserve">Deema Elchoufi, M3 - April 2018</w:t>
+      </w:r>
+      <w:r>
+        <w:br w:type="textWrapping"/>
+      </w:r>
+      <w:r>
+        <w:t xml:space="preserve">Hugo Cavalia, M4 - July 2018</w:t>
+      </w:r>
+      <w:r>
+        <w:br w:type="textWrapping"/>
+      </w:r>
+      <w:r>
+        <w:t xml:space="preserve">Brian Mott, M3 - August 2018</w:t>
+      </w:r>
+      <w:r>
+        <w:br w:type="textWrapping"/>
+      </w:r>
+      <w:r>
+        <w:t xml:space="preserve">Anna Coronata, M3 - December 2018</w:t>
+      </w:r>
+      <w:r>
+        <w:br w:type="textWrapping"/>
+      </w:r>
+      <w:r>
+        <w:t xml:space="preserve">Eli Mlaver, M3 - December 2018</w:t>
       </w:r>
     </w:p>
     <w:p>
@@ -887,60 +1017,75 @@
         <w:rPr>
           <w:b/>
         </w:rPr>
-        <w:t>Interns</w:t>
-      </w:r>
-      <w:r>
-        <w:t>:</w:t>
-      </w:r>
-      <w:r>
-        <w:br/>
-        <w:t>Rebecca Engels - January 2018</w:t>
-      </w:r>
-      <w:r>
-        <w:br/>
-        <w:t>Mangala Patil - January 2018</w:t>
-      </w:r>
-      <w:r>
-        <w:br/>
-        <w:t>Rebecca Neustein - April 2018</w:t>
-      </w:r>
-      <w:r>
-        <w:br/>
-        <w:t>Kate Measom - April 2018</w:t>
-      </w:r>
-      <w:r>
-        <w:br/>
-        <w:t>Kevin Luk - August 2018</w:t>
-      </w:r>
-      <w:r>
-        <w:br/>
-        <w:t>Eric Yao - August 2018</w:t>
-      </w:r>
-      <w:r>
-        <w:br/>
-        <w:t>Ross Bittman - November 2</w:t>
-      </w:r>
-      <w:r>
-        <w:t>018 (Bite-sized Teaching Mode Conference Coach)</w:t>
-      </w:r>
-      <w:r>
-        <w:br/>
-        <w:t>Samuel Huxley - December 2018</w:t>
-      </w:r>
-      <w:r>
-        <w:br/>
-        <w:t>Ross Bittman - December 2018</w:t>
+        <w:t xml:space="preserve">Interns</w:t>
+      </w:r>
+      <w:r>
+        <w:t xml:space="preserve">:</w:t>
+      </w:r>
+      <w:r>
+        <w:br w:type="textWrapping"/>
+      </w:r>
+      <w:r>
+        <w:t xml:space="preserve">Rebecca Engels - January 2018</w:t>
+      </w:r>
+      <w:r>
+        <w:br w:type="textWrapping"/>
+      </w:r>
+      <w:r>
+        <w:t xml:space="preserve">Mangala Patil - January 2018</w:t>
+      </w:r>
+      <w:r>
+        <w:br w:type="textWrapping"/>
+      </w:r>
+      <w:r>
+        <w:t xml:space="preserve">Rebecca Neustein - April 2018</w:t>
+      </w:r>
+      <w:r>
+        <w:br w:type="textWrapping"/>
+      </w:r>
+      <w:r>
+        <w:t xml:space="preserve">Kate Measom - April 2018</w:t>
+      </w:r>
+      <w:r>
+        <w:br w:type="textWrapping"/>
+      </w:r>
+      <w:r>
+        <w:t xml:space="preserve">Kevin Luk - August 2018</w:t>
+      </w:r>
+      <w:r>
+        <w:br w:type="textWrapping"/>
+      </w:r>
+      <w:r>
+        <w:t xml:space="preserve">Eric Yao - August 2018</w:t>
+      </w:r>
+      <w:r>
+        <w:br w:type="textWrapping"/>
+      </w:r>
+      <w:r>
+        <w:t xml:space="preserve">Ross Bittman - November 2018 (Bite-sized Teaching Mode Conference Coach)</w:t>
+      </w:r>
+      <w:r>
+        <w:br w:type="textWrapping"/>
+      </w:r>
+      <w:r>
+        <w:t xml:space="preserve">Samuel Huxley - December 2018</w:t>
+      </w:r>
+      <w:r>
+        <w:br w:type="textWrapping"/>
+      </w:r>
+      <w:r>
+        <w:t xml:space="preserve">Ross Bittman - December 2018</w:t>
       </w:r>
     </w:p>
     <w:p>
       <w:pPr>
         <w:pStyle w:val="Heading2"/>
       </w:pPr>
-      <w:bookmarkStart w:id="19" w:name="professional-memberships"/>
-      <w:r>
-        <w:t>Professional Memberships</w:t>
-      </w:r>
-      <w:bookmarkEnd w:id="19"/>
+      <w:bookmarkStart w:id="39" w:name="professional-memberships"/>
+      <w:r>
+        <w:t xml:space="preserve">Professional Memberships</w:t>
+      </w:r>
+      <w:bookmarkEnd w:id="39"/>
     </w:p>
     <w:p>
       <w:pPr>
@@ -950,67 +1095,205 @@
         <w:rPr>
           <w:rStyle w:val="VerbatimChar"/>
         </w:rPr>
-        <w:t>2012-2016</w:t>
-      </w:r>
-      <w:r>
-        <w:br/>
-        <w:t>Texas Medical Association</w:t>
-      </w:r>
-      <w:r>
-        <w:br/>
+        <w:t xml:space="preserve">2012-2016</w:t>
+      </w:r>
+      <w:r>
+        <w:br w:type="textWrapping"/>
+      </w:r>
+      <w:r>
+        <w:t xml:space="preserve">Texas Medical Association</w:t>
+      </w:r>
+      <w:r>
+        <w:br w:type="textWrapping"/>
       </w:r>
       <w:r>
         <w:rPr>
           <w:rStyle w:val="VerbatimChar"/>
         </w:rPr>
-        <w:t>2012-present</w:t>
-      </w:r>
-      <w:r>
-        <w:br/>
-        <w:t>American Medical Association</w:t>
-      </w:r>
-      <w:r>
-        <w:br/>
+        <w:t xml:space="preserve">2012-present</w:t>
+      </w:r>
+      <w:r>
+        <w:br w:type="textWrapping"/>
+      </w:r>
+      <w:r>
+        <w:t xml:space="preserve">American Medical Association</w:t>
+      </w:r>
+      <w:r>
+        <w:br w:type="textWrapping"/>
       </w:r>
       <w:r>
         <w:rPr>
           <w:rStyle w:val="VerbatimChar"/>
         </w:rPr>
-        <w:t>2012-present</w:t>
-      </w:r>
-      <w:r>
-        <w:br/>
-        <w:t>American College of Physicians</w:t>
-      </w:r>
-      <w:r>
-        <w:br/>
+        <w:t xml:space="preserve">2012-present</w:t>
+      </w:r>
+      <w:r>
+        <w:br w:type="textWrapping"/>
+      </w:r>
+      <w:r>
+        <w:t xml:space="preserve">American College of Physicians</w:t>
+      </w:r>
+      <w:r>
+        <w:br w:type="textWrapping"/>
       </w:r>
       <w:r>
         <w:rPr>
           <w:rStyle w:val="VerbatimChar"/>
         </w:rPr>
-        <w:t>20</w:t>
-      </w:r>
+        <w:t xml:space="preserve">2018-present</w:t>
+      </w:r>
+      <w:r>
+        <w:br w:type="textWrapping"/>
+      </w:r>
+      <w:r>
+        <w:t xml:space="preserve">American Heart Association</w:t>
+      </w:r>
+    </w:p>
+    <w:p>
+      <w:pPr>
+        <w:pStyle w:val="Heading2"/>
+      </w:pPr>
+      <w:bookmarkStart w:id="40" w:name="honors-and-awards"/>
+      <w:r>
+        <w:t xml:space="preserve">Honors and Awards</w:t>
+      </w:r>
+      <w:bookmarkEnd w:id="40"/>
+    </w:p>
+    <w:p>
+      <w:pPr>
+        <w:pStyle w:val="FirstParagraph"/>
+      </w:pPr>
       <w:r>
         <w:rPr>
           <w:rStyle w:val="VerbatimChar"/>
         </w:rPr>
-        <w:t>18-present</w:t>
-      </w:r>
-      <w:r>
-        <w:br/>
-        <w:t>American Heart Association</w:t>
+        <w:t xml:space="preserve">2007</w:t>
+      </w:r>
+      <w:r>
+        <w:br w:type="textWrapping"/>
+      </w:r>
+      <w:r>
+        <w:t xml:space="preserve">EMT-Basic National Competition, 1st Place, HOSA</w:t>
+      </w:r>
+      <w:r>
+        <w:br w:type="textWrapping"/>
+      </w:r>
+      <w:r>
+        <w:rPr>
+          <w:rStyle w:val="VerbatimChar"/>
+        </w:rPr>
+        <w:t xml:space="preserve">2009</w:t>
+      </w:r>
+      <w:r>
+        <w:br w:type="textWrapping"/>
+      </w:r>
+      <w:r>
+        <w:t xml:space="preserve">Delores B. Aldridge Excellence in Service to a Diverse Community Award</w:t>
+      </w:r>
+      <w:r>
+        <w:br w:type="textWrapping"/>
+      </w:r>
+      <w:r>
+        <w:rPr>
+          <w:rStyle w:val="VerbatimChar"/>
+        </w:rPr>
+        <w:t xml:space="preserve">2009–2011</w:t>
+      </w:r>
+      <w:r>
+        <w:br w:type="textWrapping"/>
+      </w:r>
+      <w:r>
+        <w:t xml:space="preserve">Nu Rho Psi Honor Society</w:t>
+      </w:r>
+      <w:r>
+        <w:br w:type="textWrapping"/>
+      </w:r>
+      <w:r>
+        <w:rPr>
+          <w:rStyle w:val="VerbatimChar"/>
+        </w:rPr>
+        <w:t xml:space="preserve">2009</w:t>
+      </w:r>
+      <w:r>
+        <w:br w:type="textWrapping"/>
+      </w:r>
+      <w:r>
+        <w:t xml:space="preserve">Speaker to His Holiness the XIV Dalai Lama</w:t>
+      </w:r>
+      <w:r>
+        <w:br w:type="textWrapping"/>
+      </w:r>
+      <w:r>
+        <w:rPr>
+          <w:rStyle w:val="VerbatimChar"/>
+        </w:rPr>
+        <w:t xml:space="preserve">2015</w:t>
+      </w:r>
+      <w:r>
+        <w:br w:type="textWrapping"/>
+      </w:r>
+      <w:r>
+        <w:t xml:space="preserve">Texas A&amp;M University College of Medicine Research Symposium, 1st Place Oral Presentation</w:t>
+      </w:r>
+      <w:r>
+        <w:br w:type="textWrapping"/>
+      </w:r>
+      <w:r>
+        <w:rPr>
+          <w:rStyle w:val="VerbatimChar"/>
+        </w:rPr>
+        <w:t xml:space="preserve">2017</w:t>
+      </w:r>
+      <w:r>
+        <w:br w:type="textWrapping"/>
+      </w:r>
+      <w:r>
+        <w:t xml:space="preserve">Doctor’s Dilemma (Medical Jeopardy), Emory’s Resident Team, Georgia ACP Conference</w:t>
+      </w:r>
+      <w:r>
+        <w:br w:type="textWrapping"/>
+      </w:r>
+      <w:r>
+        <w:rPr>
+          <w:rStyle w:val="VerbatimChar"/>
+        </w:rPr>
+        <w:t xml:space="preserve">2018</w:t>
+      </w:r>
+      <w:r>
+        <w:br w:type="textWrapping"/>
+      </w:r>
+      <w:r>
+        <w:t xml:space="preserve">American Heart Association Scientific Sessions - Top Donors Meeting presentation</w:t>
+      </w:r>
+      <w:r>
+        <w:br w:type="textWrapping"/>
+      </w:r>
+      <w:r>
+        <w:rPr>
+          <w:i/>
+        </w:rPr>
+        <w:t xml:space="preserve">Special invitation to discuss research with AHA leadership and top philanthropists.</w:t>
       </w:r>
     </w:p>
     <w:p>
       <w:pPr>
         <w:pStyle w:val="Heading2"/>
       </w:pPr>
-      <w:bookmarkStart w:id="20" w:name="honors-and-awards"/>
-      <w:r>
-        <w:t>Honors and Awards</w:t>
-      </w:r>
-      <w:bookmarkEnd w:id="20"/>
+      <w:bookmarkStart w:id="41" w:name="skills"/>
+      <w:r>
+        <w:t xml:space="preserve">Skills</w:t>
+      </w:r>
+      <w:bookmarkEnd w:id="41"/>
+    </w:p>
+    <w:p>
+      <w:pPr>
+        <w:pStyle w:val="Heading3"/>
+      </w:pPr>
+      <w:bookmarkStart w:id="42" w:name="procedural-and-clinical-skills"/>
+      <w:r>
+        <w:t xml:space="preserve">Procedural and clinical skills</w:t>
+      </w:r>
+      <w:bookmarkEnd w:id="42"/>
     </w:p>
     <w:p>
       <w:pPr>
@@ -1018,131 +1301,1000 @@
       </w:pPr>
       <w:r>
         <w:rPr>
+          <w:b/>
+        </w:rPr>
+        <w:t xml:space="preserve">Point-of-care ultrasonography</w:t>
+      </w:r>
+      <w:r>
+        <w:t xml:space="preserve">:</w:t>
+      </w:r>
+      <w:r>
+        <w:br w:type="textWrapping"/>
+      </w:r>
+      <w:r>
+        <w:t xml:space="preserve">Training included 1 month of ultrasound curriculum and 2 months of emergency medicine ultrasound during medical school, including wilderness medicine training. Further training in residency during ICU, wards, and cardiology rotations. Skills include obtain cardiac views, assessing global cardiac function, identifying pleural disease, IVC assessment, identifying hydronephrosis, and skin/soft tissue evaluation.</w:t>
+      </w:r>
+    </w:p>
+    <w:p>
+      <w:pPr>
+        <w:pStyle w:val="BodyText"/>
+      </w:pPr>
+      <w:r>
+        <w:rPr>
+          <w:b/>
+        </w:rPr>
+        <w:t xml:space="preserve">Procedures</w:t>
+      </w:r>
+      <w:r>
+        <w:t xml:space="preserve">:</w:t>
+      </w:r>
+      <w:r>
+        <w:br w:type="textWrapping"/>
+      </w:r>
+      <w:r>
+        <w:t xml:space="preserve">Arterial line placement (radial, brachial, dorsalis pedis) - 30</w:t>
+      </w:r>
+      <w:r>
+        <w:br w:type="textWrapping"/>
+      </w:r>
+      <w:r>
+        <w:t xml:space="preserve">Arthrocentesis (knee, ankle, shoulder) - 17</w:t>
+      </w:r>
+      <w:r>
+        <w:br w:type="textWrapping"/>
+      </w:r>
+      <w:r>
+        <w:t xml:space="preserve">Central line placement (internal jugular, femoral, subclavian) - 56</w:t>
+      </w:r>
+      <w:r>
+        <w:br w:type="textWrapping"/>
+      </w:r>
+      <w:r>
+        <w:t xml:space="preserve">Lumbar puncture - 22</w:t>
+      </w:r>
+      <w:r>
+        <w:br w:type="textWrapping"/>
+      </w:r>
+      <w:r>
+        <w:t xml:space="preserve">Thoracentesis - 14</w:t>
+      </w:r>
+      <w:r>
+        <w:br w:type="textWrapping"/>
+      </w:r>
+      <w:r>
+        <w:t xml:space="preserve">Paracentesis - 17</w:t>
+      </w:r>
+    </w:p>
+    <w:p>
+      <w:pPr>
+        <w:pStyle w:val="Heading3"/>
+      </w:pPr>
+      <w:bookmarkStart w:id="43" w:name="languages-spoken"/>
+      <w:r>
+        <w:t xml:space="preserve">Languages spoken</w:t>
+      </w:r>
+      <w:bookmarkEnd w:id="43"/>
+    </w:p>
+    <w:p>
+      <w:pPr>
+        <w:pStyle w:val="FirstParagraph"/>
+      </w:pPr>
+      <w:r>
+        <w:t xml:space="preserve">English</w:t>
+      </w:r>
+      <w:r>
+        <w:br w:type="textWrapping"/>
+      </w:r>
+      <w:r>
+        <w:t xml:space="preserve">Gujurati</w:t>
+      </w:r>
+      <w:r>
+        <w:br w:type="textWrapping"/>
+      </w:r>
+      <w:r>
+        <w:t xml:space="preserve">Spanish</w:t>
+      </w:r>
+    </w:p>
+    <w:p>
+      <w:pPr>
+        <w:pStyle w:val="Heading3"/>
+      </w:pPr>
+      <w:bookmarkStart w:id="44" w:name="technical-skills"/>
+      <w:r>
+        <w:t xml:space="preserve">Technical skills</w:t>
+      </w:r>
+      <w:bookmarkEnd w:id="44"/>
+    </w:p>
+    <w:p>
+      <w:pPr>
+        <w:pStyle w:val="FirstParagraph"/>
+      </w:pPr>
+      <w:r>
+        <w:rPr>
+          <w:b/>
+        </w:rPr>
+        <w:t xml:space="preserve">Computer programming:</w:t>
+      </w:r>
+      <w:r>
+        <w:br w:type="textWrapping"/>
+      </w:r>
+      <w:r>
+        <w:t xml:space="preserve">R, RStudio - scripting language and environment for statistical computing and graphics</w:t>
+      </w:r>
+      <w:r>
+        <w:br w:type="textWrapping"/>
+      </w:r>
+      <w:r>
+        <w:t xml:space="preserve">PERL - high-level programming language for text processing and manipulation</w:t>
+      </w:r>
+      <w:r>
+        <w:br w:type="textWrapping"/>
+      </w:r>
+      <w:r>
+        <w:t xml:space="preserve">C++ - low-level programming language for data processing</w:t>
+      </w:r>
+      <w:r>
+        <w:br w:type="textWrapping"/>
+      </w:r>
+      <w:r>
+        <w:t xml:space="preserve">Vim - command line editing</w:t>
+      </w:r>
+      <w:r>
+        <w:br w:type="textWrapping"/>
+      </w:r>
+      <w:r>
+        <w:t xml:space="preserve">Markdown - syntax for formatting of writing</w:t>
+      </w:r>
+      <w:r>
+        <w:br w:type="textWrapping"/>
+      </w:r>
+      <w:r>
+        <w:t xml:space="preserve">Git, Github - version control system</w:t>
+      </w:r>
+    </w:p>
+    <w:p>
+      <w:pPr>
+        <w:pStyle w:val="Heading3"/>
+      </w:pPr>
+      <w:bookmarkStart w:id="45" w:name="certifications"/>
+      <w:r>
+        <w:t xml:space="preserve">Certifications</w:t>
+      </w:r>
+      <w:bookmarkEnd w:id="45"/>
+    </w:p>
+    <w:p>
+      <w:pPr>
+        <w:pStyle w:val="FirstParagraph"/>
+      </w:pPr>
+      <w:r>
+        <w:rPr>
           <w:rStyle w:val="VerbatimChar"/>
         </w:rPr>
-        <w:t>2007</w:t>
-      </w:r>
-      <w:r>
-        <w:br/>
-        <w:t>EMT-Basic National Competition, 1st Place, HOSA</w:t>
-      </w:r>
-      <w:r>
-        <w:br/>
+        <w:t xml:space="preserve">2007-2010</w:t>
+      </w:r>
+      <w:r>
+        <w:br w:type="textWrapping"/>
+      </w:r>
+      <w:r>
+        <w:t xml:space="preserve">EMT-B</w:t>
+      </w:r>
+      <w:r>
+        <w:br w:type="textWrapping"/>
       </w:r>
       <w:r>
         <w:rPr>
           <w:rStyle w:val="VerbatimChar"/>
         </w:rPr>
-        <w:t>2009</w:t>
-      </w:r>
-      <w:r>
-        <w:br/>
-        <w:t>Delores B. Aldridge Excellence in Service to a Diverse Community Award</w:t>
-      </w:r>
-      <w:r>
-        <w:br/>
+        <w:t xml:space="preserve">2012—2016</w:t>
+      </w:r>
+      <w:r>
+        <w:br w:type="textWrapping"/>
+      </w:r>
+      <w:r>
+        <w:t xml:space="preserve">ATLS</w:t>
+      </w:r>
+      <w:r>
+        <w:br w:type="textWrapping"/>
       </w:r>
       <w:r>
         <w:rPr>
           <w:rStyle w:val="VerbatimChar"/>
         </w:rPr>
-        <w:t>2009–2011</w:t>
-      </w:r>
-      <w:r>
-        <w:br/>
-        <w:t>Nu Rho Psi Honor Society</w:t>
-      </w:r>
-      <w:r>
-        <w:br/>
+        <w:t xml:space="preserve">2012—present</w:t>
+      </w:r>
+      <w:r>
+        <w:br w:type="textWrapping"/>
+      </w:r>
+      <w:r>
+        <w:t xml:space="preserve">ACLS</w:t>
+      </w:r>
+      <w:r>
+        <w:br w:type="textWrapping"/>
       </w:r>
       <w:r>
         <w:rPr>
           <w:rStyle w:val="VerbatimChar"/>
         </w:rPr>
-        <w:t>2009</w:t>
-      </w:r>
-      <w:r>
-        <w:br/>
-        <w:t>Speaker to His Holiness the XIV</w:t>
-      </w:r>
-      <w:r>
-        <w:t xml:space="preserve"> Dalai Lama</w:t>
-      </w:r>
-      <w:r>
-        <w:br/>
+        <w:t xml:space="preserve">2015—present</w:t>
+      </w:r>
+      <w:r>
+        <w:br w:type="textWrapping"/>
+      </w:r>
+      <w:r>
+        <w:t xml:space="preserve">PADI Open Water Diver</w:t>
+      </w:r>
+      <w:r>
+        <w:br w:type="textWrapping"/>
       </w:r>
       <w:r>
         <w:rPr>
           <w:rStyle w:val="VerbatimChar"/>
         </w:rPr>
-        <w:t>2015</w:t>
-      </w:r>
-      <w:r>
-        <w:br/>
-        <w:t>Texas A&amp;M University College of Medicine Research Symposium, 1st Place Oral Presentation</w:t>
-      </w:r>
-      <w:r>
-        <w:br/>
+        <w:t xml:space="preserve">2016—present</w:t>
+      </w:r>
+      <w:r>
+        <w:br w:type="textWrapping"/>
+      </w:r>
+      <w:r>
+        <w:t xml:space="preserve">Wilderness First Responder</w:t>
+      </w:r>
+      <w:r>
+        <w:br w:type="textWrapping"/>
       </w:r>
       <w:r>
         <w:rPr>
           <w:rStyle w:val="VerbatimChar"/>
         </w:rPr>
-        <w:t>2017</w:t>
-      </w:r>
-      <w:r>
-        <w:br/>
-        <w:t xml:space="preserve">Doctor’s Dilemma (Medical Jeopardy), Emory’s Resident Team, Georgia ACP </w:t>
-      </w:r>
-      <w:r>
-        <w:lastRenderedPageBreak/>
-        <w:t>Conference</w:t>
-      </w:r>
-      <w:r>
-        <w:br/>
-      </w:r>
+        <w:t xml:space="preserve">2017—present</w:t>
+      </w:r>
+      <w:r>
+        <w:br w:type="textWrapping"/>
+      </w:r>
+      <w:r>
+        <w:t xml:space="preserve">ASA 101 Basic Keelboat</w:t>
+      </w:r>
+    </w:p>
+    <w:p>
+      <w:pPr>
+        <w:pStyle w:val="Heading2"/>
+      </w:pPr>
+      <w:bookmarkStart w:id="46" w:name="conferences"/>
+      <w:r>
+        <w:t xml:space="preserve">Conferences</w:t>
+      </w:r>
+      <w:bookmarkEnd w:id="46"/>
+    </w:p>
+    <w:p>
+      <w:pPr>
+        <w:pStyle w:val="Heading3"/>
+      </w:pPr>
+      <w:bookmarkStart w:id="47" w:name="institutional"/>
+      <w:r>
+        <w:t xml:space="preserve">Institutional</w:t>
+      </w:r>
+      <w:bookmarkEnd w:id="47"/>
+    </w:p>
+    <w:p>
+      <w:pPr>
+        <w:pStyle w:val="FirstParagraph"/>
+      </w:pPr>
       <w:r>
         <w:rPr>
           <w:rStyle w:val="VerbatimChar"/>
         </w:rPr>
-        <w:t>2018</w:t>
-      </w:r>
-      <w:r>
-        <w:br/>
-        <w:t>American Heart Association Scientific Sessions - Top Dono</w:t>
-      </w:r>
-      <w:r>
-        <w:t>rs Meeting presentation</w:t>
-      </w:r>
-      <w:r>
-        <w:br/>
+        <w:t xml:space="preserve">2009</w:t>
+      </w:r>
+      <w:r>
+        <w:br w:type="textWrapping"/>
       </w:r>
       <w:r>
         <w:rPr>
           <w:i/>
         </w:rPr>
-        <w:t>Special invitation to discuss research with AHA leadership and top philanthropists.</w:t>
+        <w:t xml:space="preserve">Cortisol Levels in Rhesus Monkeys with Maternal Separation Over Longitudinal Cohorts</w:t>
+      </w:r>
+      <w:r>
+        <w:br w:type="textWrapping"/>
+      </w:r>
+      <w:r>
+        <w:rPr>
+          <w:b/>
+        </w:rPr>
+        <w:t xml:space="preserve">Anish Shah</w:t>
+      </w:r>
+      <w:r>
+        <w:t xml:space="preserve">, Mar Sanchez PhD</w:t>
+      </w:r>
+      <w:r>
+        <w:br w:type="textWrapping"/>
+      </w:r>
+      <w:r>
+        <w:t xml:space="preserve">Poster Presentation</w:t>
+      </w:r>
+      <w:r>
+        <w:br w:type="textWrapping"/>
+      </w:r>
+      <w:r>
+        <w:t xml:space="preserve">Scholarly Inquiry and Research at Emory Research Partners Symposium</w:t>
+      </w:r>
+      <w:r>
+        <w:br w:type="textWrapping"/>
+      </w:r>
+      <w:r>
+        <w:t xml:space="preserve">Atlanta, Georgia</w:t>
+      </w:r>
+    </w:p>
+    <w:p>
+      <w:pPr>
+        <w:pStyle w:val="BodyText"/>
+      </w:pPr>
+      <w:r>
+        <w:rPr>
+          <w:rStyle w:val="VerbatimChar"/>
+        </w:rPr>
+        <w:t xml:space="preserve">2016</w:t>
+      </w:r>
+      <w:r>
+        <w:br w:type="textWrapping"/>
+      </w:r>
+      <w:r>
+        <w:rPr>
+          <w:i/>
+        </w:rPr>
+        <w:t xml:space="preserve">Long-Term Outcomes of Newborns with Necrotizing Enterocolitis: a retrospective matched cohort study</w:t>
+      </w:r>
+      <w:r>
+        <w:br w:type="textWrapping"/>
+      </w:r>
+      <w:r>
+        <w:rPr>
+          <w:b/>
+        </w:rPr>
+        <w:t xml:space="preserve">Anish Shah</w:t>
+      </w:r>
+      <w:r>
+        <w:t xml:space="preserve">, Emily Sanders*, Mary Mrdutt MD, Lena Perger MD</w:t>
+      </w:r>
+      <w:r>
+        <w:br w:type="textWrapping"/>
+      </w:r>
+      <w:r>
+        <w:t xml:space="preserve">Texas A&amp;M University College of Medicine Research Symposium, 1st Place</w:t>
+      </w:r>
+      <w:r>
+        <w:br w:type="textWrapping"/>
+      </w:r>
+      <w:r>
+        <w:t xml:space="preserve">Temple, Texas</w:t>
+      </w:r>
+    </w:p>
+    <w:p>
+      <w:pPr>
+        <w:pStyle w:val="BodyText"/>
+      </w:pPr>
+      <w:r>
+        <w:rPr>
+          <w:rStyle w:val="VerbatimChar"/>
+        </w:rPr>
+        <w:t xml:space="preserve">2016</w:t>
+      </w:r>
+      <w:r>
+        <w:br w:type="textWrapping"/>
+      </w:r>
+      <w:r>
+        <w:rPr>
+          <w:i/>
+        </w:rPr>
+        <w:t xml:space="preserve">Long-Term Outcomes of Newborns with Necrotizing Enterocolitis: a retrospective matched cohort study</w:t>
+      </w:r>
+      <w:r>
+        <w:br w:type="textWrapping"/>
+      </w:r>
+      <w:r>
+        <w:rPr>
+          <w:b/>
+        </w:rPr>
+        <w:t xml:space="preserve">Anish Shah</w:t>
+      </w:r>
+      <w:r>
+        <w:t xml:space="preserve">, Emily Sanders, Mary Mrdutt MD, Lena Perger MD</w:t>
+      </w:r>
+      <w:r>
+        <w:br w:type="textWrapping"/>
+      </w:r>
+      <w:r>
+        <w:t xml:space="preserve">Scott &amp; White Healthcare Academic Operations Research Day</w:t>
+      </w:r>
+      <w:r>
+        <w:br w:type="textWrapping"/>
+      </w:r>
+      <w:r>
+        <w:t xml:space="preserve">Temple, Texas</w:t>
+      </w:r>
+    </w:p>
+    <w:p>
+      <w:pPr>
+        <w:pStyle w:val="BodyText"/>
+      </w:pPr>
+      <w:r>
+        <w:rPr>
+          <w:rStyle w:val="VerbatimChar"/>
+        </w:rPr>
+        <w:t xml:space="preserve">2018</w:t>
+      </w:r>
+      <w:r>
+        <w:br w:type="textWrapping"/>
+      </w:r>
+      <w:r>
+        <w:rPr>
+          <w:i/>
+        </w:rPr>
+        <w:t xml:space="preserve">Association of Ischemia with Heart Rate Variability</w:t>
+      </w:r>
+      <w:r>
+        <w:br w:type="textWrapping"/>
+      </w:r>
+      <w:r>
+        <w:rPr>
+          <w:b/>
+        </w:rPr>
+        <w:t xml:space="preserve">Anish Shah MD</w:t>
+      </w:r>
+      <w:r>
+        <w:t xml:space="preserve">, Amit Shah MD MSCR</w:t>
+      </w:r>
+      <w:r>
+        <w:br w:type="textWrapping"/>
+      </w:r>
+      <w:r>
+        <w:t xml:space="preserve">Poster Presentation</w:t>
+      </w:r>
+      <w:r>
+        <w:br w:type="textWrapping"/>
+      </w:r>
+      <w:r>
+        <w:t xml:space="preserve">Emory Internal Medicine Resident Research Day</w:t>
+      </w:r>
+      <w:r>
+        <w:br w:type="textWrapping"/>
+      </w:r>
+      <w:r>
+        <w:t xml:space="preserve">Atlanta, Georgia</w:t>
+      </w:r>
+    </w:p>
+    <w:p>
+      <w:pPr>
+        <w:pStyle w:val="BodyText"/>
+      </w:pPr>
+      <w:r>
+        <w:rPr>
+          <w:rStyle w:val="VerbatimChar"/>
+        </w:rPr>
+        <w:t xml:space="preserve">2018</w:t>
+      </w:r>
+      <w:r>
+        <w:br w:type="textWrapping"/>
+      </w:r>
+      <w:r>
+        <w:rPr>
+          <w:i/>
+        </w:rPr>
+        <w:t xml:space="preserve">The Largest IVC: the examination of torrential tricuspid regurgitation in the setting of peripartum cardiomyopathy</w:t>
+      </w:r>
+      <w:r>
+        <w:br w:type="textWrapping"/>
+      </w:r>
+      <w:r>
+        <w:t xml:space="preserve">Birju Rao MD*,</w:t>
+      </w:r>
+      <w:r>
+        <w:t xml:space="preserve"> </w:t>
+      </w:r>
+      <w:r>
+        <w:rPr>
+          <w:b/>
+        </w:rPr>
+        <w:t xml:space="preserve">Anish Shah MD</w:t>
+      </w:r>
+      <w:r>
+        <w:t xml:space="preserve">, Stephen D. Clements MD</w:t>
+      </w:r>
+      <w:r>
+        <w:br w:type="textWrapping"/>
+      </w:r>
+      <w:r>
+        <w:t xml:space="preserve">Poster Presentation</w:t>
+      </w:r>
+      <w:r>
+        <w:br w:type="textWrapping"/>
+      </w:r>
+      <w:r>
+        <w:t xml:space="preserve">Mr. William E. Booth and Dr. James Zaidan Grady Resident Research Day</w:t>
+      </w:r>
+      <w:r>
+        <w:br w:type="textWrapping"/>
+      </w:r>
+      <w:r>
+        <w:t xml:space="preserve">Atlanta, Georgia</w:t>
+      </w:r>
+    </w:p>
+    <w:p>
+      <w:pPr>
+        <w:pStyle w:val="BodyText"/>
+      </w:pPr>
+      <w:r>
+        <w:rPr>
+          <w:rStyle w:val="VerbatimChar"/>
+        </w:rPr>
+        <w:t xml:space="preserve">2018</w:t>
+      </w:r>
+      <w:r>
+        <w:br w:type="textWrapping"/>
+      </w:r>
+      <w:r>
+        <w:rPr>
+          <w:i/>
+        </w:rPr>
+        <w:t xml:space="preserve">More than Mono: Epstein Barr virus mimicking malignancy</w:t>
+      </w:r>
+      <w:r>
+        <w:br w:type="textWrapping"/>
+      </w:r>
+      <w:r>
+        <w:t xml:space="preserve">Gabriel Aleixo*,</w:t>
+      </w:r>
+      <w:r>
+        <w:t xml:space="preserve"> </w:t>
+      </w:r>
+      <w:r>
+        <w:rPr>
+          <w:b/>
+        </w:rPr>
+        <w:t xml:space="preserve">Anish Shah MD</w:t>
+      </w:r>
+      <w:r>
+        <w:t xml:space="preserve">, Fuad El Rassi MD</w:t>
+      </w:r>
+      <w:r>
+        <w:br w:type="textWrapping"/>
+      </w:r>
+      <w:r>
+        <w:t xml:space="preserve">Poster Presentation</w:t>
+      </w:r>
+      <w:r>
+        <w:br w:type="textWrapping"/>
+      </w:r>
+      <w:r>
+        <w:t xml:space="preserve">Mr. William E. Booth and Dr. James Zaidan Grady Resident Research Day</w:t>
+      </w:r>
+      <w:r>
+        <w:br w:type="textWrapping"/>
+      </w:r>
+      <w:r>
+        <w:t xml:space="preserve">Atlanta, Georgia</w:t>
+      </w:r>
+    </w:p>
+    <w:p>
+      <w:pPr>
+        <w:pStyle w:val="BodyText"/>
+      </w:pPr>
+      <w:r>
+        <w:rPr>
+          <w:rStyle w:val="VerbatimChar"/>
+        </w:rPr>
+        <w:t xml:space="preserve">2018</w:t>
+      </w:r>
+      <w:r>
+        <w:br w:type="textWrapping"/>
+      </w:r>
+      <w:r>
+        <w:rPr>
+          <w:i/>
+        </w:rPr>
+        <w:t xml:space="preserve">Association of Ischemia with Heart Rate Variability</w:t>
+      </w:r>
+      <w:r>
+        <w:br w:type="textWrapping"/>
+      </w:r>
+      <w:r>
+        <w:rPr>
+          <w:b/>
+        </w:rPr>
+        <w:t xml:space="preserve">Anish Shah MD</w:t>
+      </w:r>
+      <w:r>
+        <w:t xml:space="preserve">, Amit Shah MD MSCR</w:t>
+      </w:r>
+      <w:r>
+        <w:br w:type="textWrapping"/>
+      </w:r>
+      <w:r>
+        <w:t xml:space="preserve">Poster Presentation</w:t>
+      </w:r>
+      <w:r>
+        <w:br w:type="textWrapping"/>
+      </w:r>
+      <w:r>
+        <w:t xml:space="preserve">Mr. William E. Booth and Dr. James Zaidan Grady Resident Research Day</w:t>
+      </w:r>
+      <w:r>
+        <w:br w:type="textWrapping"/>
+      </w:r>
+      <w:r>
+        <w:t xml:space="preserve">Atlanta, Georgia</w:t>
+      </w:r>
+    </w:p>
+    <w:p>
+      <w:pPr>
+        <w:pStyle w:val="Heading3"/>
+      </w:pPr>
+      <w:bookmarkStart w:id="48" w:name="regional-1"/>
+      <w:r>
+        <w:t xml:space="preserve">Regional</w:t>
+      </w:r>
+      <w:bookmarkEnd w:id="48"/>
+    </w:p>
+    <w:p>
+      <w:pPr>
+        <w:pStyle w:val="FirstParagraph"/>
+      </w:pPr>
+      <w:r>
+        <w:rPr>
+          <w:rStyle w:val="VerbatimChar"/>
+        </w:rPr>
+        <w:t xml:space="preserve">2011</w:t>
+      </w:r>
+      <w:r>
+        <w:br w:type="textWrapping"/>
+      </w:r>
+      <w:r>
+        <w:rPr>
+          <w:i/>
+        </w:rPr>
+        <w:t xml:space="preserve">Influence of the Acoustic Parameter of Pitch on Emotion and Focus Location in Statements using Ditransitive Verb Manipulations</w:t>
+      </w:r>
+      <w:r>
+        <w:br w:type="textWrapping"/>
+      </w:r>
+      <w:r>
+        <w:rPr>
+          <w:b/>
+        </w:rPr>
+        <w:t xml:space="preserve">Anish Shah</w:t>
+      </w:r>
+      <w:r>
+        <w:t xml:space="preserve">, Yu Li PhD</w:t>
+      </w:r>
+      <w:r>
+        <w:br w:type="textWrapping"/>
+      </w:r>
+      <w:r>
+        <w:t xml:space="preserve">Poster Presentation</w:t>
+      </w:r>
+      <w:r>
+        <w:br w:type="textWrapping"/>
+      </w:r>
+      <w:r>
+        <w:t xml:space="preserve">Great Lakes Expo for Experimental and Formal Undergraduate Linguistics, Michigan State University, East Lansing, Michigan</w:t>
+      </w:r>
+    </w:p>
+    <w:p>
+      <w:pPr>
+        <w:pStyle w:val="BodyText"/>
+      </w:pPr>
+      <w:r>
+        <w:rPr>
+          <w:rStyle w:val="VerbatimChar"/>
+        </w:rPr>
+        <w:t xml:space="preserve">2015</w:t>
+      </w:r>
+      <w:r>
+        <w:br w:type="textWrapping"/>
+      </w:r>
+      <w:r>
+        <w:rPr>
+          <w:i/>
+        </w:rPr>
+        <w:t xml:space="preserve">Illuminating the Case of a Rare GI Bleed</w:t>
+      </w:r>
+      <w:r>
+        <w:br w:type="textWrapping"/>
+      </w:r>
+      <w:r>
+        <w:rPr>
+          <w:b/>
+        </w:rPr>
+        <w:t xml:space="preserve">Anish Shah</w:t>
+      </w:r>
+      <w:r>
+        <w:t xml:space="preserve">, Austin Metting MD</w:t>
+      </w:r>
+      <w:r>
+        <w:br w:type="textWrapping"/>
+      </w:r>
+      <w:r>
+        <w:t xml:space="preserve">Poster Presentation</w:t>
+      </w:r>
+      <w:r>
+        <w:br w:type="textWrapping"/>
+      </w:r>
+      <w:r>
+        <w:t xml:space="preserve">American College of Physicians Texas Chapter Conference</w:t>
+      </w:r>
+    </w:p>
+    <w:p>
+      <w:pPr>
+        <w:pStyle w:val="BodyText"/>
+      </w:pPr>
+      <w:r>
+        <w:rPr>
+          <w:rStyle w:val="VerbatimChar"/>
+        </w:rPr>
+        <w:t xml:space="preserve">2017</w:t>
+      </w:r>
+      <w:r>
+        <w:br w:type="textWrapping"/>
+      </w:r>
+      <w:r>
+        <w:rPr>
+          <w:i/>
+        </w:rPr>
+        <w:t xml:space="preserve">Three’s company: nocardiosis, neuroendocrine hyperplasia, and breast cancer</w:t>
+      </w:r>
+      <w:r>
+        <w:br w:type="textWrapping"/>
+      </w:r>
+      <w:r>
+        <w:rPr>
+          <w:b/>
+        </w:rPr>
+        <w:t xml:space="preserve">Anish Shah MD</w:t>
+      </w:r>
+      <w:r>
+        <w:t xml:space="preserve">, Stephen D. Clements MD, Matthew Dudgeon MD PhD</w:t>
+      </w:r>
+      <w:r>
+        <w:br w:type="textWrapping"/>
+      </w:r>
+      <w:r>
+        <w:t xml:space="preserve">Poster Presentation</w:t>
+      </w:r>
+      <w:r>
+        <w:br w:type="textWrapping"/>
+      </w:r>
+      <w:r>
+        <w:t xml:space="preserve">American College of Physicians Georgia Chapter Conference</w:t>
+      </w:r>
+      <w:r>
+        <w:br w:type="textWrapping"/>
+      </w:r>
+      <w:r>
+        <w:t xml:space="preserve">Savannah, Georgia</w:t>
+      </w:r>
+    </w:p>
+    <w:p>
+      <w:pPr>
+        <w:pStyle w:val="BodyText"/>
+      </w:pPr>
+      <w:r>
+        <w:rPr>
+          <w:rStyle w:val="VerbatimChar"/>
+        </w:rPr>
+        <w:t xml:space="preserve">2017</w:t>
+      </w:r>
+      <w:r>
+        <w:br w:type="textWrapping"/>
+      </w:r>
+      <w:r>
+        <w:rPr>
+          <w:i/>
+        </w:rPr>
+        <w:t xml:space="preserve">Three’s company: nocardiosis, neuroendocrine hyperplasia, and breast cancer</w:t>
+      </w:r>
+      <w:r>
+        <w:br w:type="textWrapping"/>
+      </w:r>
+      <w:r>
+        <w:rPr>
+          <w:b/>
+        </w:rPr>
+        <w:t xml:space="preserve">Anish Shah MD</w:t>
+      </w:r>
+      <w:r>
+        <w:t xml:space="preserve">, Stephen D. Clements MD, Matthew Dudgeon MD PhD</w:t>
+      </w:r>
+      <w:r>
+        <w:br w:type="textWrapping"/>
+      </w:r>
+      <w:r>
+        <w:t xml:space="preserve">Poster Presentation</w:t>
+      </w:r>
+      <w:r>
+        <w:br w:type="textWrapping"/>
+      </w:r>
+      <w:r>
+        <w:t xml:space="preserve">Southern Hospital Medicine Conference</w:t>
+      </w:r>
+      <w:r>
+        <w:br w:type="textWrapping"/>
+      </w:r>
+      <w:r>
+        <w:t xml:space="preserve">New Orleans, Louisiana</w:t>
+      </w:r>
+    </w:p>
+    <w:p>
+      <w:pPr>
+        <w:pStyle w:val="Heading3"/>
+      </w:pPr>
+      <w:bookmarkStart w:id="49" w:name="national"/>
+      <w:r>
+        <w:t xml:space="preserve">National</w:t>
+      </w:r>
+      <w:bookmarkEnd w:id="49"/>
+    </w:p>
+    <w:p>
+      <w:pPr>
+        <w:pStyle w:val="FirstParagraph"/>
+      </w:pPr>
+      <w:r>
+        <w:rPr>
+          <w:rStyle w:val="VerbatimChar"/>
+        </w:rPr>
+        <w:t xml:space="preserve">2014</w:t>
+      </w:r>
+      <w:r>
+        <w:br w:type="textWrapping"/>
+      </w:r>
+      <w:r>
+        <w:rPr>
+          <w:i/>
+        </w:rPr>
+        <w:t xml:space="preserve">Genetic Linkage Analysis for Cystic Fibrosis Related Diabetes</w:t>
+      </w:r>
+      <w:r>
+        <w:br w:type="textWrapping"/>
+      </w:r>
+      <w:r>
+        <w:rPr>
+          <w:b/>
+        </w:rPr>
+        <w:t xml:space="preserve">Anish Shah</w:t>
+      </w:r>
+      <w:r>
+        <w:t xml:space="preserve">, Scott Blackman MD PhD</w:t>
+      </w:r>
+      <w:r>
+        <w:br w:type="textWrapping"/>
+      </w:r>
+      <w:r>
+        <w:t xml:space="preserve">Poster Presentation</w:t>
+      </w:r>
+      <w:r>
+        <w:br w:type="textWrapping"/>
+      </w:r>
+      <w:r>
+        <w:t xml:space="preserve">NIDDK Medical Student Research Symposium at Vanderbilt University</w:t>
+      </w:r>
+      <w:r>
+        <w:br w:type="textWrapping"/>
+      </w:r>
+      <w:r>
+        <w:t xml:space="preserve">Vanderbilt University, Nashville, Tennessee</w:t>
+      </w:r>
+    </w:p>
+    <w:p>
+      <w:pPr>
+        <w:pStyle w:val="BodyText"/>
+      </w:pPr>
+      <w:r>
+        <w:rPr>
+          <w:rStyle w:val="VerbatimChar"/>
+        </w:rPr>
+        <w:t xml:space="preserve">2017</w:t>
+      </w:r>
+      <w:r>
+        <w:br w:type="textWrapping"/>
+      </w:r>
+      <w:r>
+        <w:rPr>
+          <w:i/>
+        </w:rPr>
+        <w:t xml:space="preserve">Long-Term Outcomes of Newborns with Necrotizing Enterocolitis: a retrospective matched cohort study</w:t>
+      </w:r>
+      <w:r>
+        <w:br w:type="textWrapping"/>
+      </w:r>
+      <w:r>
+        <w:rPr>
+          <w:b/>
+        </w:rPr>
+        <w:t xml:space="preserve">Anish Shah</w:t>
+      </w:r>
+      <w:r>
+        <w:t xml:space="preserve">, Emily Sanders, Mary Mrdutt MD*, Lena Perger MD</w:t>
+      </w:r>
+      <w:r>
+        <w:br w:type="textWrapping"/>
+      </w:r>
+      <w:r>
+        <w:t xml:space="preserve">Oral Presentation</w:t>
+      </w:r>
+      <w:r>
+        <w:br w:type="textWrapping"/>
+      </w:r>
+      <w:r>
+        <w:t xml:space="preserve">Annual Meeting of the Canadian Association of Pediatric Surgery</w:t>
+      </w:r>
+      <w:r>
+        <w:br w:type="textWrapping"/>
+      </w:r>
+      <w:r>
+        <w:t xml:space="preserve">Vancouver, Canada</w:t>
+      </w:r>
+    </w:p>
+    <w:p>
+      <w:pPr>
+        <w:pStyle w:val="BodyText"/>
+      </w:pPr>
+      <w:r>
+        <w:rPr>
+          <w:rStyle w:val="VerbatimChar"/>
+        </w:rPr>
+        <w:t xml:space="preserve">2018</w:t>
+      </w:r>
+      <w:r>
+        <w:br w:type="textWrapping"/>
+      </w:r>
+      <w:r>
+        <w:rPr>
+          <w:i/>
+        </w:rPr>
+        <w:t xml:space="preserve">Circadian Autonomic Inflexibility: a Marker of Ischemic Heart Disease</w:t>
+      </w:r>
+      <w:r>
+        <w:br w:type="textWrapping"/>
+      </w:r>
+      <w:r>
+        <w:t xml:space="preserve">__Anish Shah MD*__, Rachel Lampert MD, Jack Goldberg PhD, J. Douglas Bremner MD, Lian Li PhD, Marc Thames MD, Viola Vaccarino MD PhD, Amit Shah MD MSCR</w:t>
+      </w:r>
+      <w:r>
+        <w:br w:type="textWrapping"/>
+      </w:r>
+      <w:r>
+        <w:t xml:space="preserve">Poster Presentation</w:t>
+      </w:r>
+      <w:r>
+        <w:br w:type="textWrapping"/>
+      </w:r>
+      <w:r>
+        <w:t xml:space="preserve">American Heart Association Scientific Sessions</w:t>
+      </w:r>
+      <w:r>
+        <w:br w:type="textWrapping"/>
+      </w:r>
+      <w:r>
+        <w:t xml:space="preserve">Chicago, Illinois</w:t>
       </w:r>
     </w:p>
     <w:p>
       <w:pPr>
         <w:pStyle w:val="Heading2"/>
       </w:pPr>
-      <w:bookmarkStart w:id="21" w:name="skills"/>
-      <w:r>
-        <w:t>Skills</w:t>
-      </w:r>
-      <w:bookmarkEnd w:id="21"/>
+      <w:bookmarkStart w:id="50" w:name="research"/>
+      <w:r>
+        <w:t xml:space="preserve">Research</w:t>
+      </w:r>
+      <w:bookmarkEnd w:id="50"/>
     </w:p>
     <w:p>
       <w:pPr>
         <w:pStyle w:val="Heading3"/>
       </w:pPr>
-      <w:bookmarkStart w:id="22" w:name="procedural-and-clinical-skills"/>
-      <w:r>
-        <w:t>Procedural and clinical skills</w:t>
-      </w:r>
-      <w:bookmarkEnd w:id="22"/>
+      <w:bookmarkStart w:id="51" w:name="manuscripts"/>
+      <w:r>
+        <w:t xml:space="preserve">Manuscripts</w:t>
+      </w:r>
+      <w:bookmarkEnd w:id="51"/>
     </w:p>
     <w:p>
       <w:pPr>
@@ -1152,20 +2304,67 @@
         <w:rPr>
           <w:b/>
         </w:rPr>
-        <w:t>Point-of-care ultrasonography</w:t>
-      </w:r>
-      <w:r>
-        <w:t>:</w:t>
-      </w:r>
-      <w:r>
-        <w:br/>
-        <w:t>Training included 1 month of ultrasound curriculum and 2 months of emergency me</w:t>
-      </w:r>
-      <w:r>
-        <w:t>dicine ultrasound during medical school, including wilderness medicine training. Further training in residency during ICU, wards, and cardiology rotations. Skills include obtain cardiac views, assessing global cardiac function, identifying pleural disease,</w:t>
-      </w:r>
-      <w:r>
-        <w:t xml:space="preserve"> IVC assessment, identifying hydronephrosis, and skin/soft tissue evaluation.</w:t>
+        <w:t xml:space="preserve">Shah, AS</w:t>
+      </w:r>
+      <w:r>
+        <w:t xml:space="preserve">, Lampert R, Goldberg, J, Bremner, JD, Vaccarino, V, Shah, AJ. “</w:t>
+      </w:r>
+      <w:r>
+        <w:t xml:space="preserve">“</w:t>
+      </w:r>
+      <w:r>
+        <w:t xml:space="preserve">Circadian Changes in Heart Rate Variability Predict Abnormal Myocardial Perfusion</w:t>
+      </w:r>
+      <w:r>
+        <w:t xml:space="preserve">”</w:t>
+      </w:r>
+      <w:r>
+        <w:t xml:space="preserve">. [submitted]</w:t>
+      </w:r>
+    </w:p>
+    <w:p>
+      <w:pPr>
+        <w:pStyle w:val="Heading3"/>
+      </w:pPr>
+      <w:bookmarkStart w:id="52" w:name="works-in-progress"/>
+      <w:r>
+        <w:t xml:space="preserve">Works in progress</w:t>
+      </w:r>
+      <w:bookmarkEnd w:id="52"/>
+    </w:p>
+    <w:p>
+      <w:pPr>
+        <w:pStyle w:val="FirstParagraph"/>
+      </w:pPr>
+      <w:r>
+        <w:t xml:space="preserve">Mrdutt, M,</w:t>
+      </w:r>
+      <w:r>
+        <w:t xml:space="preserve"> </w:t>
+      </w:r>
+      <w:r>
+        <w:rPr>
+          <w:b/>
+        </w:rPr>
+        <w:t xml:space="preserve">Shah, AS</w:t>
+      </w:r>
+      <w:r>
+        <w:t xml:space="preserve">, Sanders, Mallett, L, Perger, LP.</w:t>
+      </w:r>
+      <w:r>
+        <w:t xml:space="preserve"> </w:t>
+      </w:r>
+      <w:r>
+        <w:t xml:space="preserve">“</w:t>
+      </w:r>
+      <w:r>
+        <w:t xml:space="preserve">Long-Term Outcomes of Newborns with Necrotizing Enterocolitis: a retrospective matched cohort study</w:t>
+      </w:r>
+      <w:r>
+        <w:t xml:space="preserve">”</w:t>
+      </w:r>
+      <w:r>
+        <w:t xml:space="preserve">. Canadian Association of Pediatric Surgery Edition of the Journal of Pediatric Surgery, May 2017 [accepted]</w:t>
       </w:r>
     </w:p>
     <w:p>
@@ -1176,273 +2375,478 @@
         <w:rPr>
           <w:b/>
         </w:rPr>
-        <w:t>Procedures</w:t>
-      </w:r>
-      <w:r>
-        <w:t>:</w:t>
-      </w:r>
-      <w:r>
-        <w:br/>
-        <w:t>Arterial line placement (radial, brachial, dorsalis pedis) - 30</w:t>
-      </w:r>
-      <w:r>
-        <w:br/>
-        <w:t>Arthrocentesis (knee, ankle, shoulder) - 17</w:t>
-      </w:r>
-      <w:r>
-        <w:br/>
-        <w:t>Central line placement (internal jugular, femoral, subclav</w:t>
-      </w:r>
-      <w:r>
-        <w:t>ian) - 56</w:t>
-      </w:r>
-      <w:r>
-        <w:br/>
-        <w:t>Lumbar puncture - 22</w:t>
-      </w:r>
-      <w:r>
-        <w:br/>
-        <w:t>Thoracentesis - 14</w:t>
-      </w:r>
-      <w:r>
-        <w:br/>
-        <w:t>Paracentesis - 17</w:t>
+        <w:t xml:space="preserve">Shah, AS</w:t>
+      </w:r>
+      <w:r>
+        <w:t xml:space="preserve">, Alvaro, A, Whitsel, E, Vaccarino, V, Shah, AJ.</w:t>
+      </w:r>
+      <w:r>
+        <w:t xml:space="preserve"> </w:t>
+      </w:r>
+      <w:r>
+        <w:t xml:space="preserve">“</w:t>
+      </w:r>
+      <w:r>
+        <w:t xml:space="preserve">Heart Rate Variability and Psychosocial States: an Atherosclerosis Risk In Communities study</w:t>
+      </w:r>
+      <w:r>
+        <w:t xml:space="preserve">”</w:t>
+      </w:r>
+      <w:r>
+        <w:t xml:space="preserve">. Atherosclerosis Risk In Communities Publications Committee, October 2017. [proposal accepted]</w:t>
+      </w:r>
+    </w:p>
+    <w:p>
+      <w:pPr>
+        <w:pStyle w:val="BodyText"/>
+      </w:pPr>
+      <w:r>
+        <w:rPr>
+          <w:b/>
+        </w:rPr>
+        <w:t xml:space="preserve">Shah, AS</w:t>
+      </w:r>
+      <w:r>
+        <w:t xml:space="preserve">, Clements, SD.</w:t>
+      </w:r>
+      <w:r>
+        <w:t xml:space="preserve"> </w:t>
+      </w:r>
+      <w:r>
+        <w:t xml:space="preserve">“</w:t>
+      </w:r>
+      <w:r>
+        <w:t xml:space="preserve">Nocardioma: neuroendocrine hyperplasia as a response to pulmonary nocardiosis</w:t>
+      </w:r>
+      <w:r>
+        <w:t xml:space="preserve">”</w:t>
+      </w:r>
+      <w:r>
+        <w:t xml:space="preserve">. Annals of Internal Medicine. [submitted]</w:t>
+      </w:r>
+    </w:p>
+    <w:p>
+      <w:pPr>
+        <w:pStyle w:val="BodyText"/>
+      </w:pPr>
+      <w:r>
+        <w:rPr>
+          <w:b/>
+        </w:rPr>
+        <w:t xml:space="preserve">Shah, AS</w:t>
+      </w:r>
+      <w:r>
+        <w:t xml:space="preserve">, Evans, M, Akbashev, M.</w:t>
+      </w:r>
+      <w:r>
+        <w:t xml:space="preserve"> </w:t>
+      </w:r>
+      <w:r>
+        <w:t xml:space="preserve">“</w:t>
+      </w:r>
+      <w:r>
+        <w:t xml:space="preserve">Point-Of-Care Ultrasonography Utility in Resident Learning and Clinical Decision Making</w:t>
+      </w:r>
+      <w:r>
+        <w:t xml:space="preserve">”</w:t>
+      </w:r>
+      <w:r>
+        <w:t xml:space="preserve">. Institutional Review Board, Emory University, Atlanta, Georgia, March, 2018. [IRB approval granted]</w:t>
+      </w:r>
+    </w:p>
+    <w:p>
+      <w:pPr>
+        <w:pStyle w:val="BodyText"/>
+      </w:pPr>
+      <w:r>
+        <w:rPr>
+          <w:b/>
+        </w:rPr>
+        <w:t xml:space="preserve">Shah, AS</w:t>
+      </w:r>
+      <w:r>
+        <w:t xml:space="preserve">, Park, J, Mehta, PK, Shah, AJ, Quyyumi, AA, Vaccarino, V, Marvar, P.</w:t>
+      </w:r>
+      <w:r>
+        <w:t xml:space="preserve"> </w:t>
+      </w:r>
+      <w:r>
+        <w:t xml:space="preserve">“</w:t>
+      </w:r>
+      <w:r>
+        <w:t xml:space="preserve">Brain-Heart Interactions in Stress and Anxiety Related Disorders: Implications for Increased Cardiovascular Disease Risk</w:t>
+      </w:r>
+      <w:r>
+        <w:t xml:space="preserve">”</w:t>
+      </w:r>
+      <w:r>
+        <w:t xml:space="preserve">. Hypertension. [invited review article]</w:t>
       </w:r>
     </w:p>
     <w:p>
       <w:pPr>
         <w:pStyle w:val="Heading3"/>
       </w:pPr>
-      <w:bookmarkStart w:id="23" w:name="languages-spoken"/>
-      <w:r>
-        <w:t>Languages spoken</w:t>
-      </w:r>
-      <w:bookmarkEnd w:id="23"/>
+      <w:bookmarkStart w:id="53" w:name="published-abstracts"/>
+      <w:r>
+        <w:t xml:space="preserve">Published abstracts</w:t>
+      </w:r>
+      <w:bookmarkEnd w:id="53"/>
     </w:p>
     <w:p>
       <w:pPr>
         <w:pStyle w:val="FirstParagraph"/>
       </w:pPr>
       <w:r>
-        <w:t>English</w:t>
-      </w:r>
-      <w:r>
-        <w:br/>
-        <w:t>Gujurati</w:t>
-      </w:r>
-      <w:r>
-        <w:br/>
-        <w:t>Spanish</w:t>
-      </w:r>
+        <w:rPr>
+          <w:rStyle w:val="VerbatimChar"/>
+        </w:rPr>
+        <w:t xml:space="preserve">2014</w:t>
+      </w:r>
+      <w:r>
+        <w:br w:type="textWrapping"/>
+      </w:r>
+      <w:r>
+        <w:rPr>
+          <w:b/>
+        </w:rPr>
+        <w:t xml:space="preserve">Shah, AS</w:t>
+      </w:r>
+      <w:r>
+        <w:t xml:space="preserve">, Blackman, S.</w:t>
+      </w:r>
+      <w:r>
+        <w:t xml:space="preserve"> </w:t>
+      </w:r>
+      <w:r>
+        <w:t xml:space="preserve">“</w:t>
+      </w:r>
+      <w:r>
+        <w:t xml:space="preserve">Genetic Linkage Analysis for Cystic Fibrosis Related Diabetes</w:t>
+      </w:r>
+      <w:r>
+        <w:t xml:space="preserve">”</w:t>
+      </w:r>
+      <w:r>
+        <w:t xml:space="preserve">. National Institute of Diabetes and Digestive and Kidney Diseases Medical Student Research Symposium at Vanderbilt University, Nashville, Tennessee.</w:t>
+      </w:r>
+    </w:p>
+    <w:p>
+      <w:pPr>
+        <w:pStyle w:val="BodyText"/>
+      </w:pPr>
+      <w:r>
+        <w:rPr>
+          <w:rStyle w:val="VerbatimChar"/>
+        </w:rPr>
+        <w:t xml:space="preserve">2017</w:t>
+      </w:r>
+      <w:r>
+        <w:br w:type="textWrapping"/>
+      </w:r>
+      <w:r>
+        <w:t xml:space="preserve">Mrdutt, M,</w:t>
+      </w:r>
+      <w:r>
+        <w:t xml:space="preserve"> </w:t>
+      </w:r>
+      <w:r>
+        <w:rPr>
+          <w:b/>
+        </w:rPr>
+        <w:t xml:space="preserve">Shah, AS</w:t>
+      </w:r>
+      <w:r>
+        <w:t xml:space="preserve">, Sanders, Mallett, L, Perger, LP.</w:t>
+      </w:r>
+      <w:r>
+        <w:t xml:space="preserve"> </w:t>
+      </w:r>
+      <w:r>
+        <w:t xml:space="preserve">“</w:t>
+      </w:r>
+      <w:r>
+        <w:t xml:space="preserve">Long-Term Outcomes of Newborns with Necrotizing Enterocolitis: a retrospective matched cohort study</w:t>
+      </w:r>
+      <w:r>
+        <w:t xml:space="preserve">”</w:t>
+      </w:r>
+      <w:r>
+        <w:t xml:space="preserve">. Annual Meeting of the Canadian Association of Pediatric Surgery Conference.</w:t>
+      </w:r>
+    </w:p>
+    <w:p>
+      <w:pPr>
+        <w:pStyle w:val="BodyText"/>
+      </w:pPr>
+      <w:r>
+        <w:rPr>
+          <w:rStyle w:val="VerbatimChar"/>
+        </w:rPr>
+        <w:t xml:space="preserve">2017</w:t>
+      </w:r>
+      <w:r>
+        <w:br w:type="textWrapping"/>
+      </w:r>
+      <w:r>
+        <w:rPr>
+          <w:b/>
+        </w:rPr>
+        <w:t xml:space="preserve">Shah, AS</w:t>
+      </w:r>
+      <w:r>
+        <w:t xml:space="preserve">, Clements, SD, Dudgeon, M.</w:t>
+      </w:r>
+      <w:r>
+        <w:t xml:space="preserve"> </w:t>
+      </w:r>
+      <w:r>
+        <w:t xml:space="preserve">“</w:t>
+      </w:r>
+      <w:r>
+        <w:t xml:space="preserve">Three’s company: nocardiosis, neuroendocrine hyperplasia, and breast cancer</w:t>
+      </w:r>
+      <w:r>
+        <w:t xml:space="preserve">”</w:t>
+      </w:r>
+      <w:r>
+        <w:t xml:space="preserve">. Southern Hospital Medicine Conference, New Orleans, Louisiana.</w:t>
+      </w:r>
+    </w:p>
+    <w:p>
+      <w:pPr>
+        <w:pStyle w:val="BodyText"/>
+      </w:pPr>
+      <w:r>
+        <w:rPr>
+          <w:rStyle w:val="VerbatimChar"/>
+        </w:rPr>
+        <w:t xml:space="preserve">2018</w:t>
+      </w:r>
+      <w:r>
+        <w:br w:type="textWrapping"/>
+      </w:r>
+      <w:r>
+        <w:rPr>
+          <w:b/>
+        </w:rPr>
+        <w:t xml:space="preserve">Shah, AS</w:t>
+      </w:r>
+      <w:r>
+        <w:t xml:space="preserve">, Lampert R, Goldberg, J, Bremner, JD, Vaccarino, V, Shah, AJ.</w:t>
+      </w:r>
+      <w:r>
+        <w:t xml:space="preserve"> </w:t>
+      </w:r>
+      <w:r>
+        <w:t xml:space="preserve">“</w:t>
+      </w:r>
+      <w:r>
+        <w:t xml:space="preserve">Circadian Autonomic Inflexibility: a Marker of Ischemic Heart Disease</w:t>
+      </w:r>
+      <w:r>
+        <w:t xml:space="preserve">”</w:t>
+      </w:r>
+      <w:r>
+        <w:t xml:space="preserve">. Circulation.</w:t>
+      </w:r>
+    </w:p>
+    <w:p>
+      <w:pPr>
+        <w:pStyle w:val="Heading2"/>
+      </w:pPr>
+      <w:bookmarkStart w:id="54" w:name="references"/>
+      <w:r>
+        <w:t xml:space="preserve">References</w:t>
+      </w:r>
+      <w:bookmarkEnd w:id="54"/>
     </w:p>
     <w:p>
       <w:pPr>
         <w:pStyle w:val="Heading3"/>
       </w:pPr>
-      <w:bookmarkStart w:id="24" w:name="technical-skills"/>
-      <w:r>
-        <w:t>Technical skills</w:t>
-      </w:r>
-      <w:bookmarkEnd w:id="24"/>
+      <w:bookmarkStart w:id="55" w:name="academic"/>
+      <w:r>
+        <w:t xml:space="preserve">Academic</w:t>
+      </w:r>
+      <w:bookmarkEnd w:id="55"/>
     </w:p>
     <w:p>
       <w:pPr>
         <w:pStyle w:val="FirstParagraph"/>
       </w:pPr>
       <w:r>
-        <w:rPr>
-          <w:b/>
-        </w:rPr>
-        <w:t>Computer programming:</w:t>
-      </w:r>
-      <w:r>
-        <w:br/>
-      </w:r>
-      <w:r>
-        <w:t>R, RStudio - scripting language and environment for statistical computing and graphics</w:t>
-      </w:r>
-      <w:r>
-        <w:br/>
-        <w:t>PERL - high-level programming language for text processing and manipulation</w:t>
-      </w:r>
-      <w:r>
-        <w:br/>
-        <w:t>C++ - low-level programming language for data processing</w:t>
-      </w:r>
-      <w:r>
-        <w:br/>
-        <w:t>Vim - command line editing</w:t>
-      </w:r>
-      <w:r>
-        <w:br/>
-        <w:t xml:space="preserve">Markdown </w:t>
-      </w:r>
-      <w:r>
-        <w:t>- syntax for formatting of writing</w:t>
-      </w:r>
-      <w:r>
-        <w:br/>
-        <w:t>Git, Github - version control system</w:t>
+        <w:t xml:space="preserve">Amit Shah, MD, MSCR</w:t>
+      </w:r>
+      <w:r>
+        <w:br w:type="textWrapping"/>
+      </w:r>
+      <w:r>
+        <w:t xml:space="preserve">Assistant Professor of Epidemiology Assistant Professor of Medicine (Cardiology)</w:t>
+      </w:r>
+      <w:r>
+        <w:br w:type="textWrapping"/>
+      </w:r>
+      <w:r>
+        <w:t xml:space="preserve">1518 Clifton Rd. NE, Rm 3053</w:t>
+      </w:r>
+      <w:r>
+        <w:br w:type="textWrapping"/>
+      </w:r>
+      <w:r>
+        <w:t xml:space="preserve">Atlanta, GA 30322</w:t>
+      </w:r>
+      <w:r>
+        <w:t xml:space="preserve"> </w:t>
+      </w:r>
+      <w:r>
+        <w:t xml:space="preserve">Email: ajshah3@emory.edu</w:t>
+      </w:r>
+      <w:r>
+        <w:br w:type="textWrapping"/>
+      </w:r>
+      <w:r>
+        <w:t xml:space="preserve">Phone – 404-727-8712</w:t>
       </w:r>
     </w:p>
     <w:p>
       <w:pPr>
         <w:pStyle w:val="Heading3"/>
       </w:pPr>
-      <w:bookmarkStart w:id="25" w:name="certifications"/>
-      <w:r>
-        <w:t>Certifications</w:t>
-      </w:r>
-      <w:bookmarkEnd w:id="25"/>
+      <w:bookmarkStart w:id="56" w:name="clinical"/>
+      <w:r>
+        <w:t xml:space="preserve">Clinical</w:t>
+      </w:r>
+      <w:bookmarkEnd w:id="56"/>
     </w:p>
     <w:p>
       <w:pPr>
         <w:pStyle w:val="FirstParagraph"/>
       </w:pPr>
       <w:r>
-        <w:rPr>
-          <w:rStyle w:val="VerbatimChar"/>
-        </w:rPr>
-        <w:t>2007-2010</w:t>
-      </w:r>
-      <w:r>
-        <w:br/>
-        <w:t>EMT-B</w:t>
-      </w:r>
-      <w:r>
-        <w:br/>
-      </w:r>
-      <w:r>
-        <w:rPr>
-          <w:rStyle w:val="VerbatimChar"/>
-        </w:rPr>
-        <w:t>2012—2016</w:t>
-      </w:r>
-      <w:r>
-        <w:br/>
-        <w:t>ATLS</w:t>
-      </w:r>
-      <w:r>
-        <w:br/>
-      </w:r>
-      <w:r>
-        <w:rPr>
-          <w:rStyle w:val="VerbatimChar"/>
-        </w:rPr>
-        <w:lastRenderedPageBreak/>
-        <w:t>2012—present</w:t>
-      </w:r>
-      <w:r>
-        <w:br/>
-        <w:t>ACLS</w:t>
-      </w:r>
-      <w:r>
-        <w:br/>
-      </w:r>
-      <w:r>
-        <w:rPr>
-          <w:rStyle w:val="VerbatimChar"/>
-        </w:rPr>
-        <w:t>2015—present</w:t>
-      </w:r>
-      <w:r>
-        <w:br/>
-        <w:t>PADI Open Water Diver</w:t>
-      </w:r>
-      <w:r>
-        <w:br/>
-      </w:r>
-      <w:r>
-        <w:rPr>
-          <w:rStyle w:val="VerbatimChar"/>
-        </w:rPr>
-        <w:t>2016—present</w:t>
-      </w:r>
-      <w:r>
-        <w:br/>
-        <w:t>Wilderness First Responder</w:t>
-      </w:r>
-      <w:r>
-        <w:br/>
-      </w:r>
-      <w:r>
-        <w:rPr>
-          <w:rStyle w:val="VerbatimChar"/>
-        </w:rPr>
-        <w:t>2017—present</w:t>
-      </w:r>
-      <w:r>
-        <w:br/>
-      </w:r>
-      <w:r>
-        <w:t>ASA 101 Basic Keelboat</w:t>
-      </w:r>
-    </w:p>
-    <w:p>
-      <w:pPr>
-        <w:pStyle w:val="Heading2"/>
-      </w:pPr>
-      <w:bookmarkStart w:id="26" w:name="conferences"/>
-      <w:r>
-        <w:t>Conferences</w:t>
-      </w:r>
-      <w:bookmarkEnd w:id="26"/>
+        <w:t xml:space="preserve">Anna Kho, MD</w:t>
+      </w:r>
+      <w:r>
+        <w:br w:type="textWrapping"/>
+      </w:r>
+      <w:r>
+        <w:t xml:space="preserve">Associate Professor of Medicine</w:t>
+      </w:r>
+      <w:r>
+        <w:br w:type="textWrapping"/>
+      </w:r>
+      <w:r>
+        <w:t xml:space="preserve">Division of General Medicine and Geriatrics</w:t>
+      </w:r>
+      <w:r>
+        <w:br w:type="textWrapping"/>
+      </w:r>
+      <w:r>
+        <w:t xml:space="preserve">Emory University School of Medicine</w:t>
+      </w:r>
+      <w:r>
+        <w:br w:type="textWrapping"/>
+      </w:r>
+      <w:r>
+        <w:t xml:space="preserve">49 Jesse Hill Jr. Dr. S.E.</w:t>
+      </w:r>
+      <w:r>
+        <w:br w:type="textWrapping"/>
+      </w:r>
+      <w:r>
+        <w:t xml:space="preserve">Atlanta, GA 30303</w:t>
+      </w:r>
+      <w:r>
+        <w:br w:type="textWrapping"/>
+      </w:r>
+      <w:r>
+        <w:t xml:space="preserve">Email: apham@emory.edu</w:t>
+      </w:r>
+      <w:r>
+        <w:br w:type="textWrapping"/>
+      </w:r>
+      <w:r>
+        <w:t xml:space="preserve">Office: 404-778-1626</w:t>
+      </w:r>
+      <w:r>
+        <w:br w:type="textWrapping"/>
+      </w:r>
+      <w:r>
+        <w:t xml:space="preserve">Fax: 404-778-1601</w:t>
+      </w:r>
+    </w:p>
+    <w:p>
+      <w:pPr>
+        <w:pStyle w:val="BodyText"/>
+      </w:pPr>
+      <w:r>
+        <w:t xml:space="preserve">Ananth Vadde, MD</w:t>
+      </w:r>
+      <w:r>
+        <w:t xml:space="preserve"> </w:t>
+      </w:r>
+      <w:r>
+        <w:t xml:space="preserve">Instructor of Medicine</w:t>
+      </w:r>
+      <w:r>
+        <w:t xml:space="preserve"> </w:t>
+      </w:r>
+      <w:r>
+        <w:t xml:space="preserve">Division of Hospital Medicine</w:t>
+      </w:r>
+      <w:r>
+        <w:t xml:space="preserve"> </w:t>
+      </w:r>
+      <w:r>
+        <w:t xml:space="preserve">Emory University School of Medicine</w:t>
+      </w:r>
+      <w:r>
+        <w:t xml:space="preserve"> </w:t>
+      </w:r>
+      <w:r>
+        <w:t xml:space="preserve">Email: ananth.vadde@emory.edu</w:t>
+      </w:r>
     </w:p>
     <w:p>
       <w:pPr>
         <w:pStyle w:val="Heading3"/>
       </w:pPr>
-      <w:bookmarkStart w:id="27" w:name="institutional"/>
-      <w:r>
-        <w:t>Institutional</w:t>
-      </w:r>
-      <w:bookmarkEnd w:id="27"/>
+      <w:bookmarkStart w:id="57" w:name="ultrasonography"/>
+      <w:r>
+        <w:t xml:space="preserve">Ultrasonography</w:t>
+      </w:r>
+      <w:bookmarkEnd w:id="57"/>
     </w:p>
     <w:p>
       <w:pPr>
         <w:pStyle w:val="FirstParagraph"/>
       </w:pPr>
       <w:r>
-        <w:rPr>
-          <w:rStyle w:val="VerbatimChar"/>
-        </w:rPr>
-        <w:t>2009</w:t>
-      </w:r>
-      <w:r>
-        <w:br/>
-      </w:r>
-      <w:r>
-        <w:rPr>
-          <w:i/>
-        </w:rPr>
-        <w:t>Cortisol Levels in Rhesus Monkeys with Maternal Separation Over Longitudinal Cohorts</w:t>
-      </w:r>
-      <w:r>
-        <w:br/>
-      </w:r>
-      <w:r>
-        <w:rPr>
-          <w:b/>
-        </w:rPr>
-        <w:t>Anish Shah</w:t>
-      </w:r>
-      <w:r>
-        <w:t>, Mar Sanchez PhD</w:t>
-      </w:r>
-      <w:r>
-        <w:br/>
-        <w:t>Poster Presentation</w:t>
-      </w:r>
-      <w:r>
-        <w:br/>
-        <w:t>Scholarly Inquiry and Research at Emory Research Partners Symposium</w:t>
-      </w:r>
-      <w:r>
-        <w:br/>
-        <w:t>A</w:t>
-      </w:r>
-      <w:r>
-        <w:t>tlanta, Georgia</w:t>
+        <w:t xml:space="preserve">Mikhail Akbashev, MD</w:t>
+      </w:r>
+      <w:r>
+        <w:br w:type="textWrapping"/>
+      </w:r>
+      <w:r>
+        <w:t xml:space="preserve">Course Director and Clinical Lead - Point of Care Ultrasound</w:t>
+      </w:r>
+      <w:r>
+        <w:br w:type="textWrapping"/>
+      </w:r>
+      <w:r>
+        <w:t xml:space="preserve">Assistant Professor</w:t>
+      </w:r>
+      <w:r>
+        <w:br w:type="textWrapping"/>
+      </w:r>
+      <w:r>
+        <w:t xml:space="preserve">Emory University School of Medicine</w:t>
+      </w:r>
+      <w:r>
+        <w:br w:type="textWrapping"/>
+      </w:r>
+      <w:r>
+        <w:t xml:space="preserve">Email: makbash@emory.edu</w:t>
       </w:r>
     </w:p>
     <w:p>
@@ -1450,1148 +2854,32 @@
         <w:pStyle w:val="BodyText"/>
       </w:pPr>
       <w:r>
-        <w:rPr>
-          <w:rStyle w:val="VerbatimChar"/>
-        </w:rPr>
-        <w:t>2016</w:t>
-      </w:r>
-      <w:r>
-        <w:br/>
-      </w:r>
-      <w:r>
-        <w:rPr>
-          <w:i/>
-        </w:rPr>
-        <w:t>Long-Term Outcomes of Newborns with Necrotizing Enterocolitis: a retrospective matched cohort study</w:t>
-      </w:r>
-      <w:r>
-        <w:br/>
-      </w:r>
-      <w:r>
-        <w:rPr>
-          <w:b/>
-        </w:rPr>
-        <w:t>Anish Shah</w:t>
-      </w:r>
-      <w:r>
-        <w:t>, Emily Sanders*, Mary Mrdutt MD, Lena Perger MD</w:t>
-      </w:r>
-      <w:r>
-        <w:br/>
-        <w:t>Texas A&amp;M University College of Medicine Research Symposium, 1st Place</w:t>
-      </w:r>
-      <w:r>
-        <w:br/>
-        <w:t>Templ</w:t>
-      </w:r>
-      <w:r>
-        <w:t>e, Texas</w:t>
-      </w:r>
-    </w:p>
-    <w:p>
-      <w:pPr>
-        <w:pStyle w:val="BodyText"/>
-      </w:pPr>
-      <w:r>
-        <w:rPr>
-          <w:rStyle w:val="VerbatimChar"/>
-        </w:rPr>
-        <w:t>2016</w:t>
-      </w:r>
-      <w:r>
-        <w:br/>
-      </w:r>
-      <w:r>
-        <w:rPr>
-          <w:i/>
-        </w:rPr>
-        <w:t>Long-Term Outcomes of Newborns with Necrotizing Enterocolitis: a retrospective matched cohort study</w:t>
-      </w:r>
-      <w:r>
-        <w:br/>
-      </w:r>
-      <w:r>
-        <w:rPr>
-          <w:b/>
-        </w:rPr>
-        <w:t>Anish Shah</w:t>
-      </w:r>
-      <w:r>
-        <w:t>, Emily Sanders, Mary Mrdutt MD, Lena Perger MD</w:t>
-      </w:r>
-      <w:r>
-        <w:br/>
-        <w:t>Scott &amp; White Healthcare Academic Operations Research Day</w:t>
-      </w:r>
-      <w:r>
-        <w:br/>
-        <w:t>Temple, Texas</w:t>
-      </w:r>
-    </w:p>
-    <w:p>
-      <w:pPr>
-        <w:pStyle w:val="BodyText"/>
-      </w:pPr>
-      <w:r>
-        <w:rPr>
-          <w:rStyle w:val="VerbatimChar"/>
-        </w:rPr>
-        <w:t>2018</w:t>
-      </w:r>
-      <w:r>
-        <w:br/>
-      </w:r>
-      <w:r>
-        <w:rPr>
-          <w:i/>
-        </w:rPr>
-        <w:t>Associa</w:t>
-      </w:r>
-      <w:r>
-        <w:rPr>
-          <w:i/>
-        </w:rPr>
-        <w:t>tion of Ischemia with Heart Rate Variability</w:t>
-      </w:r>
-      <w:r>
-        <w:br/>
-      </w:r>
-      <w:r>
-        <w:rPr>
-          <w:b/>
-        </w:rPr>
-        <w:t>Anish Shah MD</w:t>
-      </w:r>
-      <w:r>
-        <w:t>, Amit Shah MD MSCR</w:t>
-      </w:r>
-      <w:r>
-        <w:br/>
-        <w:t>Poster Presentation</w:t>
-      </w:r>
-      <w:r>
-        <w:br/>
-        <w:t>Emory Internal Medicine Resident Research Day</w:t>
-      </w:r>
-      <w:r>
-        <w:br/>
-        <w:t>Atlanta, Georgia</w:t>
-      </w:r>
-    </w:p>
-    <w:p>
-      <w:pPr>
-        <w:pStyle w:val="BodyText"/>
-      </w:pPr>
-      <w:r>
-        <w:rPr>
-          <w:rStyle w:val="VerbatimChar"/>
-        </w:rPr>
-        <w:t>2018</w:t>
-      </w:r>
-      <w:r>
-        <w:br/>
-      </w:r>
-      <w:r>
-        <w:rPr>
-          <w:i/>
-        </w:rPr>
-        <w:t>The Largest IVC: the examination of torrential tricuspid regurgitation in the setting of p</w:t>
-      </w:r>
-      <w:r>
-        <w:rPr>
-          <w:i/>
-        </w:rPr>
-        <w:t>eripartum cardiomyopathy</w:t>
-      </w:r>
-      <w:r>
-        <w:br/>
-        <w:t xml:space="preserve">Birju Rao MD*, </w:t>
-      </w:r>
-      <w:r>
-        <w:rPr>
-          <w:b/>
-        </w:rPr>
-        <w:t>Anish Shah MD</w:t>
-      </w:r>
-      <w:r>
-        <w:t>, Stephen D. Clements MD</w:t>
-      </w:r>
-      <w:r>
-        <w:br/>
-        <w:t>Poster Presentation</w:t>
-      </w:r>
-      <w:r>
-        <w:br/>
-      </w:r>
-      <w:r>
-        <w:lastRenderedPageBreak/>
-        <w:t>Mr. William E. Booth and Dr. James Zaidan Grady Resident Research Day</w:t>
-      </w:r>
-      <w:r>
-        <w:br/>
-        <w:t>Atlanta, Georgia</w:t>
-      </w:r>
-    </w:p>
-    <w:p>
-      <w:pPr>
-        <w:pStyle w:val="BodyText"/>
-      </w:pPr>
-      <w:r>
-        <w:rPr>
-          <w:rStyle w:val="VerbatimChar"/>
-        </w:rPr>
-        <w:t>2018</w:t>
-      </w:r>
-      <w:r>
-        <w:br/>
-      </w:r>
-      <w:r>
-        <w:rPr>
-          <w:i/>
-        </w:rPr>
-        <w:t>More than Mono: Epstein Barr virus mimicking malignancy</w:t>
-      </w:r>
-      <w:r>
-        <w:br/>
-        <w:t>Gabriel Al</w:t>
-      </w:r>
-      <w:r>
-        <w:t xml:space="preserve">eixo*, </w:t>
-      </w:r>
-      <w:r>
-        <w:rPr>
-          <w:b/>
-        </w:rPr>
-        <w:t>Anish Shah MD</w:t>
-      </w:r>
-      <w:r>
-        <w:t>, Fuad El Rassi MD</w:t>
-      </w:r>
-      <w:r>
-        <w:br/>
-        <w:t>Poster Presentation</w:t>
-      </w:r>
-      <w:r>
-        <w:br/>
-        <w:t>Mr. William E. Booth and Dr. James Zaidan Grady Resident Research Day</w:t>
-      </w:r>
-      <w:r>
-        <w:br/>
-        <w:t>Atlanta, Georgia</w:t>
-      </w:r>
-    </w:p>
-    <w:p>
-      <w:pPr>
-        <w:pStyle w:val="BodyText"/>
-      </w:pPr>
-      <w:r>
-        <w:rPr>
-          <w:rStyle w:val="VerbatimChar"/>
-        </w:rPr>
-        <w:t>2018</w:t>
-      </w:r>
-      <w:r>
-        <w:br/>
-      </w:r>
-      <w:r>
-        <w:rPr>
-          <w:i/>
-        </w:rPr>
-        <w:t>Association of Ischemia with Heart Rate Variability</w:t>
-      </w:r>
-      <w:r>
-        <w:br/>
-      </w:r>
-      <w:r>
-        <w:rPr>
-          <w:b/>
-        </w:rPr>
-        <w:t>Anish Shah MD</w:t>
-      </w:r>
-      <w:r>
-        <w:t>, Amit Shah MD MSCR</w:t>
-      </w:r>
-      <w:r>
-        <w:br/>
-        <w:t>Poster Presentation</w:t>
-      </w:r>
-      <w:r>
-        <w:br/>
-      </w:r>
-      <w:r>
-        <w:t>Mr. William E. Booth and Dr. James Zaidan Grady Resident Research Day</w:t>
-      </w:r>
-      <w:r>
-        <w:br/>
-        <w:t>Atlanta, Georgia</w:t>
-      </w:r>
-    </w:p>
-    <w:p>
-      <w:pPr>
-        <w:pStyle w:val="Heading3"/>
-      </w:pPr>
-      <w:bookmarkStart w:id="28" w:name="regional-1"/>
-      <w:r>
-        <w:t>Regional</w:t>
-      </w:r>
-      <w:bookmarkEnd w:id="28"/>
-    </w:p>
-    <w:p>
-      <w:pPr>
-        <w:pStyle w:val="FirstParagraph"/>
-      </w:pPr>
-      <w:r>
-        <w:rPr>
-          <w:rStyle w:val="VerbatimChar"/>
-        </w:rPr>
-        <w:t>2011</w:t>
-      </w:r>
-      <w:r>
-        <w:br/>
-      </w:r>
-      <w:r>
-        <w:rPr>
-          <w:i/>
-        </w:rPr>
-        <w:t>Influence of the Acoustic Parameter of Pitch on Emotion and Focus Location in Statements using Ditransitive Verb Manipulations</w:t>
-      </w:r>
-      <w:r>
-        <w:br/>
-      </w:r>
-      <w:r>
-        <w:rPr>
-          <w:b/>
-        </w:rPr>
-        <w:t>Anish Shah</w:t>
-      </w:r>
-      <w:r>
-        <w:t>, Yu Li PhD</w:t>
-      </w:r>
-      <w:r>
-        <w:br/>
-        <w:t>Poster</w:t>
-      </w:r>
-      <w:r>
-        <w:t xml:space="preserve"> Presentation</w:t>
-      </w:r>
-      <w:r>
-        <w:br/>
-        <w:t>Great Lakes Expo for Experimental and Formal Undergraduate Linguistics, Michigan State University, East Lansing, Michigan</w:t>
-      </w:r>
-    </w:p>
-    <w:p>
-      <w:pPr>
-        <w:pStyle w:val="BodyText"/>
-      </w:pPr>
-      <w:r>
-        <w:rPr>
-          <w:rStyle w:val="VerbatimChar"/>
-        </w:rPr>
-        <w:t>2015</w:t>
-      </w:r>
-      <w:r>
-        <w:br/>
-      </w:r>
-      <w:r>
-        <w:rPr>
-          <w:i/>
-        </w:rPr>
-        <w:t>Illuminating the Case of a Rare GI Bleed</w:t>
-      </w:r>
-      <w:r>
-        <w:br/>
-      </w:r>
-      <w:r>
-        <w:rPr>
-          <w:b/>
-        </w:rPr>
-        <w:t>Anish Shah</w:t>
-      </w:r>
-      <w:r>
-        <w:t>, Austin Metting MD</w:t>
-      </w:r>
-      <w:r>
-        <w:br/>
-        <w:t>Poster Presentation</w:t>
-      </w:r>
-      <w:r>
-        <w:br/>
-        <w:t>American College of Phys</w:t>
-      </w:r>
-      <w:r>
-        <w:t>icians Texas Chapter Conference</w:t>
-      </w:r>
-    </w:p>
-    <w:p>
-      <w:pPr>
-        <w:pStyle w:val="BodyText"/>
-      </w:pPr>
-      <w:r>
-        <w:rPr>
-          <w:rStyle w:val="VerbatimChar"/>
-        </w:rPr>
-        <w:t>2017</w:t>
-      </w:r>
-      <w:r>
-        <w:br/>
-      </w:r>
-      <w:r>
-        <w:rPr>
-          <w:i/>
-        </w:rPr>
-        <w:t>Three’s company: nocardiosis, neuroendocrine hyperplasia, and breast cancer</w:t>
-      </w:r>
-      <w:r>
-        <w:br/>
-      </w:r>
-      <w:r>
-        <w:rPr>
-          <w:b/>
-        </w:rPr>
-        <w:t>Anish Shah MD</w:t>
-      </w:r>
-      <w:r>
-        <w:t>, Stephen D. Clements MD, Matthew Dudgeon MD PhD</w:t>
-      </w:r>
-      <w:r>
-        <w:br/>
-        <w:t>Poster Presentation</w:t>
-      </w:r>
-      <w:r>
-        <w:br/>
-        <w:t>American College of Physicians Georgia Chapter Conference</w:t>
-      </w:r>
-      <w:r>
-        <w:br/>
-        <w:t>Sav</w:t>
-      </w:r>
-      <w:r>
-        <w:t>annah, Georgia</w:t>
-      </w:r>
-    </w:p>
-    <w:p>
-      <w:pPr>
-        <w:pStyle w:val="BodyText"/>
-      </w:pPr>
-      <w:r>
-        <w:rPr>
-          <w:rStyle w:val="VerbatimChar"/>
-        </w:rPr>
-        <w:t>2017</w:t>
-      </w:r>
-      <w:r>
-        <w:br/>
-      </w:r>
-      <w:r>
-        <w:rPr>
-          <w:i/>
-        </w:rPr>
-        <w:t>Three’s company: nocardiosis, neuroendocrine hyperplasia, and breast cancer</w:t>
-      </w:r>
-      <w:r>
-        <w:br/>
-      </w:r>
-      <w:r>
-        <w:rPr>
-          <w:b/>
-        </w:rPr>
-        <w:t>Anish Shah MD</w:t>
-      </w:r>
-      <w:r>
-        <w:t>, Stephen D. Clements MD, Matthew Dudgeon MD PhD</w:t>
-      </w:r>
-      <w:r>
-        <w:br/>
-        <w:t>Poster Presentation</w:t>
-      </w:r>
-      <w:r>
-        <w:br/>
-        <w:t>Southern Hospital Medicine Conference</w:t>
-      </w:r>
-      <w:r>
-        <w:br/>
-        <w:t>New Orleans, Louisiana</w:t>
-      </w:r>
-    </w:p>
-    <w:p>
-      <w:pPr>
-        <w:pStyle w:val="Heading3"/>
-      </w:pPr>
-      <w:bookmarkStart w:id="29" w:name="national"/>
-      <w:r>
-        <w:t>National</w:t>
-      </w:r>
-      <w:bookmarkEnd w:id="29"/>
-    </w:p>
-    <w:p>
-      <w:pPr>
-        <w:pStyle w:val="FirstParagraph"/>
-      </w:pPr>
-      <w:r>
-        <w:rPr>
-          <w:rStyle w:val="VerbatimChar"/>
-        </w:rPr>
-        <w:lastRenderedPageBreak/>
-        <w:t>2014</w:t>
-      </w:r>
-      <w:r>
-        <w:br/>
-      </w:r>
-      <w:r>
-        <w:rPr>
-          <w:i/>
-        </w:rPr>
-        <w:t>Gen</w:t>
-      </w:r>
-      <w:r>
-        <w:rPr>
-          <w:i/>
-        </w:rPr>
-        <w:t>etic Linkage Analysis for Cystic Fibrosis Related Diabetes</w:t>
-      </w:r>
-      <w:r>
-        <w:br/>
-      </w:r>
-      <w:r>
-        <w:rPr>
-          <w:b/>
-        </w:rPr>
-        <w:t>Anish Shah</w:t>
-      </w:r>
-      <w:r>
-        <w:t>, Scott Blackman MD PhD</w:t>
-      </w:r>
-      <w:r>
-        <w:br/>
-        <w:t>Poster Presentation</w:t>
-      </w:r>
-      <w:r>
-        <w:br/>
-        <w:t>NIDDK Medical Student Research Symposium at Vanderbilt University</w:t>
-      </w:r>
-      <w:r>
-        <w:br/>
-      </w:r>
-      <w:r>
-        <w:t>Vanderbilt University, Nashville, Tennessee</w:t>
-      </w:r>
-    </w:p>
-    <w:p>
-      <w:pPr>
-        <w:pStyle w:val="BodyText"/>
-      </w:pPr>
-      <w:r>
-        <w:rPr>
-          <w:rStyle w:val="VerbatimChar"/>
-        </w:rPr>
-        <w:t>2017</w:t>
-      </w:r>
-      <w:r>
-        <w:br/>
-      </w:r>
-      <w:r>
-        <w:rPr>
-          <w:i/>
-        </w:rPr>
-        <w:t>Long-Term Outcomes of Newborns with Necrotizing Enterocolitis: a retrospective matched cohort study</w:t>
-      </w:r>
-      <w:r>
-        <w:br/>
-      </w:r>
-      <w:r>
-        <w:rPr>
-          <w:b/>
-        </w:rPr>
-        <w:t>Anish Shah</w:t>
-      </w:r>
-      <w:r>
-        <w:t>, Emily Sanders, Mary Mrdutt MD*, Lena Perger MD</w:t>
-      </w:r>
-      <w:r>
-        <w:br/>
-        <w:t>Oral Presentation</w:t>
-      </w:r>
-      <w:r>
-        <w:br/>
-        <w:t>Annual Meeting of the Canadian</w:t>
-      </w:r>
-      <w:r>
-        <w:t xml:space="preserve"> Association of Pediatric Surgery</w:t>
-      </w:r>
-      <w:r>
-        <w:br/>
-        <w:t>Vancouver, Canada</w:t>
-      </w:r>
-    </w:p>
-    <w:p>
-      <w:pPr>
-        <w:pStyle w:val="BodyText"/>
-      </w:pPr>
-      <w:r>
-        <w:rPr>
-          <w:rStyle w:val="VerbatimChar"/>
-        </w:rPr>
-        <w:t>2018</w:t>
-      </w:r>
-      <w:r>
-        <w:br/>
-      </w:r>
-      <w:r>
-        <w:rPr>
-          <w:i/>
-        </w:rPr>
-        <w:t>Circadian Autonomic Inflexibility: a Marker of Ischemic Heart Disease</w:t>
-      </w:r>
-      <w:r>
-        <w:br/>
-      </w:r>
-      <w:r>
-        <w:rPr>
-          <w:b/>
-        </w:rPr>
-        <w:t>Anish Shah MD</w:t>
-      </w:r>
-      <w:r>
-        <w:t>*, Rachel Lampert MD, Jack Goldberg PhD, J. Douglas Bremner MD, Lian Li PhD, Marc Thames MD, Viola Vaccarino MD PhD,</w:t>
-      </w:r>
-      <w:r>
-        <w:t xml:space="preserve"> Amit Shah MD MSCR</w:t>
-      </w:r>
-      <w:r>
-        <w:br/>
-        <w:t>Poster Presentation</w:t>
-      </w:r>
-      <w:r>
-        <w:br/>
-        <w:t>American Heart Association Scientific Sessions</w:t>
-      </w:r>
-      <w:r>
-        <w:br/>
-        <w:t>Chicago, Illinois</w:t>
-      </w:r>
-    </w:p>
-    <w:p>
-      <w:pPr>
-        <w:pStyle w:val="Heading2"/>
-      </w:pPr>
-      <w:bookmarkStart w:id="30" w:name="research"/>
-      <w:r>
-        <w:t>Research</w:t>
-      </w:r>
-      <w:bookmarkEnd w:id="30"/>
-    </w:p>
-    <w:p>
-      <w:pPr>
-        <w:pStyle w:val="Heading3"/>
-      </w:pPr>
-      <w:bookmarkStart w:id="31" w:name="works-in-progress"/>
-      <w:r>
-        <w:t>Works in progress</w:t>
-      </w:r>
-      <w:bookmarkEnd w:id="31"/>
-    </w:p>
-    <w:p>
-      <w:pPr>
-        <w:pStyle w:val="FirstParagraph"/>
-      </w:pPr>
-      <w:r>
-        <w:t xml:space="preserve">Mrdutt, M, </w:t>
-      </w:r>
-      <w:r>
-        <w:rPr>
-          <w:b/>
-        </w:rPr>
-        <w:t>Shah, AS</w:t>
-      </w:r>
-      <w:r>
-        <w:t>, Sanders, Mallett, L, Perger, LP. “Long-Term Outcomes of Newborns with Necrotizing Enterocoli</w:t>
-      </w:r>
-      <w:r>
-        <w:t>tis: a retrospective matched cohort study”. Canadian Association of Pediatric Surgery Edition of the Journal of Pediatric Surgery, May 2017 [accepted]</w:t>
-      </w:r>
-    </w:p>
-    <w:p>
-      <w:pPr>
-        <w:pStyle w:val="BodyText"/>
-      </w:pPr>
-      <w:r>
-        <w:rPr>
-          <w:b/>
-        </w:rPr>
-        <w:t>Shah, AS</w:t>
-      </w:r>
-      <w:r>
-        <w:t>, Lampert R, Goldberg, J, Bremner, JD, Vaccarino, V, Shah, AJ. ““Circadian Changes in Heart Rate Variability Predict Abnormal Myocardial Perfusion”. [submitted]</w:t>
-      </w:r>
-    </w:p>
-    <w:p>
-      <w:pPr>
-        <w:pStyle w:val="BodyText"/>
-      </w:pPr>
-      <w:r>
-        <w:rPr>
-          <w:b/>
-        </w:rPr>
-        <w:t>Shah, AS</w:t>
-      </w:r>
-      <w:r>
-        <w:t>, Alvaro, A, Whitsel, E, Vaccarino, V, Shah, AJ. “Heart Rate Variability and Psychosoci</w:t>
-      </w:r>
-      <w:r>
-        <w:t>al States: an Atherosclerosis Risk In Communities study”. Atherosclerosis Risk In Communities Publications Committee, October 2017. [proposal accepted]</w:t>
-      </w:r>
-    </w:p>
-    <w:p>
-      <w:pPr>
-        <w:pStyle w:val="BodyText"/>
-      </w:pPr>
-      <w:r>
-        <w:rPr>
-          <w:b/>
-        </w:rPr>
-        <w:t>Shah, AS</w:t>
-      </w:r>
-      <w:r>
-        <w:t>, Clements, SD. “Nocardioma: neuroendocrine hyperplasia as a response to pulmonary nocardiosis”.</w:t>
-      </w:r>
-      <w:r>
-        <w:t xml:space="preserve"> Annals of Internal Medicine. [submitted]</w:t>
-      </w:r>
-    </w:p>
-    <w:p>
-      <w:pPr>
-        <w:pStyle w:val="BodyText"/>
-      </w:pPr>
-      <w:r>
-        <w:rPr>
-          <w:b/>
-        </w:rPr>
-        <w:t>Shah, AS</w:t>
-      </w:r>
-      <w:r>
-        <w:t>, Evans, M, Akbashev, M. “Point-Of-Care Ultrasonography Utility in Resident Learning and Clinical Decision Making”. Institutional Review Board, Emory University, Atlanta, Georgia, March, 2018. [IRB approval</w:t>
-      </w:r>
-      <w:r>
-        <w:t xml:space="preserve"> granted]</w:t>
-      </w:r>
-    </w:p>
-    <w:p>
-      <w:pPr>
-        <w:pStyle w:val="BodyText"/>
-      </w:pPr>
-      <w:r>
-        <w:rPr>
-          <w:b/>
-        </w:rPr>
-        <w:lastRenderedPageBreak/>
-        <w:t>Shah, AS</w:t>
-      </w:r>
-      <w:r>
-        <w:t>, Park, J, Mehta, PK, Shah, AJ, Quyyumi, AA, Vaccarino, V, Marvar, P. “Brain-Heart Interactions in Stress and Anxiety Related Disorders: Implications for Increased Cardiovascular Disease Risk”. Hypertension. [invited review article]</w:t>
-      </w:r>
-    </w:p>
-    <w:p>
-      <w:pPr>
-        <w:pStyle w:val="Heading3"/>
-      </w:pPr>
-      <w:bookmarkStart w:id="32" w:name="published-abstracts"/>
-      <w:r>
-        <w:t>Publi</w:t>
-      </w:r>
-      <w:r>
-        <w:t>shed abstracts</w:t>
-      </w:r>
-      <w:bookmarkEnd w:id="32"/>
-    </w:p>
-    <w:p>
-      <w:pPr>
-        <w:pStyle w:val="FirstParagraph"/>
-      </w:pPr>
-      <w:r>
-        <w:rPr>
-          <w:rStyle w:val="VerbatimChar"/>
-        </w:rPr>
-        <w:t>2014</w:t>
-      </w:r>
-      <w:r>
-        <w:br/>
-      </w:r>
-      <w:r>
-        <w:rPr>
-          <w:b/>
-        </w:rPr>
-        <w:t>Shah, AS</w:t>
-      </w:r>
-      <w:r>
-        <w:t>, Blackman, S. “Genetic Linkage Analysis for Cystic Fibrosis Related Diabetes”. National Institute of Diabetes and Digestive and Kidney Diseases Medical Student Research Symposium at Vanderbilt University, Nashville, Tennessee.</w:t>
-      </w:r>
-    </w:p>
-    <w:p>
-      <w:pPr>
-        <w:pStyle w:val="BodyText"/>
-      </w:pPr>
-      <w:r>
-        <w:rPr>
-          <w:rStyle w:val="VerbatimChar"/>
-        </w:rPr>
-        <w:t>2017</w:t>
-      </w:r>
-      <w:r>
-        <w:br/>
-        <w:t xml:space="preserve">Mrdutt, M, </w:t>
-      </w:r>
-      <w:r>
-        <w:rPr>
-          <w:b/>
-        </w:rPr>
-        <w:t>Shah, AS</w:t>
-      </w:r>
-      <w:r>
-        <w:t>, Sanders, Mallett, L, Perger, LP. “Long-Term Outcomes of Newborns with Necrotizing Enterocolitis: a retrospective matched cohort study”. Annual Meeting of the Canadian Association of Pediatric Surgery Conference.</w:t>
-      </w:r>
-    </w:p>
-    <w:p>
-      <w:pPr>
-        <w:pStyle w:val="BodyText"/>
-      </w:pPr>
-      <w:r>
-        <w:rPr>
-          <w:rStyle w:val="VerbatimChar"/>
-        </w:rPr>
-        <w:t>2017</w:t>
-      </w:r>
-      <w:r>
-        <w:br/>
-      </w:r>
-      <w:r>
-        <w:rPr>
-          <w:b/>
-        </w:rPr>
-        <w:t>Shah, AS</w:t>
-      </w:r>
-      <w:r>
-        <w:t>, Cle</w:t>
-      </w:r>
-      <w:r>
-        <w:t>ments, SD, Dudgeon, M. “Three’s company: nocardiosis, neuroendocrine hyperplasia, and breast cancer”. Southern Hospital Medicine Conference, New Orleans, Louisiana.</w:t>
-      </w:r>
-    </w:p>
-    <w:p>
-      <w:pPr>
-        <w:pStyle w:val="BodyText"/>
-      </w:pPr>
-      <w:r>
-        <w:rPr>
-          <w:rStyle w:val="VerbatimChar"/>
-        </w:rPr>
-        <w:t>2018</w:t>
-      </w:r>
-      <w:r>
-        <w:br/>
-      </w:r>
-      <w:r>
-        <w:rPr>
-          <w:b/>
-        </w:rPr>
-        <w:t>Shah, AS</w:t>
-      </w:r>
-      <w:r>
-        <w:t>, Lampert R, Goldberg, J, Bremner, JD, Vaccarino, V, Shah, AJ. “Circadian Auto</w:t>
-      </w:r>
-      <w:r>
-        <w:t>nomic Inflexibility: a Marker of Ischemic Heart Disease”. Circulation.</w:t>
-      </w:r>
-    </w:p>
-    <w:p>
-      <w:pPr>
-        <w:pStyle w:val="Heading2"/>
-      </w:pPr>
-      <w:bookmarkStart w:id="33" w:name="references"/>
-      <w:r>
-        <w:t>References</w:t>
-      </w:r>
-      <w:bookmarkEnd w:id="33"/>
-    </w:p>
-    <w:p>
-      <w:pPr>
-        <w:pStyle w:val="Heading3"/>
-      </w:pPr>
-      <w:bookmarkStart w:id="34" w:name="academic"/>
-      <w:r>
-        <w:t>Academic</w:t>
-      </w:r>
-      <w:bookmarkEnd w:id="34"/>
-    </w:p>
-    <w:p>
-      <w:pPr>
-        <w:pStyle w:val="NoSpacing"/>
-      </w:pPr>
-      <w:r>
-        <w:t>Amit Shah, MD, MSCR</w:t>
-      </w:r>
-      <w:r>
-        <w:br/>
-        <w:t>Assistant Professor of Epidemiology Assistant Professor of Medicine (Cardiology)</w:t>
-      </w:r>
-      <w:r>
-        <w:br/>
-        <w:t>1518 Clifton Rd. NE, Rm 3053</w:t>
-      </w:r>
-      <w:r>
-        <w:br/>
-        <w:t xml:space="preserve">Atlanta, GA 30322 </w:t>
-      </w:r>
-    </w:p>
-    <w:p>
-      <w:pPr>
-        <w:pStyle w:val="NoSpacing"/>
-      </w:pPr>
-      <w:r>
-        <w:t xml:space="preserve">Email: </w:t>
-      </w:r>
-      <w:hyperlink r:id="rId7" w:history="1">
-        <w:r>
-          <w:rPr>
-            <w:rStyle w:val="Hyperlink"/>
-            <w:spacing w:val="0"/>
-            <w:sz w:val="20"/>
-            <w:szCs w:val="20"/>
-          </w:rPr>
-          <w:t>ajshah3@emory.edu</w:t>
-        </w:r>
-      </w:hyperlink>
-      <w:bookmarkStart w:id="35" w:name="_GoBack"/>
-      <w:bookmarkEnd w:id="35"/>
-    </w:p>
-    <w:p>
-      <w:pPr>
-        <w:pStyle w:val="NoSpacing"/>
-      </w:pPr>
-      <w:r>
-        <w:t>Phone – 404-727-8712</w:t>
-      </w:r>
-    </w:p>
-    <w:p>
-      <w:pPr>
-        <w:pStyle w:val="Heading3"/>
-      </w:pPr>
-      <w:bookmarkStart w:id="36" w:name="clinical"/>
-      <w:r>
-        <w:t>Clinical</w:t>
-      </w:r>
-      <w:bookmarkEnd w:id="36"/>
-    </w:p>
-    <w:p>
-      <w:pPr>
-        <w:pStyle w:val="NoSpacing"/>
-      </w:pPr>
-      <w:r>
-        <w:t>Anna Kho, MD</w:t>
-      </w:r>
-      <w:r>
-        <w:br/>
-        <w:t>Associate Professor of Medicine</w:t>
-      </w:r>
-      <w:r>
-        <w:br/>
-        <w:t>Division of General Medicine and Geriatrics</w:t>
-      </w:r>
-      <w:r>
-        <w:br/>
-        <w:t>Emory University School of Medicine</w:t>
-      </w:r>
-      <w:r>
-        <w:br/>
-        <w:t>49 Jesse Hill Jr. Dr. S.E.</w:t>
-      </w:r>
-      <w:r>
-        <w:br/>
-        <w:t>Atlanta, GA 30303</w:t>
-      </w:r>
-      <w:r>
-        <w:br/>
-        <w:t xml:space="preserve">Email: </w:t>
-      </w:r>
-      <w:hyperlink r:id="rId8" w:history="1">
-        <w:r>
-          <w:rPr>
-            <w:rStyle w:val="Hyperlink"/>
-            <w:spacing w:val="0"/>
-            <w:sz w:val="20"/>
-            <w:szCs w:val="20"/>
-          </w:rPr>
-          <w:t>apham@emory.edu</w:t>
-        </w:r>
-      </w:hyperlink>
-    </w:p>
-    <w:p>
-      <w:pPr>
-        <w:pStyle w:val="NoSpacing"/>
-      </w:pPr>
-      <w:r>
-        <w:t>Office: 404-778-1626</w:t>
-      </w:r>
-      <w:r>
-        <w:br/>
-        <w:t>Fax:</w:t>
-      </w:r>
-      <w:r>
-        <w:t xml:space="preserve"> 404-778-1601</w:t>
-      </w:r>
-    </w:p>
-    <w:p>
-      <w:pPr>
-        <w:pStyle w:val="NoSpacing"/>
-      </w:pPr>
-    </w:p>
-    <w:p>
-      <w:pPr>
-        <w:pStyle w:val="NoSpacing"/>
-      </w:pPr>
-      <w:r>
-        <w:t xml:space="preserve">Ananth Vadde, MD </w:t>
-      </w:r>
-    </w:p>
-    <w:p>
-      <w:pPr>
-        <w:pStyle w:val="NoSpacing"/>
-      </w:pPr>
-      <w:r>
-        <w:t xml:space="preserve">Instructor of Medicine </w:t>
-      </w:r>
-    </w:p>
-    <w:p>
-      <w:pPr>
-        <w:pStyle w:val="NoSpacing"/>
-      </w:pPr>
-      <w:r>
-        <w:t xml:space="preserve">Division of Hospital Medicine </w:t>
-      </w:r>
-    </w:p>
-    <w:p>
-      <w:pPr>
-        <w:pStyle w:val="NoSpacing"/>
-      </w:pPr>
-      <w:r>
-        <w:t xml:space="preserve">Emory University School of Medicine </w:t>
-      </w:r>
-    </w:p>
-    <w:p>
-      <w:pPr>
-        <w:pStyle w:val="NoSpacing"/>
-      </w:pPr>
-      <w:r>
-        <w:t xml:space="preserve">Email: </w:t>
-      </w:r>
-      <w:hyperlink r:id="rId9" w:history="1">
-        <w:r>
-          <w:rPr>
-            <w:rStyle w:val="Hyperlink"/>
-            <w:spacing w:val="0"/>
-            <w:sz w:val="20"/>
-            <w:szCs w:val="20"/>
-          </w:rPr>
-          <w:t>ananth.vadde@emory.edu</w:t>
-        </w:r>
-      </w:hyperlink>
-    </w:p>
-    <w:p>
-      <w:pPr>
-        <w:pStyle w:val="NoSpacing"/>
-      </w:pPr>
-    </w:p>
-    <w:p>
-      <w:pPr>
-        <w:pStyle w:val="Heading3"/>
-      </w:pPr>
-      <w:bookmarkStart w:id="37" w:name="ultrasonography"/>
-      <w:r>
-        <w:t>Ultrasonography</w:t>
-      </w:r>
-      <w:bookmarkEnd w:id="37"/>
-    </w:p>
-    <w:p>
-      <w:pPr>
-        <w:pStyle w:val="NoSpacing"/>
-      </w:pPr>
-      <w:r>
-        <w:t>Mikhail Akbashev, MD</w:t>
-      </w:r>
-      <w:r>
-        <w:br/>
-        <w:t>Course Director and Clinical Lead - Point of Care Ultrasound</w:t>
-      </w:r>
-      <w:r>
-        <w:br/>
-        <w:t>Assistan</w:t>
-      </w:r>
-      <w:r>
-        <w:t>t Professor</w:t>
-      </w:r>
-      <w:r>
-        <w:br/>
-        <w:t>Emory University School of Medicine</w:t>
-      </w:r>
-      <w:r>
-        <w:br/>
-        <w:t xml:space="preserve">Email: </w:t>
-      </w:r>
-      <w:hyperlink r:id="rId10" w:history="1">
-        <w:r>
-          <w:rPr>
-            <w:rStyle w:val="Hyperlink"/>
-            <w:spacing w:val="0"/>
-            <w:sz w:val="20"/>
-            <w:szCs w:val="20"/>
-          </w:rPr>
-          <w:t>makbash@emory.edu</w:t>
-        </w:r>
-      </w:hyperlink>
-    </w:p>
-    <w:p>
-      <w:pPr>
-        <w:pStyle w:val="NoSpacing"/>
-      </w:pPr>
-    </w:p>
-    <w:p>
-      <w:pPr>
-        <w:pStyle w:val="NoSpacing"/>
-      </w:pPr>
-      <w:r>
-        <w:t>Shirine Allam</w:t>
-      </w:r>
-      <w:r>
-        <w:br/>
-        <w:t>Assistant Professor of Medicine</w:t>
-      </w:r>
-      <w:r>
-        <w:br/>
-        <w:t>Associate Program Director - Pulmonary, Allergy, Critical Care Fellowship</w:t>
-      </w:r>
-      <w:r>
-        <w:br/>
-        <w:t>Emory University School of Medicine</w:t>
-      </w:r>
-      <w:r>
-        <w:br/>
-        <w:t xml:space="preserve">Email: </w:t>
-      </w:r>
-      <w:hyperlink r:id="rId11" w:history="1">
-        <w:r>
-          <w:rPr>
-            <w:rStyle w:val="Hyperlink"/>
-            <w:spacing w:val="0"/>
-            <w:sz w:val="20"/>
-            <w:szCs w:val="20"/>
-          </w:rPr>
-          <w:t>shirine.allam@emory.edu</w:t>
-        </w:r>
-      </w:hyperlink>
-    </w:p>
-    <w:p>
-      <w:pPr>
-        <w:pStyle w:val="NoSpacing"/>
-      </w:pPr>
+        <w:t xml:space="preserve">Shirine Allam</w:t>
+      </w:r>
+      <w:r>
+        <w:br w:type="textWrapping"/>
+      </w:r>
+      <w:r>
+        <w:t xml:space="preserve">Assistant Professor of Medicine</w:t>
+      </w:r>
+      <w:r>
+        <w:br w:type="textWrapping"/>
+      </w:r>
+      <w:r>
+        <w:t xml:space="preserve">Associate Program Director - Pulmonary, Allergy, Critical Care Fellowship</w:t>
+      </w:r>
+      <w:r>
+        <w:br w:type="textWrapping"/>
+      </w:r>
+      <w:r>
+        <w:t xml:space="preserve">Emory University School of Medicine</w:t>
+      </w:r>
+      <w:r>
+        <w:br w:type="textWrapping"/>
+      </w:r>
+      <w:r>
+        <w:t xml:space="preserve">Email: shirine.allam@emory.edu</w:t>
+      </w:r>
     </w:p>
     <w:sectPr>
       <w:pgSz w:w="12240" w:h="15840"/>
@@ -2602,44 +2890,23 @@
 </w:document>
 </file>
 
-<file path=word/endnotes.xml><?xml version="1.0" encoding="utf-8"?>
-<w:endnotes xmlns:wpc="http://schemas.microsoft.com/office/word/2010/wordprocessingCanvas" xmlns:cx="http://schemas.microsoft.com/office/drawing/2014/chartex" xmlns:cx1="http://schemas.microsoft.com/office/drawing/2015/9/8/chartex" xmlns:cx2="http://schemas.microsoft.com/office/drawing/2015/10/21/chartex" xmlns:cx3="http://schemas.microsoft.com/office/drawing/2016/5/9/chartex" xmlns:cx4="http://schemas.microsoft.com/office/drawing/2016/5/10/chartex" xmlns:cx5="http://schemas.microsoft.com/office/drawing/2016/5/11/chartex" xmlns:cx6="http://schemas.microsoft.com/office/drawing/2016/5/12/chartex" xmlns:cx7="http://schemas.microsoft.com/office/drawing/2016/5/13/chartex" xmlns:cx8="http://schemas.microsoft.com/office/drawing/2016/5/14/chartex" xmlns:mc="http://schemas.openxmlformats.org/markup-compatibility/2006" xmlns:aink="http://schemas.microsoft.com/office/drawing/2016/ink" xmlns:am3d="http://schemas.microsoft.com/office/drawing/2017/model3d" xmlns:o="urn:schemas-microsoft-com:office:office" xmlns:r="http://schemas.openxmlformats.org/officeDocument/2006/relationships" xmlns:m="http://schemas.openxmlformats.org/officeDocument/2006/math" xmlns:v="urn:schemas-microsoft-com:vml" xmlns:wp14="http://schemas.microsoft.com/office/word/2010/wordprocessingDrawing" xmlns:wp="http://schemas.openxmlformats.org/drawingml/2006/wordprocessingDrawing" xmlns:w10="urn:schemas-microsoft-com:office:word" xmlns:w="http://schemas.openxmlformats.org/wordprocessingml/2006/main" xmlns:w14="http://schemas.microsoft.com/office/word/2010/wordml" xmlns:w15="http://schemas.microsoft.com/office/word/2012/wordml" xmlns:w16cid="http://schemas.microsoft.com/office/word/2016/wordml/cid" xmlns:w16se="http://schemas.microsoft.com/office/word/2015/wordml/symex" xmlns:wpg="http://schemas.microsoft.com/office/word/2010/wordprocessingGroup" xmlns:wpi="http://schemas.microsoft.com/office/word/2010/wordprocessingInk" xmlns:wne="http://schemas.microsoft.com/office/word/2006/wordml" xmlns:wps="http://schemas.microsoft.com/office/word/2010/wordprocessingShape" mc:Ignorable="w14 w15 w16se w16cid wp14">
-  <w:endnote w:type="separator" w:id="-1">
-    <w:p>
-      <w:pPr>
-        <w:spacing w:after="0" w:line="240" w:lineRule="auto"/>
-      </w:pPr>
-      <w:r>
-        <w:separator/>
-      </w:r>
-    </w:p>
-  </w:endnote>
-  <w:endnote w:type="continuationSeparator" w:id="0">
-    <w:p>
-      <w:pPr>
-        <w:spacing w:after="0" w:line="240" w:lineRule="auto"/>
-      </w:pPr>
-      <w:r>
-        <w:continuationSeparator/>
-      </w:r>
-    </w:p>
-  </w:endnote>
-</w:endnotes>
+<file path=word/comments.xml><?xml version="1.0" encoding="utf-8"?>
+<w:comments xmlns:w="http://schemas.openxmlformats.org/wordprocessingml/2006/main" xmlns:m="http://schemas.openxmlformats.org/officeDocument/2006/math" xmlns:r="http://schemas.openxmlformats.org/officeDocument/2006/relationships" xmlns:o="urn:schemas-microsoft-com:office:office" xmlns:v="urn:schemas-microsoft-com:vml" xmlns:w10="urn:schemas-microsoft-com:office:word" xmlns:a="http://schemas.openxmlformats.org/drawingml/2006/main" xmlns:pic="http://schemas.openxmlformats.org/drawingml/2006/picture" xmlns:wp="http://schemas.openxmlformats.org/drawingml/2006/wordprocessingDrawing"/>
 </file>
 
 <file path=word/footnotes.xml><?xml version="1.0" encoding="utf-8"?>
-<w:footnotes xmlns:wpc="http://schemas.microsoft.com/office/word/2010/wordprocessingCanvas" xmlns:cx="http://schemas.microsoft.com/office/drawing/2014/chartex" xmlns:cx1="http://schemas.microsoft.com/office/drawing/2015/9/8/chartex" xmlns:cx2="http://schemas.microsoft.com/office/drawing/2015/10/21/chartex" xmlns:cx3="http://schemas.microsoft.com/office/drawing/2016/5/9/chartex" xmlns:cx4="http://schemas.microsoft.com/office/drawing/2016/5/10/chartex" xmlns:cx5="http://schemas.microsoft.com/office/drawing/2016/5/11/chartex" xmlns:cx6="http://schemas.microsoft.com/office/drawing/2016/5/12/chartex" xmlns:cx7="http://schemas.microsoft.com/office/drawing/2016/5/13/chartex" xmlns:cx8="http://schemas.microsoft.com/office/drawing/2016/5/14/chartex" xmlns:mc="http://schemas.openxmlformats.org/markup-compatibility/2006" xmlns:aink="http://schemas.microsoft.com/office/drawing/2016/ink" xmlns:am3d="http://schemas.microsoft.com/office/drawing/2017/model3d" xmlns:o="urn:schemas-microsoft-com:office:office" xmlns:r="http://schemas.openxmlformats.org/officeDocument/2006/relationships" xmlns:m="http://schemas.openxmlformats.org/officeDocument/2006/math" xmlns:v="urn:schemas-microsoft-com:vml" xmlns:wp14="http://schemas.microsoft.com/office/word/2010/wordprocessingDrawing" xmlns:wp="http://schemas.openxmlformats.org/drawingml/2006/wordprocessingDrawing" xmlns:w10="urn:schemas-microsoft-com:office:word" xmlns:w="http://schemas.openxmlformats.org/wordprocessingml/2006/main" xmlns:w14="http://schemas.microsoft.com/office/word/2010/wordml" xmlns:w15="http://schemas.microsoft.com/office/word/2012/wordml" xmlns:w16cid="http://schemas.microsoft.com/office/word/2016/wordml/cid" xmlns:w16se="http://schemas.microsoft.com/office/word/2015/wordml/symex" xmlns:wpg="http://schemas.microsoft.com/office/word/2010/wordprocessingGroup" xmlns:wpi="http://schemas.microsoft.com/office/word/2010/wordprocessingInk" xmlns:wne="http://schemas.microsoft.com/office/word/2006/wordml" xmlns:wps="http://schemas.microsoft.com/office/word/2010/wordprocessingShape" mc:Ignorable="w14 w15 w16se w16cid wp14">
+<w:footnotes xmlns:w="http://schemas.openxmlformats.org/wordprocessingml/2006/main" xmlns:m="http://schemas.openxmlformats.org/officeDocument/2006/math" xmlns:r="http://schemas.openxmlformats.org/officeDocument/2006/relationships" xmlns:o="urn:schemas-microsoft-com:office:office" xmlns:v="urn:schemas-microsoft-com:vml" xmlns:w10="urn:schemas-microsoft-com:office:word" xmlns:a="http://schemas.openxmlformats.org/drawingml/2006/main" xmlns:pic="http://schemas.openxmlformats.org/drawingml/2006/picture" xmlns:wp="http://schemas.openxmlformats.org/drawingml/2006/wordprocessingDrawing">
+  <w:footnote w:type="continuationSeparator" w:id="0">
+    <w:p>
+      <w:r>
+        <w:continuationSeparator/>
+      </w:r>
+    </w:p>
+  </w:footnote>
   <w:footnote w:type="separator" w:id="-1">
     <w:p>
       <w:r>
         <w:separator/>
-      </w:r>
-    </w:p>
-  </w:footnote>
-  <w:footnote w:type="continuationSeparator" w:id="0">
-    <w:p>
-      <w:r>
-        <w:continuationSeparator/>
       </w:r>
     </w:p>
   </w:footnote>
@@ -3152,6 +3419,109 @@
       <w:rPr>
         <w:rFonts w:ascii="Wingdings" w:hAnsi="Wingdings" w:hint="default"/>
       </w:rPr>
+    </w:lvl>
+  </w:abstractNum>
+  <w:abstractNum w:abstractNumId="990">
+    <w:nsid w:val="2c1ae401"/>
+    <w:multiLevelType w:val="multilevel"/>
+    <w:lvl w:ilvl="0">
+      <w:numFmt w:val="bullet"/>
+      <w:lvlText w:val=" "/>
+      <w:lvlJc w:val="left"/>
+      <w:pPr>
+        <w:tabs>
+          <w:tab w:val="num" w:pos="0"/>
+        </w:tabs>
+        <w:ind w:left="480" w:hanging="480"/>
+      </w:pPr>
+    </w:lvl>
+    <w:lvl w:ilvl="1">
+      <w:numFmt w:val="bullet"/>
+      <w:lvlText w:val=" "/>
+      <w:lvlJc w:val="left"/>
+      <w:pPr>
+        <w:tabs>
+          <w:tab w:val="num" w:pos="720"/>
+        </w:tabs>
+        <w:ind w:left="1200" w:hanging="480"/>
+      </w:pPr>
+    </w:lvl>
+    <w:lvl w:ilvl="2">
+      <w:numFmt w:val="bullet"/>
+      <w:lvlText w:val=" "/>
+      <w:lvlJc w:val="left"/>
+      <w:pPr>
+        <w:tabs>
+          <w:tab w:val="num" w:pos="1440"/>
+        </w:tabs>
+        <w:ind w:left="1920" w:hanging="480"/>
+      </w:pPr>
+    </w:lvl>
+    <w:lvl w:ilvl="3">
+      <w:numFmt w:val="bullet"/>
+      <w:lvlText w:val=" "/>
+      <w:lvlJc w:val="left"/>
+      <w:pPr>
+        <w:tabs>
+          <w:tab w:val="num" w:pos="2160"/>
+        </w:tabs>
+        <w:ind w:left="2640" w:hanging="480"/>
+      </w:pPr>
+    </w:lvl>
+    <w:lvl w:ilvl="4">
+      <w:numFmt w:val="bullet"/>
+      <w:lvlText w:val=" "/>
+      <w:lvlJc w:val="left"/>
+      <w:pPr>
+        <w:tabs>
+          <w:tab w:val="num" w:pos="2880"/>
+        </w:tabs>
+        <w:ind w:left="3360" w:hanging="480"/>
+      </w:pPr>
+    </w:lvl>
+    <w:lvl w:ilvl="5">
+      <w:numFmt w:val="bullet"/>
+      <w:lvlText w:val=" "/>
+      <w:lvlJc w:val="left"/>
+      <w:pPr>
+        <w:tabs>
+          <w:tab w:val="num" w:pos="3600"/>
+        </w:tabs>
+        <w:ind w:left="4080" w:hanging="480"/>
+      </w:pPr>
+    </w:lvl>
+    <w:lvl w:ilvl="6">
+      <w:numFmt w:val="bullet"/>
+      <w:lvlText w:val=" "/>
+      <w:lvlJc w:val="left"/>
+      <w:pPr>
+        <w:tabs>
+          <w:tab w:val="num" w:pos="4320"/>
+        </w:tabs>
+        <w:ind w:left="4800" w:hanging="480"/>
+      </w:pPr>
+    </w:lvl>
+    <w:lvl w:ilvl="7">
+      <w:numFmt w:val="bullet"/>
+      <w:lvlText w:val=" "/>
+      <w:lvlJc w:val="left"/>
+      <w:pPr>
+        <w:tabs>
+          <w:tab w:val="num" w:pos="5040"/>
+        </w:tabs>
+        <w:ind w:left="5520" w:hanging="480"/>
+      </w:pPr>
+    </w:lvl>
+    <w:lvl w:ilvl="8">
+      <w:numFmt w:val="bullet"/>
+      <w:lvlText w:val=" "/>
+      <w:lvlJc w:val="left"/>
+      <w:pPr>
+        <w:tabs>
+          <w:tab w:val="num" w:pos="5760"/>
+        </w:tabs>
+        <w:ind w:left="6240" w:hanging="480"/>
+      </w:pPr>
     </w:lvl>
   </w:abstractNum>
   <w:num w:numId="1">
@@ -3193,8 +3563,8 @@
   <w:num w:numId="13">
     <w:abstractNumId w:val="9"/>
   </w:num>
-  <w:num w:numId="14">
-    <w:abstractNumId w:val="11"/>
+  <w:num w:numId="1000">
+    <w:abstractNumId w:val="990"/>
   </w:num>
 </w:numbering>
 </file>
@@ -4896,18 +5266,6 @@
       <w:color w:val="5A5A5A" w:themeColor="text1" w:themeTint="A5"/>
     </w:rPr>
   </w:style>
-  <w:style w:type="character" w:styleId="UnresolvedMention">
-    <w:name w:val="Unresolved Mention"/>
-    <w:basedOn w:val="DefaultParagraphFont"/>
-    <w:uiPriority w:val="99"/>
-    <w:semiHidden/>
-    <w:unhideWhenUsed/>
-    <w:rsid w:val="002A1A1E"/>
-    <w:rPr>
-      <w:color w:val="605E5C"/>
-      <w:shd w:val="clear" w:color="auto" w:fill="E1DFDD"/>
-    </w:rPr>
-  </w:style>
 </w:styles>
 </file>
 

</xml_diff>

<commit_message>
added the word leader to workshop
</commit_message>
<xml_diff>
--- a/word.docx
+++ b/word.docx
@@ -26,27 +26,27 @@
       </w:pPr>
       <w:bookmarkStart w:id="1" w:name="webaddress"/>
       <w:r>
-        <w:t>asshah4@emory.edu |  assha</w:t>
-      </w:r>
-      <w:r>
-        <w:t>h</w:t>
-      </w:r>
-      <w:r>
-        <w:t>4</w:t>
+        <w:t xml:space="preserve">asshah4@emory.edu | </w:t>
+      </w:r>
+      <w:r>
+        <w:t>asshah4</w:t>
       </w:r>
       <w:r>
         <w:t>.github.io</w:t>
+      </w:r>
+    </w:p>
+    <w:bookmarkEnd w:id="1"/>
+    <w:p>
+      <w:pPr>
+        <w:pStyle w:val="BodyText"/>
+      </w:pPr>
+      <w:r>
+        <w:t>Resident physician in internal medicine with an interest in heart rate variability, epidemiology, biostatistics, and poi</w:t>
       </w:r>
       <w:bookmarkStart w:id="2" w:name="_GoBack"/>
       <w:bookmarkEnd w:id="2"/>
-    </w:p>
-    <w:bookmarkEnd w:id="1"/>
-    <w:p>
-      <w:pPr>
-        <w:pStyle w:val="BodyText"/>
-      </w:pPr>
-      <w:r>
-        <w:t>Resident physician in internal medicine with an interest in heart rate variability, epidemiology, biostatistics, and point-of-care ultrasonography.</w:t>
+      <w:r>
+        <w:t>nt-of-care ultrasonography.</w:t>
       </w:r>
     </w:p>
     <w:p>
@@ -566,31 +566,183 @@
           <w:rStyle w:val="VerbatimChar"/>
         </w:rPr>
         <w:lastRenderedPageBreak/>
+        <w:t>2019</w:t>
+      </w:r>
+      <w:r>
+        <w:br/>
+        <w:t>Emory University School of Medicine</w:t>
+      </w:r>
+      <w:r>
+        <w:br/>
+      </w:r>
+      <w:r>
+        <w:rPr>
+          <w:i/>
+        </w:rPr>
+        <w:t>Physical Exam and Clinical Decision Making Workshop</w:t>
+      </w:r>
+    </w:p>
+    <w:p>
+      <w:pPr>
+        <w:pStyle w:val="Heading3"/>
+      </w:pPr>
+      <w:bookmarkStart w:id="15" w:name="medical-resident"/>
+      <w:r>
+        <w:t>Medical resident</w:t>
+      </w:r>
+      <w:bookmarkEnd w:id="15"/>
+    </w:p>
+    <w:p>
+      <w:pPr>
+        <w:pStyle w:val="FirstParagraph"/>
+      </w:pPr>
+      <w:r>
+        <w:rPr>
+          <w:rStyle w:val="VerbatimChar"/>
+        </w:rPr>
         <w:t>2018</w:t>
       </w:r>
       <w:r>
         <w:br/>
+      </w:r>
+      <w:r>
         <w:t>Emory University School of Medicine</w:t>
       </w:r>
       <w:r>
         <w:br/>
+        <w:t>J. Willis Hurst Internal Medicine Residency Program</w:t>
+      </w:r>
+      <w:r>
+        <w:br/>
       </w:r>
       <w:r>
         <w:rPr>
           <w:i/>
         </w:rPr>
-        <w:t>M3 Ultrasound Workshop Leader</w:t>
+        <w:t>Lotions and Ointments and Creams, Oh My!</w:t>
+      </w:r>
+      <w:r>
+        <w:br/>
+        <w:t>Bite-Sized Teaching Mode Conference</w:t>
+      </w:r>
+    </w:p>
+    <w:p>
+      <w:pPr>
+        <w:pStyle w:val="BodyText"/>
+      </w:pPr>
+      <w:r>
+        <w:rPr>
+          <w:rStyle w:val="VerbatimChar"/>
+        </w:rPr>
+        <w:t>2018</w:t>
+      </w:r>
+      <w:r>
+        <w:br/>
+        <w:t>Emory University School of Medicine</w:t>
+      </w:r>
+      <w:r>
+        <w:br/>
+        <w:t>J. Willis Hurst Internal Medicine Residency Progra</w:t>
+      </w:r>
+      <w:r>
+        <w:t>m</w:t>
+      </w:r>
+      <w:r>
+        <w:br/>
+      </w:r>
+      <w:r>
+        <w:rPr>
+          <w:i/>
+        </w:rPr>
+        <w:t>The Problem Learner: A history and physical for learners with difficulties</w:t>
+      </w:r>
+      <w:r>
+        <w:br/>
+        <w:t>Lecture for Distinction in Teaching and Leadership Conference</w:t>
+      </w:r>
+    </w:p>
+    <w:p>
+      <w:pPr>
+        <w:pStyle w:val="BodyText"/>
+      </w:pPr>
+      <w:r>
+        <w:rPr>
+          <w:rStyle w:val="VerbatimChar"/>
+        </w:rPr>
+        <w:t>2018</w:t>
+      </w:r>
+      <w:r>
+        <w:br/>
+        <w:t>Emory University School of Medicine</w:t>
+      </w:r>
+      <w:r>
+        <w:br/>
+        <w:t>J. Willis Hurst Internal Medicine Residency Program</w:t>
+      </w:r>
+      <w:r>
+        <w:br/>
+      </w:r>
+      <w:r>
+        <w:rPr>
+          <w:i/>
+        </w:rPr>
+        <w:t>Intervention of Ischemic</w:t>
+      </w:r>
+      <w:r>
+        <w:rPr>
+          <w:i/>
+        </w:rPr>
+        <w:t xml:space="preserve"> Stroke: Thrombectomy in 6 to 16 Hours with Selection by Perfusion Imaging</w:t>
+      </w:r>
+      <w:r>
+        <w:br/>
+        <w:t>Journal Club Conference</w:t>
+      </w:r>
+    </w:p>
+    <w:p>
+      <w:pPr>
+        <w:pStyle w:val="BodyText"/>
+      </w:pPr>
+      <w:r>
+        <w:rPr>
+          <w:rStyle w:val="VerbatimChar"/>
+        </w:rPr>
+        <w:t>2018</w:t>
+      </w:r>
+      <w:r>
+        <w:br/>
+        <w:t>Emory University School of Medicine</w:t>
+      </w:r>
+      <w:r>
+        <w:br/>
+        <w:t>J. Willis Hurst Internal Medicine Residency Program</w:t>
+      </w:r>
+      <w:r>
+        <w:br/>
+      </w:r>
+      <w:r>
+        <w:rPr>
+          <w:i/>
+        </w:rPr>
+        <w:t>Ironing Out Transfusions in Sickle Cell</w:t>
+      </w:r>
+      <w:r>
+        <w:br/>
+        <w:t>Bite-Sized Teaching Mode</w:t>
+      </w:r>
+      <w:r>
+        <w:t xml:space="preserve"> Conference</w:t>
       </w:r>
     </w:p>
     <w:p>
       <w:pPr>
         <w:pStyle w:val="Heading3"/>
       </w:pPr>
-      <w:bookmarkStart w:id="15" w:name="medical-resident"/>
-      <w:r>
-        <w:t>Medical resident</w:t>
-      </w:r>
-      <w:bookmarkEnd w:id="15"/>
+      <w:bookmarkStart w:id="16" w:name="faculty"/>
+      <w:r>
+        <w:t>Faculty</w:t>
+      </w:r>
+      <w:bookmarkEnd w:id="16"/>
     </w:p>
     <w:p>
       <w:pPr>
@@ -600,17 +752,66 @@
         <w:rPr>
           <w:rStyle w:val="VerbatimChar"/>
         </w:rPr>
+        <w:t>2017</w:t>
+      </w:r>
+      <w:r>
+        <w:br/>
+        <w:t>Emory University School of Medicine</w:t>
+      </w:r>
+      <w:r>
+        <w:br/>
+        <w:t>Department of Medicine</w:t>
+      </w:r>
+      <w:r>
+        <w:br/>
+      </w:r>
+      <w:r>
+        <w:rPr>
+          <w:i/>
+        </w:rPr>
+        <w:t>Parasternal Long Axis View</w:t>
+      </w:r>
+      <w:r>
+        <w:br/>
+        <w:t>Lecture for Faculty Development Conference</w:t>
+      </w:r>
+    </w:p>
+    <w:p>
+      <w:pPr>
+        <w:pStyle w:val="Heading3"/>
+      </w:pPr>
+      <w:bookmarkStart w:id="17" w:name="regional"/>
+      <w:r>
+        <w:rPr>
+          <w:b/>
+        </w:rPr>
+        <w:t>REGIONAL</w:t>
+      </w:r>
+      <w:bookmarkEnd w:id="17"/>
+    </w:p>
+    <w:p>
+      <w:pPr>
+        <w:pStyle w:val="Heading3"/>
+      </w:pPr>
+      <w:bookmarkStart w:id="18" w:name="faculty-1"/>
+      <w:r>
+        <w:t>Faculty</w:t>
+      </w:r>
+      <w:bookmarkEnd w:id="18"/>
+    </w:p>
+    <w:p>
+      <w:pPr>
+        <w:pStyle w:val="FirstParagraph"/>
+      </w:pPr>
+      <w:r>
+        <w:rPr>
+          <w:rStyle w:val="VerbatimChar"/>
+        </w:rPr>
         <w:t>2018</w:t>
       </w:r>
       <w:r>
         <w:br/>
-        <w:t>Emory University School of Medicine</w:t>
-      </w:r>
-      <w:r>
-        <w:br/>
-      </w:r>
-      <w:r>
-        <w:t>J. Willis Hurst Internal Medicine Residency Program</w:t>
+        <w:t>Southern Hospital Medicine Conference</w:t>
       </w:r>
       <w:r>
         <w:br/>
@@ -619,211 +820,13 @@
         <w:rPr>
           <w:i/>
         </w:rPr>
-        <w:t>Lotions and Ointments and Creams, Oh My!</w:t>
-      </w:r>
-      <w:r>
-        <w:br/>
-        <w:t>Bite-Sized Teaching Mode Conference</w:t>
-      </w:r>
-    </w:p>
-    <w:p>
-      <w:pPr>
-        <w:pStyle w:val="BodyText"/>
-      </w:pPr>
-      <w:r>
-        <w:rPr>
-          <w:rStyle w:val="VerbatimChar"/>
-        </w:rPr>
-        <w:t>2018</w:t>
-      </w:r>
-      <w:r>
-        <w:br/>
-        <w:t>Emory University School of Medicine</w:t>
-      </w:r>
-      <w:r>
-        <w:br/>
-        <w:t>J. Willis Hurst Internal Medicine Residency Program</w:t>
-      </w:r>
-      <w:r>
-        <w:br/>
+        <w:t>Ultrasound Workshop: Cardiac, IVC, Lung, A</w:t>
       </w:r>
       <w:r>
         <w:rPr>
           <w:i/>
         </w:rPr>
-        <w:t>The Problem Learner: A history and</w:t>
-      </w:r>
-      <w:r>
-        <w:rPr>
-          <w:i/>
-        </w:rPr>
-        <w:t xml:space="preserve"> physical for learners with difficulties</w:t>
-      </w:r>
-      <w:r>
-        <w:br/>
-        <w:t>Lecture for Distinction in Teaching and Leadership Conference</w:t>
-      </w:r>
-    </w:p>
-    <w:p>
-      <w:pPr>
-        <w:pStyle w:val="BodyText"/>
-      </w:pPr>
-      <w:r>
-        <w:rPr>
-          <w:rStyle w:val="VerbatimChar"/>
-        </w:rPr>
-        <w:t>2018</w:t>
-      </w:r>
-      <w:r>
-        <w:br/>
-        <w:t>Emory University School of Medicine</w:t>
-      </w:r>
-      <w:r>
-        <w:br/>
-        <w:t>J. Willis Hurst Internal Medicine Residency Program</w:t>
-      </w:r>
-      <w:r>
-        <w:br/>
-      </w:r>
-      <w:r>
-        <w:rPr>
-          <w:i/>
-        </w:rPr>
-        <w:t>Intervention of Ischemic Stroke: Thrombectomy in 6 to 16 Hou</w:t>
-      </w:r>
-      <w:r>
-        <w:rPr>
-          <w:i/>
-        </w:rPr>
-        <w:t>rs with Selection by Perfusion Imaging</w:t>
-      </w:r>
-      <w:r>
-        <w:br/>
-        <w:t>Journal Club Conference</w:t>
-      </w:r>
-    </w:p>
-    <w:p>
-      <w:pPr>
-        <w:pStyle w:val="BodyText"/>
-      </w:pPr>
-      <w:r>
-        <w:rPr>
-          <w:rStyle w:val="VerbatimChar"/>
-        </w:rPr>
-        <w:t>2018</w:t>
-      </w:r>
-      <w:r>
-        <w:br/>
-        <w:t>Emory University School of Medicine</w:t>
-      </w:r>
-      <w:r>
-        <w:br/>
-        <w:t>J. Willis Hurst Internal Medicine Residency Program</w:t>
-      </w:r>
-      <w:r>
-        <w:br/>
-      </w:r>
-      <w:r>
-        <w:rPr>
-          <w:i/>
-        </w:rPr>
-        <w:t>Ironing Out Transfusions in Sickle Cell</w:t>
-      </w:r>
-      <w:r>
-        <w:br/>
-        <w:t>Bite-Sized Teaching Mode Conference</w:t>
-      </w:r>
-    </w:p>
-    <w:p>
-      <w:pPr>
-        <w:pStyle w:val="Heading3"/>
-      </w:pPr>
-      <w:bookmarkStart w:id="16" w:name="faculty"/>
-      <w:r>
-        <w:t>Faculty</w:t>
-      </w:r>
-      <w:bookmarkEnd w:id="16"/>
-    </w:p>
-    <w:p>
-      <w:pPr>
-        <w:pStyle w:val="FirstParagraph"/>
-      </w:pPr>
-      <w:r>
-        <w:rPr>
-          <w:rStyle w:val="VerbatimChar"/>
-        </w:rPr>
-        <w:t>2017</w:t>
-      </w:r>
-      <w:r>
-        <w:br/>
-        <w:t>Emory Unive</w:t>
-      </w:r>
-      <w:r>
-        <w:t>rsity School of Medicine</w:t>
-      </w:r>
-      <w:r>
-        <w:br/>
-        <w:t>Department of Medicine</w:t>
-      </w:r>
-      <w:r>
-        <w:br/>
-      </w:r>
-      <w:r>
-        <w:rPr>
-          <w:i/>
-        </w:rPr>
-        <w:t>Parasternal Long Axis View</w:t>
-      </w:r>
-      <w:r>
-        <w:br/>
-        <w:t>Lecture for Faculty Development Conference</w:t>
-      </w:r>
-    </w:p>
-    <w:p>
-      <w:pPr>
-        <w:pStyle w:val="Heading3"/>
-      </w:pPr>
-      <w:bookmarkStart w:id="17" w:name="regional"/>
-      <w:r>
-        <w:rPr>
-          <w:b/>
-        </w:rPr>
-        <w:t>REGIONAL</w:t>
-      </w:r>
-      <w:bookmarkEnd w:id="17"/>
-    </w:p>
-    <w:p>
-      <w:pPr>
-        <w:pStyle w:val="Heading3"/>
-      </w:pPr>
-      <w:bookmarkStart w:id="18" w:name="faculty-1"/>
-      <w:r>
-        <w:t>Faculty</w:t>
-      </w:r>
-      <w:bookmarkEnd w:id="18"/>
-    </w:p>
-    <w:p>
-      <w:pPr>
-        <w:pStyle w:val="FirstParagraph"/>
-      </w:pPr>
-      <w:r>
-        <w:rPr>
-          <w:rStyle w:val="VerbatimChar"/>
-        </w:rPr>
-        <w:t>2018</w:t>
-      </w:r>
-      <w:r>
-        <w:br/>
-        <w:t>Southern Hospital Medicine Conference</w:t>
-      </w:r>
-      <w:r>
-        <w:br/>
-      </w:r>
-      <w:r>
-        <w:rPr>
-          <w:i/>
-        </w:rPr>
-        <w:t>Ultrasound Workshop: Cardiac, IVC, Lung, Abdominal Views</w:t>
+        <w:t>bdominal Views</w:t>
       </w:r>
     </w:p>
     <w:p>
@@ -839,10 +842,7 @@
       </w:r>
       <w:r>
         <w:br/>
-        <w:t>Southern Hospita</w:t>
-      </w:r>
-      <w:r>
-        <w:t>l Medicine Conference</w:t>
+        <w:t>Southern Hospital Medicine Conference</w:t>
       </w:r>
       <w:r>
         <w:br/>
@@ -887,14 +887,14 @@
       </w:r>
       <w:r>
         <w:br/>
-        <w:t>Deema Elchoufi, M3 - April 2018</w:t>
-      </w:r>
-      <w:r>
-        <w:br/>
-        <w:t>Hugo Cavalia, M4 - Ju</w:t>
-      </w:r>
-      <w:r>
-        <w:t>ly 2018</w:t>
+        <w:t>Deema Elchoufi, M</w:t>
+      </w:r>
+      <w:r>
+        <w:t>3 - April 2018</w:t>
+      </w:r>
+      <w:r>
+        <w:br/>
+        <w:t>Hugo Cavalia, M4 - July 2018</w:t>
       </w:r>
       <w:r>
         <w:br/>
@@ -936,7 +936,10 @@
       </w:r>
       <w:r>
         <w:br/>
-        <w:t>Kate Measom - April 2018</w:t>
+        <w:t xml:space="preserve">Kate Measom - April </w:t>
+      </w:r>
+      <w:r>
+        <w:t>2018</w:t>
       </w:r>
       <w:r>
         <w:br/>
@@ -944,10 +947,7 @@
       </w:r>
       <w:r>
         <w:br/>
-        <w:t>Eric Ya</w:t>
-      </w:r>
-      <w:r>
-        <w:t>o - August 2018</w:t>
+        <w:t>Eric Yao - August 2018</w:t>
       </w:r>
       <w:r>
         <w:br/>
@@ -961,6 +961,10 @@
         <w:br/>
         <w:t>Ross Bittman - December 2018</w:t>
       </w:r>
+      <w:r>
+        <w:br/>
+        <w:t>Arjun Athreya - January 2019 (Bite-sized Teaching Mode Conference Coach)</w:t>
+      </w:r>
     </w:p>
     <w:p>
       <w:pPr>
@@ -1006,41 +1010,169 @@
         <w:rPr>
           <w:rStyle w:val="VerbatimChar"/>
         </w:rPr>
-        <w:t>2012-</w:t>
+        <w:t>2012-present</w:t>
+      </w:r>
+      <w:r>
+        <w:br/>
+        <w:t>American College of Physicians</w:t>
+      </w:r>
+      <w:r>
+        <w:br/>
       </w:r>
       <w:r>
         <w:rPr>
           <w:rStyle w:val="VerbatimChar"/>
         </w:rPr>
-        <w:t>present</w:t>
-      </w:r>
-      <w:r>
-        <w:br/>
-        <w:t>American College of Physicians</w:t>
-      </w:r>
-      <w:r>
-        <w:br/>
-      </w:r>
+        <w:t>2018-present</w:t>
+      </w:r>
+      <w:r>
+        <w:br/>
+        <w:t>American Heart Association</w:t>
+      </w:r>
+    </w:p>
+    <w:p>
+      <w:pPr>
+        <w:pStyle w:val="Heading2"/>
+      </w:pPr>
+      <w:bookmarkStart w:id="21" w:name="honors-and-awards"/>
+      <w:r>
+        <w:t>Honors and Awards</w:t>
+      </w:r>
+      <w:bookmarkEnd w:id="21"/>
+    </w:p>
+    <w:p>
+      <w:pPr>
+        <w:pStyle w:val="FirstParagraph"/>
+      </w:pPr>
       <w:r>
         <w:rPr>
           <w:rStyle w:val="VerbatimChar"/>
         </w:rPr>
-        <w:t>2018-present</w:t>
-      </w:r>
-      <w:r>
-        <w:br/>
-        <w:t>American Heart Association</w:t>
+        <w:t>2007</w:t>
+      </w:r>
+      <w:r>
+        <w:br/>
+        <w:t>EMT-Basic National Competition, 1st Place, HO</w:t>
+      </w:r>
+      <w:r>
+        <w:t>SA</w:t>
+      </w:r>
+      <w:r>
+        <w:br/>
+      </w:r>
+      <w:r>
+        <w:rPr>
+          <w:rStyle w:val="VerbatimChar"/>
+        </w:rPr>
+        <w:t>2009</w:t>
+      </w:r>
+      <w:r>
+        <w:br/>
+        <w:t>Delores B. Aldridge Excellence in Service to a Diverse Community Award</w:t>
+      </w:r>
+      <w:r>
+        <w:br/>
+      </w:r>
+      <w:r>
+        <w:rPr>
+          <w:rStyle w:val="VerbatimChar"/>
+        </w:rPr>
+        <w:t>2009–2011</w:t>
+      </w:r>
+      <w:r>
+        <w:br/>
+        <w:t>Nu Rho Psi Honor Society</w:t>
+      </w:r>
+      <w:r>
+        <w:br/>
+      </w:r>
+      <w:r>
+        <w:rPr>
+          <w:rStyle w:val="VerbatimChar"/>
+        </w:rPr>
+        <w:t>2009</w:t>
+      </w:r>
+      <w:r>
+        <w:br/>
+      </w:r>
+      <w:r>
+        <w:lastRenderedPageBreak/>
+        <w:t>Speaker to His Holiness the XIV Dalai Lama</w:t>
+      </w:r>
+      <w:r>
+        <w:br/>
+      </w:r>
+      <w:r>
+        <w:rPr>
+          <w:rStyle w:val="VerbatimChar"/>
+        </w:rPr>
+        <w:t>2015</w:t>
+      </w:r>
+      <w:r>
+        <w:br/>
+        <w:t>Texas A&amp;M University College of Medicine Research Symposium, 1st Place Oral Presentation</w:t>
+      </w:r>
+      <w:r>
+        <w:br/>
+      </w:r>
+      <w:r>
+        <w:rPr>
+          <w:rStyle w:val="VerbatimChar"/>
+        </w:rPr>
+        <w:t>2017</w:t>
+      </w:r>
+      <w:r>
+        <w:br/>
+        <w:t>Doctor’s Dilemma (Medical Jeopardy), Emory’s Resident Team, Georgia ACP Conference</w:t>
+      </w:r>
+      <w:r>
+        <w:br/>
+      </w:r>
+      <w:r>
+        <w:rPr>
+          <w:rStyle w:val="VerbatimChar"/>
+        </w:rPr>
+        <w:t>2018</w:t>
+      </w:r>
+      <w:r>
+        <w:br/>
+        <w:t>American Heart Association Scientific Sessions - Top Donors Meeting presentation</w:t>
+      </w:r>
+      <w:r>
+        <w:br/>
+      </w:r>
+      <w:r>
+        <w:rPr>
+          <w:i/>
+        </w:rPr>
+        <w:t>Special invitation to discuss research with AHA leadership and top philanthropists</w:t>
+      </w:r>
+      <w:r>
+        <w:rPr>
+          <w:i/>
+        </w:rPr>
+        <w:t>.</w:t>
       </w:r>
     </w:p>
     <w:p>
       <w:pPr>
         <w:pStyle w:val="Heading2"/>
       </w:pPr>
-      <w:bookmarkStart w:id="21" w:name="honors-and-awards"/>
-      <w:r>
-        <w:t>Honors and Awards</w:t>
-      </w:r>
-      <w:bookmarkEnd w:id="21"/>
+      <w:bookmarkStart w:id="22" w:name="skills"/>
+      <w:r>
+        <w:t>Skills</w:t>
+      </w:r>
+      <w:bookmarkEnd w:id="22"/>
+    </w:p>
+    <w:p>
+      <w:pPr>
+        <w:pStyle w:val="Heading3"/>
+      </w:pPr>
+      <w:bookmarkStart w:id="23" w:name="procedural-and-clinical-skills"/>
+      <w:r>
+        <w:t>Procedural and clinical skills</w:t>
+      </w:r>
+      <w:bookmarkEnd w:id="23"/>
     </w:p>
     <w:p>
       <w:pPr>
@@ -1048,289 +1180,157 @@
       </w:pPr>
       <w:r>
         <w:rPr>
+          <w:b/>
+        </w:rPr>
+        <w:t>Point-of-care ultrasonography</w:t>
+      </w:r>
+      <w:r>
+        <w:t>:</w:t>
+      </w:r>
+      <w:r>
+        <w:br/>
+        <w:t>Training included 1 month of ultrasound curriculum and 2 months of emergency medicine ultrasound during medical school, including wilderness medicine training. Further training in resid</w:t>
+      </w:r>
+      <w:r>
+        <w:t>ency during ICU, wards, and cardiology rotations. Skills include obtain cardiac views, assessing global cardiac function, identifying pleural disease, IVC assessment, identifying hydronephrosis, and skin/soft tissue evaluation.</w:t>
+      </w:r>
+    </w:p>
+    <w:p>
+      <w:pPr>
+        <w:pStyle w:val="BodyText"/>
+      </w:pPr>
+      <w:r>
+        <w:rPr>
+          <w:b/>
+        </w:rPr>
+        <w:t>Procedures</w:t>
+      </w:r>
+      <w:r>
+        <w:t>:</w:t>
+      </w:r>
+      <w:r>
+        <w:br/>
+      </w:r>
+      <w:r>
+        <w:t>Arterial line placement (radial, brachial, dorsalis pedis) - 30</w:t>
+      </w:r>
+      <w:r>
+        <w:br/>
+        <w:t>Arthrocentesis (knee, ankle, shoulder) - 18</w:t>
+      </w:r>
+      <w:r>
+        <w:br/>
+        <w:t>Central line placement (internal jugular, femoral, subclavian) - 58</w:t>
+      </w:r>
+      <w:r>
+        <w:br/>
+        <w:t>Lumbar puncture - 22</w:t>
+      </w:r>
+      <w:r>
+        <w:br/>
+        <w:t>Thoracentesis - 14</w:t>
+      </w:r>
+      <w:r>
+        <w:br/>
+        <w:t>Paracentesis - 17</w:t>
+      </w:r>
+    </w:p>
+    <w:p>
+      <w:pPr>
+        <w:pStyle w:val="Heading3"/>
+      </w:pPr>
+      <w:bookmarkStart w:id="24" w:name="languages-spoken"/>
+      <w:r>
+        <w:t>Languages spoken</w:t>
+      </w:r>
+      <w:bookmarkEnd w:id="24"/>
+    </w:p>
+    <w:p>
+      <w:pPr>
+        <w:pStyle w:val="FirstParagraph"/>
+      </w:pPr>
+      <w:r>
+        <w:t>Engli</w:t>
+      </w:r>
+      <w:r>
+        <w:t>sh</w:t>
+      </w:r>
+      <w:r>
+        <w:br/>
+        <w:t>Gujurati</w:t>
+      </w:r>
+      <w:r>
+        <w:br/>
+        <w:t>Spanish</w:t>
+      </w:r>
+    </w:p>
+    <w:p>
+      <w:pPr>
+        <w:pStyle w:val="Heading3"/>
+      </w:pPr>
+      <w:bookmarkStart w:id="25" w:name="technical-skills"/>
+      <w:r>
+        <w:t>Technical skills</w:t>
+      </w:r>
+      <w:bookmarkEnd w:id="25"/>
+    </w:p>
+    <w:p>
+      <w:pPr>
+        <w:pStyle w:val="FirstParagraph"/>
+      </w:pPr>
+      <w:r>
+        <w:rPr>
+          <w:b/>
+        </w:rPr>
+        <w:t>Computer programming:</w:t>
+      </w:r>
+      <w:r>
+        <w:br/>
+        <w:t>R, RStudio - scripting language and environment for statistical computing and graphics</w:t>
+      </w:r>
+      <w:r>
+        <w:br/>
+        <w:t>PERL - high-level programming language for text processing and manipulation</w:t>
+      </w:r>
+      <w:r>
+        <w:br/>
+        <w:t>C++ - low-level programming langua</w:t>
+      </w:r>
+      <w:r>
+        <w:t>ge for data processing</w:t>
+      </w:r>
+      <w:r>
+        <w:br/>
+        <w:t>Vim - command line editing</w:t>
+      </w:r>
+      <w:r>
+        <w:br/>
+        <w:t>Markdown - syntax for formatting of writing</w:t>
+      </w:r>
+      <w:r>
+        <w:br/>
+        <w:t>Git, Github - version control system</w:t>
+      </w:r>
+    </w:p>
+    <w:p>
+      <w:pPr>
+        <w:pStyle w:val="Heading3"/>
+      </w:pPr>
+      <w:bookmarkStart w:id="26" w:name="certifications"/>
+      <w:r>
+        <w:lastRenderedPageBreak/>
+        <w:t>Certifications</w:t>
+      </w:r>
+      <w:bookmarkEnd w:id="26"/>
+    </w:p>
+    <w:p>
+      <w:pPr>
+        <w:pStyle w:val="FirstParagraph"/>
+      </w:pPr>
+      <w:r>
+        <w:rPr>
           <w:rStyle w:val="VerbatimChar"/>
         </w:rPr>
-        <w:t>2007</w:t>
-      </w:r>
-      <w:r>
-        <w:br/>
-        <w:t>EMT-Basic National Competition, 1st Place, HOSA</w:t>
-      </w:r>
-      <w:r>
-        <w:br/>
-      </w:r>
-      <w:r>
-        <w:rPr>
-          <w:rStyle w:val="VerbatimChar"/>
-        </w:rPr>
-        <w:t>2009</w:t>
-      </w:r>
-      <w:r>
-        <w:br/>
-        <w:t>Delores B. Aldridge Excellence in Service to a Diverse Community Award</w:t>
-      </w:r>
-      <w:r>
-        <w:br/>
-      </w:r>
-      <w:r>
-        <w:rPr>
-          <w:rStyle w:val="VerbatimChar"/>
-        </w:rPr>
-        <w:t>2009–2011</w:t>
-      </w:r>
-      <w:r>
-        <w:br/>
-        <w:t>Nu Rho Psi Honor Soc</w:t>
-      </w:r>
-      <w:r>
-        <w:t>iety</w:t>
-      </w:r>
-      <w:r>
-        <w:br/>
-      </w:r>
-      <w:r>
-        <w:rPr>
-          <w:rStyle w:val="VerbatimChar"/>
-        </w:rPr>
-        <w:t>2009</w:t>
-      </w:r>
-      <w:r>
-        <w:br/>
-        <w:t>Speaker to His Holiness the XIV Dalai Lama</w:t>
-      </w:r>
-      <w:r>
-        <w:br/>
-      </w:r>
-      <w:r>
-        <w:rPr>
-          <w:rStyle w:val="VerbatimChar"/>
-        </w:rPr>
-        <w:lastRenderedPageBreak/>
-        <w:t>2015</w:t>
-      </w:r>
-      <w:r>
-        <w:br/>
-        <w:t>Texas A&amp;M University College of Medicine Research Symposium, 1st Place Oral Presentation</w:t>
-      </w:r>
-      <w:r>
-        <w:br/>
-      </w:r>
-      <w:r>
-        <w:rPr>
-          <w:rStyle w:val="VerbatimChar"/>
-        </w:rPr>
-        <w:t>2017</w:t>
-      </w:r>
-      <w:r>
-        <w:br/>
-        <w:t>Doctor’s Dilemma (Medical Jeopardy), Emory’s Resident Team, Georgia ACP Conference</w:t>
-      </w:r>
-      <w:r>
-        <w:br/>
-      </w:r>
-      <w:r>
-        <w:rPr>
-          <w:rStyle w:val="VerbatimChar"/>
-        </w:rPr>
-        <w:t>2018</w:t>
-      </w:r>
-      <w:r>
-        <w:br/>
-        <w:t>American Heart A</w:t>
-      </w:r>
-      <w:r>
-        <w:t>ssociation Scientific Sessions - Top Donors Meeting presentation</w:t>
-      </w:r>
-      <w:r>
-        <w:br/>
-      </w:r>
-      <w:r>
-        <w:rPr>
-          <w:i/>
-        </w:rPr>
-        <w:t>Special invitation to discuss research with AHA leadership and top philanthropists.</w:t>
-      </w:r>
-    </w:p>
-    <w:p>
-      <w:pPr>
-        <w:pStyle w:val="Heading2"/>
-      </w:pPr>
-      <w:bookmarkStart w:id="22" w:name="skills"/>
-      <w:r>
-        <w:t>Skills</w:t>
-      </w:r>
-      <w:bookmarkEnd w:id="22"/>
-    </w:p>
-    <w:p>
-      <w:pPr>
-        <w:pStyle w:val="Heading3"/>
-      </w:pPr>
-      <w:bookmarkStart w:id="23" w:name="procedural-and-clinical-skills"/>
-      <w:r>
-        <w:t>Procedural and clinical skills</w:t>
-      </w:r>
-      <w:bookmarkEnd w:id="23"/>
-    </w:p>
-    <w:p>
-      <w:pPr>
-        <w:pStyle w:val="FirstParagraph"/>
-      </w:pPr>
-      <w:r>
-        <w:rPr>
-          <w:b/>
-        </w:rPr>
-        <w:t>Point-of-care ultrasonography</w:t>
-      </w:r>
-      <w:r>
-        <w:t>:</w:t>
-      </w:r>
-      <w:r>
-        <w:br/>
-        <w:t>Training included 1 month of ultrasoun</w:t>
-      </w:r>
-      <w:r>
-        <w:t>d curriculum and 2 months of emergency medicine ultrasound during medical school, including wilderness medicine training. Further training in residency during ICU, wards, and cardiology rotations. Skills include obtain cardiac views, assessing global cardi</w:t>
-      </w:r>
-      <w:r>
-        <w:t>ac function, identifying pleural disease, IVC assessment, identifying hydronephrosis, and skin/soft tissue evaluation.</w:t>
-      </w:r>
-    </w:p>
-    <w:p>
-      <w:pPr>
-        <w:pStyle w:val="BodyText"/>
-      </w:pPr>
-      <w:r>
-        <w:rPr>
-          <w:b/>
-        </w:rPr>
-        <w:t>Procedures</w:t>
-      </w:r>
-      <w:r>
-        <w:t>:</w:t>
-      </w:r>
-      <w:r>
-        <w:br/>
-      </w:r>
-      <w:r>
-        <w:t>Arterial line placement (radial, brachial, dorsalis pedis) - 30</w:t>
-      </w:r>
-      <w:r>
-        <w:br/>
-        <w:t>Arthrocentesis (knee, ankle, shoulder) - 17</w:t>
-      </w:r>
-      <w:r>
-        <w:br/>
-        <w:t>Central line placement (internal jugular, femoral, subclavian) - 56</w:t>
-      </w:r>
-      <w:r>
-        <w:br/>
-        <w:t>Lumbar puncture - 22</w:t>
-      </w:r>
-      <w:r>
-        <w:br/>
-        <w:t>Thoracentesis - 14</w:t>
-      </w:r>
-      <w:r>
-        <w:br/>
-        <w:t>Paracentesis - 17</w:t>
-      </w:r>
-    </w:p>
-    <w:p>
-      <w:pPr>
-        <w:pStyle w:val="Heading3"/>
-      </w:pPr>
-      <w:bookmarkStart w:id="24" w:name="languages-spoken"/>
-      <w:r>
-        <w:t>Languages spoken</w:t>
-      </w:r>
-      <w:bookmarkEnd w:id="24"/>
-    </w:p>
-    <w:p>
-      <w:pPr>
-        <w:pStyle w:val="FirstParagraph"/>
-      </w:pPr>
-      <w:r>
-        <w:t>Engli</w:t>
-      </w:r>
-      <w:r>
-        <w:t>sh</w:t>
-      </w:r>
-      <w:r>
-        <w:br/>
-        <w:t>Gujurati</w:t>
-      </w:r>
-      <w:r>
-        <w:br/>
-        <w:t>Spanish</w:t>
-      </w:r>
-    </w:p>
-    <w:p>
-      <w:pPr>
-        <w:pStyle w:val="Heading3"/>
-      </w:pPr>
-      <w:bookmarkStart w:id="25" w:name="technical-skills"/>
-      <w:r>
-        <w:t>Technical skills</w:t>
-      </w:r>
-      <w:bookmarkEnd w:id="25"/>
-    </w:p>
-    <w:p>
-      <w:pPr>
-        <w:pStyle w:val="FirstParagraph"/>
-      </w:pPr>
-      <w:r>
-        <w:rPr>
-          <w:b/>
-        </w:rPr>
-        <w:t>Computer programming:</w:t>
-      </w:r>
-      <w:r>
-        <w:br/>
-        <w:t>R, RStudio - scripting language and environment for statistical computing and graphics</w:t>
-      </w:r>
-      <w:r>
-        <w:br/>
-        <w:t>PERL - high-level programming language for text processing and manipulation</w:t>
-      </w:r>
-      <w:r>
-        <w:br/>
-        <w:t>C++ - low-level programming langua</w:t>
-      </w:r>
-      <w:r>
-        <w:t>ge for data processing</w:t>
-      </w:r>
-      <w:r>
-        <w:br/>
-        <w:t>Vim - command line editing</w:t>
-      </w:r>
-      <w:r>
-        <w:br/>
-        <w:t>Markdown - syntax for formatting of writing</w:t>
-      </w:r>
-      <w:r>
-        <w:br/>
-        <w:t>Git, Github - version control system</w:t>
-      </w:r>
-    </w:p>
-    <w:p>
-      <w:pPr>
-        <w:pStyle w:val="Heading3"/>
-      </w:pPr>
-      <w:bookmarkStart w:id="26" w:name="certifications"/>
-      <w:r>
-        <w:t>Certifications</w:t>
-      </w:r>
-      <w:bookmarkEnd w:id="26"/>
-    </w:p>
-    <w:p>
-      <w:pPr>
-        <w:pStyle w:val="FirstParagraph"/>
-      </w:pPr>
-      <w:r>
-        <w:rPr>
-          <w:rStyle w:val="VerbatimChar"/>
-        </w:rPr>
-        <w:lastRenderedPageBreak/>
         <w:t>2007-2010</w:t>
       </w:r>
       <w:r>
@@ -2118,7 +2118,7 @@
         <w:t xml:space="preserve">, Lampert R, Goldberg, J, Bremner, JD, Vaccarino, V, </w:t>
       </w:r>
       <w:r>
-        <w:t>Shah, AJ. ““Circadian Changes in Heart Rate Variability Predict Abnormal Myocardial Perfusion”. [submitted]</w:t>
+        <w:t>Shah, AJ. “Circadian Changes in Heart Rate Variability Predict Abnormal Myocardial Perfusion”. [submitted]</w:t>
       </w:r>
     </w:p>
     <w:p>

</xml_diff>

<commit_message>
moved things out of manuscript section
</commit_message>
<xml_diff>
--- a/word.docx
+++ b/word.docx
@@ -41,33 +41,179 @@
         <w:pStyle w:val="BodyText"/>
       </w:pPr>
       <w:r>
-        <w:t>Resident physician in internal medicine with an interest in heart rate variability, epidemiology, biostatistics, and poi</w:t>
-      </w:r>
-      <w:bookmarkStart w:id="2" w:name="_GoBack"/>
+        <w:t>Resident physician in internal medicine with an interest in heart rate variability, epidemiology, biostatistics, and point-of-care ultrasonography.</w:t>
+      </w:r>
+    </w:p>
+    <w:p>
+      <w:pPr>
+        <w:pStyle w:val="Heading2"/>
+      </w:pPr>
+      <w:bookmarkStart w:id="2" w:name="personal-information"/>
+      <w:r>
+        <w:t>Personal information</w:t>
+      </w:r>
       <w:bookmarkEnd w:id="2"/>
-      <w:r>
-        <w:t>nt-of-care ultrasonography.</w:t>
+    </w:p>
+    <w:p>
+      <w:pPr>
+        <w:pStyle w:val="Heading3"/>
+      </w:pPr>
+      <w:bookmarkStart w:id="3" w:name="physical-address"/>
+      <w:r>
+        <w:t>Physical address</w:t>
+      </w:r>
+      <w:bookmarkEnd w:id="3"/>
+    </w:p>
+    <w:p>
+      <w:pPr>
+        <w:pStyle w:val="FirstParagraph"/>
+      </w:pPr>
+      <w:r>
+        <w:rPr>
+          <w:i/>
+        </w:rPr>
+        <w:t>Office</w:t>
+      </w:r>
+    </w:p>
+    <w:p>
+      <w:pPr>
+        <w:pStyle w:val="BodyText"/>
+      </w:pPr>
+      <w:r>
+        <w:t>Emory University School of Medicine</w:t>
+      </w:r>
+      <w:r>
+        <w:br/>
+        <w:t>Department of Medicine</w:t>
+      </w:r>
+      <w:r>
+        <w:br/>
+        <w:t>1648</w:t>
+      </w:r>
+      <w:r>
+        <w:t xml:space="preserve"> Pierce Drive NE</w:t>
+      </w:r>
+      <w:r>
+        <w:br/>
+        <w:t>Atlanta, GA 30307</w:t>
+      </w:r>
+    </w:p>
+    <w:p>
+      <w:pPr>
+        <w:pStyle w:val="BodyText"/>
+      </w:pPr>
+      <w:r>
+        <w:rPr>
+          <w:i/>
+        </w:rPr>
+        <w:t>Clinic</w:t>
+      </w:r>
+    </w:p>
+    <w:p>
+      <w:pPr>
+        <w:pStyle w:val="BodyText"/>
+      </w:pPr>
+      <w:r>
+        <w:t>80 Jesse Hill Jr. Dr SE</w:t>
+      </w:r>
+      <w:r>
+        <w:br/>
+        <w:t>Suite 491</w:t>
+      </w:r>
+      <w:r>
+        <w:br/>
+        <w:t>Atlanta, Georgia 30303</w:t>
+      </w:r>
+    </w:p>
+    <w:p>
+      <w:pPr>
+        <w:pStyle w:val="Heading3"/>
+      </w:pPr>
+      <w:bookmarkStart w:id="4" w:name="contact"/>
+      <w:r>
+        <w:t>Contact</w:t>
+      </w:r>
+      <w:bookmarkEnd w:id="4"/>
+    </w:p>
+    <w:p>
+      <w:pPr>
+        <w:pStyle w:val="FirstParagraph"/>
+      </w:pPr>
+      <w:r>
+        <w:rPr>
+          <w:i/>
+        </w:rPr>
+        <w:t>E-mail</w:t>
+      </w:r>
+      <w:r>
+        <w:t xml:space="preserve"> asshah4@emory.edu</w:t>
+      </w:r>
+    </w:p>
+    <w:p>
+      <w:pPr>
+        <w:pStyle w:val="BodyText"/>
+      </w:pPr>
+      <w:r>
+        <w:rPr>
+          <w:i/>
+        </w:rPr>
+        <w:t>Phone</w:t>
+      </w:r>
+      <w:r>
+        <w:t xml:space="preserve"> 469-835-7606</w:t>
+      </w:r>
+    </w:p>
+    <w:p>
+      <w:pPr>
+        <w:pStyle w:val="BodyText"/>
+      </w:pPr>
+      <w:r>
+        <w:rPr>
+          <w:i/>
+        </w:rPr>
+        <w:t>Fax</w:t>
+      </w:r>
+      <w:r>
+        <w:t xml:space="preserve"> 226-589-5000</w:t>
+      </w:r>
+    </w:p>
+    <w:p>
+      <w:pPr>
+        <w:pStyle w:val="Heading3"/>
+      </w:pPr>
+      <w:bookmarkStart w:id="5" w:name="citizenship"/>
+      <w:r>
+        <w:t>Citizenship</w:t>
+      </w:r>
+      <w:bookmarkEnd w:id="5"/>
+    </w:p>
+    <w:p>
+      <w:pPr>
+        <w:pStyle w:val="FirstParagraph"/>
+      </w:pPr>
+      <w:r>
+        <w:t>United States of America</w:t>
       </w:r>
     </w:p>
     <w:p>
       <w:pPr>
         <w:pStyle w:val="Heading2"/>
       </w:pPr>
-      <w:bookmarkStart w:id="3" w:name="personal-information"/>
-      <w:r>
-        <w:t>Personal information</w:t>
-      </w:r>
-      <w:bookmarkEnd w:id="3"/>
+      <w:bookmarkStart w:id="6" w:name="training"/>
+      <w:r>
+        <w:t>Training</w:t>
+      </w:r>
+      <w:bookmarkEnd w:id="6"/>
     </w:p>
     <w:p>
       <w:pPr>
         <w:pStyle w:val="Heading3"/>
       </w:pPr>
-      <w:bookmarkStart w:id="4" w:name="physical-address"/>
-      <w:r>
-        <w:t>Physical address</w:t>
-      </w:r>
-      <w:bookmarkEnd w:id="4"/>
+      <w:bookmarkStart w:id="7" w:name="education"/>
+      <w:r>
+        <w:t>Education</w:t>
+      </w:r>
+      <w:bookmarkEnd w:id="7"/>
     </w:p>
     <w:p>
       <w:pPr>
@@ -75,9 +221,25 @@
       </w:pPr>
       <w:r>
         <w:rPr>
+          <w:rStyle w:val="VerbatimChar"/>
+        </w:rPr>
+        <w:t>2007-2011</w:t>
+      </w:r>
+      <w:r>
+        <w:br/>
+        <w:t>Emory University Colle</w:t>
+      </w:r>
+      <w:r>
+        <w:t>ge of Arts and Sciences, Atlanta, Georgia</w:t>
+      </w:r>
+      <w:r>
+        <w:br/>
+      </w:r>
+      <w:r>
+        <w:rPr>
           <w:i/>
         </w:rPr>
-        <w:t>Office</w:t>
+        <w:t>Bachelor of Science in Linguistics and Neurosciences &amp; Behavioral Biology</w:t>
       </w:r>
     </w:p>
     <w:p>
@@ -85,201 +247,75 @@
         <w:pStyle w:val="BodyText"/>
       </w:pPr>
       <w:r>
-        <w:t>Emory University School of Medicine</w:t>
-      </w:r>
-      <w:r>
-        <w:br/>
-        <w:t>Department of Medicine</w:t>
-      </w:r>
-      <w:r>
-        <w:br/>
-        <w:t>1648</w:t>
-      </w:r>
-      <w:r>
-        <w:t xml:space="preserve"> Pierce Drive NE</w:t>
-      </w:r>
-      <w:r>
-        <w:br/>
-        <w:t>Atlanta, GA 30307</w:t>
-      </w:r>
-    </w:p>
-    <w:p>
-      <w:pPr>
-        <w:pStyle w:val="BodyText"/>
-      </w:pPr>
+        <w:rPr>
+          <w:rStyle w:val="VerbatimChar"/>
+        </w:rPr>
+        <w:t>2012-2016</w:t>
+      </w:r>
+      <w:r>
+        <w:br/>
+        <w:t>Texas A&amp;M University College of Medicine, College Station, Texas</w:t>
+      </w:r>
+      <w:r>
+        <w:br/>
+      </w:r>
       <w:r>
         <w:rPr>
           <w:i/>
         </w:rPr>
-        <w:t>Clinic</w:t>
-      </w:r>
-    </w:p>
-    <w:p>
-      <w:pPr>
-        <w:pStyle w:val="BodyText"/>
-      </w:pPr>
-      <w:r>
-        <w:t>80 Jesse Hill Jr. Dr SE</w:t>
-      </w:r>
-      <w:r>
-        <w:br/>
-        <w:t>Suite 491</w:t>
-      </w:r>
-      <w:r>
-        <w:br/>
-        <w:t>Atlanta, Georgia 30303</w:t>
+        <w:t>Doctor of Medicine</w:t>
       </w:r>
     </w:p>
     <w:p>
       <w:pPr>
         <w:pStyle w:val="Heading3"/>
       </w:pPr>
-      <w:bookmarkStart w:id="5" w:name="contact"/>
-      <w:r>
-        <w:t>Contact</w:t>
-      </w:r>
-      <w:bookmarkEnd w:id="5"/>
-    </w:p>
-    <w:p>
-      <w:pPr>
-        <w:pStyle w:val="FirstParagraph"/>
-      </w:pPr>
-      <w:r>
-        <w:rPr>
-          <w:i/>
-        </w:rPr>
-        <w:t>E-mail</w:t>
-      </w:r>
-      <w:r>
-        <w:t xml:space="preserve"> asshah4@emory.edu</w:t>
-      </w:r>
-    </w:p>
-    <w:p>
-      <w:pPr>
-        <w:pStyle w:val="BodyText"/>
-      </w:pPr>
-      <w:r>
-        <w:rPr>
-          <w:i/>
-        </w:rPr>
-        <w:t>Phone</w:t>
-      </w:r>
-      <w:r>
-        <w:t xml:space="preserve"> 469-835-7606</w:t>
-      </w:r>
-    </w:p>
-    <w:p>
-      <w:pPr>
-        <w:pStyle w:val="BodyText"/>
-      </w:pPr>
-      <w:r>
-        <w:rPr>
-          <w:i/>
-        </w:rPr>
-        <w:t>Fax</w:t>
-      </w:r>
-      <w:r>
-        <w:t xml:space="preserve"> 226-589-5000</w:t>
-      </w:r>
-    </w:p>
-    <w:p>
-      <w:pPr>
-        <w:pStyle w:val="Heading3"/>
-      </w:pPr>
-      <w:bookmarkStart w:id="6" w:name="citizenship"/>
-      <w:r>
-        <w:t>Citizenship</w:t>
-      </w:r>
-      <w:bookmarkEnd w:id="6"/>
-    </w:p>
-    <w:p>
-      <w:pPr>
-        <w:pStyle w:val="FirstParagraph"/>
-      </w:pPr>
-      <w:r>
-        <w:t>United States of America</w:t>
-      </w:r>
-    </w:p>
-    <w:p>
-      <w:pPr>
-        <w:pStyle w:val="Heading2"/>
-      </w:pPr>
-      <w:bookmarkStart w:id="7" w:name="training"/>
-      <w:r>
-        <w:t>Training</w:t>
-      </w:r>
-      <w:bookmarkEnd w:id="7"/>
-    </w:p>
-    <w:p>
-      <w:pPr>
-        <w:pStyle w:val="Heading3"/>
-      </w:pPr>
-      <w:bookmarkStart w:id="8" w:name="education"/>
-      <w:r>
-        <w:t>Education</w:t>
-      </w:r>
-      <w:bookmarkEnd w:id="8"/>
-    </w:p>
-    <w:p>
-      <w:pPr>
-        <w:pStyle w:val="FirstParagraph"/>
-      </w:pPr>
-      <w:r>
-        <w:rPr>
-          <w:rStyle w:val="VerbatimChar"/>
-        </w:rPr>
-        <w:t>2007-2011</w:t>
-      </w:r>
-      <w:r>
-        <w:br/>
-        <w:t>Emory University Colle</w:t>
-      </w:r>
-      <w:r>
-        <w:t>ge of Arts and Sciences, Atlanta, Georgia</w:t>
-      </w:r>
-      <w:r>
-        <w:br/>
-      </w:r>
-      <w:r>
-        <w:rPr>
-          <w:i/>
-        </w:rPr>
-        <w:t>Bachelor of Science in Linguistics and Neurosciences &amp; Behavioral Biology</w:t>
-      </w:r>
-    </w:p>
-    <w:p>
-      <w:pPr>
-        <w:pStyle w:val="BodyText"/>
-      </w:pPr>
-      <w:r>
-        <w:rPr>
-          <w:rStyle w:val="VerbatimChar"/>
-        </w:rPr>
-        <w:t>2012-2016</w:t>
-      </w:r>
-      <w:r>
-        <w:br/>
-        <w:t>Texas A&amp;M University College of Medicine, College Station, Texas</w:t>
-      </w:r>
-      <w:r>
-        <w:br/>
-      </w:r>
-      <w:r>
-        <w:rPr>
-          <w:i/>
-        </w:rPr>
-        <w:t>Doctor of Medicine</w:t>
-      </w:r>
-    </w:p>
-    <w:p>
-      <w:pPr>
-        <w:pStyle w:val="Heading3"/>
-      </w:pPr>
-      <w:bookmarkStart w:id="9" w:name="postgraduate-training"/>
+      <w:bookmarkStart w:id="8" w:name="postgraduate-training"/>
       <w:r>
         <w:lastRenderedPageBreak/>
         <w:t>Postgraduate training</w:t>
       </w:r>
+      <w:bookmarkEnd w:id="8"/>
+    </w:p>
+    <w:p>
+      <w:pPr>
+        <w:pStyle w:val="FirstParagraph"/>
+      </w:pPr>
+      <w:r>
+        <w:rPr>
+          <w:rStyle w:val="VerbatimChar"/>
+        </w:rPr>
+        <w:t>2016-2019</w:t>
+      </w:r>
+      <w:r>
+        <w:br/>
+        <w:t>Emory Universi</w:t>
+      </w:r>
+      <w:r>
+        <w:t>ty School of Medicine, Atlanta, Georgia</w:t>
+      </w:r>
+      <w:r>
+        <w:br/>
+      </w:r>
+      <w:r>
+        <w:rPr>
+          <w:i/>
+        </w:rPr>
+        <w:t>J. Willis Hurst Internal Medicine Residency</w:t>
+      </w:r>
+      <w:r>
+        <w:br/>
+        <w:t>Distinction in Teaching and Leadership</w:t>
+      </w:r>
+    </w:p>
+    <w:p>
+      <w:pPr>
+        <w:pStyle w:val="Heading3"/>
+      </w:pPr>
+      <w:bookmarkStart w:id="9" w:name="licensure-and-boards"/>
+      <w:r>
+        <w:t>Licensure and Boards</w:t>
+      </w:r>
       <w:bookmarkEnd w:id="9"/>
     </w:p>
     <w:p>
@@ -287,17 +323,70 @@
         <w:pStyle w:val="FirstParagraph"/>
       </w:pPr>
       <w:r>
+        <w:t>USMLE Step 1 (248)</w:t>
+      </w:r>
+      <w:r>
+        <w:br/>
+        <w:t>USMLE Step 2 CK (253)</w:t>
+      </w:r>
+      <w:r>
+        <w:br/>
+        <w:t>USMLE Step 3 (243)</w:t>
+      </w:r>
+    </w:p>
+    <w:p>
+      <w:pPr>
+        <w:pStyle w:val="Heading2"/>
+      </w:pPr>
+      <w:bookmarkStart w:id="10" w:name="teaching"/>
+      <w:r>
+        <w:t>Teaching</w:t>
+      </w:r>
+      <w:bookmarkEnd w:id="10"/>
+    </w:p>
+    <w:p>
+      <w:pPr>
+        <w:pStyle w:val="Heading3"/>
+      </w:pPr>
+      <w:bookmarkStart w:id="11" w:name="local"/>
+      <w:r>
+        <w:rPr>
+          <w:b/>
+        </w:rPr>
+        <w:t>LOCAL</w:t>
+      </w:r>
+      <w:bookmarkEnd w:id="11"/>
+    </w:p>
+    <w:p>
+      <w:pPr>
+        <w:pStyle w:val="Heading3"/>
+      </w:pPr>
+      <w:bookmarkStart w:id="12" w:name="undergraduate"/>
+      <w:r>
+        <w:t>Undergraduate</w:t>
+      </w:r>
+      <w:bookmarkEnd w:id="12"/>
+    </w:p>
+    <w:p>
+      <w:pPr>
+        <w:pStyle w:val="FirstParagraph"/>
+      </w:pPr>
+      <w:r>
         <w:rPr>
           <w:rStyle w:val="VerbatimChar"/>
         </w:rPr>
-        <w:t>2016-2019</w:t>
-      </w:r>
-      <w:r>
-        <w:br/>
-        <w:t>Emory Universi</w:t>
-      </w:r>
-      <w:r>
-        <w:t>ty School of Medicine, Atlanta, Georgia</w:t>
+        <w:t>2010</w:t>
+      </w:r>
+      <w:r>
+        <w:br/>
+        <w:t>Emory University C</w:t>
+      </w:r>
+      <w:r>
+        <w:t>ollege of Arts and Sciences</w:t>
+      </w:r>
+      <w:r>
+        <w:br/>
+        <w:t>Department of Biology</w:t>
       </w:r>
       <w:r>
         <w:br/>
@@ -306,140 +395,46 @@
         <w:rPr>
           <w:i/>
         </w:rPr>
-        <w:t>J. Willis Hurst Internal Medicine Residency</w:t>
-      </w:r>
-      <w:r>
-        <w:br/>
-        <w:t>Distinction in Teaching and Leadership</w:t>
+        <w:t>Teaching Assistant in Cellular Biology</w:t>
+      </w:r>
+    </w:p>
+    <w:p>
+      <w:pPr>
+        <w:pStyle w:val="BodyText"/>
+      </w:pPr>
+      <w:r>
+        <w:rPr>
+          <w:rStyle w:val="VerbatimChar"/>
+        </w:rPr>
+        <w:t>2011-2012</w:t>
+      </w:r>
+      <w:r>
+        <w:br/>
+        <w:t>North Lake College</w:t>
+      </w:r>
+      <w:r>
+        <w:br/>
+        <w:t>Department of Physics</w:t>
+      </w:r>
+      <w:r>
+        <w:br/>
+      </w:r>
+      <w:r>
+        <w:rPr>
+          <w:i/>
+        </w:rPr>
+        <w:t>Tutor in Biology, Chemistry, and Physics</w:t>
       </w:r>
     </w:p>
     <w:p>
       <w:pPr>
         <w:pStyle w:val="Heading3"/>
       </w:pPr>
-      <w:bookmarkStart w:id="10" w:name="licensure-and-boards"/>
-      <w:r>
-        <w:t>Licensure and Boards</w:t>
-      </w:r>
-      <w:bookmarkEnd w:id="10"/>
-    </w:p>
-    <w:p>
-      <w:pPr>
-        <w:pStyle w:val="FirstParagraph"/>
-      </w:pPr>
-      <w:r>
-        <w:t>USMLE Step 1 (248)</w:t>
-      </w:r>
-      <w:r>
-        <w:br/>
-        <w:t>USMLE Step 2 CK (253)</w:t>
-      </w:r>
-      <w:r>
-        <w:br/>
-        <w:t>USMLE Step 3 (243)</w:t>
-      </w:r>
-    </w:p>
-    <w:p>
-      <w:pPr>
-        <w:pStyle w:val="Heading2"/>
-      </w:pPr>
-      <w:bookmarkStart w:id="11" w:name="teaching"/>
-      <w:r>
-        <w:t>Teaching</w:t>
-      </w:r>
-      <w:bookmarkEnd w:id="11"/>
-    </w:p>
-    <w:p>
-      <w:pPr>
-        <w:pStyle w:val="Heading3"/>
-      </w:pPr>
-      <w:bookmarkStart w:id="12" w:name="local"/>
-      <w:r>
-        <w:rPr>
-          <w:b/>
-        </w:rPr>
-        <w:t>LOCAL</w:t>
-      </w:r>
-      <w:bookmarkEnd w:id="12"/>
-    </w:p>
-    <w:p>
-      <w:pPr>
-        <w:pStyle w:val="Heading3"/>
-      </w:pPr>
-      <w:bookmarkStart w:id="13" w:name="undergraduate"/>
-      <w:r>
-        <w:t>Undergraduate</w:t>
+      <w:bookmarkStart w:id="13" w:name="medical-student"/>
+      <w:r>
+        <w:t>Medical student</w:t>
       </w:r>
       <w:bookmarkEnd w:id="13"/>
-    </w:p>
-    <w:p>
-      <w:pPr>
-        <w:pStyle w:val="FirstParagraph"/>
-      </w:pPr>
-      <w:r>
-        <w:rPr>
-          <w:rStyle w:val="VerbatimChar"/>
-        </w:rPr>
-        <w:t>2010</w:t>
-      </w:r>
-      <w:r>
-        <w:br/>
-        <w:t>Emory University C</w:t>
-      </w:r>
-      <w:r>
-        <w:t>ollege of Arts and Sciences</w:t>
-      </w:r>
-      <w:r>
-        <w:br/>
-        <w:t>Department of Biology</w:t>
-      </w:r>
-      <w:r>
-        <w:br/>
-      </w:r>
-      <w:r>
-        <w:rPr>
-          <w:i/>
-        </w:rPr>
-        <w:t>Teaching Assistant in Cellular Biology</w:t>
-      </w:r>
-    </w:p>
-    <w:p>
-      <w:pPr>
-        <w:pStyle w:val="BodyText"/>
-      </w:pPr>
-      <w:r>
-        <w:rPr>
-          <w:rStyle w:val="VerbatimChar"/>
-        </w:rPr>
-        <w:t>2011-2012</w:t>
-      </w:r>
-      <w:r>
-        <w:br/>
-        <w:t>North Lake College</w:t>
-      </w:r>
-      <w:r>
-        <w:br/>
-        <w:t>Department of Physics</w:t>
-      </w:r>
-      <w:r>
-        <w:br/>
-      </w:r>
-      <w:r>
-        <w:rPr>
-          <w:i/>
-        </w:rPr>
-        <w:t>Tutor in Biology, Chemistry, and Physics</w:t>
-      </w:r>
-    </w:p>
-    <w:p>
-      <w:pPr>
-        <w:pStyle w:val="Heading3"/>
-      </w:pPr>
-      <w:bookmarkStart w:id="14" w:name="medical-student"/>
-      <w:r>
-        <w:t>Medical student</w:t>
-      </w:r>
-      <w:bookmarkEnd w:id="14"/>
     </w:p>
     <w:p>
       <w:pPr>
@@ -579,17 +574,189 @@
         <w:rPr>
           <w:i/>
         </w:rPr>
-        <w:t>Physical Exam and Clinical Decision Making Workshop</w:t>
+        <w:t xml:space="preserve">Physical Exam and Clinical </w:t>
+      </w:r>
+      <w:proofErr w:type="gramStart"/>
+      <w:r>
+        <w:rPr>
+          <w:i/>
+        </w:rPr>
+        <w:t>Decision Making</w:t>
+      </w:r>
+      <w:proofErr w:type="gramEnd"/>
+      <w:r>
+        <w:rPr>
+          <w:i/>
+        </w:rPr>
+        <w:t xml:space="preserve"> Workshop</w:t>
+      </w:r>
+      <w:r>
+        <w:rPr>
+          <w:i/>
+        </w:rPr>
+        <w:t xml:space="preserve"> Leader</w:t>
       </w:r>
     </w:p>
     <w:p>
       <w:pPr>
         <w:pStyle w:val="Heading3"/>
       </w:pPr>
-      <w:bookmarkStart w:id="15" w:name="medical-resident"/>
+      <w:bookmarkStart w:id="14" w:name="medical-resident"/>
       <w:r>
         <w:t>Medical resident</w:t>
       </w:r>
+      <w:bookmarkEnd w:id="14"/>
+    </w:p>
+    <w:p>
+      <w:pPr>
+        <w:pStyle w:val="FirstParagraph"/>
+      </w:pPr>
+      <w:r>
+        <w:rPr>
+          <w:rStyle w:val="VerbatimChar"/>
+        </w:rPr>
+        <w:t>2018</w:t>
+      </w:r>
+      <w:r>
+        <w:br/>
+      </w:r>
+      <w:r>
+        <w:t>Emory University School of Medicine</w:t>
+      </w:r>
+      <w:r>
+        <w:br/>
+        <w:t>J. Willis Hurst Internal Medicine Residency Program</w:t>
+      </w:r>
+      <w:r>
+        <w:br/>
+      </w:r>
+      <w:r>
+        <w:rPr>
+          <w:i/>
+        </w:rPr>
+        <w:t>Lotions and Ointments and Creams, Oh My!</w:t>
+      </w:r>
+      <w:r>
+        <w:br/>
+        <w:t>Bite-Sized Teaching Mode Conference</w:t>
+      </w:r>
+    </w:p>
+    <w:p>
+      <w:pPr>
+        <w:pStyle w:val="BodyText"/>
+      </w:pPr>
+      <w:r>
+        <w:rPr>
+          <w:rStyle w:val="VerbatimChar"/>
+        </w:rPr>
+        <w:t>2018</w:t>
+      </w:r>
+      <w:r>
+        <w:br/>
+        <w:t>Emory University School of Medicine</w:t>
+      </w:r>
+      <w:r>
+        <w:br/>
+        <w:t>J. Willis Hurst Internal Medicine Residency Progra</w:t>
+      </w:r>
+      <w:r>
+        <w:t>m</w:t>
+      </w:r>
+      <w:r>
+        <w:br/>
+      </w:r>
+      <w:r>
+        <w:rPr>
+          <w:i/>
+        </w:rPr>
+        <w:t>The Problem Learner: A history and physical for learners with difficulties</w:t>
+      </w:r>
+      <w:r>
+        <w:br/>
+        <w:t>Lecture for Distinction in Teaching and Leadership Conference</w:t>
+      </w:r>
+    </w:p>
+    <w:p>
+      <w:pPr>
+        <w:pStyle w:val="BodyText"/>
+      </w:pPr>
+      <w:r>
+        <w:rPr>
+          <w:rStyle w:val="VerbatimChar"/>
+        </w:rPr>
+        <w:t>2018</w:t>
+      </w:r>
+      <w:r>
+        <w:br/>
+        <w:t>Emory University School of Medicine</w:t>
+      </w:r>
+      <w:r>
+        <w:br/>
+        <w:t>J. Willis Hurst Internal Medicine Residency Program</w:t>
+      </w:r>
+      <w:r>
+        <w:br/>
+      </w:r>
+      <w:r>
+        <w:rPr>
+          <w:i/>
+        </w:rPr>
+        <w:t>Intervention of Ischemic</w:t>
+      </w:r>
+      <w:r>
+        <w:rPr>
+          <w:i/>
+        </w:rPr>
+        <w:t xml:space="preserve"> Stroke: Thrombectomy in 6 to 16 Hours with Selection by Perfusion Imaging</w:t>
+      </w:r>
+      <w:r>
+        <w:br/>
+        <w:t>Journal Club Conference</w:t>
+      </w:r>
+    </w:p>
+    <w:p>
+      <w:pPr>
+        <w:pStyle w:val="BodyText"/>
+      </w:pPr>
+      <w:r>
+        <w:rPr>
+          <w:rStyle w:val="VerbatimChar"/>
+        </w:rPr>
+        <w:t>2018</w:t>
+      </w:r>
+      <w:r>
+        <w:br/>
+        <w:t>Emory University School of Medicine</w:t>
+      </w:r>
+      <w:r>
+        <w:br/>
+        <w:t>J. Willis Hurst Internal Medicine Residency Program</w:t>
+      </w:r>
+      <w:r>
+        <w:br/>
+      </w:r>
+      <w:r>
+        <w:rPr>
+          <w:i/>
+        </w:rPr>
+        <w:t>Ironing Out Transfusions in Sickle Cell</w:t>
+      </w:r>
+      <w:r>
+        <w:br/>
+        <w:t>Bite-Sized Teaching Mode</w:t>
+      </w:r>
+      <w:r>
+        <w:t xml:space="preserve"> Conference</w:t>
+      </w:r>
+    </w:p>
+    <w:p>
+      <w:pPr>
+        <w:pStyle w:val="Heading3"/>
+      </w:pPr>
+      <w:bookmarkStart w:id="15" w:name="faculty"/>
+      <w:r>
+        <w:t>Faculty</w:t>
+      </w:r>
       <w:bookmarkEnd w:id="15"/>
     </w:p>
     <w:p>
@@ -600,17 +767,15 @@
         <w:rPr>
           <w:rStyle w:val="VerbatimChar"/>
         </w:rPr>
-        <w:t>2018</w:t>
-      </w:r>
-      <w:r>
-        <w:br/>
-      </w:r>
-      <w:r>
+        <w:t>2017</w:t>
+      </w:r>
+      <w:r>
+        <w:br/>
         <w:t>Emory University School of Medicine</w:t>
       </w:r>
       <w:r>
         <w:br/>
-        <w:t>J. Willis Hurst Internal Medicine Residency Program</w:t>
+        <w:t>Department of Medicine</w:t>
       </w:r>
       <w:r>
         <w:br/>
@@ -619,185 +784,35 @@
         <w:rPr>
           <w:i/>
         </w:rPr>
-        <w:t>Lotions and Ointments and Creams, Oh My!</w:t>
-      </w:r>
-      <w:r>
-        <w:br/>
-        <w:t>Bite-Sized Teaching Mode Conference</w:t>
-      </w:r>
-    </w:p>
-    <w:p>
-      <w:pPr>
-        <w:pStyle w:val="BodyText"/>
-      </w:pPr>
-      <w:r>
-        <w:rPr>
-          <w:rStyle w:val="VerbatimChar"/>
-        </w:rPr>
-        <w:t>2018</w:t>
-      </w:r>
-      <w:r>
-        <w:br/>
-        <w:t>Emory University School of Medicine</w:t>
-      </w:r>
-      <w:r>
-        <w:br/>
-        <w:t>J. Willis Hurst Internal Medicine Residency Progra</w:t>
-      </w:r>
-      <w:r>
-        <w:t>m</w:t>
-      </w:r>
-      <w:r>
-        <w:br/>
-      </w:r>
-      <w:r>
-        <w:rPr>
-          <w:i/>
-        </w:rPr>
-        <w:t>The Problem Learner: A history and physical for learners with difficulties</w:t>
-      </w:r>
-      <w:r>
-        <w:br/>
-        <w:t>Lecture for Distinction in Teaching and Leadership Conference</w:t>
-      </w:r>
-    </w:p>
-    <w:p>
-      <w:pPr>
-        <w:pStyle w:val="BodyText"/>
-      </w:pPr>
-      <w:r>
-        <w:rPr>
-          <w:rStyle w:val="VerbatimChar"/>
-        </w:rPr>
-        <w:t>2018</w:t>
-      </w:r>
-      <w:r>
-        <w:br/>
-        <w:t>Emory University School of Medicine</w:t>
-      </w:r>
-      <w:r>
-        <w:br/>
-        <w:t>J. Willis Hurst Internal Medicine Residency Program</w:t>
-      </w:r>
-      <w:r>
-        <w:br/>
-      </w:r>
-      <w:r>
-        <w:rPr>
-          <w:i/>
-        </w:rPr>
-        <w:t>Intervention of Ischemic</w:t>
-      </w:r>
-      <w:r>
-        <w:rPr>
-          <w:i/>
-        </w:rPr>
-        <w:t xml:space="preserve"> Stroke: Thrombectomy in 6 to 16 Hours with Selection by Perfusion Imaging</w:t>
-      </w:r>
-      <w:r>
-        <w:br/>
-        <w:t>Journal Club Conference</w:t>
-      </w:r>
-    </w:p>
-    <w:p>
-      <w:pPr>
-        <w:pStyle w:val="BodyText"/>
-      </w:pPr>
-      <w:r>
-        <w:rPr>
-          <w:rStyle w:val="VerbatimChar"/>
-        </w:rPr>
-        <w:t>2018</w:t>
-      </w:r>
-      <w:r>
-        <w:br/>
-        <w:t>Emory University School of Medicine</w:t>
-      </w:r>
-      <w:r>
-        <w:br/>
-        <w:t>J. Willis Hurst Internal Medicine Residency Program</w:t>
-      </w:r>
-      <w:r>
-        <w:br/>
-      </w:r>
-      <w:r>
-        <w:rPr>
-          <w:i/>
-        </w:rPr>
-        <w:t>Ironing Out Transfusions in Sickle Cell</w:t>
-      </w:r>
-      <w:r>
-        <w:br/>
-        <w:t>Bite-Sized Teaching Mode</w:t>
-      </w:r>
-      <w:r>
-        <w:t xml:space="preserve"> Conference</w:t>
+        <w:t>Parasternal Long Axis View</w:t>
+      </w:r>
+      <w:r>
+        <w:br/>
+        <w:t>Lecture for Faculty Development Conference</w:t>
       </w:r>
     </w:p>
     <w:p>
       <w:pPr>
         <w:pStyle w:val="Heading3"/>
       </w:pPr>
-      <w:bookmarkStart w:id="16" w:name="faculty"/>
+      <w:bookmarkStart w:id="16" w:name="regional"/>
+      <w:r>
+        <w:rPr>
+          <w:b/>
+        </w:rPr>
+        <w:t>REGIONAL</w:t>
+      </w:r>
+      <w:bookmarkEnd w:id="16"/>
+    </w:p>
+    <w:p>
+      <w:pPr>
+        <w:pStyle w:val="Heading3"/>
+      </w:pPr>
+      <w:bookmarkStart w:id="17" w:name="faculty-1"/>
       <w:r>
         <w:t>Faculty</w:t>
       </w:r>
-      <w:bookmarkEnd w:id="16"/>
-    </w:p>
-    <w:p>
-      <w:pPr>
-        <w:pStyle w:val="FirstParagraph"/>
-      </w:pPr>
-      <w:r>
-        <w:rPr>
-          <w:rStyle w:val="VerbatimChar"/>
-        </w:rPr>
-        <w:t>2017</w:t>
-      </w:r>
-      <w:r>
-        <w:br/>
-        <w:t>Emory University School of Medicine</w:t>
-      </w:r>
-      <w:r>
-        <w:br/>
-        <w:t>Department of Medicine</w:t>
-      </w:r>
-      <w:r>
-        <w:br/>
-      </w:r>
-      <w:r>
-        <w:rPr>
-          <w:i/>
-        </w:rPr>
-        <w:t>Parasternal Long Axis View</w:t>
-      </w:r>
-      <w:r>
-        <w:br/>
-        <w:t>Lecture for Faculty Development Conference</w:t>
-      </w:r>
-    </w:p>
-    <w:p>
-      <w:pPr>
-        <w:pStyle w:val="Heading3"/>
-      </w:pPr>
-      <w:bookmarkStart w:id="17" w:name="regional"/>
-      <w:r>
-        <w:rPr>
-          <w:b/>
-        </w:rPr>
-        <w:t>REGIONAL</w:t>
-      </w:r>
       <w:bookmarkEnd w:id="17"/>
-    </w:p>
-    <w:p>
-      <w:pPr>
-        <w:pStyle w:val="Heading3"/>
-      </w:pPr>
-      <w:bookmarkStart w:id="18" w:name="faculty-1"/>
-      <w:r>
-        <w:t>Faculty</w:t>
-      </w:r>
-      <w:bookmarkEnd w:id="18"/>
     </w:p>
     <w:p>
       <w:pPr>
@@ -858,10 +873,122 @@
       <w:pPr>
         <w:pStyle w:val="Heading3"/>
       </w:pPr>
-      <w:bookmarkStart w:id="19" w:name="supervisory-roles"/>
+      <w:bookmarkStart w:id="18" w:name="supervisory-roles"/>
       <w:r>
         <w:t>Supervisory Roles</w:t>
       </w:r>
+      <w:bookmarkEnd w:id="18"/>
+    </w:p>
+    <w:p>
+      <w:pPr>
+        <w:pStyle w:val="FirstParagraph"/>
+      </w:pPr>
+      <w:r>
+        <w:rPr>
+          <w:b/>
+        </w:rPr>
+        <w:t>Students</w:t>
+      </w:r>
+      <w:r>
+        <w:t>:</w:t>
+      </w:r>
+      <w:r>
+        <w:br/>
+        <w:t>Julie Sommer, PA-S - April 2017 to August 2018</w:t>
+      </w:r>
+      <w:r>
+        <w:br/>
+        <w:t>John Ward, M3 - January 2018</w:t>
+      </w:r>
+      <w:r>
+        <w:br/>
+        <w:t>Deema Elchoufi, M</w:t>
+      </w:r>
+      <w:r>
+        <w:t>3 - April 2018</w:t>
+      </w:r>
+      <w:r>
+        <w:br/>
+        <w:t>Hugo Cavalia, M4 - July 2018</w:t>
+      </w:r>
+      <w:r>
+        <w:br/>
+        <w:t>Brian Mott, M3 - August 2018</w:t>
+      </w:r>
+      <w:r>
+        <w:br/>
+        <w:t>Anna Coronata, M3 - December 2018</w:t>
+      </w:r>
+      <w:r>
+        <w:br/>
+        <w:t>Eli Mlaver, M3 - December 2018</w:t>
+      </w:r>
+    </w:p>
+    <w:p>
+      <w:pPr>
+        <w:pStyle w:val="BodyText"/>
+      </w:pPr>
+      <w:r>
+        <w:rPr>
+          <w:b/>
+        </w:rPr>
+        <w:t>Interns</w:t>
+      </w:r>
+      <w:r>
+        <w:t>:</w:t>
+      </w:r>
+      <w:r>
+        <w:br/>
+        <w:t>Rebecca Engels - January 2018</w:t>
+      </w:r>
+      <w:r>
+        <w:br/>
+        <w:t>Mangala Patil - January 2018</w:t>
+      </w:r>
+      <w:r>
+        <w:br/>
+        <w:t>Rebecca Neustein - April 2018</w:t>
+      </w:r>
+      <w:r>
+        <w:br/>
+        <w:t xml:space="preserve">Kate Measom - April </w:t>
+      </w:r>
+      <w:r>
+        <w:t>2018</w:t>
+      </w:r>
+      <w:r>
+        <w:br/>
+        <w:t>Kevin Luk - August 2018</w:t>
+      </w:r>
+      <w:r>
+        <w:br/>
+        <w:t>Eric Yao - August 2018</w:t>
+      </w:r>
+      <w:r>
+        <w:br/>
+        <w:t>Ross Bittman - November 2018 (Bite-sized Teaching Mode Conference Coach)</w:t>
+      </w:r>
+      <w:r>
+        <w:br/>
+        <w:t>Samuel Huxley - December 2018</w:t>
+      </w:r>
+      <w:r>
+        <w:br/>
+        <w:t>Ross Bittman - December 2018</w:t>
+      </w:r>
+      <w:r>
+        <w:br/>
+        <w:t>Arjun Athreya - January 2019 (Bite-sized Teaching Mode Conference Coach)</w:t>
+      </w:r>
+    </w:p>
+    <w:p>
+      <w:pPr>
+        <w:pStyle w:val="Heading2"/>
+      </w:pPr>
+      <w:bookmarkStart w:id="19" w:name="professional-memberships"/>
+      <w:r>
+        <w:t>Professional Memberships</w:t>
+      </w:r>
       <w:bookmarkEnd w:id="19"/>
     </w:p>
     <w:p>
@@ -870,175 +997,63 @@
       </w:pPr>
       <w:r>
         <w:rPr>
-          <w:b/>
-        </w:rPr>
-        <w:t>Students</w:t>
-      </w:r>
-      <w:r>
-        <w:t>:</w:t>
-      </w:r>
-      <w:r>
-        <w:br/>
-        <w:t>Julie Sommer, PA-S - April 2017 to August 2018</w:t>
-      </w:r>
-      <w:r>
-        <w:br/>
-        <w:t>John Ward, M3 - January 2018</w:t>
-      </w:r>
-      <w:r>
-        <w:br/>
-        <w:t>Deema Elchoufi, M</w:t>
-      </w:r>
-      <w:r>
-        <w:t>3 - April 2018</w:t>
-      </w:r>
-      <w:r>
-        <w:br/>
-        <w:t>Hugo Cavalia, M4 - July 2018</w:t>
-      </w:r>
-      <w:r>
-        <w:br/>
-        <w:t>Brian Mott, M3 - August 2018</w:t>
-      </w:r>
-      <w:r>
-        <w:br/>
-        <w:t>Anna Coronata, M3 - December 2018</w:t>
-      </w:r>
-      <w:r>
-        <w:br/>
-        <w:t>Eli Mlaver, M3 - December 2018</w:t>
-      </w:r>
-    </w:p>
-    <w:p>
-      <w:pPr>
-        <w:pStyle w:val="BodyText"/>
-      </w:pPr>
-      <w:r>
-        <w:rPr>
-          <w:b/>
-        </w:rPr>
-        <w:t>Interns</w:t>
-      </w:r>
-      <w:r>
-        <w:t>:</w:t>
-      </w:r>
-      <w:r>
-        <w:br/>
-        <w:t>Rebecca Engels - January 2018</w:t>
-      </w:r>
-      <w:r>
-        <w:br/>
-        <w:t>Mangala Patil - January 2018</w:t>
-      </w:r>
-      <w:r>
-        <w:br/>
-        <w:t>Rebecca Neustein - April 2018</w:t>
-      </w:r>
-      <w:r>
-        <w:br/>
-        <w:t xml:space="preserve">Kate Measom - April </w:t>
-      </w:r>
-      <w:r>
-        <w:t>2018</w:t>
-      </w:r>
-      <w:r>
-        <w:br/>
-        <w:t>Kevin Luk - August 2018</w:t>
-      </w:r>
-      <w:r>
-        <w:br/>
-        <w:t>Eric Yao - August 2018</w:t>
-      </w:r>
-      <w:r>
-        <w:br/>
-        <w:t>Ross Bittman - November 2018 (Bite-sized Teaching Mode Conference Coach)</w:t>
-      </w:r>
-      <w:r>
-        <w:br/>
-        <w:t>Samuel Huxley - December 2018</w:t>
-      </w:r>
-      <w:r>
-        <w:br/>
-        <w:t>Ross Bittman - December 2018</w:t>
-      </w:r>
-      <w:r>
-        <w:br/>
-        <w:t>Arjun Athreya - January 2019 (Bite-sized Teaching Mode Conference Coach)</w:t>
+          <w:rStyle w:val="VerbatimChar"/>
+        </w:rPr>
+        <w:t>2012-2016</w:t>
+      </w:r>
+      <w:r>
+        <w:br/>
+        <w:t>Texas Medical Association</w:t>
+      </w:r>
+      <w:r>
+        <w:br/>
+      </w:r>
+      <w:r>
+        <w:rPr>
+          <w:rStyle w:val="VerbatimChar"/>
+        </w:rPr>
+        <w:t>2012-present</w:t>
+      </w:r>
+      <w:r>
+        <w:br/>
+        <w:t>American Medical Association</w:t>
+      </w:r>
+      <w:r>
+        <w:br/>
+      </w:r>
+      <w:r>
+        <w:rPr>
+          <w:rStyle w:val="VerbatimChar"/>
+        </w:rPr>
+        <w:t>2012-present</w:t>
+      </w:r>
+      <w:r>
+        <w:br/>
+        <w:t>American College of Physicians</w:t>
+      </w:r>
+      <w:r>
+        <w:br/>
+      </w:r>
+      <w:r>
+        <w:rPr>
+          <w:rStyle w:val="VerbatimChar"/>
+        </w:rPr>
+        <w:t>2018-present</w:t>
+      </w:r>
+      <w:r>
+        <w:br/>
+        <w:t>American Heart Association</w:t>
       </w:r>
     </w:p>
     <w:p>
       <w:pPr>
         <w:pStyle w:val="Heading2"/>
       </w:pPr>
-      <w:bookmarkStart w:id="20" w:name="professional-memberships"/>
-      <w:r>
-        <w:t>Professional Memberships</w:t>
+      <w:bookmarkStart w:id="20" w:name="honors-and-awards"/>
+      <w:r>
+        <w:t>Honors and Awards</w:t>
       </w:r>
       <w:bookmarkEnd w:id="20"/>
-    </w:p>
-    <w:p>
-      <w:pPr>
-        <w:pStyle w:val="FirstParagraph"/>
-      </w:pPr>
-      <w:r>
-        <w:rPr>
-          <w:rStyle w:val="VerbatimChar"/>
-        </w:rPr>
-        <w:t>2012-2016</w:t>
-      </w:r>
-      <w:r>
-        <w:br/>
-        <w:t>Texas Medical Association</w:t>
-      </w:r>
-      <w:r>
-        <w:br/>
-      </w:r>
-      <w:r>
-        <w:rPr>
-          <w:rStyle w:val="VerbatimChar"/>
-        </w:rPr>
-        <w:t>2012-present</w:t>
-      </w:r>
-      <w:r>
-        <w:br/>
-        <w:t>American Medical Association</w:t>
-      </w:r>
-      <w:r>
-        <w:br/>
-      </w:r>
-      <w:r>
-        <w:rPr>
-          <w:rStyle w:val="VerbatimChar"/>
-        </w:rPr>
-        <w:t>2012-present</w:t>
-      </w:r>
-      <w:r>
-        <w:br/>
-        <w:t>American College of Physicians</w:t>
-      </w:r>
-      <w:r>
-        <w:br/>
-      </w:r>
-      <w:r>
-        <w:rPr>
-          <w:rStyle w:val="VerbatimChar"/>
-        </w:rPr>
-        <w:t>2018-present</w:t>
-      </w:r>
-      <w:r>
-        <w:br/>
-        <w:t>American Heart Association</w:t>
-      </w:r>
-    </w:p>
-    <w:p>
-      <w:pPr>
-        <w:pStyle w:val="Heading2"/>
-      </w:pPr>
-      <w:bookmarkStart w:id="21" w:name="honors-and-awards"/>
-      <w:r>
-        <w:t>Honors and Awards</w:t>
-      </w:r>
-      <w:bookmarkEnd w:id="21"/>
     </w:p>
     <w:p>
       <w:pPr>
@@ -1158,19 +1173,90 @@
       <w:pPr>
         <w:pStyle w:val="Heading2"/>
       </w:pPr>
-      <w:bookmarkStart w:id="22" w:name="skills"/>
+      <w:bookmarkStart w:id="21" w:name="skills"/>
       <w:r>
         <w:t>Skills</w:t>
       </w:r>
+      <w:bookmarkEnd w:id="21"/>
+    </w:p>
+    <w:p>
+      <w:pPr>
+        <w:pStyle w:val="Heading3"/>
+      </w:pPr>
+      <w:bookmarkStart w:id="22" w:name="procedural-and-clinical-skills"/>
+      <w:r>
+        <w:t>Procedural and clinical skills</w:t>
+      </w:r>
       <w:bookmarkEnd w:id="22"/>
     </w:p>
     <w:p>
       <w:pPr>
+        <w:pStyle w:val="FirstParagraph"/>
+      </w:pPr>
+      <w:r>
+        <w:rPr>
+          <w:b/>
+        </w:rPr>
+        <w:t>Point-of-care ultrasonography</w:t>
+      </w:r>
+      <w:r>
+        <w:t>:</w:t>
+      </w:r>
+      <w:r>
+        <w:br/>
+        <w:t>Training included 1 month of ultrasound curriculum and 2 months of emergency medicine ultrasound during medical school, including wilderness medicine training. Further training in resid</w:t>
+      </w:r>
+      <w:r>
+        <w:t>ency during ICU, wards, and cardiology rotations. Skills include obtain cardiac views, assessing global cardiac function, identifying pleural disease, IVC assessment, identifying hydronephrosis, and skin/soft tissue evaluation.</w:t>
+      </w:r>
+    </w:p>
+    <w:p>
+      <w:pPr>
+        <w:pStyle w:val="BodyText"/>
+      </w:pPr>
+      <w:r>
+        <w:rPr>
+          <w:b/>
+        </w:rPr>
+        <w:t>Procedures</w:t>
+      </w:r>
+      <w:r>
+        <w:t>:</w:t>
+      </w:r>
+      <w:r>
+        <w:br/>
+      </w:r>
+      <w:r>
+        <w:t>Arterial line placement (radial, brachial, dorsalis pedis) - 30</w:t>
+      </w:r>
+      <w:r>
+        <w:br/>
+        <w:t>Arthrocentesis (knee, ankle, shoulder) - 18</w:t>
+      </w:r>
+      <w:r>
+        <w:br/>
+        <w:t>Central line placement (internal jugular, femoral, subclavian) - 58</w:t>
+      </w:r>
+      <w:r>
+        <w:br/>
+        <w:t>Lumbar puncture - 22</w:t>
+      </w:r>
+      <w:r>
+        <w:br/>
+        <w:t>Thoracentesis - 14</w:t>
+      </w:r>
+      <w:r>
+        <w:br/>
+        <w:t>Paracentesis - 17</w:t>
+      </w:r>
+    </w:p>
+    <w:p>
+      <w:pPr>
         <w:pStyle w:val="Heading3"/>
       </w:pPr>
-      <w:bookmarkStart w:id="23" w:name="procedural-and-clinical-skills"/>
-      <w:r>
-        <w:t>Procedural and clinical skills</w:t>
+      <w:bookmarkStart w:id="23" w:name="languages-spoken"/>
+      <w:r>
+        <w:t>Languages spoken</w:t>
       </w:r>
       <w:bookmarkEnd w:id="23"/>
     </w:p>
@@ -1179,251 +1265,180 @@
         <w:pStyle w:val="FirstParagraph"/>
       </w:pPr>
       <w:r>
+        <w:t>Engli</w:t>
+      </w:r>
+      <w:r>
+        <w:t>sh</w:t>
+      </w:r>
+      <w:r>
+        <w:br/>
+        <w:t>Gujurati</w:t>
+      </w:r>
+      <w:r>
+        <w:br/>
+        <w:t>Spanish</w:t>
+      </w:r>
+    </w:p>
+    <w:p>
+      <w:pPr>
+        <w:pStyle w:val="Heading3"/>
+      </w:pPr>
+      <w:bookmarkStart w:id="24" w:name="technical-skills"/>
+      <w:r>
+        <w:t>Technical skills</w:t>
+      </w:r>
+      <w:bookmarkEnd w:id="24"/>
+    </w:p>
+    <w:p>
+      <w:pPr>
+        <w:pStyle w:val="FirstParagraph"/>
+      </w:pPr>
+      <w:r>
         <w:rPr>
           <w:b/>
         </w:rPr>
-        <w:t>Point-of-care ultrasonography</w:t>
-      </w:r>
-      <w:r>
-        <w:t>:</w:t>
-      </w:r>
-      <w:r>
-        <w:br/>
-        <w:t>Training included 1 month of ultrasound curriculum and 2 months of emergency medicine ultrasound during medical school, including wilderness medicine training. Further training in resid</w:t>
-      </w:r>
-      <w:r>
-        <w:t>ency during ICU, wards, and cardiology rotations. Skills include obtain cardiac views, assessing global cardiac function, identifying pleural disease, IVC assessment, identifying hydronephrosis, and skin/soft tissue evaluation.</w:t>
-      </w:r>
-    </w:p>
-    <w:p>
-      <w:pPr>
-        <w:pStyle w:val="BodyText"/>
-      </w:pPr>
-      <w:r>
-        <w:rPr>
-          <w:b/>
-        </w:rPr>
-        <w:t>Procedures</w:t>
-      </w:r>
-      <w:r>
-        <w:t>:</w:t>
-      </w:r>
-      <w:r>
-        <w:br/>
-      </w:r>
-      <w:r>
-        <w:t>Arterial line placement (radial, brachial, dorsalis pedis) - 30</w:t>
-      </w:r>
-      <w:r>
-        <w:br/>
-        <w:t>Arthrocentesis (knee, ankle, shoulder) - 18</w:t>
-      </w:r>
-      <w:r>
-        <w:br/>
-        <w:t>Central line placement (internal jugular, femoral, subclavian) - 58</w:t>
-      </w:r>
-      <w:r>
-        <w:br/>
-        <w:t>Lumbar puncture - 22</w:t>
-      </w:r>
-      <w:r>
-        <w:br/>
-        <w:t>Thoracentesis - 14</w:t>
-      </w:r>
-      <w:r>
-        <w:br/>
-        <w:t>Paracentesis - 17</w:t>
+        <w:t>Computer programming:</w:t>
+      </w:r>
+      <w:r>
+        <w:br/>
+        <w:t>R, RStudio - scripting language and environment for statistical computing and graphics</w:t>
+      </w:r>
+      <w:r>
+        <w:br/>
+        <w:t>PERL - high-level programming language for text processing and manipulation</w:t>
+      </w:r>
+      <w:r>
+        <w:br/>
+        <w:t>C++ - low-level programming langua</w:t>
+      </w:r>
+      <w:r>
+        <w:t>ge for data processing</w:t>
+      </w:r>
+      <w:r>
+        <w:br/>
+        <w:t>Vim - command line editing</w:t>
+      </w:r>
+      <w:r>
+        <w:br/>
+        <w:t>Markdown - syntax for formatting of writing</w:t>
+      </w:r>
+      <w:r>
+        <w:br/>
+        <w:t>Git, Github - version control system</w:t>
       </w:r>
     </w:p>
     <w:p>
       <w:pPr>
         <w:pStyle w:val="Heading3"/>
       </w:pPr>
-      <w:bookmarkStart w:id="24" w:name="languages-spoken"/>
-      <w:r>
-        <w:t>Languages spoken</w:t>
-      </w:r>
-      <w:bookmarkEnd w:id="24"/>
-    </w:p>
-    <w:p>
-      <w:pPr>
-        <w:pStyle w:val="FirstParagraph"/>
-      </w:pPr>
-      <w:r>
-        <w:t>Engli</w:t>
-      </w:r>
-      <w:r>
-        <w:t>sh</w:t>
-      </w:r>
-      <w:r>
-        <w:br/>
-        <w:t>Gujurati</w:t>
-      </w:r>
-      <w:r>
-        <w:br/>
-        <w:t>Spanish</w:t>
-      </w:r>
-    </w:p>
-    <w:p>
-      <w:pPr>
-        <w:pStyle w:val="Heading3"/>
-      </w:pPr>
-      <w:bookmarkStart w:id="25" w:name="technical-skills"/>
-      <w:r>
-        <w:t>Technical skills</w:t>
-      </w:r>
-      <w:bookmarkEnd w:id="25"/>
-    </w:p>
-    <w:p>
-      <w:pPr>
-        <w:pStyle w:val="FirstParagraph"/>
-      </w:pPr>
-      <w:r>
-        <w:rPr>
-          <w:b/>
-        </w:rPr>
-        <w:t>Computer programming:</w:t>
-      </w:r>
-      <w:r>
-        <w:br/>
-        <w:t>R, RStudio - scripting language and environment for statistical computing and graphics</w:t>
-      </w:r>
-      <w:r>
-        <w:br/>
-        <w:t>PERL - high-level programming language for text processing and manipulation</w:t>
-      </w:r>
-      <w:r>
-        <w:br/>
-        <w:t>C++ - low-level programming langua</w:t>
-      </w:r>
-      <w:r>
-        <w:t>ge for data processing</w:t>
-      </w:r>
-      <w:r>
-        <w:br/>
-        <w:t>Vim - command line editing</w:t>
-      </w:r>
-      <w:r>
-        <w:br/>
-        <w:t>Markdown - syntax for formatting of writing</w:t>
-      </w:r>
-      <w:r>
-        <w:br/>
-        <w:t>Git, Github - version control system</w:t>
-      </w:r>
-    </w:p>
-    <w:p>
-      <w:pPr>
-        <w:pStyle w:val="Heading3"/>
-      </w:pPr>
-      <w:bookmarkStart w:id="26" w:name="certifications"/>
+      <w:bookmarkStart w:id="25" w:name="certifications"/>
       <w:r>
         <w:lastRenderedPageBreak/>
         <w:t>Certifications</w:t>
       </w:r>
+      <w:bookmarkEnd w:id="25"/>
+    </w:p>
+    <w:p>
+      <w:pPr>
+        <w:pStyle w:val="FirstParagraph"/>
+      </w:pPr>
+      <w:r>
+        <w:rPr>
+          <w:rStyle w:val="VerbatimChar"/>
+        </w:rPr>
+        <w:t>2007-2010</w:t>
+      </w:r>
+      <w:r>
+        <w:br/>
+        <w:t>EMT-B</w:t>
+      </w:r>
+      <w:r>
+        <w:br/>
+      </w:r>
+      <w:r>
+        <w:rPr>
+          <w:rStyle w:val="VerbatimChar"/>
+        </w:rPr>
+        <w:t>2012—2016</w:t>
+      </w:r>
+      <w:r>
+        <w:br/>
+        <w:t>ATLS</w:t>
+      </w:r>
+      <w:r>
+        <w:br/>
+      </w:r>
+      <w:r>
+        <w:rPr>
+          <w:rStyle w:val="VerbatimChar"/>
+        </w:rPr>
+        <w:t>2012—present</w:t>
+      </w:r>
+      <w:r>
+        <w:br/>
+        <w:t>ACLS</w:t>
+      </w:r>
+      <w:r>
+        <w:br/>
+      </w:r>
+      <w:r>
+        <w:rPr>
+          <w:rStyle w:val="VerbatimChar"/>
+        </w:rPr>
+        <w:t>2015—present</w:t>
+      </w:r>
+      <w:r>
+        <w:br/>
+        <w:t>PADI Open Water Diver</w:t>
+      </w:r>
+      <w:r>
+        <w:br/>
+      </w:r>
+      <w:r>
+        <w:rPr>
+          <w:rStyle w:val="VerbatimChar"/>
+        </w:rPr>
+        <w:t>2016—present</w:t>
+      </w:r>
+      <w:r>
+        <w:br/>
+      </w:r>
+      <w:r>
+        <w:t>Wilderness First Responder</w:t>
+      </w:r>
+      <w:r>
+        <w:br/>
+      </w:r>
+      <w:r>
+        <w:rPr>
+          <w:rStyle w:val="VerbatimChar"/>
+        </w:rPr>
+        <w:t>2017—present</w:t>
+      </w:r>
+      <w:r>
+        <w:br/>
+        <w:t>ASA 101 Basic Keelboat</w:t>
+      </w:r>
+    </w:p>
+    <w:p>
+      <w:pPr>
+        <w:pStyle w:val="Heading2"/>
+      </w:pPr>
+      <w:bookmarkStart w:id="26" w:name="conferences"/>
+      <w:r>
+        <w:t>Conferences</w:t>
+      </w:r>
       <w:bookmarkEnd w:id="26"/>
     </w:p>
     <w:p>
       <w:pPr>
-        <w:pStyle w:val="FirstParagraph"/>
-      </w:pPr>
-      <w:r>
-        <w:rPr>
-          <w:rStyle w:val="VerbatimChar"/>
-        </w:rPr>
-        <w:t>2007-2010</w:t>
-      </w:r>
-      <w:r>
-        <w:br/>
-        <w:t>EMT-B</w:t>
-      </w:r>
-      <w:r>
-        <w:br/>
-      </w:r>
-      <w:r>
-        <w:rPr>
-          <w:rStyle w:val="VerbatimChar"/>
-        </w:rPr>
-        <w:t>2012—2016</w:t>
-      </w:r>
-      <w:r>
-        <w:br/>
-        <w:t>ATLS</w:t>
-      </w:r>
-      <w:r>
-        <w:br/>
-      </w:r>
-      <w:r>
-        <w:rPr>
-          <w:rStyle w:val="VerbatimChar"/>
-        </w:rPr>
-        <w:t>2012—present</w:t>
-      </w:r>
-      <w:r>
-        <w:br/>
-        <w:t>ACLS</w:t>
-      </w:r>
-      <w:r>
-        <w:br/>
-      </w:r>
-      <w:r>
-        <w:rPr>
-          <w:rStyle w:val="VerbatimChar"/>
-        </w:rPr>
-        <w:t>2015—present</w:t>
-      </w:r>
-      <w:r>
-        <w:br/>
-        <w:t>PADI Open Water Diver</w:t>
-      </w:r>
-      <w:r>
-        <w:br/>
-      </w:r>
-      <w:r>
-        <w:rPr>
-          <w:rStyle w:val="VerbatimChar"/>
-        </w:rPr>
-        <w:t>2016—present</w:t>
-      </w:r>
-      <w:r>
-        <w:br/>
-      </w:r>
-      <w:r>
-        <w:t>Wilderness First Responder</w:t>
-      </w:r>
-      <w:r>
-        <w:br/>
-      </w:r>
-      <w:r>
-        <w:rPr>
-          <w:rStyle w:val="VerbatimChar"/>
-        </w:rPr>
-        <w:t>2017—present</w:t>
-      </w:r>
-      <w:r>
-        <w:br/>
-        <w:t>ASA 101 Basic Keelboat</w:t>
-      </w:r>
-    </w:p>
-    <w:p>
-      <w:pPr>
-        <w:pStyle w:val="Heading2"/>
-      </w:pPr>
-      <w:bookmarkStart w:id="27" w:name="conferences"/>
-      <w:r>
-        <w:t>Conferences</w:t>
+        <w:pStyle w:val="Heading3"/>
+      </w:pPr>
+      <w:bookmarkStart w:id="27" w:name="institutional"/>
+      <w:r>
+        <w:t>Institutional</w:t>
       </w:r>
       <w:bookmarkEnd w:id="27"/>
-    </w:p>
-    <w:p>
-      <w:pPr>
-        <w:pStyle w:val="Heading3"/>
-      </w:pPr>
-      <w:bookmarkStart w:id="28" w:name="institutional"/>
-      <w:r>
-        <w:t>Institutional</w:t>
-      </w:r>
-      <w:bookmarkEnd w:id="28"/>
     </w:p>
     <w:p>
       <w:pPr>
@@ -1753,11 +1768,11 @@
       <w:pPr>
         <w:pStyle w:val="Heading3"/>
       </w:pPr>
-      <w:bookmarkStart w:id="29" w:name="regional-1"/>
+      <w:bookmarkStart w:id="28" w:name="regional-1"/>
       <w:r>
         <w:t>Regional</w:t>
       </w:r>
-      <w:bookmarkEnd w:id="29"/>
+      <w:bookmarkEnd w:id="28"/>
     </w:p>
     <w:p>
       <w:pPr>
@@ -1946,56 +1961,192 @@
       <w:pPr>
         <w:pStyle w:val="Heading3"/>
       </w:pPr>
-      <w:bookmarkStart w:id="30" w:name="national"/>
+      <w:bookmarkStart w:id="29" w:name="national"/>
       <w:r>
         <w:t>National</w:t>
       </w:r>
+      <w:bookmarkEnd w:id="29"/>
+    </w:p>
+    <w:p>
+      <w:pPr>
+        <w:pStyle w:val="FirstParagraph"/>
+      </w:pPr>
+      <w:r>
+        <w:rPr>
+          <w:rStyle w:val="VerbatimChar"/>
+        </w:rPr>
+        <w:t>2014</w:t>
+      </w:r>
+      <w:r>
+        <w:br/>
+      </w:r>
+      <w:r>
+        <w:rPr>
+          <w:i/>
+        </w:rPr>
+        <w:t>Genetic Linkage Analysis for Cystic Fibrosis Related Diabetes</w:t>
+      </w:r>
+      <w:r>
+        <w:br/>
+      </w:r>
+      <w:r>
+        <w:rPr>
+          <w:b/>
+        </w:rPr>
+        <w:t>Anish Shah</w:t>
+      </w:r>
+      <w:r>
+        <w:t>, Scott Blackman MD PhD</w:t>
+      </w:r>
+      <w:r>
+        <w:br/>
+        <w:t>Poster Presentation</w:t>
+      </w:r>
+      <w:r>
+        <w:br/>
+      </w:r>
+      <w:r>
+        <w:t>NIDDK Medical Student Research Symposium at Vanderbilt University</w:t>
+      </w:r>
+      <w:r>
+        <w:br/>
+        <w:t>Vanderbilt University, Nashville, Tennessee</w:t>
+      </w:r>
+    </w:p>
+    <w:p>
+      <w:pPr>
+        <w:pStyle w:val="BodyText"/>
+      </w:pPr>
+      <w:r>
+        <w:rPr>
+          <w:rStyle w:val="VerbatimChar"/>
+        </w:rPr>
+        <w:t>2017</w:t>
+      </w:r>
+      <w:r>
+        <w:br/>
+      </w:r>
+      <w:r>
+        <w:rPr>
+          <w:i/>
+        </w:rPr>
+        <w:t>Long-Term Outcomes of Newborns with Necrotizing Enterocolitis: a retrospective matched cohort study</w:t>
+      </w:r>
+      <w:r>
+        <w:br/>
+      </w:r>
+      <w:r>
+        <w:rPr>
+          <w:b/>
+        </w:rPr>
+        <w:t>Anish Shah</w:t>
+      </w:r>
+      <w:r>
+        <w:t>, Emily Sanders, Mary Mrdutt MD</w:t>
+      </w:r>
+      <w:r>
+        <w:t>*, Lena Perger MD</w:t>
+      </w:r>
+      <w:r>
+        <w:br/>
+        <w:t>Oral Presentation</w:t>
+      </w:r>
+      <w:r>
+        <w:br/>
+        <w:t>Annual Meeting of the Canadian Association of Pediatric Surgery</w:t>
+      </w:r>
+      <w:r>
+        <w:br/>
+        <w:t>Vancouver, Canada</w:t>
+      </w:r>
+    </w:p>
+    <w:p>
+      <w:pPr>
+        <w:pStyle w:val="BodyText"/>
+      </w:pPr>
+      <w:r>
+        <w:rPr>
+          <w:rStyle w:val="VerbatimChar"/>
+        </w:rPr>
+        <w:t>2018</w:t>
+      </w:r>
+      <w:r>
+        <w:br/>
+      </w:r>
+      <w:r>
+        <w:rPr>
+          <w:i/>
+        </w:rPr>
+        <w:t>Circadian Autonomic Inflexibility: a Marker of Ischemic Heart Disease</w:t>
+      </w:r>
+      <w:r>
+        <w:br/>
+        <w:t>__Anish Shah MD*__, Rachel Lampert MD, Jack Goldberg PhD, J. Do</w:t>
+      </w:r>
+      <w:r>
+        <w:t>uglas Bremner MD, Lian Li PhD, Marc Thames MD, Viola Vaccarino MD PhD, Amit Shah MD MSCR</w:t>
+      </w:r>
+      <w:r>
+        <w:br/>
+        <w:t>Poster Presentation</w:t>
+      </w:r>
+      <w:r>
+        <w:br/>
+        <w:t>American Heart Association Scientific Sessions</w:t>
+      </w:r>
+      <w:r>
+        <w:br/>
+        <w:t>Chicago, Illinois</w:t>
+      </w:r>
+    </w:p>
+    <w:p>
+      <w:pPr>
+        <w:pStyle w:val="Heading2"/>
+      </w:pPr>
+      <w:bookmarkStart w:id="30" w:name="research"/>
+      <w:r>
+        <w:t>Research</w:t>
+      </w:r>
       <w:bookmarkEnd w:id="30"/>
     </w:p>
     <w:p>
       <w:pPr>
+        <w:pStyle w:val="Heading3"/>
+      </w:pPr>
+      <w:bookmarkStart w:id="31" w:name="manuscripts"/>
+      <w:r>
+        <w:t>Manuscripts</w:t>
+      </w:r>
+      <w:bookmarkEnd w:id="31"/>
+    </w:p>
+    <w:p>
+      <w:pPr>
+        <w:pStyle w:val="Heading3"/>
+      </w:pPr>
+      <w:bookmarkStart w:id="32" w:name="works-in-progress"/>
+      <w:r>
+        <w:t>Works in progress</w:t>
+      </w:r>
+      <w:bookmarkEnd w:id="32"/>
+    </w:p>
+    <w:p>
+      <w:pPr>
         <w:pStyle w:val="FirstParagraph"/>
       </w:pPr>
       <w:r>
-        <w:rPr>
-          <w:rStyle w:val="VerbatimChar"/>
-        </w:rPr>
-        <w:t>2014</w:t>
-      </w:r>
-      <w:r>
-        <w:br/>
-      </w:r>
-      <w:r>
-        <w:rPr>
-          <w:i/>
-        </w:rPr>
-        <w:t>Genetic Linkage Analysis for Cystic Fibrosis Related Diabetes</w:t>
-      </w:r>
-      <w:r>
-        <w:br/>
+        <w:t xml:space="preserve">Mrdutt, M, </w:t>
       </w:r>
       <w:r>
         <w:rPr>
           <w:b/>
         </w:rPr>
-        <w:t>Anish Shah</w:t>
-      </w:r>
-      <w:r>
-        <w:t>, Scott Blackman MD PhD</w:t>
-      </w:r>
-      <w:r>
-        <w:br/>
-        <w:t>Poster Presentation</w:t>
-      </w:r>
-      <w:r>
-        <w:br/>
-      </w:r>
-      <w:r>
-        <w:t>NIDDK Medical Student Research Symposium at Vanderbilt University</w:t>
-      </w:r>
-      <w:r>
-        <w:br/>
-        <w:t>Vanderbilt University, Nashville, Tennessee</w:t>
+        <w:t>Shah, AS</w:t>
+      </w:r>
+      <w:r>
+        <w:t>, Sanders, Mallett, L, Perger, LP. “</w:t>
+      </w:r>
+      <w:r>
+        <w:t>Long-Term Outcomes of Newborns with Necrotizing Enterocolitis: a retrospective matched cohort study”. Canadian Association of Pediatric Surgery Edition of the Journal of Pediatric Surgery, May 2017 [accepted]</w:t>
       </w:r>
     </w:p>
     <w:p>
@@ -2004,105 +2155,16 @@
       </w:pPr>
       <w:r>
         <w:rPr>
-          <w:rStyle w:val="VerbatimChar"/>
-        </w:rPr>
-        <w:t>2017</w:t>
-      </w:r>
-      <w:r>
-        <w:br/>
-      </w:r>
-      <w:r>
-        <w:rPr>
-          <w:i/>
-        </w:rPr>
-        <w:t>Long-Term Outcomes of Newborns with Necrotizing Enterocolitis: a retrospective matched cohort study</w:t>
-      </w:r>
-      <w:r>
-        <w:br/>
-      </w:r>
-      <w:r>
-        <w:rPr>
           <w:b/>
         </w:rPr>
-        <w:t>Anish Shah</w:t>
-      </w:r>
-      <w:r>
-        <w:t>, Emily Sanders, Mary Mrdutt MD</w:t>
-      </w:r>
-      <w:r>
-        <w:t>*, Lena Perger MD</w:t>
-      </w:r>
-      <w:r>
-        <w:br/>
-        <w:t>Oral Presentation</w:t>
-      </w:r>
-      <w:r>
-        <w:br/>
-        <w:t>Annual Meeting of the Canadian Association of Pediatric Surgery</w:t>
-      </w:r>
-      <w:r>
-        <w:br/>
-        <w:t>Vancouver, Canada</w:t>
-      </w:r>
-    </w:p>
-    <w:p>
-      <w:pPr>
-        <w:pStyle w:val="BodyText"/>
-      </w:pPr>
-      <w:r>
-        <w:rPr>
-          <w:rStyle w:val="VerbatimChar"/>
-        </w:rPr>
-        <w:t>2018</w:t>
-      </w:r>
-      <w:r>
-        <w:br/>
-      </w:r>
-      <w:r>
-        <w:rPr>
-          <w:i/>
-        </w:rPr>
-        <w:t>Circadian Autonomic Inflexibility: a Marker of Ischemic Heart Disease</w:t>
-      </w:r>
-      <w:r>
-        <w:br/>
-        <w:t>__Anish Shah MD*__, Rachel Lampert MD, Jack Goldberg PhD, J. Do</w:t>
-      </w:r>
-      <w:r>
-        <w:t>uglas Bremner MD, Lian Li PhD, Marc Thames MD, Viola Vaccarino MD PhD, Amit Shah MD MSCR</w:t>
-      </w:r>
-      <w:r>
-        <w:br/>
-        <w:t>Poster Presentation</w:t>
-      </w:r>
-      <w:r>
-        <w:br/>
-        <w:t>American Heart Association Scientific Sessions</w:t>
-      </w:r>
-      <w:r>
-        <w:br/>
-        <w:t>Chicago, Illinois</w:t>
-      </w:r>
-    </w:p>
-    <w:p>
-      <w:pPr>
-        <w:pStyle w:val="Heading2"/>
-      </w:pPr>
-      <w:bookmarkStart w:id="31" w:name="research"/>
-      <w:r>
-        <w:t>Research</w:t>
-      </w:r>
-      <w:bookmarkEnd w:id="31"/>
-    </w:p>
-    <w:p>
-      <w:pPr>
-        <w:pStyle w:val="Heading3"/>
-      </w:pPr>
-      <w:bookmarkStart w:id="32" w:name="manuscripts"/>
-      <w:r>
-        <w:t>Manuscripts</w:t>
-      </w:r>
-      <w:bookmarkEnd w:id="32"/>
+        <w:t>Shah, AS</w:t>
+      </w:r>
+      <w:r>
+        <w:t xml:space="preserve">, Alvaro, A, Whitsel, E, Vaccarino, V, </w:t>
+      </w:r>
+      <w:r>
+        <w:t>Shah, AJ. “Heart Rate Variability and Psychosocial States: an Atherosclerosis Risk In Communities study”. Atherosclerosis Risk In Communities Publications Committee, October 2017. [proposal accepted]</w:t>
+      </w:r>
     </w:p>
     <w:p>
       <w:pPr>
@@ -2115,63 +2177,31 @@
         <w:t>Shah, AS</w:t>
       </w:r>
       <w:r>
-        <w:t xml:space="preserve">, Lampert R, Goldberg, J, Bremner, JD, Vaccarino, V, </w:t>
-      </w:r>
-      <w:r>
-        <w:t>Shah, AJ. “Circadian Changes in Heart Rate Variability Predict Abnormal Myocardial Perfusion”. [submitted]</w:t>
-      </w:r>
-    </w:p>
-    <w:p>
-      <w:pPr>
-        <w:pStyle w:val="Heading3"/>
-      </w:pPr>
-      <w:bookmarkStart w:id="33" w:name="works-in-progress"/>
-      <w:r>
-        <w:t>Works in progress</w:t>
-      </w:r>
+        <w:t xml:space="preserve">, Lampert R, Goldberg, J, </w:t>
+      </w:r>
+      <w:proofErr w:type="spellStart"/>
+      <w:r>
+        <w:t>Bremner</w:t>
+      </w:r>
+      <w:proofErr w:type="spellEnd"/>
+      <w:r>
+        <w:t xml:space="preserve">, JD, </w:t>
+      </w:r>
+      <w:proofErr w:type="spellStart"/>
+      <w:r>
+        <w:t>Vaccarino</w:t>
+      </w:r>
+      <w:proofErr w:type="spellEnd"/>
+      <w:r>
+        <w:t>, V, Shah, AJ. “Circadian Changes in Heart Rate Variability Predict Abnormal Myocardial Perfusion”. [submitted]</w:t>
+      </w:r>
+    </w:p>
+    <w:p>
+      <w:pPr>
+        <w:pStyle w:val="FirstParagraph"/>
+      </w:pPr>
+      <w:bookmarkStart w:id="33" w:name="_GoBack"/>
       <w:bookmarkEnd w:id="33"/>
-    </w:p>
-    <w:p>
-      <w:pPr>
-        <w:pStyle w:val="FirstParagraph"/>
-      </w:pPr>
-      <w:r>
-        <w:t xml:space="preserve">Mrdutt, M, </w:t>
-      </w:r>
-      <w:r>
-        <w:rPr>
-          <w:b/>
-        </w:rPr>
-        <w:t>Shah, AS</w:t>
-      </w:r>
-      <w:r>
-        <w:t>, Sanders, Mallett, L, Perger, LP. “</w:t>
-      </w:r>
-      <w:r>
-        <w:t>Long-Term Outcomes of Newborns with Necrotizing Enterocolitis: a retrospective matched cohort study”. Canadian Association of Pediatric Surgery Edition of the Journal of Pediatric Surgery, May 2017 [accepted]</w:t>
-      </w:r>
-    </w:p>
-    <w:p>
-      <w:pPr>
-        <w:pStyle w:val="BodyText"/>
-      </w:pPr>
-      <w:r>
-        <w:rPr>
-          <w:b/>
-        </w:rPr>
-        <w:t>Shah, AS</w:t>
-      </w:r>
-      <w:r>
-        <w:t xml:space="preserve">, Alvaro, A, Whitsel, E, Vaccarino, V, </w:t>
-      </w:r>
-      <w:r>
-        <w:t>Shah, AJ. “Heart Rate Variability and Psychosocial States: an Atherosclerosis Risk In Communities study”. Atherosclerosis Risk In Communities Publications Committee, October 2017. [proposal accepted]</w:t>
-      </w:r>
-    </w:p>
-    <w:p>
-      <w:pPr>
-        <w:pStyle w:val="BodyText"/>
-      </w:pPr>
       <w:r>
         <w:rPr>
           <w:b/>
@@ -2194,7 +2224,13 @@
         <w:rPr>
           <w:b/>
         </w:rPr>
-        <w:t>Shah, AS</w:t>
+        <w:t>S</w:t>
+      </w:r>
+      <w:r>
+        <w:rPr>
+          <w:b/>
+        </w:rPr>
+        <w:t>hah, AS</w:t>
       </w:r>
       <w:r>
         <w:t>, Evans, M, Akbashev, M. “Point-Of-Care Ultrasonography Utility in Resident Learning and Clinical Decision Making”. Institutional Review Board, Emory Universi</w:t>

</xml_diff>

<commit_message>
small change to position of * due to underscore bolding
</commit_message>
<xml_diff>
--- a/word.docx
+++ b/word.docx
@@ -26,10 +26,7 @@
       </w:pPr>
       <w:bookmarkStart w:id="1" w:name="webaddress"/>
       <w:r>
-        <w:t xml:space="preserve">asshah4@emory.edu | </w:t>
-      </w:r>
-      <w:r>
-        <w:t>asshah4</w:t>
+        <w:t>asshah4@emory.edu | asshah4</w:t>
       </w:r>
       <w:r>
         <w:t>.github.io</w:t>
@@ -88,10 +85,7 @@
       </w:r>
       <w:r>
         <w:br/>
-        <w:t>1648</w:t>
-      </w:r>
-      <w:r>
-        <w:t xml:space="preserve"> Pierce Drive NE</w:t>
+        <w:t>1648 Pierce Drive NE</w:t>
       </w:r>
       <w:r>
         <w:br/>
@@ -227,10 +221,7 @@
       </w:r>
       <w:r>
         <w:br/>
-        <w:t>Emory University Colle</w:t>
-      </w:r>
-      <w:r>
-        <w:t>ge of Arts and Sciences, Atlanta, Georgia</w:t>
+        <w:t>Emory University College of Arts and Sciences, Atlanta, Georgia</w:t>
       </w:r>
       <w:r>
         <w:br/>
@@ -289,10 +280,7 @@
       </w:r>
       <w:r>
         <w:br/>
-        <w:t>Emory Universi</w:t>
-      </w:r>
-      <w:r>
-        <w:t>ty School of Medicine, Atlanta, Georgia</w:t>
+        <w:t>Emory University School of Medicine, Atlanta, Georgia</w:t>
       </w:r>
       <w:r>
         <w:br/>
@@ -379,10 +367,7 @@
       </w:r>
       <w:r>
         <w:br/>
-        <w:t>Emory University C</w:t>
-      </w:r>
-      <w:r>
-        <w:t>ollege of Arts and Sciences</w:t>
+        <w:t>Emory University College of Arts and Sciences</w:t>
       </w:r>
       <w:r>
         <w:br/>
@@ -448,8 +433,6 @@
       </w:r>
       <w:r>
         <w:br/>
-      </w:r>
-      <w:r>
         <w:t>Texas A&amp;M University College of Medicine</w:t>
       </w:r>
       <w:r>
@@ -519,13 +502,7 @@
         <w:rPr>
           <w:i/>
         </w:rPr>
-        <w:t>Facul</w:t>
-      </w:r>
-      <w:r>
-        <w:rPr>
-          <w:i/>
-        </w:rPr>
-        <w:t>ty Preceptor</w:t>
+        <w:t>Faculty Preceptor</w:t>
       </w:r>
     </w:p>
     <w:p>
@@ -619,8 +596,6 @@
       </w:r>
       <w:r>
         <w:br/>
-      </w:r>
-      <w:r>
         <w:t>Emory University School of Medicine</w:t>
       </w:r>
       <w:r>
@@ -657,10 +632,7 @@
       </w:r>
       <w:r>
         <w:br/>
-        <w:t>J. Willis Hurst Internal Medicine Residency Progra</w:t>
-      </w:r>
-      <w:r>
-        <w:t>m</w:t>
+        <w:t>J. Willis Hurst Internal Medicine Residency Program</w:t>
       </w:r>
       <w:r>
         <w:br/>
@@ -701,22 +673,113 @@
         <w:rPr>
           <w:i/>
         </w:rPr>
-        <w:t>Intervention of Ischemic</w:t>
+        <w:t>Intervention of Ischemic Stroke: Thrombectomy in 6 to 16 Hours with Selection by Perfusion Imaging</w:t>
+      </w:r>
+      <w:r>
+        <w:br/>
+        <w:t>Journal Club Conference</w:t>
+      </w:r>
+    </w:p>
+    <w:p>
+      <w:pPr>
+        <w:pStyle w:val="BodyText"/>
+      </w:pPr>
+      <w:r>
+        <w:rPr>
+          <w:rStyle w:val="VerbatimChar"/>
+        </w:rPr>
+        <w:t>2018</w:t>
+      </w:r>
+      <w:r>
+        <w:br/>
+        <w:t>Emory University School of Medicine</w:t>
+      </w:r>
+      <w:r>
+        <w:br/>
+        <w:t>J. Willis Hurst Internal Medicine Residency Program</w:t>
+      </w:r>
+      <w:r>
+        <w:br/>
       </w:r>
       <w:r>
         <w:rPr>
           <w:i/>
         </w:rPr>
-        <w:t xml:space="preserve"> Stroke: Thrombectomy in 6 to 16 Hours with Selection by Perfusion Imaging</w:t>
-      </w:r>
-      <w:r>
-        <w:br/>
-        <w:t>Journal Club Conference</w:t>
-      </w:r>
-    </w:p>
-    <w:p>
-      <w:pPr>
-        <w:pStyle w:val="BodyText"/>
+        <w:t>Ironing Out Transfusions in Sickle Cell</w:t>
+      </w:r>
+      <w:r>
+        <w:br/>
+        <w:t>Bite-Sized Teaching Mode Conference</w:t>
+      </w:r>
+    </w:p>
+    <w:p>
+      <w:pPr>
+        <w:pStyle w:val="Heading3"/>
+      </w:pPr>
+      <w:bookmarkStart w:id="15" w:name="faculty"/>
+      <w:r>
+        <w:t>Faculty</w:t>
+      </w:r>
+      <w:bookmarkEnd w:id="15"/>
+    </w:p>
+    <w:p>
+      <w:pPr>
+        <w:pStyle w:val="FirstParagraph"/>
+      </w:pPr>
+      <w:r>
+        <w:rPr>
+          <w:rStyle w:val="VerbatimChar"/>
+        </w:rPr>
+        <w:t>2017</w:t>
+      </w:r>
+      <w:r>
+        <w:br/>
+        <w:t>Emory University School of Medicine</w:t>
+      </w:r>
+      <w:r>
+        <w:br/>
+        <w:t>Department of Medicine</w:t>
+      </w:r>
+      <w:r>
+        <w:br/>
+      </w:r>
+      <w:r>
+        <w:rPr>
+          <w:i/>
+        </w:rPr>
+        <w:t>Parasternal Long Axis View</w:t>
+      </w:r>
+      <w:r>
+        <w:br/>
+        <w:t>Lecture for Faculty Development Conference</w:t>
+      </w:r>
+    </w:p>
+    <w:p>
+      <w:pPr>
+        <w:pStyle w:val="Heading3"/>
+      </w:pPr>
+      <w:bookmarkStart w:id="16" w:name="regional"/>
+      <w:r>
+        <w:rPr>
+          <w:b/>
+        </w:rPr>
+        <w:t>REGIONAL</w:t>
+      </w:r>
+      <w:bookmarkEnd w:id="16"/>
+    </w:p>
+    <w:p>
+      <w:pPr>
+        <w:pStyle w:val="Heading3"/>
+      </w:pPr>
+      <w:bookmarkStart w:id="17" w:name="faculty-1"/>
+      <w:r>
+        <w:t>Faculty</w:t>
+      </w:r>
+      <w:bookmarkEnd w:id="17"/>
+    </w:p>
+    <w:p>
+      <w:pPr>
+        <w:pStyle w:val="FirstParagraph"/>
       </w:pPr>
       <w:r>
         <w:rPr>
@@ -726,11 +789,7 @@
       </w:r>
       <w:r>
         <w:br/>
-        <w:t>Emory University School of Medicine</w:t>
-      </w:r>
-      <w:r>
-        <w:br/>
-        <w:t>J. Willis Hurst Internal Medicine Residency Program</w:t>
+        <w:t>Southern Hospital Medicine Conference</w:t>
       </w:r>
       <w:r>
         <w:br/>
@@ -739,109 +798,7 @@
         <w:rPr>
           <w:i/>
         </w:rPr>
-        <w:t>Ironing Out Transfusions in Sickle Cell</w:t>
-      </w:r>
-      <w:r>
-        <w:br/>
-        <w:t>Bite-Sized Teaching Mode</w:t>
-      </w:r>
-      <w:r>
-        <w:t xml:space="preserve"> Conference</w:t>
-      </w:r>
-    </w:p>
-    <w:p>
-      <w:pPr>
-        <w:pStyle w:val="Heading3"/>
-      </w:pPr>
-      <w:bookmarkStart w:id="15" w:name="faculty"/>
-      <w:r>
-        <w:t>Faculty</w:t>
-      </w:r>
-      <w:bookmarkEnd w:id="15"/>
-    </w:p>
-    <w:p>
-      <w:pPr>
-        <w:pStyle w:val="FirstParagraph"/>
-      </w:pPr>
-      <w:r>
-        <w:rPr>
-          <w:rStyle w:val="VerbatimChar"/>
-        </w:rPr>
-        <w:t>2017</w:t>
-      </w:r>
-      <w:r>
-        <w:br/>
-        <w:t>Emory University School of Medicine</w:t>
-      </w:r>
-      <w:r>
-        <w:br/>
-        <w:t>Department of Medicine</w:t>
-      </w:r>
-      <w:r>
-        <w:br/>
-      </w:r>
-      <w:r>
-        <w:rPr>
-          <w:i/>
-        </w:rPr>
-        <w:t>Parasternal Long Axis View</w:t>
-      </w:r>
-      <w:r>
-        <w:br/>
-        <w:t>Lecture for Faculty Development Conference</w:t>
-      </w:r>
-    </w:p>
-    <w:p>
-      <w:pPr>
-        <w:pStyle w:val="Heading3"/>
-      </w:pPr>
-      <w:bookmarkStart w:id="16" w:name="regional"/>
-      <w:r>
-        <w:rPr>
-          <w:b/>
-        </w:rPr>
-        <w:t>REGIONAL</w:t>
-      </w:r>
-      <w:bookmarkEnd w:id="16"/>
-    </w:p>
-    <w:p>
-      <w:pPr>
-        <w:pStyle w:val="Heading3"/>
-      </w:pPr>
-      <w:bookmarkStart w:id="17" w:name="faculty-1"/>
-      <w:r>
-        <w:t>Faculty</w:t>
-      </w:r>
-      <w:bookmarkEnd w:id="17"/>
-    </w:p>
-    <w:p>
-      <w:pPr>
-        <w:pStyle w:val="FirstParagraph"/>
-      </w:pPr>
-      <w:r>
-        <w:rPr>
-          <w:rStyle w:val="VerbatimChar"/>
-        </w:rPr>
-        <w:t>2018</w:t>
-      </w:r>
-      <w:r>
-        <w:br/>
-        <w:t>Southern Hospital Medicine Conference</w:t>
-      </w:r>
-      <w:r>
-        <w:br/>
-      </w:r>
-      <w:r>
-        <w:rPr>
-          <w:i/>
-        </w:rPr>
-        <w:t>Ultrasound Workshop: Cardiac, IVC, Lung, A</w:t>
-      </w:r>
-      <w:r>
-        <w:rPr>
-          <w:i/>
-        </w:rPr>
-        <w:t>bdominal Views</w:t>
+        <w:t>Ultrasound Workshop: Cardiac, IVC, Lung, Abdominal Views</w:t>
       </w:r>
     </w:p>
     <w:p>
@@ -902,10 +859,7 @@
       </w:r>
       <w:r>
         <w:br/>
-        <w:t>Deema Elchoufi, M</w:t>
-      </w:r>
-      <w:r>
-        <w:t>3 - April 2018</w:t>
+        <w:t>Deema Elchoufi, M3 - April 2018</w:t>
       </w:r>
       <w:r>
         <w:br/>
@@ -951,10 +905,7 @@
       </w:r>
       <w:r>
         <w:br/>
-        <w:t xml:space="preserve">Kate Measom - April </w:t>
-      </w:r>
-      <w:r>
-        <w:t>2018</w:t>
+        <w:t>Kate Measom - April 2018</w:t>
       </w:r>
       <w:r>
         <w:br/>
@@ -1067,10 +1018,7 @@
       </w:r>
       <w:r>
         <w:br/>
-        <w:t>EMT-Basic National Competition, 1st Place, HO</w:t>
-      </w:r>
-      <w:r>
-        <w:t>SA</w:t>
+        <w:t>EMT-Basic National Competition, 1st Place, HOSA</w:t>
       </w:r>
       <w:r>
         <w:br/>
@@ -1160,13 +1108,7 @@
         <w:rPr>
           <w:i/>
         </w:rPr>
-        <w:t>Special invitation to discuss research with AHA leadership and top philanthropists</w:t>
-      </w:r>
-      <w:r>
-        <w:rPr>
-          <w:i/>
-        </w:rPr>
-        <w:t>.</w:t>
+        <w:t>Special invitation to discuss research with AHA leadership and top philanthropists.</w:t>
       </w:r>
     </w:p>
     <w:p>
@@ -1204,10 +1146,7 @@
       </w:r>
       <w:r>
         <w:br/>
-        <w:t>Training included 1 month of ultrasound curriculum and 2 months of emergency medicine ultrasound during medical school, including wilderness medicine training. Further training in resid</w:t>
-      </w:r>
-      <w:r>
-        <w:t>ency during ICU, wards, and cardiology rotations. Skills include obtain cardiac views, assessing global cardiac function, identifying pleural disease, IVC assessment, identifying hydronephrosis, and skin/soft tissue evaluation.</w:t>
+        <w:t>Training included 1 month of ultrasound curriculum and 2 months of emergency medicine ultrasound during medical school, including wilderness medicine training. Further training in residency during ICU, wards, and cardiology rotations. Skills include obtain cardiac views, assessing global cardiac function, identifying pleural disease, IVC assessment, identifying hydronephrosis, and skin/soft tissue evaluation.</w:t>
       </w:r>
     </w:p>
     <w:p>
@@ -1225,8 +1164,6 @@
       </w:r>
       <w:r>
         <w:br/>
-      </w:r>
-      <w:r>
         <w:t>Arterial line placement (radial, brachial, dorsalis pedis) - 30</w:t>
       </w:r>
       <w:r>
@@ -1265,10 +1202,7 @@
         <w:pStyle w:val="FirstParagraph"/>
       </w:pPr>
       <w:r>
-        <w:t>Engli</w:t>
-      </w:r>
-      <w:r>
-        <w:t>sh</w:t>
+        <w:t>English</w:t>
       </w:r>
       <w:r>
         <w:br/>
@@ -1309,10 +1243,7 @@
       </w:r>
       <w:r>
         <w:br/>
-        <w:t>C++ - low-level programming langua</w:t>
-      </w:r>
-      <w:r>
-        <w:t>ge for data processing</w:t>
+        <w:t>C++ - low-level programming language for data processing</w:t>
       </w:r>
       <w:r>
         <w:br/>
@@ -1402,8 +1333,6 @@
       </w:r>
       <w:r>
         <w:br/>
-      </w:r>
-      <w:r>
         <w:t>Wilderness First Responder</w:t>
       </w:r>
       <w:r>
@@ -1477,10 +1406,7 @@
       </w:r>
       <w:r>
         <w:br/>
-        <w:t>Scholarly Inquiry and Researc</w:t>
-      </w:r>
-      <w:r>
-        <w:t>h at Emory Research Partners Symposium</w:t>
+        <w:t>Scholarly Inquiry and Research at Emory Research Partners Symposium</w:t>
       </w:r>
       <w:r>
         <w:br/>
@@ -1520,10 +1446,7 @@
       </w:r>
       <w:r>
         <w:br/>
-        <w:t>Texas A&amp;M University College of Medi</w:t>
-      </w:r>
-      <w:r>
-        <w:t>cine Research Symposium, 1st Place</w:t>
+        <w:t>Texas A&amp;M University College of Medicine Research Symposium, 1st Place</w:t>
       </w:r>
       <w:r>
         <w:br/>
@@ -1563,10 +1486,7 @@
       </w:r>
       <w:r>
         <w:br/>
-        <w:t>Scott &amp; White Healthcare Academic Operations</w:t>
-      </w:r>
-      <w:r>
-        <w:t xml:space="preserve"> Research Day</w:t>
+        <w:t>Scott &amp; White Healthcare Academic Operations Research Day</w:t>
       </w:r>
       <w:r>
         <w:br/>
@@ -1635,17 +1555,56 @@
         <w:rPr>
           <w:i/>
         </w:rPr>
-        <w:t>The Largest IVC: the examination of torrential tri</w:t>
+        <w:t>The Largest IVC: the examination of torrential tricuspid regurgitation in the setting of peripartum cardiomyopathy</w:t>
+      </w:r>
+      <w:r>
+        <w:br/>
+        <w:t xml:space="preserve">Birju Rao MD*, </w:t>
+      </w:r>
+      <w:r>
+        <w:rPr>
+          <w:b/>
+        </w:rPr>
+        <w:t>Anish Shah MD</w:t>
+      </w:r>
+      <w:r>
+        <w:t>, Stephen D. Clements MD</w:t>
+      </w:r>
+      <w:r>
+        <w:br/>
+        <w:t>Poster Presentation</w:t>
+      </w:r>
+      <w:r>
+        <w:br/>
+        <w:t>Mr. William E. Booth and Dr. James Zaidan Grady Resident Research Day</w:t>
+      </w:r>
+      <w:r>
+        <w:br/>
+        <w:t>Atlanta, Georgia</w:t>
+      </w:r>
+    </w:p>
+    <w:p>
+      <w:pPr>
+        <w:pStyle w:val="BodyText"/>
+      </w:pPr>
+      <w:r>
+        <w:rPr>
+          <w:rStyle w:val="VerbatimChar"/>
+        </w:rPr>
+        <w:t>2018</w:t>
+      </w:r>
+      <w:r>
+        <w:br/>
       </w:r>
       <w:r>
         <w:rPr>
           <w:i/>
         </w:rPr>
-        <w:t>cuspid regurgitation in the setting of peripartum cardiomyopathy</w:t>
-      </w:r>
-      <w:r>
-        <w:br/>
-        <w:t xml:space="preserve">Birju Rao MD*, </w:t>
+        <w:t>More than Mono: Epstein Barr virus mimicking malignancy</w:t>
+      </w:r>
+      <w:r>
+        <w:br/>
+        <w:t xml:space="preserve">Gabriel Aleixo*, </w:t>
       </w:r>
       <w:r>
         <w:rPr>
@@ -1654,7 +1613,7 @@
         <w:t>Anish Shah MD</w:t>
       </w:r>
       <w:r>
-        <w:t>, Stephen D. Clements MD</w:t>
+        <w:t>, Fuad El Rassi MD</w:t>
       </w:r>
       <w:r>
         <w:br/>
@@ -1686,26 +1645,153 @@
         <w:rPr>
           <w:i/>
         </w:rPr>
-        <w:t>More than Mono: Epstein Ba</w:t>
+        <w:t>Association of Ischemia with Heart Rate Variability</w:t>
+      </w:r>
+      <w:r>
+        <w:br/>
+      </w:r>
+      <w:r>
+        <w:rPr>
+          <w:b/>
+        </w:rPr>
+        <w:t>Anish Shah MD</w:t>
+      </w:r>
+      <w:r>
+        <w:t>, Amit Shah MD MSCR</w:t>
+      </w:r>
+      <w:r>
+        <w:br/>
+        <w:t>Poster Presentation</w:t>
+      </w:r>
+      <w:r>
+        <w:br/>
+        <w:t>Mr. William E. Booth and Dr. James Zaidan Grady Resident Research Day</w:t>
+      </w:r>
+      <w:r>
+        <w:br/>
+        <w:t>Atlanta, Georgia</w:t>
+      </w:r>
+    </w:p>
+    <w:p>
+      <w:pPr>
+        <w:pStyle w:val="Heading3"/>
+      </w:pPr>
+      <w:bookmarkStart w:id="28" w:name="regional-1"/>
+      <w:r>
+        <w:t>Regional</w:t>
+      </w:r>
+      <w:bookmarkEnd w:id="28"/>
+    </w:p>
+    <w:p>
+      <w:pPr>
+        <w:pStyle w:val="FirstParagraph"/>
+      </w:pPr>
+      <w:r>
+        <w:rPr>
+          <w:rStyle w:val="VerbatimChar"/>
+        </w:rPr>
+        <w:t>2011</w:t>
+      </w:r>
+      <w:r>
+        <w:br/>
       </w:r>
       <w:r>
         <w:rPr>
           <w:i/>
         </w:rPr>
-        <w:t>rr virus mimicking malignancy</w:t>
-      </w:r>
-      <w:r>
-        <w:br/>
-        <w:t xml:space="preserve">Gabriel Aleixo*, </w:t>
+        <w:t>Influence of the Acoustic Parameter of Pitch on Emotion and Focus Location in Statements using Ditransitive Verb Manipulations</w:t>
+      </w:r>
+      <w:r>
+        <w:br/>
       </w:r>
       <w:r>
         <w:rPr>
           <w:b/>
         </w:rPr>
+        <w:t>Anish Shah</w:t>
+      </w:r>
+      <w:r>
+        <w:t>, Yu Li PhD</w:t>
+      </w:r>
+      <w:r>
+        <w:br/>
+        <w:t>Poster Presentation</w:t>
+      </w:r>
+      <w:r>
+        <w:br/>
+        <w:t>Great Lakes Expo for Experimental and Formal Undergraduate Linguistics, Michigan State University, East Lansing, Michigan</w:t>
+      </w:r>
+    </w:p>
+    <w:p>
+      <w:pPr>
+        <w:pStyle w:val="BodyText"/>
+      </w:pPr>
+      <w:r>
+        <w:rPr>
+          <w:rStyle w:val="VerbatimChar"/>
+        </w:rPr>
+        <w:t>2015</w:t>
+      </w:r>
+      <w:r>
+        <w:br/>
+      </w:r>
+      <w:r>
+        <w:rPr>
+          <w:i/>
+        </w:rPr>
+        <w:t>Illuminating the Case of a Rare GI Bleed</w:t>
+      </w:r>
+      <w:r>
+        <w:br/>
+      </w:r>
+      <w:r>
+        <w:rPr>
+          <w:b/>
+        </w:rPr>
+        <w:t>Anish Shah</w:t>
+      </w:r>
+      <w:r>
+        <w:t>, Austin Metting MD</w:t>
+      </w:r>
+      <w:r>
+        <w:br/>
+        <w:t>Poster Presentation</w:t>
+      </w:r>
+      <w:r>
+        <w:br/>
+        <w:t>American College of Physicians Texas Chapter Conference</w:t>
+      </w:r>
+    </w:p>
+    <w:p>
+      <w:pPr>
+        <w:pStyle w:val="BodyText"/>
+      </w:pPr>
+      <w:r>
+        <w:rPr>
+          <w:rStyle w:val="VerbatimChar"/>
+        </w:rPr>
+        <w:t>2017</w:t>
+      </w:r>
+      <w:r>
+        <w:br/>
+      </w:r>
+      <w:r>
+        <w:rPr>
+          <w:i/>
+        </w:rPr>
+        <w:t>Three’s company: nocardiosis, neuroendocrine hyperplasia, and breast cancer</w:t>
+      </w:r>
+      <w:r>
+        <w:br/>
+      </w:r>
+      <w:r>
+        <w:rPr>
+          <w:b/>
+        </w:rPr>
         <w:t>Anish Shah MD</w:t>
       </w:r>
       <w:r>
-        <w:t>, Fuad El Rassi MD</w:t>
+        <w:t>, Stephen D. Clements MD, Matthew Dudgeon MD PhD</w:t>
       </w:r>
       <w:r>
         <w:br/>
@@ -1713,197 +1799,7 @@
       </w:r>
       <w:r>
         <w:br/>
-        <w:t>Mr. William E. Booth and Dr. James Zaidan Grady Resident Research Day</w:t>
-      </w:r>
-      <w:r>
-        <w:br/>
-        <w:t>Atlanta, Georgia</w:t>
-      </w:r>
-    </w:p>
-    <w:p>
-      <w:pPr>
-        <w:pStyle w:val="BodyText"/>
-      </w:pPr>
-      <w:r>
-        <w:rPr>
-          <w:rStyle w:val="VerbatimChar"/>
-        </w:rPr>
-        <w:t>2018</w:t>
-      </w:r>
-      <w:r>
-        <w:br/>
-      </w:r>
-      <w:r>
-        <w:rPr>
-          <w:i/>
-        </w:rPr>
-        <w:t>Association of Ischemia with Heart Rate Variability</w:t>
-      </w:r>
-      <w:r>
-        <w:br/>
-      </w:r>
-      <w:r>
-        <w:rPr>
-          <w:b/>
-        </w:rPr>
-        <w:t>Anish Shah MD</w:t>
-      </w:r>
-      <w:r>
-        <w:t>, Amit Shah MD MSCR</w:t>
-      </w:r>
-      <w:r>
-        <w:br/>
-        <w:t>Poster Presentation</w:t>
-      </w:r>
-      <w:r>
-        <w:br/>
-        <w:t>Mr. William E. Booth and Dr. James Zaidan Grady Resident Research Day</w:t>
-      </w:r>
-      <w:r>
-        <w:br/>
-        <w:t>Atlanta, Georgia</w:t>
-      </w:r>
-    </w:p>
-    <w:p>
-      <w:pPr>
-        <w:pStyle w:val="Heading3"/>
-      </w:pPr>
-      <w:bookmarkStart w:id="28" w:name="regional-1"/>
-      <w:r>
-        <w:t>Regional</w:t>
-      </w:r>
-      <w:bookmarkEnd w:id="28"/>
-    </w:p>
-    <w:p>
-      <w:pPr>
-        <w:pStyle w:val="FirstParagraph"/>
-      </w:pPr>
-      <w:r>
-        <w:rPr>
-          <w:rStyle w:val="VerbatimChar"/>
-        </w:rPr>
-        <w:t>2011</w:t>
-      </w:r>
-      <w:r>
-        <w:br/>
-      </w:r>
-      <w:r>
-        <w:rPr>
-          <w:i/>
-        </w:rPr>
-        <w:t>Influence of the Acoustic Parameter of Pitch on Emotion and Focus Location in Statements using Ditransitive Verb Ma</w:t>
-      </w:r>
-      <w:r>
-        <w:rPr>
-          <w:i/>
-        </w:rPr>
-        <w:t>nipulations</w:t>
-      </w:r>
-      <w:r>
-        <w:br/>
-      </w:r>
-      <w:r>
-        <w:rPr>
-          <w:b/>
-        </w:rPr>
-        <w:t>Anish Shah</w:t>
-      </w:r>
-      <w:r>
-        <w:t>, Yu Li PhD</w:t>
-      </w:r>
-      <w:r>
-        <w:br/>
-        <w:t>Poster Presentation</w:t>
-      </w:r>
-      <w:r>
-        <w:br/>
-        <w:t>Great Lakes Expo for Experimental and Formal Undergraduate Linguistics, Michigan State University, East Lansing, Michigan</w:t>
-      </w:r>
-    </w:p>
-    <w:p>
-      <w:pPr>
-        <w:pStyle w:val="BodyText"/>
-      </w:pPr>
-      <w:r>
-        <w:rPr>
-          <w:rStyle w:val="VerbatimChar"/>
-        </w:rPr>
-        <w:t>2015</w:t>
-      </w:r>
-      <w:r>
-        <w:br/>
-      </w:r>
-      <w:r>
-        <w:rPr>
-          <w:i/>
-        </w:rPr>
-        <w:t>Illuminating the Case of a Rare GI Bleed</w:t>
-      </w:r>
-      <w:r>
-        <w:br/>
-      </w:r>
-      <w:r>
-        <w:rPr>
-          <w:b/>
-        </w:rPr>
-        <w:t>Anish Shah</w:t>
-      </w:r>
-      <w:r>
-        <w:t>, Austin Metting MD</w:t>
-      </w:r>
-      <w:r>
-        <w:br/>
-        <w:t>Post</w:t>
-      </w:r>
-      <w:r>
-        <w:t>er Presentation</w:t>
-      </w:r>
-      <w:r>
-        <w:br/>
-        <w:t>American College of Physicians Texas Chapter Conference</w:t>
-      </w:r>
-    </w:p>
-    <w:p>
-      <w:pPr>
-        <w:pStyle w:val="BodyText"/>
-      </w:pPr>
-      <w:r>
-        <w:rPr>
-          <w:rStyle w:val="VerbatimChar"/>
-        </w:rPr>
-        <w:t>2017</w:t>
-      </w:r>
-      <w:r>
-        <w:br/>
-      </w:r>
-      <w:r>
-        <w:rPr>
-          <w:i/>
-        </w:rPr>
-        <w:t>Three’s company: nocardiosis, neuroendocrine hyperplasia, and breast cancer</w:t>
-      </w:r>
-      <w:r>
-        <w:br/>
-      </w:r>
-      <w:r>
-        <w:rPr>
-          <w:b/>
-        </w:rPr>
-        <w:t>Anish Shah MD</w:t>
-      </w:r>
-      <w:r>
-        <w:t>, Stephen D. Clements MD, Matthew Dudgeon MD PhD</w:t>
-      </w:r>
-      <w:r>
-        <w:br/>
-        <w:t>Poster Presentation</w:t>
-      </w:r>
-      <w:r>
-        <w:br/>
-        <w:t>American College of P</w:t>
-      </w:r>
-      <w:r>
-        <w:t>hysicians Georgia Chapter Conference</w:t>
+        <w:t>American College of Physicians Georgia Chapter Conference</w:t>
       </w:r>
       <w:r>
         <w:br/>
@@ -1952,8 +1848,6 @@
       </w:r>
       <w:r>
         <w:br/>
-      </w:r>
-      <w:r>
         <w:t>New Orleans, Louisiana</w:t>
       </w:r>
     </w:p>
@@ -2004,8 +1898,6 @@
       </w:r>
       <w:r>
         <w:br/>
-      </w:r>
-      <w:r>
         <w:t>NIDDK Medical Student Research Symposium at Vanderbilt University</w:t>
       </w:r>
       <w:r>
@@ -2042,10 +1934,7 @@
         <w:t>Anish Shah</w:t>
       </w:r>
       <w:r>
-        <w:t>, Emily Sanders, Mary Mrdutt MD</w:t>
-      </w:r>
-      <w:r>
-        <w:t>*, Lena Perger MD</w:t>
+        <w:t>, Emily Sanders, Mary Mrdutt MD*, Lena Perger MD</w:t>
       </w:r>
       <w:r>
         <w:br/>
@@ -2081,10 +1970,20 @@
       </w:r>
       <w:r>
         <w:br/>
-        <w:t>__Anish Shah MD*__, Rachel Lampert MD, Jack Goldberg PhD, J. Do</w:t>
-      </w:r>
-      <w:r>
-        <w:t>uglas Bremner MD, Lian Li PhD, Marc Thames MD, Viola Vaccarino MD PhD, Amit Shah MD MSCR</w:t>
+      </w:r>
+      <w:r>
+        <w:rPr>
+          <w:b/>
+        </w:rPr>
+        <w:t>Anish Shah MD</w:t>
+      </w:r>
+      <w:r>
+        <w:t>*</w:t>
+      </w:r>
+      <w:bookmarkStart w:id="30" w:name="_GoBack"/>
+      <w:bookmarkEnd w:id="30"/>
+      <w:r>
+        <w:t>, Rachel Lampert MD, Jack Goldberg PhD, J. Douglas Bremner MD, Lian Li PhD, Marc Thames MD, Viola Vaccarino MD PhD, Amit Shah MD MSCR</w:t>
       </w:r>
       <w:r>
         <w:br/>
@@ -2103,26 +2002,16 @@
       <w:pPr>
         <w:pStyle w:val="Heading2"/>
       </w:pPr>
-      <w:bookmarkStart w:id="30" w:name="research"/>
+      <w:bookmarkStart w:id="31" w:name="research"/>
       <w:r>
         <w:t>Research</w:t>
       </w:r>
-      <w:bookmarkEnd w:id="30"/>
+      <w:bookmarkEnd w:id="31"/>
     </w:p>
     <w:p>
       <w:pPr>
         <w:pStyle w:val="Heading3"/>
       </w:pPr>
-      <w:bookmarkStart w:id="31" w:name="manuscripts"/>
-      <w:r>
-        <w:t>Manuscripts</w:t>
-      </w:r>
-      <w:bookmarkEnd w:id="31"/>
-    </w:p>
-    <w:p>
-      <w:pPr>
-        <w:pStyle w:val="Heading3"/>
-      </w:pPr>
       <w:bookmarkStart w:id="32" w:name="works-in-progress"/>
       <w:r>
         <w:t>Works in progress</w:t>
@@ -2143,10 +2032,7 @@
         <w:t>Shah, AS</w:t>
       </w:r>
       <w:r>
-        <w:t>, Sanders, Mallett, L, Perger, LP. “</w:t>
-      </w:r>
-      <w:r>
-        <w:t>Long-Term Outcomes of Newborns with Necrotizing Enterocolitis: a retrospective matched cohort study”. Canadian Association of Pediatric Surgery Edition of the Journal of Pediatric Surgery, May 2017 [accepted]</w:t>
+        <w:t>, Sanders, Mallett, L, Perger, LP. “Long-Term Outcomes of Newborns with Necrotizing Enterocolitis: a retrospective matched cohort study”. Canadian Association of Pediatric Surgery Edition of the Journal of Pediatric Surgery, May 2017 [accepted]</w:t>
       </w:r>
     </w:p>
     <w:p>
@@ -2160,10 +2046,7 @@
         <w:t>Shah, AS</w:t>
       </w:r>
       <w:r>
-        <w:t xml:space="preserve">, Alvaro, A, Whitsel, E, Vaccarino, V, </w:t>
-      </w:r>
-      <w:r>
-        <w:t>Shah, AJ. “Heart Rate Variability and Psychosocial States: an Atherosclerosis Risk In Communities study”. Atherosclerosis Risk In Communities Publications Committee, October 2017. [proposal accepted]</w:t>
+        <w:t>, Alvaro, A, Whitsel, E, Vaccarino, V, Shah, AJ. “Heart Rate Variability and Psychosocial States: an Atherosclerosis Risk In Communities study”. Atherosclerosis Risk In Communities Publications Committee, October 2017. [proposal accepted]</w:t>
       </w:r>
     </w:p>
     <w:p>
@@ -2200,8 +2083,20 @@
       <w:pPr>
         <w:pStyle w:val="FirstParagraph"/>
       </w:pPr>
-      <w:bookmarkStart w:id="33" w:name="_GoBack"/>
-      <w:bookmarkEnd w:id="33"/>
+      <w:r>
+        <w:rPr>
+          <w:b/>
+        </w:rPr>
+        <w:t>Shah, AS</w:t>
+      </w:r>
+      <w:r>
+        <w:t>, Clements, SD. “Nocardioma: neuroendocrine hyperplasia as a response to pulmonary nocardiosis”. Annals of Internal Medicine. [submitted]</w:t>
+      </w:r>
+    </w:p>
+    <w:p>
+      <w:pPr>
+        <w:pStyle w:val="BodyText"/>
+      </w:pPr>
       <w:r>
         <w:rPr>
           <w:b/>
@@ -2210,10 +2105,7 @@
         <w:t>Shah, AS</w:t>
       </w:r>
       <w:r>
-        <w:t>, Clements, SD. “Nocardioma: neuroendocrine hype</w:t>
-      </w:r>
-      <w:r>
-        <w:t>rplasia as a response to pulmonary nocardiosis”. Annals of Internal Medicine. [submitted]</w:t>
+        <w:t>, Evans, M, Akbashev, M. “Point-Of-Care Ultrasonography Utility in Resident Learning and Clinical Decision Making”. Institutional Review Board, Emory University, Atlanta, Georgia, March, 2018. [IRB approval granted]</w:t>
       </w:r>
     </w:p>
     <w:p>
@@ -2224,19 +2116,43 @@
         <w:rPr>
           <w:b/>
         </w:rPr>
-        <w:t>S</w:t>
+        <w:t>Shah, AS</w:t>
+      </w:r>
+      <w:r>
+        <w:t>, Park, J, Mehta, PK, Shah, AJ, Quyyumi, AA, Vaccarino, V, Marvar, P. “Brain-Heart Interactions in Stress and Anxiety Related Disorders: Implications for Increased Cardiovascular Disease Risk”. Hypertension. [invited review article]</w:t>
+      </w:r>
+    </w:p>
+    <w:p>
+      <w:pPr>
+        <w:pStyle w:val="Heading3"/>
+      </w:pPr>
+      <w:bookmarkStart w:id="33" w:name="published-abstracts"/>
+      <w:r>
+        <w:t>Published abstracts</w:t>
+      </w:r>
+      <w:bookmarkEnd w:id="33"/>
+    </w:p>
+    <w:p>
+      <w:pPr>
+        <w:pStyle w:val="FirstParagraph"/>
+      </w:pPr>
+      <w:r>
+        <w:rPr>
+          <w:rStyle w:val="VerbatimChar"/>
+        </w:rPr>
+        <w:t>2014</w:t>
+      </w:r>
+      <w:r>
+        <w:br/>
       </w:r>
       <w:r>
         <w:rPr>
           <w:b/>
         </w:rPr>
-        <w:t>hah, AS</w:t>
-      </w:r>
-      <w:r>
-        <w:t>, Evans, M, Akbashev, M. “Point-Of-Care Ultrasonography Utility in Resident Learning and Clinical Decision Making”. Institutional Review Board, Emory Universi</w:t>
-      </w:r>
-      <w:r>
-        <w:t>ty, Atlanta, Georgia, March, 2018. [IRB approval granted]</w:t>
+        <w:t>Shah, AS</w:t>
+      </w:r>
+      <w:r>
+        <w:t>, Blackman, S. “Genetic Linkage Analysis for Cystic Fibrosis Related Diabetes”. National Institute of Diabetes and Digestive and Kidney Diseases Medical Student Research Symposium at Vanderbilt University, Nashville, Tennessee.</w:t>
       </w:r>
     </w:p>
     <w:p>
@@ -2245,51 +2161,165 @@
       </w:pPr>
       <w:r>
         <w:rPr>
+          <w:rStyle w:val="VerbatimChar"/>
+        </w:rPr>
+        <w:t>2017</w:t>
+      </w:r>
+      <w:r>
+        <w:br/>
+        <w:t xml:space="preserve">Mrdutt, M, </w:t>
+      </w:r>
+      <w:r>
+        <w:rPr>
           <w:b/>
         </w:rPr>
         <w:t>Shah, AS</w:t>
       </w:r>
       <w:r>
-        <w:t>, Park, J, Mehta, PK, Shah, AJ, Quyyumi, AA, Vaccarino, V, Marvar, P. “Brain-Heart Interactions in Stress and Anxiety Related Disorders: Implications for Increased Cardiovascular Disease Ris</w:t>
-      </w:r>
-      <w:r>
-        <w:t>k”. Hypertension. [invited review article]</w:t>
-      </w:r>
+        <w:t>, Sanders, Mallett, L, Perger, LP. “Long-Term Outcomes of Newborns with Necrotizing Enterocolitis: a retrospective matched cohort study”. Annual Meeting of the Canadian Association of Pediatric Surgery Conference.</w:t>
+      </w:r>
+    </w:p>
+    <w:p>
+      <w:pPr>
+        <w:pStyle w:val="BodyText"/>
+      </w:pPr>
+      <w:r>
+        <w:rPr>
+          <w:rStyle w:val="VerbatimChar"/>
+        </w:rPr>
+        <w:t>2017</w:t>
+      </w:r>
+      <w:r>
+        <w:br/>
+      </w:r>
+      <w:r>
+        <w:rPr>
+          <w:b/>
+        </w:rPr>
+        <w:t>Shah, AS</w:t>
+      </w:r>
+      <w:r>
+        <w:t>, Clements, SD, Dudgeon, M. “Three’s company: nocardiosis, neuroendocrine hyperplasia, and breast cancer”. Southern Hospital Medicine Conference, New Orleans, Louisiana.</w:t>
+      </w:r>
+    </w:p>
+    <w:p>
+      <w:pPr>
+        <w:pStyle w:val="BodyText"/>
+      </w:pPr>
+      <w:r>
+        <w:rPr>
+          <w:rStyle w:val="VerbatimChar"/>
+        </w:rPr>
+        <w:t>2018</w:t>
+      </w:r>
+      <w:r>
+        <w:br/>
+      </w:r>
+      <w:r>
+        <w:rPr>
+          <w:b/>
+        </w:rPr>
+        <w:t>Shah, AS</w:t>
+      </w:r>
+      <w:r>
+        <w:t>, Lampert R, Goldberg, J, Bremner, JD, Vaccarino, V, Shah, AJ. “Circadian Autonomic Inflexibility: a Marker of Ischemic Heart Disease”. Circulation.</w:t>
+      </w:r>
+    </w:p>
+    <w:p>
+      <w:pPr>
+        <w:pStyle w:val="Heading2"/>
+      </w:pPr>
+      <w:bookmarkStart w:id="34" w:name="references"/>
+      <w:r>
+        <w:t>References</w:t>
+      </w:r>
+      <w:bookmarkEnd w:id="34"/>
     </w:p>
     <w:p>
       <w:pPr>
         <w:pStyle w:val="Heading3"/>
       </w:pPr>
-      <w:bookmarkStart w:id="34" w:name="published-abstracts"/>
-      <w:r>
-        <w:t>Published abstracts</w:t>
-      </w:r>
-      <w:bookmarkEnd w:id="34"/>
+      <w:bookmarkStart w:id="35" w:name="academic"/>
+      <w:r>
+        <w:t>Academic</w:t>
+      </w:r>
+      <w:bookmarkEnd w:id="35"/>
     </w:p>
     <w:p>
       <w:pPr>
         <w:pStyle w:val="FirstParagraph"/>
       </w:pPr>
       <w:r>
-        <w:rPr>
-          <w:rStyle w:val="VerbatimChar"/>
-        </w:rPr>
-        <w:t>2014</w:t>
-      </w:r>
-      <w:r>
-        <w:br/>
-      </w:r>
-      <w:r>
-        <w:rPr>
-          <w:b/>
-        </w:rPr>
-        <w:t>Shah, AS</w:t>
-      </w:r>
-      <w:r>
-        <w:t xml:space="preserve">, Blackman, S. “Genetic Linkage Analysis for Cystic Fibrosis Related Diabetes”. National Institute of Diabetes and Digestive and Kidney Diseases Medical Student Research Symposium </w:t>
-      </w:r>
-      <w:r>
-        <w:t>at Vanderbilt University, Nashville, Tennessee.</w:t>
+        <w:t>Amit Shah, MD, MSCR</w:t>
+      </w:r>
+      <w:r>
+        <w:br/>
+        <w:t>Assistant Professor of Epidemiology Assistant Professor of Medicine (Cardiology)</w:t>
+      </w:r>
+      <w:r>
+        <w:br/>
+        <w:t>1518 Clifton Rd. NE, Rm 3053</w:t>
+      </w:r>
+      <w:r>
+        <w:br/>
+        <w:t>Atlanta, GA 30322 Email: ajshah3@emory.edu</w:t>
+      </w:r>
+      <w:r>
+        <w:br/>
+        <w:t>Phone – 404-727-8712</w:t>
+      </w:r>
+    </w:p>
+    <w:p>
+      <w:pPr>
+        <w:pStyle w:val="Heading3"/>
+      </w:pPr>
+      <w:bookmarkStart w:id="36" w:name="clinical"/>
+      <w:r>
+        <w:t>Clinical</w:t>
+      </w:r>
+      <w:bookmarkEnd w:id="36"/>
+    </w:p>
+    <w:p>
+      <w:pPr>
+        <w:pStyle w:val="FirstParagraph"/>
+      </w:pPr>
+      <w:r>
+        <w:t>Anna Kho, MD</w:t>
+      </w:r>
+      <w:r>
+        <w:br/>
+        <w:t>Associate Professor of Medicine</w:t>
+      </w:r>
+      <w:r>
+        <w:br/>
+        <w:t>Division of General Medicine and Geriatrics</w:t>
+      </w:r>
+      <w:r>
+        <w:br/>
+        <w:t>Emory University School of Medicine</w:t>
+      </w:r>
+      <w:r>
+        <w:br/>
+        <w:t>49 Jesse Hill Jr. Dr. S.E.</w:t>
+      </w:r>
+      <w:r>
+        <w:br/>
+        <w:t>Atlanta, GA 30303</w:t>
+      </w:r>
+      <w:r>
+        <w:br/>
+        <w:t>Email: apham@emory.edu</w:t>
+      </w:r>
+      <w:r>
+        <w:br/>
+      </w:r>
+      <w:r>
+        <w:lastRenderedPageBreak/>
+        <w:t>Office: 404-778-1626</w:t>
+      </w:r>
+      <w:r>
+        <w:br/>
+        <w:t>Fax: 404-778-1601</w:t>
       </w:r>
     </w:p>
     <w:p>
@@ -2297,26 +2327,23 @@
         <w:pStyle w:val="BodyText"/>
       </w:pPr>
       <w:r>
-        <w:rPr>
-          <w:rStyle w:val="VerbatimChar"/>
-        </w:rPr>
-        <w:t>2017</w:t>
-      </w:r>
-      <w:r>
-        <w:br/>
-        <w:t xml:space="preserve">Mrdutt, M, </w:t>
-      </w:r>
-      <w:r>
-        <w:rPr>
-          <w:b/>
-        </w:rPr>
-        <w:t>Shah, AS</w:t>
-      </w:r>
-      <w:r>
-        <w:t xml:space="preserve">, Sanders, Mallett, L, Perger, LP. “Long-Term Outcomes of Newborns with Necrotizing Enterocolitis: a retrospective matched cohort study”. Annual Meeting of the Canadian Association of </w:t>
-      </w:r>
-      <w:r>
-        <w:t>Pediatric Surgery Conference.</w:t>
+        <w:t>Ananth Vadde, MD</w:t>
+      </w:r>
+      <w:r>
+        <w:br/>
+        <w:t>Instructor of Medicine</w:t>
+      </w:r>
+      <w:r>
+        <w:br/>
+        <w:t>Division of Hospital Medicine</w:t>
+      </w:r>
+      <w:r>
+        <w:br/>
+        <w:t>Emory University School of Medicine</w:t>
+      </w:r>
+      <w:r>
+        <w:br/>
+        <w:t>Email: ananth.vadde@emory.edu</w:t>
       </w:r>
     </w:p>
     <w:p>
@@ -2324,242 +2351,61 @@
         <w:pStyle w:val="BodyText"/>
       </w:pPr>
       <w:r>
-        <w:rPr>
-          <w:rStyle w:val="VerbatimChar"/>
-        </w:rPr>
-        <w:t>2017</w:t>
-      </w:r>
-      <w:r>
-        <w:br/>
-      </w:r>
-      <w:r>
-        <w:rPr>
-          <w:b/>
-        </w:rPr>
-        <w:t>Shah, AS</w:t>
-      </w:r>
-      <w:r>
-        <w:t>, Clements, SD, Dudgeon, M. “Three’s company: nocardiosis, neuroendocrine hyperplasia, and breast cancer”. Southern Hospital Medicine Conference, New Orleans, Louisiana.</w:t>
-      </w:r>
-    </w:p>
-    <w:p>
-      <w:pPr>
-        <w:pStyle w:val="BodyText"/>
-      </w:pPr>
-      <w:r>
-        <w:rPr>
-          <w:rStyle w:val="VerbatimChar"/>
-        </w:rPr>
-        <w:t>2018</w:t>
-      </w:r>
-      <w:r>
-        <w:br/>
-      </w:r>
-      <w:r>
-        <w:rPr>
-          <w:b/>
-        </w:rPr>
-        <w:t>Shah, AS</w:t>
-      </w:r>
-      <w:r>
-        <w:t>, Lampert R, Goldberg, J, Brem</w:t>
-      </w:r>
-      <w:r>
-        <w:t>ner, JD, Vaccarino, V, Shah, AJ. “Circadian Autonomic Inflexibility: a Marker of Ischemic Heart Disease”. Circulation.</w:t>
-      </w:r>
-    </w:p>
-    <w:p>
-      <w:pPr>
-        <w:pStyle w:val="Heading2"/>
-      </w:pPr>
-      <w:bookmarkStart w:id="35" w:name="references"/>
-      <w:r>
-        <w:t>References</w:t>
-      </w:r>
-      <w:bookmarkEnd w:id="35"/>
+        <w:t>David Krakow, MD</w:t>
+      </w:r>
+      <w:r>
+        <w:br/>
+        <w:t>Master Clinician</w:t>
+      </w:r>
+      <w:r>
+        <w:br/>
+        <w:t>Assistant Professor of Medicine</w:t>
+      </w:r>
+      <w:r>
+        <w:br/>
+        <w:t>Division of Hospital Medicine</w:t>
+      </w:r>
+      <w:r>
+        <w:br/>
+        <w:t>Emory University School of Medicine</w:t>
+      </w:r>
+      <w:r>
+        <w:br/>
+        <w:t>Email: dkrakow@emory.edu</w:t>
+      </w:r>
+      <w:r>
+        <w:br/>
+        <w:t>Office: 404-686-7869</w:t>
+      </w:r>
     </w:p>
     <w:p>
       <w:pPr>
         <w:pStyle w:val="Heading3"/>
       </w:pPr>
-      <w:bookmarkStart w:id="36" w:name="academic"/>
-      <w:r>
-        <w:t>Academic</w:t>
-      </w:r>
-      <w:bookmarkEnd w:id="36"/>
+      <w:bookmarkStart w:id="37" w:name="ultrasonography"/>
+      <w:r>
+        <w:t>Ultrasonography</w:t>
+      </w:r>
+      <w:bookmarkEnd w:id="37"/>
     </w:p>
     <w:p>
       <w:pPr>
         <w:pStyle w:val="FirstParagraph"/>
       </w:pPr>
       <w:r>
-        <w:t>Amit Shah, MD, MSCR</w:t>
-      </w:r>
-      <w:r>
-        <w:br/>
-        <w:t>Assistant Professor of Epidemiology Assistant Professor of Medicine (Cardiology)</w:t>
-      </w:r>
-      <w:r>
-        <w:br/>
-        <w:t>1518 Clifton Rd.</w:t>
-      </w:r>
-      <w:r>
-        <w:t xml:space="preserve"> NE, Rm 3053</w:t>
-      </w:r>
-      <w:r>
-        <w:br/>
-        <w:t>Atlanta, GA 30322 Email: ajshah3@emory.edu</w:t>
-      </w:r>
-      <w:r>
-        <w:br/>
-        <w:t>Phone – 404-727-8712</w:t>
-      </w:r>
-    </w:p>
-    <w:p>
-      <w:pPr>
-        <w:pStyle w:val="Heading3"/>
-      </w:pPr>
-      <w:bookmarkStart w:id="37" w:name="clinical"/>
-      <w:r>
-        <w:t>Clinical</w:t>
-      </w:r>
-      <w:bookmarkEnd w:id="37"/>
-    </w:p>
-    <w:p>
-      <w:pPr>
-        <w:pStyle w:val="FirstParagraph"/>
-      </w:pPr>
-      <w:r>
-        <w:t>Anna Kho, MD</w:t>
-      </w:r>
-      <w:r>
-        <w:br/>
-        <w:t>Associate Professor of Medicine</w:t>
-      </w:r>
-      <w:r>
-        <w:br/>
-        <w:t>Division of General Medicine and Geriatrics</w:t>
+        <w:t>Mikhail Akbashev, MD</w:t>
+      </w:r>
+      <w:r>
+        <w:br/>
+        <w:t>Course Director and Clinical Lead - Point of Care Ultrasound</w:t>
+      </w:r>
+      <w:r>
+        <w:br/>
+        <w:t>Assistant Professor</w:t>
       </w:r>
       <w:r>
         <w:br/>
         <w:t>Emory University School of Medicine</w:t>
-      </w:r>
-      <w:r>
-        <w:br/>
-        <w:t>49 Jesse Hill Jr. Dr. S.E.</w:t>
-      </w:r>
-      <w:r>
-        <w:br/>
-      </w:r>
-      <w:r>
-        <w:lastRenderedPageBreak/>
-        <w:t>Atlanta, GA 30303</w:t>
-      </w:r>
-      <w:r>
-        <w:br/>
-      </w:r>
-      <w:r>
-        <w:t>Email: apham@emory.edu</w:t>
-      </w:r>
-      <w:r>
-        <w:br/>
-        <w:t>Office: 404-778-1626</w:t>
-      </w:r>
-      <w:r>
-        <w:br/>
-        <w:t>Fax: 404-778-1601</w:t>
-      </w:r>
-    </w:p>
-    <w:p>
-      <w:pPr>
-        <w:pStyle w:val="BodyText"/>
-      </w:pPr>
-      <w:r>
-        <w:t>Ananth Vadde, MD</w:t>
-      </w:r>
-      <w:r>
-        <w:br/>
-        <w:t>Instructor of Medicine</w:t>
-      </w:r>
-      <w:r>
-        <w:br/>
-        <w:t>Division of Hospital Medicine</w:t>
-      </w:r>
-      <w:r>
-        <w:br/>
-        <w:t>Emory University School of Medicine</w:t>
-      </w:r>
-      <w:r>
-        <w:br/>
-        <w:t>Email: ananth.vadde@emory.edu</w:t>
-      </w:r>
-    </w:p>
-    <w:p>
-      <w:pPr>
-        <w:pStyle w:val="BodyText"/>
-      </w:pPr>
-      <w:r>
-        <w:t>David Krakow, MD</w:t>
-      </w:r>
-      <w:r>
-        <w:br/>
-        <w:t>Master Clinician</w:t>
-      </w:r>
-      <w:r>
-        <w:br/>
-        <w:t>Assistant Professor of M</w:t>
-      </w:r>
-      <w:r>
-        <w:t>edicine</w:t>
-      </w:r>
-      <w:r>
-        <w:br/>
-        <w:t>Division of Hospital Medicine</w:t>
-      </w:r>
-      <w:r>
-        <w:br/>
-        <w:t>Emory University School of Medicine</w:t>
-      </w:r>
-      <w:r>
-        <w:br/>
-        <w:t>Email: dkrakow@emory.edu</w:t>
-      </w:r>
-      <w:r>
-        <w:br/>
-        <w:t>Office: 404-686-7869</w:t>
-      </w:r>
-    </w:p>
-    <w:p>
-      <w:pPr>
-        <w:pStyle w:val="Heading3"/>
-      </w:pPr>
-      <w:bookmarkStart w:id="38" w:name="ultrasonography"/>
-      <w:r>
-        <w:t>Ultrasonography</w:t>
-      </w:r>
-      <w:bookmarkEnd w:id="38"/>
-    </w:p>
-    <w:p>
-      <w:pPr>
-        <w:pStyle w:val="FirstParagraph"/>
-      </w:pPr>
-      <w:r>
-        <w:t>Mikhail Akbashev, MD</w:t>
-      </w:r>
-      <w:r>
-        <w:br/>
-        <w:t>Course Director and Clinical Lead - Point of Care Ultrasound</w:t>
-      </w:r>
-      <w:r>
-        <w:br/>
-        <w:t>Assistant Professor</w:t>
-      </w:r>
-      <w:r>
-        <w:br/>
-        <w:t>Emory University S</w:t>
-      </w:r>
-      <w:r>
-        <w:t>chool of Medicine</w:t>
       </w:r>
       <w:r>
         <w:br/>

</xml_diff>